<commit_message>
SQL puesto en practica en MySQL
</commit_message>
<xml_diff>
--- a/Platzi/Bases de datos (iniciaciación al backend)/Material de repaso/3. Puesta en práctica, SQL/SQL.docx
+++ b/Platzi/Bases de datos (iniciaciación al backend)/Material de repaso/3. Puesta en práctica, SQL/SQL.docx
@@ -22,6 +22,8 @@
           <w:rFonts w:ascii="Times" w:eastAsia="Times" w:hAnsi="Times" w:hint="default"/>
         </w:rPr>
         <w:wordWrap w:val="0"/>
+        <w:autoSpaceDE w:val="0"/>
+        <w:autoSpaceDN w:val="0"/>
       </w:pPr>
       <w:r>
         <w:rPr>
@@ -56,6 +58,8 @@
           <w:rFonts w:ascii="Times" w:eastAsia="Times" w:hAnsi="Times" w:hint="default"/>
         </w:rPr>
         <w:wordWrap w:val="0"/>
+        <w:autoSpaceDE w:val="0"/>
+        <w:autoSpaceDN w:val="0"/>
       </w:pPr>
       <w:r>
         <w:rPr>
@@ -90,6 +94,8 @@
           <w:rFonts w:ascii="Times" w:eastAsia="Times" w:hAnsi="Times" w:hint="default"/>
         </w:rPr>
         <w:wordWrap w:val="0"/>
+        <w:autoSpaceDE w:val="0"/>
+        <w:autoSpaceDN w:val="0"/>
       </w:pPr>
       <w:r>
         <w:rPr>
@@ -124,6 +130,8 @@
           <w:rFonts w:ascii="Times" w:eastAsia="Times" w:hAnsi="Times" w:hint="default"/>
         </w:rPr>
         <w:wordWrap w:val="0"/>
+        <w:autoSpaceDE w:val="0"/>
+        <w:autoSpaceDN w:val="0"/>
       </w:pPr>
       <w:r>
         <w:rPr>
@@ -158,6 +166,8 @@
           <w:rFonts w:ascii="Times" w:eastAsia="Times" w:hAnsi="Times" w:hint="default"/>
         </w:rPr>
         <w:wordWrap w:val="0"/>
+        <w:autoSpaceDE w:val="0"/>
+        <w:autoSpaceDN w:val="0"/>
       </w:pPr>
       <w:r>
         <w:rPr>
@@ -169,19 +179,19 @@
           <w:szCs w:val="20"/>
           <w:rFonts w:ascii="Times" w:eastAsia="Times" w:hAnsi="Times" w:hint="default"/>
         </w:rPr>
-        <w:t xml:space="preserve">Es un lenguaje que nos ayuda a crear la estructura de una base de datos. Más precisamente, nos ayuda a crear </w:t>
-      </w:r>
-      <w:r>
-        <w:rPr>
-          <w:spacing w:val="0"/>
-          <w:i w:val="0"/>
-          <w:b w:val="0"/>
-          <w:color w:val="000000"/>
-          <w:sz w:val="20"/>
-          <w:szCs w:val="20"/>
-          <w:rFonts w:ascii="Times" w:eastAsia="Times" w:hAnsi="Times" w:hint="default"/>
-        </w:rPr>
-        <w:t xml:space="preserve">los cimientos: las relaciones, las entidades; todo eso que ya hemos venido hablando en la </w:t>
+        <w:t xml:space="preserve">Es un lenguaje que nos ayuda a crear la estructura de una base de datos. Más precisamente, nos ayuda a crear los </w:t>
+      </w:r>
+      <w:r>
+        <w:rPr>
+          <w:spacing w:val="0"/>
+          <w:i w:val="0"/>
+          <w:b w:val="0"/>
+          <w:color w:val="000000"/>
+          <w:sz w:val="20"/>
+          <w:szCs w:val="20"/>
+          <w:rFonts w:ascii="Times" w:eastAsia="Times" w:hAnsi="Times" w:hint="default"/>
+        </w:rPr>
+        <w:t xml:space="preserve">cimientos: las relaciones, las entidades; todo eso que ya hemos venido hablando en la </w:t>
       </w:r>
       <w:r>
         <w:rPr>
@@ -205,19 +215,19 @@
           <w:szCs w:val="20"/>
           <w:rFonts w:ascii="Times" w:eastAsia="Times" w:hAnsi="Times" w:hint="default"/>
         </w:rPr>
-        <w:t xml:space="preserve"> con respecto a </w:t>
-      </w:r>
-      <w:r>
-        <w:rPr>
-          <w:spacing w:val="0"/>
-          <w:i w:val="0"/>
-          <w:b w:val="0"/>
-          <w:color w:val="000000"/>
-          <w:sz w:val="20"/>
-          <w:szCs w:val="20"/>
-          <w:rFonts w:ascii="Times" w:eastAsia="Times" w:hAnsi="Times" w:hint="default"/>
-        </w:rPr>
-        <w:t xml:space="preserve">los diagramas; entonces, es este el lenguaje que nos va a permitir crear todas esas estructuras ya de facto en una </w:t>
+        <w:t xml:space="preserve"> con respecto a los </w:t>
+      </w:r>
+      <w:r>
+        <w:rPr>
+          <w:spacing w:val="0"/>
+          <w:i w:val="0"/>
+          <w:b w:val="0"/>
+          <w:color w:val="000000"/>
+          <w:sz w:val="20"/>
+          <w:szCs w:val="20"/>
+          <w:rFonts w:ascii="Times" w:eastAsia="Times" w:hAnsi="Times" w:hint="default"/>
+        </w:rPr>
+        <w:t xml:space="preserve">diagramas; entonces, es este el lenguaje que nos va a permitir crear todas esas estructuras ya de facto en una </w:t>
       </w:r>
       <w:r>
         <w:rPr>
@@ -264,6 +274,8 @@
           <w:rFonts w:ascii="Times" w:eastAsia="Times" w:hAnsi="Times" w:hint="default"/>
         </w:rPr>
         <w:wordWrap w:val="0"/>
+        <w:autoSpaceDE w:val="0"/>
+        <w:autoSpaceDN w:val="0"/>
       </w:pPr>
       <w:r>
         <w:rPr>
@@ -298,6 +310,8 @@
           <w:rFonts w:ascii="Times" w:eastAsia="Times" w:hAnsi="Times" w:hint="default"/>
         </w:rPr>
         <w:wordWrap w:val="0"/>
+        <w:autoSpaceDE w:val="0"/>
+        <w:autoSpaceDN w:val="0"/>
       </w:pPr>
       <w:r>
         <w:rPr>
@@ -344,6 +358,8 @@
           <w:rFonts w:ascii="Times" w:eastAsia="Times" w:hAnsi="Times" w:hint="default"/>
         </w:rPr>
         <w:wordWrap w:val="0"/>
+        <w:autoSpaceDE w:val="0"/>
+        <w:autoSpaceDN w:val="0"/>
       </w:pPr>
       <w:r>
         <w:rPr>
@@ -378,6 +394,8 @@
           <w:rFonts w:ascii="Times" w:eastAsia="Times" w:hAnsi="Times" w:hint="default"/>
         </w:rPr>
         <w:wordWrap w:val="0"/>
+        <w:autoSpaceDE w:val="0"/>
+        <w:autoSpaceDN w:val="0"/>
       </w:pPr>
       <w:r>
         <w:rPr>
@@ -508,6 +526,8 @@
           <w:rFonts w:ascii="Times" w:eastAsia="Times" w:hAnsi="Times" w:hint="default"/>
         </w:rPr>
         <w:wordWrap w:val="0"/>
+        <w:autoSpaceDE w:val="0"/>
+        <w:autoSpaceDN w:val="0"/>
       </w:pPr>
       <w:r>
         <w:rPr>
@@ -542,6 +562,8 @@
           <w:rFonts w:ascii="Times" w:eastAsia="Times" w:hAnsi="Times" w:hint="default"/>
         </w:rPr>
         <w:wordWrap w:val="0"/>
+        <w:autoSpaceDE w:val="0"/>
+        <w:autoSpaceDN w:val="0"/>
       </w:pPr>
       <w:r>
         <w:rPr>
@@ -684,6 +706,8 @@
           <w:rFonts w:ascii="Times" w:eastAsia="Times" w:hAnsi="Times" w:hint="default"/>
         </w:rPr>
         <w:wordWrap w:val="0"/>
+        <w:autoSpaceDE w:val="0"/>
+        <w:autoSpaceDN w:val="0"/>
       </w:pPr>
     </w:p>
     <w:p>
@@ -706,6 +730,8 @@
           <w:rFonts w:ascii="Times" w:eastAsia="Times" w:hAnsi="Times" w:hint="default"/>
         </w:rPr>
         <w:wordWrap w:val="0"/>
+        <w:autoSpaceDE w:val="0"/>
+        <w:autoSpaceDN w:val="0"/>
       </w:pPr>
       <w:r>
         <w:rPr>
@@ -752,6 +778,8 @@
           <w:rFonts w:ascii="Times" w:eastAsia="Times" w:hAnsi="Times" w:hint="default"/>
         </w:rPr>
         <w:wordWrap w:val="0"/>
+        <w:autoSpaceDE w:val="0"/>
+        <w:autoSpaceDN w:val="0"/>
       </w:pPr>
       <w:r>
         <w:rPr>
@@ -810,6 +838,8 @@
           <w:rFonts w:ascii="Times" w:eastAsia="Times" w:hAnsi="Times" w:hint="default"/>
         </w:rPr>
         <w:wordWrap w:val="0"/>
+        <w:autoSpaceDE w:val="0"/>
+        <w:autoSpaceDN w:val="0"/>
       </w:pPr>
       <w:r>
         <w:rPr>
@@ -1000,6 +1030,8 @@
           <w:rFonts w:ascii="Times" w:eastAsia="Times" w:hAnsi="Times" w:hint="default"/>
         </w:rPr>
         <w:wordWrap w:val="0"/>
+        <w:autoSpaceDE w:val="0"/>
+        <w:autoSpaceDN w:val="0"/>
       </w:pPr>
       <w:r>
         <w:rPr>
@@ -1023,31 +1055,31 @@
           <w:szCs w:val="20"/>
           <w:rFonts w:ascii="Times" w:eastAsia="Times" w:hAnsi="Times" w:hint="default"/>
         </w:rPr>
-        <w:t xml:space="preserve">Hace referencia a la manera en cómo proyectamos toda la información de una base de datos de tal </w:t>
-      </w:r>
-      <w:r>
-        <w:rPr>
-          <w:spacing w:val="0"/>
-          <w:i w:val="0"/>
-          <w:b w:val="0"/>
-          <w:color w:val="000000"/>
-          <w:sz w:val="20"/>
-          <w:szCs w:val="20"/>
-          <w:rFonts w:ascii="Times" w:eastAsia="Times" w:hAnsi="Times" w:hint="default"/>
-        </w:rPr>
-        <w:t xml:space="preserve">manera que se entienda muy bien, casi que para cualquier persona, lo que se transmite. Usted se recuerda que, </w:t>
-      </w:r>
-      <w:r>
-        <w:rPr>
-          <w:spacing w:val="0"/>
-          <w:i w:val="0"/>
-          <w:b w:val="0"/>
-          <w:color w:val="000000"/>
-          <w:sz w:val="20"/>
-          <w:szCs w:val="20"/>
-          <w:rFonts w:ascii="Times" w:eastAsia="Times" w:hAnsi="Times" w:hint="default"/>
-        </w:rPr>
-        <w:t xml:space="preserve">como ya tendríamos </w:t>
+        <w:t xml:space="preserve">Hace referencia a la manera en cómo proyectamos toda la información de una base de datos de tal manera </w:t>
+      </w:r>
+      <w:r>
+        <w:rPr>
+          <w:spacing w:val="0"/>
+          <w:i w:val="0"/>
+          <w:b w:val="0"/>
+          <w:color w:val="000000"/>
+          <w:sz w:val="20"/>
+          <w:szCs w:val="20"/>
+          <w:rFonts w:ascii="Times" w:eastAsia="Times" w:hAnsi="Times" w:hint="default"/>
+        </w:rPr>
+        <w:t xml:space="preserve">que se entienda muy bien, casi que para cualquier persona, lo que se transmite. Usted se recuerda que, como ya </w:t>
+      </w:r>
+      <w:r>
+        <w:rPr>
+          <w:spacing w:val="0"/>
+          <w:i w:val="0"/>
+          <w:b w:val="0"/>
+          <w:color w:val="000000"/>
+          <w:sz w:val="20"/>
+          <w:szCs w:val="20"/>
+          <w:rFonts w:ascii="Times" w:eastAsia="Times" w:hAnsi="Times" w:hint="default"/>
+        </w:rPr>
+        <w:t xml:space="preserve">tendríamos </w:t>
       </w:r>
       <w:r>
         <w:rPr>
@@ -1071,19 +1103,19 @@
           <w:szCs w:val="20"/>
           <w:rFonts w:ascii="Times" w:eastAsia="Times" w:hAnsi="Times" w:hint="default"/>
         </w:rPr>
-        <w:t xml:space="preserve">toda la información; tendríamos, entonces, un pedacito de la información en </w:t>
-      </w:r>
-      <w:r>
-        <w:rPr>
-          <w:spacing w:val="0"/>
-          <w:i w:val="0"/>
-          <w:b w:val="0"/>
-          <w:color w:val="000000"/>
-          <w:sz w:val="20"/>
-          <w:szCs w:val="20"/>
-          <w:rFonts w:ascii="Times" w:eastAsia="Times" w:hAnsi="Times" w:hint="default"/>
-        </w:rPr>
-        <w:t xml:space="preserve">una tabla, otro pedacito en otra tabla </w:t>
+        <w:t xml:space="preserve">toda la información; tendríamos, entonces, un pedacito de la información en una tabla, </w:t>
+      </w:r>
+      <w:r>
+        <w:rPr>
+          <w:spacing w:val="0"/>
+          <w:i w:val="0"/>
+          <w:b w:val="0"/>
+          <w:color w:val="000000"/>
+          <w:sz w:val="20"/>
+          <w:szCs w:val="20"/>
+          <w:rFonts w:ascii="Times" w:eastAsia="Times" w:hAnsi="Times" w:hint="default"/>
+        </w:rPr>
+        <w:t xml:space="preserve">otro pedacito en otra tabla </w:t>
       </w:r>
       <w:r>
         <w:rPr>
@@ -1131,43 +1163,31 @@
           <w:szCs w:val="20"/>
           <w:rFonts w:ascii="Times" w:eastAsia="Times" w:hAnsi="Times" w:hint="default"/>
         </w:rPr>
-        <w:t xml:space="preserve"> y así sucesivamente. Como la idea es que toda esa </w:t>
-      </w:r>
-      <w:r>
-        <w:rPr>
-          <w:spacing w:val="0"/>
-          <w:i w:val="0"/>
-          <w:b w:val="0"/>
-          <w:color w:val="000000"/>
-          <w:sz w:val="20"/>
-          <w:szCs w:val="20"/>
-          <w:rFonts w:ascii="Times" w:eastAsia="Times" w:hAnsi="Times" w:hint="default"/>
-        </w:rPr>
-        <w:t xml:space="preserve">información pueda ser presentada de una manera clara y conjunta, de una manera coherente para cualquier </w:t>
-      </w:r>
-      <w:r>
-        <w:rPr>
-          <w:spacing w:val="0"/>
-          <w:i w:val="0"/>
-          <w:b w:val="0"/>
-          <w:color w:val="000000"/>
-          <w:sz w:val="20"/>
-          <w:szCs w:val="20"/>
-          <w:rFonts w:ascii="Times" w:eastAsia="Times" w:hAnsi="Times" w:hint="default"/>
-        </w:rPr>
-        <w:t xml:space="preserve">persona y que sirva para comunicar una información concreta, interpretable y con sentido propio, se recurre al </w:t>
-      </w:r>
-      <w:r>
-        <w:rPr>
-          <w:spacing w:val="0"/>
-          <w:i w:val="0"/>
-          <w:b w:val="0"/>
-          <w:color w:val="000000"/>
-          <w:sz w:val="20"/>
-          <w:szCs w:val="20"/>
-          <w:rFonts w:ascii="Times" w:eastAsia="Times" w:hAnsi="Times" w:hint="default"/>
-        </w:rPr>
-        <w:t xml:space="preserve">recurso de los </w:t>
+        <w:t xml:space="preserve"> y así sucesivamente. Como la idea es que toda esa información </w:t>
+      </w:r>
+      <w:r>
+        <w:rPr>
+          <w:spacing w:val="0"/>
+          <w:i w:val="0"/>
+          <w:b w:val="0"/>
+          <w:color w:val="000000"/>
+          <w:sz w:val="20"/>
+          <w:szCs w:val="20"/>
+          <w:rFonts w:ascii="Times" w:eastAsia="Times" w:hAnsi="Times" w:hint="default"/>
+        </w:rPr>
+        <w:t xml:space="preserve">pueda ser presentada de una manera clara y conjunta, de una manera coherente para cualquier persona y que </w:t>
+      </w:r>
+      <w:r>
+        <w:rPr>
+          <w:spacing w:val="0"/>
+          <w:i w:val="0"/>
+          <w:b w:val="0"/>
+          <w:color w:val="000000"/>
+          <w:sz w:val="20"/>
+          <w:szCs w:val="20"/>
+          <w:rFonts w:ascii="Times" w:eastAsia="Times" w:hAnsi="Times" w:hint="default"/>
+        </w:rPr>
+        <w:t xml:space="preserve">sirva para comunicar una información concreta, interpretable y con sentido propio, se recurre al recurso de los </w:t>
       </w:r>
       <w:r>
         <w:rPr>
@@ -1237,6 +1257,8 @@
           <w:rFonts w:ascii="Times New Roman" w:eastAsia="Times New Roman" w:hAnsi="Times New Roman" w:hint="default"/>
         </w:rPr>
         <w:wordWrap w:val="0"/>
+        <w:autoSpaceDE w:val="0"/>
+        <w:autoSpaceDN w:val="0"/>
       </w:pPr>
       <w:r>
         <w:rPr>
@@ -1244,9 +1266,9 @@
         </w:rPr>
         <w:drawing>
           <wp:inline distT="0" distB="0" distL="0" distR="0">
-            <wp:extent cx="2178050" cy="1118235"/>
+            <wp:extent cx="2178685" cy="1118870"/>
             <wp:effectExtent l="0" t="0" r="0" b="0"/>
-            <wp:docPr id="16" name="Imagen 1"/>
+            <wp:docPr id="9" name="Imagen 1"/>
             <wp:cNvGraphicFramePr>
               <a:graphicFrameLocks xmlns:a="http://schemas.openxmlformats.org/drawingml/2006/main" noChangeAspect="1"/>
             </wp:cNvGraphicFramePr>
@@ -1254,7 +1276,7 @@
               <a:graphicData uri="http://schemas.openxmlformats.org/drawingml/2006/picture">
                 <pic:pic xmlns:pic="http://schemas.openxmlformats.org/drawingml/2006/picture">
                   <pic:nvPicPr>
-                    <pic:cNvPr id="1" name="Picture 1" descr="/Users/robertovelasquezdean/Library/Group Containers/L48J367XN4.com.infraware.PolarisOffice/EngineTemp/442/fImage20268164587.png"/>
+                    <pic:cNvPr id="1" name="Picture 1" descr="/Users/robertovelasquezdean/Library/Group Containers/L48J367XN4.com.infraware.PolarisOffice/EngineTemp/1661/fImage20268164587.png"/>
                     <pic:cNvPicPr>
                       <a:picLocks noChangeAspect="1" noChangeArrowheads="1"/>
                     </pic:cNvPicPr>
@@ -1274,7 +1296,7 @@
                   <pic:spPr>
                     <a:xfrm>
                       <a:off x="0" y="0"/>
-                      <a:ext cx="2178685" cy="1118870"/>
+                      <a:ext cx="2179320" cy="1119505"/>
                     </a:xfrm>
                     <a:prstGeom prst="rect"/>
                     <a:ln cap="flat"/>
@@ -1306,6 +1328,8 @@
           <w:rFonts w:ascii="Times" w:eastAsia="Times" w:hAnsi="Times" w:hint="default"/>
         </w:rPr>
         <w:wordWrap w:val="0"/>
+        <w:autoSpaceDE w:val="0"/>
+        <w:autoSpaceDN w:val="0"/>
       </w:pPr>
       <w:r>
         <w:rPr>
@@ -1364,6 +1388,8 @@
           <w:rFonts w:ascii="Times" w:eastAsia="Times" w:hAnsi="Times" w:hint="default"/>
         </w:rPr>
         <w:wordWrap w:val="0"/>
+        <w:autoSpaceDE w:val="0"/>
+        <w:autoSpaceDN w:val="0"/>
       </w:pPr>
     </w:p>
     <w:p>
@@ -1386,6 +1412,8 @@
           <w:rFonts w:ascii="Times" w:eastAsia="Times" w:hAnsi="Times" w:hint="default"/>
         </w:rPr>
         <w:wordWrap w:val="0"/>
+        <w:autoSpaceDE w:val="0"/>
+        <w:autoSpaceDN w:val="0"/>
       </w:pPr>
       <w:r>
         <w:rPr>
@@ -1420,6 +1448,8 @@
           <w:rFonts w:ascii="Times" w:eastAsia="Times" w:hAnsi="Times" w:hint="default"/>
         </w:rPr>
         <w:wordWrap w:val="0"/>
+        <w:autoSpaceDE w:val="0"/>
+        <w:autoSpaceDN w:val="0"/>
       </w:pPr>
       <w:r>
         <w:rPr>
@@ -1454,6 +1484,8 @@
           <w:rFonts w:ascii="Times" w:eastAsia="Times" w:hAnsi="Times" w:hint="default"/>
         </w:rPr>
         <w:wordWrap w:val="0"/>
+        <w:autoSpaceDE w:val="0"/>
+        <w:autoSpaceDN w:val="0"/>
       </w:pPr>
       <w:r>
         <w:rPr>
@@ -1461,9 +1493,9 @@
         </w:rPr>
         <w:drawing>
           <wp:inline distT="0" distB="0" distL="0" distR="0">
-            <wp:extent cx="1981199" cy="1323975"/>
+            <wp:extent cx="1981835" cy="1324610"/>
             <wp:effectExtent l="0" t="0" r="0" b="0"/>
-            <wp:docPr id="20" name="Imagen 2"/>
+            <wp:docPr id="10" name="Imagen 2"/>
             <wp:cNvGraphicFramePr>
               <a:graphicFrameLocks xmlns:a="http://schemas.openxmlformats.org/drawingml/2006/main" noChangeAspect="1"/>
             </wp:cNvGraphicFramePr>
@@ -1471,7 +1503,7 @@
               <a:graphicData uri="http://schemas.openxmlformats.org/drawingml/2006/picture">
                 <pic:pic xmlns:pic="http://schemas.openxmlformats.org/drawingml/2006/picture">
                   <pic:nvPicPr>
-                    <pic:cNvPr id="2" name="Picture 2" descr="/Users/robertovelasquezdean/Library/Group Containers/L48J367XN4.com.infraware.PolarisOffice/EngineTemp/442/fImage22449206297.png"/>
+                    <pic:cNvPr id="2" name="Picture 2" descr="/Users/robertovelasquezdean/Library/Group Containers/L48J367XN4.com.infraware.PolarisOffice/EngineTemp/1661/fImage22449206297.png"/>
                     <pic:cNvPicPr>
                       <a:picLocks noChangeAspect="1" noChangeArrowheads="1"/>
                     </pic:cNvPicPr>
@@ -1491,7 +1523,7 @@
                   <pic:spPr>
                     <a:xfrm>
                       <a:off x="0" y="0"/>
-                      <a:ext cx="1981835" cy="1324610"/>
+                      <a:ext cx="1982470" cy="1325245"/>
                     </a:xfrm>
                     <a:prstGeom prst="rect"/>
                     <a:ln cap="flat"/>
@@ -1523,6 +1555,8 @@
           <w:rFonts w:ascii="Times" w:eastAsia="Times" w:hAnsi="Times" w:hint="default"/>
         </w:rPr>
         <w:wordWrap w:val="0"/>
+        <w:autoSpaceDE w:val="0"/>
+        <w:autoSpaceDN w:val="0"/>
       </w:pPr>
       <w:r>
         <w:rPr>
@@ -1713,6 +1747,8 @@
           <w:rFonts w:ascii="Times" w:eastAsia="Times" w:hAnsi="Times" w:hint="default"/>
         </w:rPr>
         <w:wordWrap w:val="0"/>
+        <w:autoSpaceDE w:val="0"/>
+        <w:autoSpaceDN w:val="0"/>
       </w:pPr>
       <w:r>
         <w:rPr>
@@ -1819,6 +1855,8 @@
           <w:rFonts w:ascii="Times" w:eastAsia="Times" w:hAnsi="Times" w:hint="default"/>
         </w:rPr>
         <w:wordWrap w:val="0"/>
+        <w:autoSpaceDE w:val="0"/>
+        <w:autoSpaceDN w:val="0"/>
       </w:pPr>
       <w:r>
         <w:rPr>
@@ -1854,7 +1892,7 @@
           <w:szCs w:val="20"/>
           <w:rFonts w:ascii="Times" w:eastAsia="Times" w:hAnsi="Times" w:hint="default"/>
         </w:rPr>
-        <w:t xml:space="preserve">consecuencia, cuál sería la estructura que nos va a quedar al final en una sentencia SQL.</w:t>
+        <w:t xml:space="preserve">consecuencia, cuál sería la estructura que nos va a quedar al final en una sentencia SQL. </w:t>
       </w:r>
     </w:p>
     <w:p>
@@ -1868,15 +1906,623 @@
         <w:widowControl w:val="1"/>
         <w:ind w:right="0" w:left="0" w:firstLine="0"/>
         <w:rPr>
-          <w:i w:val="0"/>
-          <w:b w:val="0"/>
-          <w:color w:val="auto"/>
-          <w:sz w:val="14"/>
-          <w:szCs w:val="14"/>
-          <w:rFonts w:ascii="Times New Roman" w:eastAsia="Times New Roman" w:hAnsi="Times New Roman" w:hint="default"/>
+          <w:spacing w:val="0"/>
+          <w:i w:val="0"/>
+          <w:b w:val="1"/>
+          <w:color w:val="000000"/>
+          <w:sz w:val="20"/>
+          <w:szCs w:val="20"/>
+          <w:rFonts w:ascii="Times" w:eastAsia="Times" w:hAnsi="Times" w:hint="default"/>
         </w:rPr>
         <w:wordWrap w:val="0"/>
+        <w:autoSpaceDE w:val="0"/>
+        <w:autoSpaceDN w:val="0"/>
       </w:pPr>
+      <w:r>
+        <w:rPr>
+          <w:spacing w:val="0"/>
+          <w:i w:val="0"/>
+          <w:b w:val="0"/>
+          <w:color w:val="000000"/>
+          <w:sz w:val="20"/>
+          <w:szCs w:val="20"/>
+          <w:rFonts w:ascii="Times" w:eastAsia="Times" w:hAnsi="Times" w:hint="default"/>
+        </w:rPr>
+        <w:t xml:space="preserve">Si recuerda esto: </w:t>
+      </w:r>
+      <w:r>
+        <w:rPr>
+          <w:sz w:val="20"/>
+        </w:rPr>
+        <w:drawing>
+          <wp:inline distT="0" distB="0" distL="0" distR="0">
+            <wp:extent cx="3952875" cy="142875"/>
+            <wp:effectExtent l="0" t="0" r="0" b="0"/>
+            <wp:docPr id="18" name="Imagen 3"/>
+            <wp:cNvGraphicFramePr>
+              <a:graphicFrameLocks xmlns:a="http://schemas.openxmlformats.org/drawingml/2006/main" noChangeAspect="1"/>
+            </wp:cNvGraphicFramePr>
+            <a:graphic xmlns:a="http://schemas.openxmlformats.org/drawingml/2006/main">
+              <a:graphicData uri="http://schemas.openxmlformats.org/drawingml/2006/picture">
+                <pic:pic xmlns:pic="http://schemas.openxmlformats.org/drawingml/2006/picture">
+                  <pic:nvPicPr>
+                    <pic:cNvPr id="3" name="Picture 3" descr="/Users/robertovelasquezdean/Library/Group Containers/L48J367XN4.com.infraware.PolarisOffice/EngineTemp/1661/fImage9452182420.png"/>
+                    <pic:cNvPicPr>
+                      <a:picLocks noChangeAspect="1" noChangeArrowheads="1"/>
+                    </pic:cNvPicPr>
+                  </pic:nvPicPr>
+                  <pic:blipFill>
+                    <a:blip r:embed="rId7">
+                      <a:extLst>
+                        <a:ext uri="{BEBA8EAE-BF5A-486C-A8C5-ECC9F3942E4B}">
+                          <a14:imgProps xmlns:a14="http://schemas.microsoft.com/office/drawing/2010/main">
+                            <a14:imgLayer r:embed="rId8">
+                              <a14:imgEffect>
+                                <a14:sharpenSoften amount="50000"/>
+                              </a14:imgEffect>
+                            </a14:imgLayer>
+                          </a14:imgProps>
+                        </a:ext>
+                        <a:ext uri="{28A0092B-C50C-407E-A947-70E740481C1C}">
+                          <a14:useLocalDpi xmlns:a14="http://schemas.microsoft.com/office/drawing/2010/main" val="0"/>
+                        </a:ext>
+                      </a:extLst>
+                    </a:blip>
+                    <a:stretch>
+                      <a:fillRect/>
+                    </a:stretch>
+                  </pic:blipFill>
+                  <pic:spPr>
+                    <a:xfrm>
+                      <a:off x="0" y="0"/>
+                      <a:ext cx="3953510" cy="143510"/>
+                    </a:xfrm>
+                    <a:prstGeom prst="rect"/>
+                    <a:ln cap="flat"/>
+                  </pic:spPr>
+                </pic:pic>
+              </a:graphicData>
+            </a:graphic>
+          </wp:inline>
+        </w:drawing>
+      </w:r>
+      <w:r>
+        <w:rPr>
+          <w:spacing w:val="0"/>
+          <w:i w:val="0"/>
+          <w:b w:val="0"/>
+          <w:color w:val="000000"/>
+          <w:sz w:val="20"/>
+          <w:szCs w:val="20"/>
+          <w:rFonts w:ascii="Times" w:eastAsia="Times" w:hAnsi="Times" w:hint="default"/>
+        </w:rPr>
+        <w:t xml:space="preserve">, pues bien, es </w:t>
+      </w:r>
+      <w:r>
+        <w:rPr>
+          <w:spacing w:val="0"/>
+          <w:i w:val="0"/>
+          <w:b w:val="0"/>
+          <w:color w:val="000000"/>
+          <w:sz w:val="20"/>
+          <w:szCs w:val="20"/>
+          <w:rFonts w:ascii="Times" w:eastAsia="Times" w:hAnsi="Times" w:hint="default"/>
+        </w:rPr>
+        <w:t xml:space="preserve">exactamente lo que hemos venido explicando en estos últimos párrafos. Debe reconocer en la declaración cuál </w:t>
+      </w:r>
+      <w:r>
+        <w:rPr>
+          <w:spacing w:val="0"/>
+          <w:i w:val="0"/>
+          <w:b w:val="0"/>
+          <w:color w:val="000000"/>
+          <w:sz w:val="20"/>
+          <w:szCs w:val="20"/>
+          <w:rFonts w:ascii="Times" w:eastAsia="Times" w:hAnsi="Times" w:hint="default"/>
+        </w:rPr>
+        <w:t xml:space="preserve">es la sentencia (comando) y sobre qué objeto se está aplicando. Ahora, como resultado, tendríamos una nueva </w:t>
+      </w:r>
+      <w:r>
+        <w:rPr>
+          <w:spacing w:val="0"/>
+          <w:i w:val="0"/>
+          <w:b w:val="0"/>
+          <w:color w:val="000000"/>
+          <w:sz w:val="20"/>
+          <w:szCs w:val="20"/>
+          <w:rFonts w:ascii="Times" w:eastAsia="Times" w:hAnsi="Times" w:hint="default"/>
+        </w:rPr>
+        <w:t xml:space="preserve">base de datos con el nombre de: </w:t>
+      </w:r>
+      <w:r>
+        <w:rPr>
+          <w:spacing w:val="0"/>
+          <w:i w:val="0"/>
+          <w:b w:val="1"/>
+          <w:color w:val="000000"/>
+          <w:sz w:val="20"/>
+          <w:szCs w:val="20"/>
+          <w:rFonts w:ascii="Times" w:eastAsia="Times" w:hAnsi="Times" w:hint="default"/>
+        </w:rPr>
+        <w:t xml:space="preserve">platziblog: </w:t>
+      </w:r>
+      <w:r>
+        <w:rPr>
+          <w:sz w:val="20"/>
+        </w:rPr>
+        <w:drawing>
+          <wp:inline distT="0" distB="0" distL="0" distR="0">
+            <wp:extent cx="2047875" cy="180975"/>
+            <wp:effectExtent l="0" t="0" r="0" b="0"/>
+            <wp:docPr id="84" name="Imagen 4"/>
+            <wp:cNvGraphicFramePr>
+              <a:graphicFrameLocks xmlns:a="http://schemas.openxmlformats.org/drawingml/2006/main" noChangeAspect="1"/>
+            </wp:cNvGraphicFramePr>
+            <a:graphic xmlns:a="http://schemas.openxmlformats.org/drawingml/2006/main">
+              <a:graphicData uri="http://schemas.openxmlformats.org/drawingml/2006/picture">
+                <pic:pic xmlns:pic="http://schemas.openxmlformats.org/drawingml/2006/picture">
+                  <pic:nvPicPr>
+                    <pic:cNvPr id="5" name="Picture 5" descr="/Users/robertovelasquezdean/Library/Group Containers/L48J367XN4.com.infraware.PolarisOffice/EngineTemp/1661/fImage9387848144.png"/>
+                    <pic:cNvPicPr>
+                      <a:picLocks noChangeAspect="1" noChangeArrowheads="1"/>
+                    </pic:cNvPicPr>
+                  </pic:nvPicPr>
+                  <pic:blipFill>
+                    <a:blip r:embed="rId9">
+                      <a:extLst>
+                        <a:ext uri="{28A0092B-C50C-407E-A947-70E740481C1C}">
+                          <a14:useLocalDpi xmlns:a14="http://schemas.microsoft.com/office/drawing/2010/main" val="0"/>
+                        </a:ext>
+                      </a:extLst>
+                    </a:blip>
+                    <a:stretch>
+                      <a:fillRect/>
+                    </a:stretch>
+                  </pic:blipFill>
+                  <pic:spPr>
+                    <a:xfrm>
+                      <a:off x="0" y="0"/>
+                      <a:ext cx="2048509" cy="181610"/>
+                    </a:xfrm>
+                    <a:prstGeom prst="rect"/>
+                    <a:ln cap="flat"/>
+                  </pic:spPr>
+                </pic:pic>
+              </a:graphicData>
+            </a:graphic>
+          </wp:inline>
+        </w:drawing>
+      </w:r>
+    </w:p>
+    <w:p>
+      <w:pPr>
+        <w:numPr>
+          <w:ilvl w:val="0"/>
+          <w:numId w:val="0"/>
+        </w:numPr>
+        <w:jc w:val="left"/>
+        <w:spacing w:lineRule="auto" w:line="259" w:before="0" w:after="160"/>
+        <w:widowControl w:val="1"/>
+        <w:ind w:right="0" w:left="0" w:firstLine="0"/>
+        <w:rPr>
+          <w:spacing w:val="0"/>
+          <w:i w:val="1"/>
+          <w:b w:val="0"/>
+          <w:color w:val="000000"/>
+          <w:sz w:val="20"/>
+          <w:szCs w:val="20"/>
+          <w:rFonts w:ascii="Times" w:eastAsia="Times" w:hAnsi="Times" w:hint="default"/>
+        </w:rPr>
+        <w:wordWrap w:val="0"/>
+        <w:autoSpaceDE w:val="0"/>
+        <w:autoSpaceDN w:val="0"/>
+      </w:pPr>
+      <w:r>
+        <w:rPr>
+          <w:spacing w:val="0"/>
+          <w:i w:val="0"/>
+          <w:b w:val="0"/>
+          <w:color w:val="000000"/>
+          <w:sz w:val="20"/>
+          <w:szCs w:val="20"/>
+          <w:rFonts w:ascii="Times" w:eastAsia="Times" w:hAnsi="Times" w:hint="default"/>
+        </w:rPr>
+        <w:t xml:space="preserve">En caso que queramos aplicarle la sentencia </w:t>
+      </w:r>
+      <w:r>
+        <w:rPr>
+          <w:spacing w:val="0"/>
+          <w:i w:val="1"/>
+          <w:b w:val="1"/>
+          <w:color w:val="000000"/>
+          <w:sz w:val="20"/>
+          <w:szCs w:val="20"/>
+          <w:rFonts w:ascii="Times" w:eastAsia="Times" w:hAnsi="Times" w:hint="default"/>
+        </w:rPr>
+        <w:t xml:space="preserve">use database </w:t>
+      </w:r>
+      <w:r>
+        <w:rPr>
+          <w:spacing w:val="0"/>
+          <w:i w:val="0"/>
+          <w:b w:val="0"/>
+          <w:color w:val="000000"/>
+          <w:sz w:val="20"/>
+          <w:szCs w:val="20"/>
+          <w:rFonts w:ascii="Times" w:eastAsia="Times" w:hAnsi="Times" w:hint="default"/>
+        </w:rPr>
+        <w:t xml:space="preserve">a </w:t>
+      </w:r>
+      <w:r>
+        <w:rPr>
+          <w:spacing w:val="0"/>
+          <w:i w:val="1"/>
+          <w:b w:val="1"/>
+          <w:color w:val="000000"/>
+          <w:sz w:val="20"/>
+          <w:szCs w:val="20"/>
+          <w:rFonts w:ascii="Times" w:eastAsia="Times" w:hAnsi="Times" w:hint="default"/>
+        </w:rPr>
+        <w:t xml:space="preserve">platziblog, </w:t>
+      </w:r>
+      <w:r>
+        <w:rPr>
+          <w:spacing w:val="0"/>
+          <w:i w:val="0"/>
+          <w:b w:val="0"/>
+          <w:color w:val="000000"/>
+          <w:sz w:val="20"/>
+          <w:szCs w:val="20"/>
+          <w:rFonts w:ascii="Times" w:eastAsia="Times" w:hAnsi="Times" w:hint="default"/>
+        </w:rPr>
+        <w:t xml:space="preserve">viendose entre líneas de código algo así: </w:t>
+      </w:r>
+      <w:r>
+        <w:rPr>
+          <w:spacing w:val="0"/>
+          <w:i w:val="0"/>
+          <w:b w:val="1"/>
+          <w:color w:val="000000"/>
+          <w:sz w:val="20"/>
+          <w:szCs w:val="20"/>
+          <w:rFonts w:ascii="Times" w:eastAsia="Times" w:hAnsi="Times" w:hint="default"/>
+        </w:rPr>
+        <w:t xml:space="preserve">use schema ‘platziblog’</w:t>
+      </w:r>
+      <w:r>
+        <w:rPr>
+          <w:spacing w:val="0"/>
+          <w:i w:val="0"/>
+          <w:b w:val="0"/>
+          <w:color w:val="000000"/>
+          <w:sz w:val="20"/>
+          <w:szCs w:val="20"/>
+          <w:rFonts w:ascii="Times" w:eastAsia="Times" w:hAnsi="Times" w:hint="default"/>
+        </w:rPr>
+        <w:t xml:space="preserve">,... debemos, primero que todo, presionar click sobre la base de datos </w:t>
+      </w:r>
+      <w:r>
+        <w:rPr>
+          <w:spacing w:val="0"/>
+          <w:i w:val="1"/>
+          <w:b w:val="0"/>
+          <w:color w:val="000000"/>
+          <w:sz w:val="20"/>
+          <w:szCs w:val="20"/>
+          <w:rFonts w:ascii="Times" w:eastAsia="Times" w:hAnsi="Times" w:hint="default"/>
+        </w:rPr>
+        <w:t>platziblog.</w:t>
+      </w:r>
+    </w:p>
+    <w:p>
+      <w:pPr>
+        <w:numPr>
+          <w:ilvl w:val="0"/>
+          <w:numId w:val="0"/>
+        </w:numPr>
+        <w:jc w:val="left"/>
+        <w:spacing w:lineRule="auto" w:line="259" w:before="0" w:after="160"/>
+        <w:widowControl w:val="1"/>
+        <w:ind w:right="0" w:left="0" w:firstLine="0"/>
+        <w:rPr>
+          <w:spacing w:val="0"/>
+          <w:i w:val="0"/>
+          <w:b w:val="0"/>
+          <w:color w:val="000000"/>
+          <w:sz w:val="20"/>
+          <w:szCs w:val="20"/>
+          <w:rFonts w:ascii="Times" w:eastAsia="Times" w:hAnsi="Times" w:hint="default"/>
+        </w:rPr>
+        <w:wordWrap w:val="0"/>
+        <w:autoSpaceDE w:val="0"/>
+        <w:autoSpaceDN w:val="0"/>
+      </w:pPr>
+      <w:r>
+        <w:rPr>
+          <w:spacing w:val="0"/>
+          <w:i w:val="0"/>
+          <w:b w:val="0"/>
+          <w:color w:val="000000"/>
+          <w:sz w:val="20"/>
+          <w:szCs w:val="20"/>
+          <w:rFonts w:ascii="Times" w:eastAsia="Times" w:hAnsi="Times" w:hint="default"/>
+        </w:rPr>
+        <w:t xml:space="preserve">Luego, debemos seleccionar la opción: </w:t>
+      </w:r>
+      <w:r>
+        <w:rPr>
+          <w:sz w:val="20"/>
+        </w:rPr>
+        <w:drawing>
+          <wp:inline distT="0" distB="0" distL="0" distR="0">
+            <wp:extent cx="1885950" cy="180975"/>
+            <wp:effectExtent l="0" t="0" r="0" b="0"/>
+            <wp:docPr id="85" name="Imagen 5"/>
+            <wp:cNvGraphicFramePr>
+              <a:graphicFrameLocks xmlns:a="http://schemas.openxmlformats.org/drawingml/2006/main" noChangeAspect="1"/>
+            </wp:cNvGraphicFramePr>
+            <a:graphic xmlns:a="http://schemas.openxmlformats.org/drawingml/2006/main">
+              <a:graphicData uri="http://schemas.openxmlformats.org/drawingml/2006/picture">
+                <pic:pic xmlns:pic="http://schemas.openxmlformats.org/drawingml/2006/picture">
+                  <pic:nvPicPr>
+                    <pic:cNvPr id="6" name="Picture 6" descr="/Users/robertovelasquezdean/Library/Group Containers/L48J367XN4.com.infraware.PolarisOffice/EngineTemp/1661/fImage10689851968.png"/>
+                    <pic:cNvPicPr>
+                      <a:picLocks noChangeAspect="1" noChangeArrowheads="1"/>
+                    </pic:cNvPicPr>
+                  </pic:nvPicPr>
+                  <pic:blipFill>
+                    <a:blip r:embed="rId10">
+                      <a:extLst>
+                        <a:ext uri="{28A0092B-C50C-407E-A947-70E740481C1C}">
+                          <a14:useLocalDpi xmlns:a14="http://schemas.microsoft.com/office/drawing/2010/main" val="0"/>
+                        </a:ext>
+                      </a:extLst>
+                    </a:blip>
+                    <a:stretch>
+                      <a:fillRect/>
+                    </a:stretch>
+                  </pic:blipFill>
+                  <pic:spPr>
+                    <a:xfrm>
+                      <a:off x="0" y="0"/>
+                      <a:ext cx="1886585" cy="181610"/>
+                    </a:xfrm>
+                    <a:prstGeom prst="rect"/>
+                    <a:ln cap="flat"/>
+                  </pic:spPr>
+                </pic:pic>
+              </a:graphicData>
+            </a:graphic>
+          </wp:inline>
+        </w:drawing>
+      </w:r>
+      <w:r>
+        <w:rPr>
+          <w:spacing w:val="0"/>
+          <w:i w:val="0"/>
+          <w:b w:val="0"/>
+          <w:color w:val="000000"/>
+          <w:sz w:val="20"/>
+          <w:szCs w:val="20"/>
+          <w:rFonts w:ascii="Times" w:eastAsia="Times" w:hAnsi="Times" w:hint="default"/>
+        </w:rPr>
+        <w:t xml:space="preserve"> (recuerde, esta opción se habilita </w:t>
+      </w:r>
+      <w:r>
+        <w:rPr>
+          <w:spacing w:val="0"/>
+          <w:i w:val="0"/>
+          <w:b w:val="0"/>
+          <w:color w:val="000000"/>
+          <w:sz w:val="20"/>
+          <w:szCs w:val="20"/>
+          <w:rFonts w:ascii="Times" w:eastAsia="Times" w:hAnsi="Times" w:hint="default"/>
+        </w:rPr>
+        <w:t xml:space="preserve">al presionar click derecho sobre una base de datos ya creada; en nuestro caso, sobre </w:t>
+      </w:r>
+      <w:r>
+        <w:rPr>
+          <w:spacing w:val="0"/>
+          <w:i w:val="0"/>
+          <w:b w:val="1"/>
+          <w:color w:val="000000"/>
+          <w:sz w:val="20"/>
+          <w:szCs w:val="20"/>
+          <w:rFonts w:ascii="Times" w:eastAsia="Times" w:hAnsi="Times" w:hint="default"/>
+        </w:rPr>
+        <w:t>platziblog</w:t>
+      </w:r>
+      <w:r>
+        <w:rPr>
+          <w:spacing w:val="0"/>
+          <w:i w:val="0"/>
+          <w:b w:val="0"/>
+          <w:color w:val="000000"/>
+          <w:sz w:val="20"/>
+          <w:szCs w:val="20"/>
+          <w:rFonts w:ascii="Times" w:eastAsia="Times" w:hAnsi="Times" w:hint="default"/>
+        </w:rPr>
+        <w:t xml:space="preserve">), y listo!</w:t>
+      </w:r>
+    </w:p>
+    <w:p>
+      <w:pPr>
+        <w:numPr>
+          <w:ilvl w:val="0"/>
+          <w:numId w:val="0"/>
+        </w:numPr>
+        <w:jc w:val="left"/>
+        <w:spacing w:lineRule="auto" w:line="259" w:before="0" w:after="160"/>
+        <w:widowControl w:val="1"/>
+        <w:ind w:right="0" w:left="0" w:firstLine="0"/>
+        <w:rPr>
+          <w:spacing w:val="0"/>
+          <w:i w:val="0"/>
+          <w:b w:val="0"/>
+          <w:color w:val="000000"/>
+          <w:sz w:val="20"/>
+          <w:szCs w:val="20"/>
+          <w:rFonts w:ascii="Times" w:eastAsia="Times" w:hAnsi="Times" w:hint="default"/>
+        </w:rPr>
+        <w:wordWrap w:val="0"/>
+        <w:autoSpaceDE w:val="0"/>
+        <w:autoSpaceDN w:val="0"/>
+      </w:pPr>
+      <w:r>
+        <w:rPr>
+          <w:spacing w:val="0"/>
+          <w:i w:val="0"/>
+          <w:b w:val="0"/>
+          <w:color w:val="000000"/>
+          <w:sz w:val="20"/>
+          <w:szCs w:val="20"/>
+          <w:rFonts w:ascii="Times" w:eastAsia="Times" w:hAnsi="Times" w:hint="default"/>
+        </w:rPr>
+        <w:t xml:space="preserve">Sin hacer uso de códigos extras le hemos dicho a la consola que queremos centrarnos solamente en la base de </w:t>
+      </w:r>
+      <w:r>
+        <w:rPr>
+          <w:spacing w:val="0"/>
+          <w:i w:val="0"/>
+          <w:b w:val="0"/>
+          <w:color w:val="000000"/>
+          <w:sz w:val="20"/>
+          <w:szCs w:val="20"/>
+          <w:rFonts w:ascii="Times" w:eastAsia="Times" w:hAnsi="Times" w:hint="default"/>
+        </w:rPr>
+        <w:t xml:space="preserve">datos </w:t>
+      </w:r>
+      <w:r>
+        <w:rPr>
+          <w:spacing w:val="0"/>
+          <w:i w:val="1"/>
+          <w:b w:val="1"/>
+          <w:color w:val="000000"/>
+          <w:sz w:val="20"/>
+          <w:szCs w:val="20"/>
+          <w:rFonts w:ascii="Times" w:eastAsia="Times" w:hAnsi="Times" w:hint="default"/>
+        </w:rPr>
+        <w:t xml:space="preserve">platziblog; </w:t>
+      </w:r>
+      <w:r>
+        <w:rPr>
+          <w:spacing w:val="0"/>
+          <w:i w:val="0"/>
+          <w:b w:val="0"/>
+          <w:color w:val="000000"/>
+          <w:sz w:val="20"/>
+          <w:szCs w:val="20"/>
+          <w:rFonts w:ascii="Times" w:eastAsia="Times" w:hAnsi="Times" w:hint="default"/>
+        </w:rPr>
+        <w:t xml:space="preserve">es decir, </w:t>
+      </w:r>
+      <w:r>
+        <w:rPr>
+          <w:spacing w:val="0"/>
+          <w:i w:val="1"/>
+          <w:b w:val="0"/>
+          <w:color w:val="000000"/>
+          <w:sz w:val="20"/>
+          <w:szCs w:val="20"/>
+          <w:rFonts w:ascii="Times" w:eastAsia="Times" w:hAnsi="Times" w:hint="default"/>
+        </w:rPr>
+        <w:t xml:space="preserve">platziblog, </w:t>
+      </w:r>
+      <w:r>
+        <w:rPr>
+          <w:spacing w:val="0"/>
+          <w:i w:val="0"/>
+          <w:b w:val="0"/>
+          <w:color w:val="000000"/>
+          <w:sz w:val="20"/>
+          <w:szCs w:val="20"/>
+          <w:rFonts w:ascii="Times" w:eastAsia="Times" w:hAnsi="Times" w:hint="default"/>
+        </w:rPr>
+        <w:t xml:space="preserve">sería la base de datos por default para cualquier consulta (o manipulación) </w:t>
+      </w:r>
+      <w:r>
+        <w:rPr>
+          <w:spacing w:val="0"/>
+          <w:i w:val="0"/>
+          <w:b w:val="0"/>
+          <w:color w:val="000000"/>
+          <w:sz w:val="20"/>
+          <w:szCs w:val="20"/>
+          <w:rFonts w:ascii="Times" w:eastAsia="Times" w:hAnsi="Times" w:hint="default"/>
+        </w:rPr>
+        <w:t xml:space="preserve">que se haga de ahora en adelante en MySQL Workbench. Posteriormente verá algo así:</w:t>
+      </w:r>
+    </w:p>
+    <w:p>
+      <w:pPr>
+        <w:numPr>
+          <w:ilvl w:val="0"/>
+          <w:numId w:val="0"/>
+        </w:numPr>
+        <w:jc w:val="left"/>
+        <w:spacing w:lineRule="auto" w:line="259" w:before="0" w:after="160"/>
+        <w:widowControl w:val="1"/>
+        <w:ind w:right="0" w:left="0" w:firstLine="0"/>
+        <w:rPr>
+          <w:spacing w:val="0"/>
+          <w:i w:val="0"/>
+          <w:b w:val="0"/>
+          <w:color w:val="000000"/>
+          <w:sz w:val="20"/>
+          <w:szCs w:val="20"/>
+          <w:rFonts w:ascii="Times" w:eastAsia="Times" w:hAnsi="Times" w:hint="default"/>
+        </w:rPr>
+        <w:wordWrap w:val="0"/>
+        <w:autoSpaceDE w:val="0"/>
+        <w:autoSpaceDN w:val="0"/>
+      </w:pPr>
+      <w:r>
+        <w:rPr>
+          <w:sz w:val="20"/>
+        </w:rPr>
+        <w:drawing>
+          <wp:inline distT="0" distB="0" distL="0" distR="0">
+            <wp:extent cx="1914525" cy="1028700"/>
+            <wp:effectExtent l="0" t="0" r="0" b="0"/>
+            <wp:docPr id="86" name="Imagen 6"/>
+            <wp:cNvGraphicFramePr>
+              <a:graphicFrameLocks xmlns:a="http://schemas.openxmlformats.org/drawingml/2006/main" noChangeAspect="1"/>
+            </wp:cNvGraphicFramePr>
+            <a:graphic xmlns:a="http://schemas.openxmlformats.org/drawingml/2006/main">
+              <a:graphicData uri="http://schemas.openxmlformats.org/drawingml/2006/picture">
+                <pic:pic xmlns:pic="http://schemas.openxmlformats.org/drawingml/2006/picture">
+                  <pic:nvPicPr>
+                    <pic:cNvPr id="7" name="Picture 7" descr="/Users/robertovelasquezdean/Library/Group Containers/L48J367XN4.com.infraware.PolarisOffice/EngineTemp/1661/fImage18095865735.png"/>
+                    <pic:cNvPicPr>
+                      <a:picLocks noChangeAspect="1" noChangeArrowheads="1"/>
+                    </pic:cNvPicPr>
+                  </pic:nvPicPr>
+                  <pic:blipFill>
+                    <a:blip r:embed="rId11">
+                      <a:extLst>
+                        <a:ext uri="{28A0092B-C50C-407E-A947-70E740481C1C}">
+                          <a14:useLocalDpi xmlns:a14="http://schemas.microsoft.com/office/drawing/2010/main" val="0"/>
+                        </a:ext>
+                      </a:extLst>
+                    </a:blip>
+                    <a:stretch>
+                      <a:fillRect/>
+                    </a:stretch>
+                  </pic:blipFill>
+                  <pic:spPr>
+                    <a:xfrm>
+                      <a:off x="0" y="0"/>
+                      <a:ext cx="1915160" cy="1029335"/>
+                    </a:xfrm>
+                    <a:prstGeom prst="rect"/>
+                    <a:ln cap="flat"/>
+                  </pic:spPr>
+                </pic:pic>
+              </a:graphicData>
+            </a:graphic>
+          </wp:inline>
+        </w:drawing>
+      </w:r>
     </w:p>
     <w:sectPr>
       <w:footnotePr>
@@ -1905,7 +2551,11 @@
   <w:docDefaults>
     <w:pPrDefault>
       <w:pPr>
+        <w:autoSpaceDE w:val="1"/>
+        <w:autoSpaceDN w:val="1"/>
         <w:jc w:val="both"/>
+        <w:widowControl/>
+        <w:wordWrap/>
       </w:pPr>
     </w:pPrDefault>
     <w:rPrDefault>
@@ -1926,6 +2576,8 @@
       <w:autoSpaceDE w:val="0"/>
       <w:autoSpaceDN w:val="0"/>
       <w:jc w:val="both"/>
+      <w:widowControl/>
+      <w:wordWrap/>
     </w:pPr>
     <w:rPr>
       <w:shd w:val="clear"/>
@@ -1949,9 +2601,8 @@
   </w:style>
   <w:style w:default="1" w:styleId="PO3" w:type="table">
     <w:name w:val="Normal Table"/>
+    <w:basedOn w:val="PO3"/>
     <w:uiPriority w:val="3"/>
-    <w:semiHidden/>
-    <w:unhideWhenUsed/>
     <w:tblPr>
       <w:tblCellMar>
         <w:bottom w:type="dxa" w:w="0"/>
@@ -1974,7 +2625,11 @@
     <w:qFormat/>
     <w:uiPriority w:val="5"/>
     <w:pPr>
+      <w:autoSpaceDE w:val="1"/>
+      <w:autoSpaceDN w:val="1"/>
       <w:jc w:val="both"/>
+      <w:widowControl/>
+      <w:wordWrap/>
     </w:pPr>
     <w:rPr>
       <w:shd w:val="clear"/>
@@ -1989,7 +2644,11 @@
     <w:qFormat/>
     <w:uiPriority w:val="6"/>
     <w:pPr>
+      <w:autoSpaceDE w:val="1"/>
+      <w:autoSpaceDN w:val="1"/>
       <w:jc w:val="center"/>
+      <w:widowControl/>
+      <w:wordWrap/>
     </w:pPr>
     <w:rPr>
       <w:b/>
@@ -2005,7 +2664,11 @@
     <w:qFormat/>
     <w:uiPriority w:val="7"/>
     <w:pPr>
+      <w:autoSpaceDE w:val="1"/>
+      <w:autoSpaceDN w:val="1"/>
       <w:jc w:val="both"/>
+      <w:widowControl/>
+      <w:wordWrap/>
     </w:pPr>
     <w:rPr>
       <w:shd w:val="clear"/>
@@ -2020,7 +2683,11 @@
     <w:qFormat/>
     <w:uiPriority w:val="8"/>
     <w:pPr>
+      <w:autoSpaceDE w:val="1"/>
+      <w:autoSpaceDN w:val="1"/>
       <w:jc w:val="both"/>
+      <w:widowControl/>
+      <w:wordWrap/>
     </w:pPr>
     <w:rPr>
       <w:shd w:val="clear"/>
@@ -2035,8 +2702,12 @@
     <w:qFormat/>
     <w:uiPriority w:val="9"/>
     <w:pPr>
+      <w:autoSpaceDE w:val="1"/>
+      <w:autoSpaceDN w:val="1"/>
       <w:ind w:left="1000" w:hanging="400"/>
       <w:jc w:val="both"/>
+      <w:widowControl/>
+      <w:wordWrap/>
     </w:pPr>
     <w:rPr>
       <w:shd w:val="clear"/>
@@ -2051,8 +2722,12 @@
     <w:qFormat/>
     <w:uiPriority w:val="10"/>
     <w:pPr>
+      <w:autoSpaceDE w:val="1"/>
+      <w:autoSpaceDN w:val="1"/>
       <w:ind w:left="1200" w:hanging="400"/>
       <w:jc w:val="both"/>
+      <w:widowControl/>
+      <w:wordWrap/>
     </w:pPr>
     <w:rPr>
       <w:b/>
@@ -2068,8 +2743,12 @@
     <w:qFormat/>
     <w:uiPriority w:val="11"/>
     <w:pPr>
+      <w:autoSpaceDE w:val="1"/>
+      <w:autoSpaceDN w:val="1"/>
       <w:ind w:left="1400" w:hanging="400"/>
       <w:jc w:val="both"/>
+      <w:widowControl/>
+      <w:wordWrap/>
     </w:pPr>
     <w:rPr>
       <w:shd w:val="clear"/>
@@ -2084,8 +2763,12 @@
     <w:qFormat/>
     <w:uiPriority w:val="12"/>
     <w:pPr>
+      <w:autoSpaceDE w:val="1"/>
+      <w:autoSpaceDN w:val="1"/>
       <w:ind w:left="1600" w:hanging="400"/>
       <w:jc w:val="both"/>
+      <w:widowControl/>
+      <w:wordWrap/>
     </w:pPr>
     <w:rPr>
       <w:b/>
@@ -2101,8 +2784,12 @@
     <w:qFormat/>
     <w:uiPriority w:val="13"/>
     <w:pPr>
+      <w:autoSpaceDE w:val="1"/>
+      <w:autoSpaceDN w:val="1"/>
       <w:ind w:left="1800" w:hanging="400"/>
       <w:jc w:val="both"/>
+      <w:widowControl/>
+      <w:wordWrap/>
     </w:pPr>
     <w:rPr>
       <w:shd w:val="clear"/>
@@ -2117,8 +2804,12 @@
     <w:qFormat/>
     <w:uiPriority w:val="14"/>
     <w:pPr>
+      <w:autoSpaceDE w:val="1"/>
+      <w:autoSpaceDN w:val="1"/>
       <w:ind w:left="2000" w:hanging="400"/>
       <w:jc w:val="both"/>
+      <w:widowControl/>
+      <w:wordWrap/>
     </w:pPr>
     <w:rPr>
       <w:shd w:val="clear"/>
@@ -2133,8 +2824,12 @@
     <w:qFormat/>
     <w:uiPriority w:val="15"/>
     <w:pPr>
+      <w:autoSpaceDE w:val="1"/>
+      <w:autoSpaceDN w:val="1"/>
       <w:ind w:left="2200" w:hanging="400"/>
       <w:jc w:val="both"/>
+      <w:widowControl/>
+      <w:wordWrap/>
     </w:pPr>
     <w:rPr>
       <w:shd w:val="clear"/>
@@ -2149,7 +2844,11 @@
     <w:qFormat/>
     <w:uiPriority w:val="16"/>
     <w:pPr>
+      <w:autoSpaceDE w:val="1"/>
+      <w:autoSpaceDN w:val="1"/>
       <w:jc w:val="center"/>
+      <w:widowControl/>
+      <w:wordWrap/>
     </w:pPr>
     <w:rPr>
       <w:shd w:val="clear"/>
@@ -2214,8 +2913,12 @@
     <w:qFormat/>
     <w:uiPriority w:val="21"/>
     <w:pPr>
+      <w:autoSpaceDE w:val="1"/>
+      <w:autoSpaceDN w:val="1"/>
       <w:ind w:left="864" w:right="864" w:firstLine="0"/>
       <w:jc w:val="center"/>
+      <w:widowControl/>
+      <w:wordWrap/>
     </w:pPr>
     <w:rPr>
       <w:color w:val="404040"/>
@@ -2236,8 +2939,12 @@
         <w:top w:val="single" w:sz="1" w:space="10" w:color="5B9BD5"/>
         <w:bottom w:val="single" w:sz="1" w:space="10" w:color="5B9BD5"/>
       </w:pBdr>
+      <w:autoSpaceDE w:val="1"/>
+      <w:autoSpaceDN w:val="1"/>
       <w:ind w:left="950" w:right="950" w:firstLine="0"/>
       <w:jc w:val="center"/>
+      <w:widowControl/>
+      <w:wordWrap/>
     </w:pPr>
     <w:rPr>
       <w:color w:val="5B9BD5"/>
@@ -2294,8 +3001,12 @@
     <w:qFormat/>
     <w:uiPriority w:val="26"/>
     <w:pPr>
+      <w:autoSpaceDE w:val="1"/>
+      <w:autoSpaceDN w:val="1"/>
       <w:ind w:left="850" w:firstLine="0"/>
       <w:jc w:val="both"/>
+      <w:widowControl/>
+      <w:wordWrap/>
     </w:pPr>
     <w:rPr>
       <w:shd w:val="clear"/>
@@ -2310,7 +3021,12 @@
     <w:qFormat/>
     <w:uiPriority w:val="27"/>
     <w:unhideWhenUsed/>
-    <w:pPr/>
+    <w:pPr>
+      <w:autoSpaceDE w:val="1"/>
+      <w:autoSpaceDN w:val="1"/>
+      <w:widowControl/>
+      <w:wordWrap/>
+    </w:pPr>
     <w:rPr>
       <w:color w:val="2E74B5"/>
       <w:shd w:val="clear"/>
@@ -2326,7 +3042,11 @@
     <w:uiPriority w:val="28"/>
     <w:unhideWhenUsed/>
     <w:pPr>
+      <w:autoSpaceDE w:val="1"/>
+      <w:autoSpaceDN w:val="1"/>
       <w:jc w:val="both"/>
+      <w:widowControl/>
+      <w:wordWrap/>
     </w:pPr>
     <w:rPr>
       <w:shd w:val="clear"/>
@@ -2342,8 +3062,12 @@
     <w:uiPriority w:val="29"/>
     <w:unhideWhenUsed/>
     <w:pPr>
+      <w:autoSpaceDE w:val="1"/>
+      <w:autoSpaceDN w:val="1"/>
       <w:ind w:left="425" w:firstLine="0"/>
       <w:jc w:val="both"/>
+      <w:widowControl/>
+      <w:wordWrap/>
     </w:pPr>
     <w:rPr>
       <w:shd w:val="clear"/>
@@ -2359,8 +3083,12 @@
     <w:uiPriority w:val="30"/>
     <w:unhideWhenUsed/>
     <w:pPr>
+      <w:autoSpaceDE w:val="1"/>
+      <w:autoSpaceDN w:val="1"/>
       <w:ind w:left="850" w:firstLine="0"/>
       <w:jc w:val="both"/>
+      <w:widowControl/>
+      <w:wordWrap/>
     </w:pPr>
     <w:rPr>
       <w:shd w:val="clear"/>
@@ -2376,8 +3104,12 @@
     <w:uiPriority w:val="31"/>
     <w:unhideWhenUsed/>
     <w:pPr>
+      <w:autoSpaceDE w:val="1"/>
+      <w:autoSpaceDN w:val="1"/>
       <w:ind w:left="1275" w:firstLine="0"/>
       <w:jc w:val="both"/>
+      <w:widowControl/>
+      <w:wordWrap/>
     </w:pPr>
     <w:rPr>
       <w:shd w:val="clear"/>
@@ -2393,8 +3125,12 @@
     <w:uiPriority w:val="32"/>
     <w:unhideWhenUsed/>
     <w:pPr>
+      <w:autoSpaceDE w:val="1"/>
+      <w:autoSpaceDN w:val="1"/>
       <w:ind w:left="1700" w:firstLine="0"/>
       <w:jc w:val="both"/>
+      <w:widowControl/>
+      <w:wordWrap/>
     </w:pPr>
     <w:rPr>
       <w:shd w:val="clear"/>
@@ -2410,8 +3146,12 @@
     <w:uiPriority w:val="33"/>
     <w:unhideWhenUsed/>
     <w:pPr>
+      <w:autoSpaceDE w:val="1"/>
+      <w:autoSpaceDN w:val="1"/>
       <w:ind w:left="2125" w:firstLine="0"/>
       <w:jc w:val="both"/>
+      <w:widowControl/>
+      <w:wordWrap/>
     </w:pPr>
     <w:rPr>
       <w:shd w:val="clear"/>
@@ -2427,8 +3167,12 @@
     <w:uiPriority w:val="34"/>
     <w:unhideWhenUsed/>
     <w:pPr>
+      <w:autoSpaceDE w:val="1"/>
+      <w:autoSpaceDN w:val="1"/>
       <w:ind w:left="2550" w:firstLine="0"/>
       <w:jc w:val="both"/>
+      <w:widowControl/>
+      <w:wordWrap/>
     </w:pPr>
     <w:rPr>
       <w:shd w:val="clear"/>
@@ -2444,8 +3188,12 @@
     <w:uiPriority w:val="35"/>
     <w:unhideWhenUsed/>
     <w:pPr>
+      <w:autoSpaceDE w:val="1"/>
+      <w:autoSpaceDN w:val="1"/>
       <w:ind w:left="2975" w:firstLine="0"/>
       <w:jc w:val="both"/>
+      <w:widowControl/>
+      <w:wordWrap/>
     </w:pPr>
     <w:rPr>
       <w:shd w:val="clear"/>
@@ -2461,8 +3209,12 @@
     <w:uiPriority w:val="36"/>
     <w:unhideWhenUsed/>
     <w:pPr>
+      <w:autoSpaceDE w:val="1"/>
+      <w:autoSpaceDN w:val="1"/>
       <w:ind w:left="3400" w:firstLine="0"/>
       <w:jc w:val="both"/>
+      <w:widowControl/>
+      <w:wordWrap/>
     </w:pPr>
     <w:rPr>
       <w:shd w:val="clear"/>

</xml_diff>

<commit_message>
creando una tabla de una base de datos en MySQL
</commit_message>
<xml_diff>
--- a/Platzi/Bases de datos (iniciaciación al backend)/Material de repaso/3. Puesta en práctica, SQL/SQL.docx
+++ b/Platzi/Bases de datos (iniciaciación al backend)/Material de repaso/3. Puesta en práctica, SQL/SQL.docx
@@ -179,19 +179,19 @@
           <w:szCs w:val="20"/>
           <w:rFonts w:ascii="Times" w:eastAsia="Times" w:hAnsi="Times" w:hint="default"/>
         </w:rPr>
-        <w:t xml:space="preserve">Es un lenguaje que nos ayuda a crear la estructura de una base de datos. Más precisamente, nos ayuda a crear los </w:t>
-      </w:r>
-      <w:r>
-        <w:rPr>
-          <w:spacing w:val="0"/>
-          <w:i w:val="0"/>
-          <w:b w:val="0"/>
-          <w:color w:val="000000"/>
-          <w:sz w:val="20"/>
-          <w:szCs w:val="20"/>
-          <w:rFonts w:ascii="Times" w:eastAsia="Times" w:hAnsi="Times" w:hint="default"/>
-        </w:rPr>
-        <w:t xml:space="preserve">cimientos: las relaciones, las entidades; todo eso que ya hemos venido hablando en la </w:t>
+        <w:t xml:space="preserve">Es un lenguaje que nos ayuda a crear la estructura de una base de datos. Más precisamente, nos ayuda a crear </w:t>
+      </w:r>
+      <w:r>
+        <w:rPr>
+          <w:spacing w:val="0"/>
+          <w:i w:val="0"/>
+          <w:b w:val="0"/>
+          <w:color w:val="000000"/>
+          <w:sz w:val="20"/>
+          <w:szCs w:val="20"/>
+          <w:rFonts w:ascii="Times" w:eastAsia="Times" w:hAnsi="Times" w:hint="default"/>
+        </w:rPr>
+        <w:t xml:space="preserve">los cimientos: las relaciones, las entidades; todo eso que ya hemos venido hablando en la </w:t>
       </w:r>
       <w:r>
         <w:rPr>
@@ -215,19 +215,19 @@
           <w:szCs w:val="20"/>
           <w:rFonts w:ascii="Times" w:eastAsia="Times" w:hAnsi="Times" w:hint="default"/>
         </w:rPr>
-        <w:t xml:space="preserve"> con respecto a los </w:t>
-      </w:r>
-      <w:r>
-        <w:rPr>
-          <w:spacing w:val="0"/>
-          <w:i w:val="0"/>
-          <w:b w:val="0"/>
-          <w:color w:val="000000"/>
-          <w:sz w:val="20"/>
-          <w:szCs w:val="20"/>
-          <w:rFonts w:ascii="Times" w:eastAsia="Times" w:hAnsi="Times" w:hint="default"/>
-        </w:rPr>
-        <w:t xml:space="preserve">diagramas; entonces, es este el lenguaje que nos va a permitir crear todas esas estructuras ya de facto en una </w:t>
+        <w:t xml:space="preserve"> con respecto a </w:t>
+      </w:r>
+      <w:r>
+        <w:rPr>
+          <w:spacing w:val="0"/>
+          <w:i w:val="0"/>
+          <w:b w:val="0"/>
+          <w:color w:val="000000"/>
+          <w:sz w:val="20"/>
+          <w:szCs w:val="20"/>
+          <w:rFonts w:ascii="Times" w:eastAsia="Times" w:hAnsi="Times" w:hint="default"/>
+        </w:rPr>
+        <w:t xml:space="preserve">los diagramas; entonces, es este el lenguaje que nos va a permitir crear todas esas estructuras ya de facto en una </w:t>
       </w:r>
       <w:r>
         <w:rPr>
@@ -1055,31 +1055,31 @@
           <w:szCs w:val="20"/>
           <w:rFonts w:ascii="Times" w:eastAsia="Times" w:hAnsi="Times" w:hint="default"/>
         </w:rPr>
-        <w:t xml:space="preserve">Hace referencia a la manera en cómo proyectamos toda la información de una base de datos de tal manera </w:t>
-      </w:r>
-      <w:r>
-        <w:rPr>
-          <w:spacing w:val="0"/>
-          <w:i w:val="0"/>
-          <w:b w:val="0"/>
-          <w:color w:val="000000"/>
-          <w:sz w:val="20"/>
-          <w:szCs w:val="20"/>
-          <w:rFonts w:ascii="Times" w:eastAsia="Times" w:hAnsi="Times" w:hint="default"/>
-        </w:rPr>
-        <w:t xml:space="preserve">que se entienda muy bien, casi que para cualquier persona, lo que se transmite. Usted se recuerda que, como ya </w:t>
-      </w:r>
-      <w:r>
-        <w:rPr>
-          <w:spacing w:val="0"/>
-          <w:i w:val="0"/>
-          <w:b w:val="0"/>
-          <w:color w:val="000000"/>
-          <w:sz w:val="20"/>
-          <w:szCs w:val="20"/>
-          <w:rFonts w:ascii="Times" w:eastAsia="Times" w:hAnsi="Times" w:hint="default"/>
-        </w:rPr>
-        <w:t xml:space="preserve">tendríamos </w:t>
+        <w:t xml:space="preserve">Hace referencia a la manera en cómo proyectamos toda la información de una base de datos de tal </w:t>
+      </w:r>
+      <w:r>
+        <w:rPr>
+          <w:spacing w:val="0"/>
+          <w:i w:val="0"/>
+          <w:b w:val="0"/>
+          <w:color w:val="000000"/>
+          <w:sz w:val="20"/>
+          <w:szCs w:val="20"/>
+          <w:rFonts w:ascii="Times" w:eastAsia="Times" w:hAnsi="Times" w:hint="default"/>
+        </w:rPr>
+        <w:t xml:space="preserve">manera que se entienda muy bien, casi que para cualquier persona, lo que se transmite. Usted se recuerda que, </w:t>
+      </w:r>
+      <w:r>
+        <w:rPr>
+          <w:spacing w:val="0"/>
+          <w:i w:val="0"/>
+          <w:b w:val="0"/>
+          <w:color w:val="000000"/>
+          <w:sz w:val="20"/>
+          <w:szCs w:val="20"/>
+          <w:rFonts w:ascii="Times" w:eastAsia="Times" w:hAnsi="Times" w:hint="default"/>
+        </w:rPr>
+        <w:t xml:space="preserve">como ya tendríamos </w:t>
       </w:r>
       <w:r>
         <w:rPr>
@@ -1103,19 +1103,19 @@
           <w:szCs w:val="20"/>
           <w:rFonts w:ascii="Times" w:eastAsia="Times" w:hAnsi="Times" w:hint="default"/>
         </w:rPr>
-        <w:t xml:space="preserve">toda la información; tendríamos, entonces, un pedacito de la información en una tabla, </w:t>
-      </w:r>
-      <w:r>
-        <w:rPr>
-          <w:spacing w:val="0"/>
-          <w:i w:val="0"/>
-          <w:b w:val="0"/>
-          <w:color w:val="000000"/>
-          <w:sz w:val="20"/>
-          <w:szCs w:val="20"/>
-          <w:rFonts w:ascii="Times" w:eastAsia="Times" w:hAnsi="Times" w:hint="default"/>
-        </w:rPr>
-        <w:t xml:space="preserve">otro pedacito en otra tabla </w:t>
+        <w:t xml:space="preserve">toda la información; tendríamos, entonces, un pedacito de la información en </w:t>
+      </w:r>
+      <w:r>
+        <w:rPr>
+          <w:spacing w:val="0"/>
+          <w:i w:val="0"/>
+          <w:b w:val="0"/>
+          <w:color w:val="000000"/>
+          <w:sz w:val="20"/>
+          <w:szCs w:val="20"/>
+          <w:rFonts w:ascii="Times" w:eastAsia="Times" w:hAnsi="Times" w:hint="default"/>
+        </w:rPr>
+        <w:t xml:space="preserve">una tabla, otro pedacito en otra tabla </w:t>
       </w:r>
       <w:r>
         <w:rPr>
@@ -1163,31 +1163,43 @@
           <w:szCs w:val="20"/>
           <w:rFonts w:ascii="Times" w:eastAsia="Times" w:hAnsi="Times" w:hint="default"/>
         </w:rPr>
-        <w:t xml:space="preserve"> y así sucesivamente. Como la idea es que toda esa información </w:t>
-      </w:r>
-      <w:r>
-        <w:rPr>
-          <w:spacing w:val="0"/>
-          <w:i w:val="0"/>
-          <w:b w:val="0"/>
-          <w:color w:val="000000"/>
-          <w:sz w:val="20"/>
-          <w:szCs w:val="20"/>
-          <w:rFonts w:ascii="Times" w:eastAsia="Times" w:hAnsi="Times" w:hint="default"/>
-        </w:rPr>
-        <w:t xml:space="preserve">pueda ser presentada de una manera clara y conjunta, de una manera coherente para cualquier persona y que </w:t>
-      </w:r>
-      <w:r>
-        <w:rPr>
-          <w:spacing w:val="0"/>
-          <w:i w:val="0"/>
-          <w:b w:val="0"/>
-          <w:color w:val="000000"/>
-          <w:sz w:val="20"/>
-          <w:szCs w:val="20"/>
-          <w:rFonts w:ascii="Times" w:eastAsia="Times" w:hAnsi="Times" w:hint="default"/>
-        </w:rPr>
-        <w:t xml:space="preserve">sirva para comunicar una información concreta, interpretable y con sentido propio, se recurre al recurso de los </w:t>
+        <w:t xml:space="preserve"> y así sucesivamente. Como la idea es que toda esa </w:t>
+      </w:r>
+      <w:r>
+        <w:rPr>
+          <w:spacing w:val="0"/>
+          <w:i w:val="0"/>
+          <w:b w:val="0"/>
+          <w:color w:val="000000"/>
+          <w:sz w:val="20"/>
+          <w:szCs w:val="20"/>
+          <w:rFonts w:ascii="Times" w:eastAsia="Times" w:hAnsi="Times" w:hint="default"/>
+        </w:rPr>
+        <w:t xml:space="preserve">información pueda ser presentada de una manera clara y conjunta, de una manera coherente para cualquier </w:t>
+      </w:r>
+      <w:r>
+        <w:rPr>
+          <w:spacing w:val="0"/>
+          <w:i w:val="0"/>
+          <w:b w:val="0"/>
+          <w:color w:val="000000"/>
+          <w:sz w:val="20"/>
+          <w:szCs w:val="20"/>
+          <w:rFonts w:ascii="Times" w:eastAsia="Times" w:hAnsi="Times" w:hint="default"/>
+        </w:rPr>
+        <w:t xml:space="preserve">persona y que sirva para comunicar una información concreta, interpretable y con sentido propio, se recurre al </w:t>
+      </w:r>
+      <w:r>
+        <w:rPr>
+          <w:spacing w:val="0"/>
+          <w:i w:val="0"/>
+          <w:b w:val="0"/>
+          <w:color w:val="000000"/>
+          <w:sz w:val="20"/>
+          <w:szCs w:val="20"/>
+          <w:rFonts w:ascii="Times" w:eastAsia="Times" w:hAnsi="Times" w:hint="default"/>
+        </w:rPr>
+        <w:t xml:space="preserve">recurso de los </w:t>
       </w:r>
       <w:r>
         <w:rPr>
@@ -1266,7 +1278,7 @@
         </w:rPr>
         <w:drawing>
           <wp:inline distT="0" distB="0" distL="0" distR="0">
-            <wp:extent cx="2178685" cy="1118870"/>
+            <wp:extent cx="2179955" cy="1120140"/>
             <wp:effectExtent l="0" t="0" r="0" b="0"/>
             <wp:docPr id="9" name="Imagen 1"/>
             <wp:cNvGraphicFramePr>
@@ -1276,7 +1288,7 @@
               <a:graphicData uri="http://schemas.openxmlformats.org/drawingml/2006/picture">
                 <pic:pic xmlns:pic="http://schemas.openxmlformats.org/drawingml/2006/picture">
                   <pic:nvPicPr>
-                    <pic:cNvPr id="1" name="Picture 1" descr="/Users/robertovelasquezdean/Library/Group Containers/L48J367XN4.com.infraware.PolarisOffice/EngineTemp/1661/fImage20268164587.png"/>
+                    <pic:cNvPr id="1" name="Picture 1" descr="/Users/robertovelasquezdean/Library/Group Containers/L48J367XN4.com.infraware.PolarisOffice/EngineTemp/1995/fImage20268164587.png"/>
                     <pic:cNvPicPr>
                       <a:picLocks noChangeAspect="1" noChangeArrowheads="1"/>
                     </pic:cNvPicPr>
@@ -1296,7 +1308,7 @@
                   <pic:spPr>
                     <a:xfrm>
                       <a:off x="0" y="0"/>
-                      <a:ext cx="2179320" cy="1119505"/>
+                      <a:ext cx="2180590" cy="1120775"/>
                     </a:xfrm>
                     <a:prstGeom prst="rect"/>
                     <a:ln cap="flat"/>
@@ -1383,14 +1395,26 @@
           <w:i w:val="1"/>
           <w:b w:val="1"/>
           <w:color w:val="000000"/>
-          <w:sz w:val="20"/>
-          <w:szCs w:val="20"/>
+          <w:sz w:val="22"/>
+          <w:szCs w:val="22"/>
           <w:rFonts w:ascii="Times" w:eastAsia="Times" w:hAnsi="Times" w:hint="default"/>
         </w:rPr>
         <w:wordWrap w:val="0"/>
         <w:autoSpaceDE w:val="0"/>
         <w:autoSpaceDN w:val="0"/>
       </w:pPr>
+      <w:r>
+        <w:rPr>
+          <w:spacing w:val="0"/>
+          <w:i w:val="1"/>
+          <w:b w:val="1"/>
+          <w:color w:val="000000"/>
+          <w:sz w:val="22"/>
+          <w:szCs w:val="22"/>
+          <w:rFonts w:ascii="Times" w:eastAsia="Times" w:hAnsi="Times" w:hint="default"/>
+        </w:rPr>
+        <w:t xml:space="preserve">Un vistazo a las primeras sentencias...</w:t>
+      </w:r>
     </w:p>
     <w:p>
       <w:pPr>
@@ -1407,8 +1431,8 @@
           <w:i w:val="1"/>
           <w:b w:val="1"/>
           <w:color w:val="000000"/>
-          <w:sz w:val="22"/>
-          <w:szCs w:val="22"/>
+          <w:sz w:val="20"/>
+          <w:szCs w:val="20"/>
           <w:rFonts w:ascii="Times" w:eastAsia="Times" w:hAnsi="Times" w:hint="default"/>
         </w:rPr>
         <w:wordWrap w:val="0"/>
@@ -1421,11 +1445,11 @@
           <w:i w:val="1"/>
           <w:b w:val="1"/>
           <w:color w:val="000000"/>
-          <w:sz w:val="22"/>
-          <w:szCs w:val="22"/>
-          <w:rFonts w:ascii="Times" w:eastAsia="Times" w:hAnsi="Times" w:hint="default"/>
-        </w:rPr>
-        <w:t xml:space="preserve">Un vistazo a las primeras sentencias...</w:t>
+          <w:sz w:val="20"/>
+          <w:szCs w:val="20"/>
+          <w:rFonts w:ascii="Times" w:eastAsia="Times" w:hAnsi="Times" w:hint="default"/>
+        </w:rPr>
+        <w:t xml:space="preserve">Ejemplo 1.</w:t>
       </w:r>
     </w:p>
     <w:p>
@@ -1440,8 +1464,8 @@
         <w:ind w:right="0" w:left="0" w:firstLine="0"/>
         <w:rPr>
           <w:spacing w:val="0"/>
-          <w:i w:val="1"/>
-          <w:b w:val="1"/>
+          <w:i w:val="0"/>
+          <w:b w:val="0"/>
           <w:color w:val="000000"/>
           <w:sz w:val="20"/>
           <w:szCs w:val="20"/>
@@ -1453,47 +1477,11 @@
       </w:pPr>
       <w:r>
         <w:rPr>
-          <w:spacing w:val="0"/>
-          <w:i w:val="1"/>
-          <w:b w:val="1"/>
-          <w:color w:val="000000"/>
-          <w:sz w:val="20"/>
-          <w:szCs w:val="20"/>
-          <w:rFonts w:ascii="Times" w:eastAsia="Times" w:hAnsi="Times" w:hint="default"/>
-        </w:rPr>
-        <w:t xml:space="preserve">Ejemplo 1.</w:t>
-      </w:r>
-    </w:p>
-    <w:p>
-      <w:pPr>
-        <w:numPr>
-          <w:ilvl w:val="0"/>
-          <w:numId w:val="0"/>
-        </w:numPr>
-        <w:jc w:val="left"/>
-        <w:spacing w:lineRule="auto" w:line="259" w:before="0" w:after="160"/>
-        <w:widowControl w:val="1"/>
-        <w:ind w:right="0" w:left="0" w:firstLine="0"/>
-        <w:rPr>
-          <w:spacing w:val="0"/>
-          <w:i w:val="0"/>
-          <w:b w:val="0"/>
-          <w:color w:val="000000"/>
-          <w:sz w:val="20"/>
-          <w:szCs w:val="20"/>
-          <w:rFonts w:ascii="Times" w:eastAsia="Times" w:hAnsi="Times" w:hint="default"/>
-        </w:rPr>
-        <w:wordWrap w:val="0"/>
-        <w:autoSpaceDE w:val="0"/>
-        <w:autoSpaceDN w:val="0"/>
-      </w:pPr>
-      <w:r>
-        <w:rPr>
           <w:sz w:val="20"/>
         </w:rPr>
         <w:drawing>
           <wp:inline distT="0" distB="0" distL="0" distR="0">
-            <wp:extent cx="1981835" cy="1324610"/>
+            <wp:extent cx="1983105" cy="1325880"/>
             <wp:effectExtent l="0" t="0" r="0" b="0"/>
             <wp:docPr id="10" name="Imagen 2"/>
             <wp:cNvGraphicFramePr>
@@ -1503,7 +1491,7 @@
               <a:graphicData uri="http://schemas.openxmlformats.org/drawingml/2006/picture">
                 <pic:pic xmlns:pic="http://schemas.openxmlformats.org/drawingml/2006/picture">
                   <pic:nvPicPr>
-                    <pic:cNvPr id="2" name="Picture 2" descr="/Users/robertovelasquezdean/Library/Group Containers/L48J367XN4.com.infraware.PolarisOffice/EngineTemp/1661/fImage22449206297.png"/>
+                    <pic:cNvPr id="2" name="Picture 2" descr="/Users/robertovelasquezdean/Library/Group Containers/L48J367XN4.com.infraware.PolarisOffice/EngineTemp/1995/fImage22449206297.png"/>
                     <pic:cNvPicPr>
                       <a:picLocks noChangeAspect="1" noChangeArrowheads="1"/>
                     </pic:cNvPicPr>
@@ -1523,7 +1511,7 @@
                   <pic:spPr>
                     <a:xfrm>
                       <a:off x="0" y="0"/>
-                      <a:ext cx="1982470" cy="1325245"/>
+                      <a:ext cx="1983739" cy="1326515"/>
                     </a:xfrm>
                     <a:prstGeom prst="rect"/>
                     <a:ln cap="flat"/>
@@ -1928,7 +1916,7 @@
           <w:szCs w:val="20"/>
           <w:rFonts w:ascii="Times" w:eastAsia="Times" w:hAnsi="Times" w:hint="default"/>
         </w:rPr>
-        <w:t xml:space="preserve">Si recuerda esto: </w:t>
+        <w:t xml:space="preserve">Si recuerda esto: ,</w:t>
       </w:r>
       <w:r>
         <w:rPr>
@@ -1936,9 +1924,9 @@
         </w:rPr>
         <w:drawing>
           <wp:inline distT="0" distB="0" distL="0" distR="0">
-            <wp:extent cx="3952875" cy="142875"/>
+            <wp:extent cx="3954144" cy="144145"/>
             <wp:effectExtent l="0" t="0" r="0" b="0"/>
-            <wp:docPr id="18" name="Imagen 3"/>
+            <wp:docPr id="11" name="Imagen 7"/>
             <wp:cNvGraphicFramePr>
               <a:graphicFrameLocks xmlns:a="http://schemas.openxmlformats.org/drawingml/2006/main" noChangeAspect="1"/>
             </wp:cNvGraphicFramePr>
@@ -1946,7 +1934,7 @@
               <a:graphicData uri="http://schemas.openxmlformats.org/drawingml/2006/picture">
                 <pic:pic xmlns:pic="http://schemas.openxmlformats.org/drawingml/2006/picture">
                   <pic:nvPicPr>
-                    <pic:cNvPr id="3" name="Picture 3" descr="/Users/robertovelasquezdean/Library/Group Containers/L48J367XN4.com.infraware.PolarisOffice/EngineTemp/1661/fImage9452182420.png"/>
+                    <pic:cNvPr id="3" name="Picture 3" descr="/Users/robertovelasquezdean/Library/Group Containers/L48J367XN4.com.infraware.PolarisOffice/EngineTemp/1995/fImage9452182420.png"/>
                     <pic:cNvPicPr>
                       <a:picLocks noChangeAspect="1" noChangeArrowheads="1"/>
                     </pic:cNvPicPr>
@@ -1975,7 +1963,7 @@
                   <pic:spPr>
                     <a:xfrm>
                       <a:off x="0" y="0"/>
-                      <a:ext cx="3953510" cy="143510"/>
+                      <a:ext cx="3954780" cy="144780"/>
                     </a:xfrm>
                     <a:prstGeom prst="rect"/>
                     <a:ln cap="flat"/>
@@ -1996,43 +1984,79 @@
           <w:szCs w:val="20"/>
           <w:rFonts w:ascii="Times" w:eastAsia="Times" w:hAnsi="Times" w:hint="default"/>
         </w:rPr>
-        <w:t xml:space="preserve">, pues bien, es </w:t>
-      </w:r>
-      <w:r>
-        <w:rPr>
-          <w:spacing w:val="0"/>
-          <w:i w:val="0"/>
-          <w:b w:val="0"/>
-          <w:color w:val="000000"/>
-          <w:sz w:val="20"/>
-          <w:szCs w:val="20"/>
-          <w:rFonts w:ascii="Times" w:eastAsia="Times" w:hAnsi="Times" w:hint="default"/>
-        </w:rPr>
-        <w:t xml:space="preserve">exactamente lo que hemos venido explicando en estos últimos párrafos. Debe reconocer en la declaración cuál </w:t>
-      </w:r>
-      <w:r>
-        <w:rPr>
-          <w:spacing w:val="0"/>
-          <w:i w:val="0"/>
-          <w:b w:val="0"/>
-          <w:color w:val="000000"/>
-          <w:sz w:val="20"/>
-          <w:szCs w:val="20"/>
-          <w:rFonts w:ascii="Times" w:eastAsia="Times" w:hAnsi="Times" w:hint="default"/>
-        </w:rPr>
-        <w:t xml:space="preserve">es la sentencia (comando) y sobre qué objeto se está aplicando. Ahora, como resultado, tendríamos una nueva </w:t>
-      </w:r>
-      <w:r>
-        <w:rPr>
-          <w:spacing w:val="0"/>
-          <w:i w:val="0"/>
-          <w:b w:val="0"/>
-          <w:color w:val="000000"/>
-          <w:sz w:val="20"/>
-          <w:szCs w:val="20"/>
-          <w:rFonts w:ascii="Times" w:eastAsia="Times" w:hAnsi="Times" w:hint="default"/>
-        </w:rPr>
-        <w:t xml:space="preserve">base de datos con el nombre de: </w:t>
+        <w:t xml:space="preserve"> (Si no lo </w:t>
+      </w:r>
+      <w:r>
+        <w:rPr>
+          <w:spacing w:val="0"/>
+          <w:i w:val="0"/>
+          <w:b w:val="0"/>
+          <w:color w:val="000000"/>
+          <w:sz w:val="20"/>
+          <w:szCs w:val="20"/>
+          <w:rFonts w:ascii="Times" w:eastAsia="Times" w:hAnsi="Times" w:hint="default"/>
+        </w:rPr>
+        <w:t xml:space="preserve">recuerda, lea el word que está en la carpeta: </w:t>
+      </w:r>
+      <w:r>
+        <w:rPr>
+          <w:spacing w:val="0"/>
+          <w:i w:val="1"/>
+          <w:b w:val="1"/>
+          <w:color w:val="000000"/>
+          <w:sz w:val="20"/>
+          <w:szCs w:val="20"/>
+          <w:rFonts w:ascii="Times" w:eastAsia="Times" w:hAnsi="Times" w:hint="default"/>
+        </w:rPr>
+        <w:t xml:space="preserve">2. Presentación del RDBMS,...</w:t>
+      </w:r>
+      <w:r>
+        <w:rPr>
+          <w:spacing w:val="0"/>
+          <w:i w:val="0"/>
+          <w:b w:val="0"/>
+          <w:color w:val="000000"/>
+          <w:sz w:val="20"/>
+          <w:szCs w:val="20"/>
+          <w:rFonts w:ascii="Times" w:eastAsia="Times" w:hAnsi="Times" w:hint="default"/>
+        </w:rPr>
+        <w:t xml:space="preserve">) pues bien, es exactamente lo que </w:t>
+      </w:r>
+      <w:r>
+        <w:rPr>
+          <w:spacing w:val="0"/>
+          <w:i w:val="0"/>
+          <w:b w:val="0"/>
+          <w:color w:val="000000"/>
+          <w:sz w:val="20"/>
+          <w:szCs w:val="20"/>
+          <w:rFonts w:ascii="Times" w:eastAsia="Times" w:hAnsi="Times" w:hint="default"/>
+        </w:rPr>
+        <w:t xml:space="preserve">hemos venido explicando en estos últimos párrafos. Debe reconocer en la declaración cuál es la sentencia </w:t>
+      </w:r>
+      <w:r>
+        <w:rPr>
+          <w:spacing w:val="0"/>
+          <w:i w:val="0"/>
+          <w:b w:val="0"/>
+          <w:color w:val="000000"/>
+          <w:sz w:val="20"/>
+          <w:szCs w:val="20"/>
+          <w:rFonts w:ascii="Times" w:eastAsia="Times" w:hAnsi="Times" w:hint="default"/>
+        </w:rPr>
+        <w:t xml:space="preserve">(comando) y sobre qué objeto se está aplicando. Ahora, como resultado, tendríamos una nueva base de datos </w:t>
+      </w:r>
+      <w:r>
+        <w:rPr>
+          <w:spacing w:val="0"/>
+          <w:i w:val="0"/>
+          <w:b w:val="0"/>
+          <w:color w:val="000000"/>
+          <w:sz w:val="20"/>
+          <w:szCs w:val="20"/>
+          <w:rFonts w:ascii="Times" w:eastAsia="Times" w:hAnsi="Times" w:hint="default"/>
+        </w:rPr>
+        <w:t xml:space="preserve">con el nombre de: </w:t>
       </w:r>
       <w:r>
         <w:rPr>
@@ -2052,9 +2076,9 @@
         </w:rPr>
         <w:drawing>
           <wp:inline distT="0" distB="0" distL="0" distR="0">
-            <wp:extent cx="2047875" cy="180975"/>
+            <wp:extent cx="2049145" cy="182245"/>
             <wp:effectExtent l="0" t="0" r="0" b="0"/>
-            <wp:docPr id="84" name="Imagen 4"/>
+            <wp:docPr id="12" name="Imagen 4"/>
             <wp:cNvGraphicFramePr>
               <a:graphicFrameLocks xmlns:a="http://schemas.openxmlformats.org/drawingml/2006/main" noChangeAspect="1"/>
             </wp:cNvGraphicFramePr>
@@ -2062,7 +2086,7 @@
               <a:graphicData uri="http://schemas.openxmlformats.org/drawingml/2006/picture">
                 <pic:pic xmlns:pic="http://schemas.openxmlformats.org/drawingml/2006/picture">
                   <pic:nvPicPr>
-                    <pic:cNvPr id="5" name="Picture 5" descr="/Users/robertovelasquezdean/Library/Group Containers/L48J367XN4.com.infraware.PolarisOffice/EngineTemp/1661/fImage9387848144.png"/>
+                    <pic:cNvPr id="5" name="Picture 5" descr="/Users/robertovelasquezdean/Library/Group Containers/L48J367XN4.com.infraware.PolarisOffice/EngineTemp/1995/fImage9387848144.png"/>
                     <pic:cNvPicPr>
                       <a:picLocks noChangeAspect="1" noChangeArrowheads="1"/>
                     </pic:cNvPicPr>
@@ -2082,7 +2106,7 @@
                   <pic:spPr>
                     <a:xfrm>
                       <a:off x="0" y="0"/>
-                      <a:ext cx="2048509" cy="181610"/>
+                      <a:ext cx="2049780" cy="182880"/>
                     </a:xfrm>
                     <a:prstGeom prst="rect"/>
                     <a:ln cap="flat"/>
@@ -2255,9 +2279,9 @@
         </w:rPr>
         <w:drawing>
           <wp:inline distT="0" distB="0" distL="0" distR="0">
-            <wp:extent cx="1885950" cy="180975"/>
+            <wp:extent cx="1887220" cy="182245"/>
             <wp:effectExtent l="0" t="0" r="0" b="0"/>
-            <wp:docPr id="85" name="Imagen 5"/>
+            <wp:docPr id="13" name="Imagen 5"/>
             <wp:cNvGraphicFramePr>
               <a:graphicFrameLocks xmlns:a="http://schemas.openxmlformats.org/drawingml/2006/main" noChangeAspect="1"/>
             </wp:cNvGraphicFramePr>
@@ -2265,7 +2289,7 @@
               <a:graphicData uri="http://schemas.openxmlformats.org/drawingml/2006/picture">
                 <pic:pic xmlns:pic="http://schemas.openxmlformats.org/drawingml/2006/picture">
                   <pic:nvPicPr>
-                    <pic:cNvPr id="6" name="Picture 6" descr="/Users/robertovelasquezdean/Library/Group Containers/L48J367XN4.com.infraware.PolarisOffice/EngineTemp/1661/fImage10689851968.png"/>
+                    <pic:cNvPr id="6" name="Picture 6" descr="/Users/robertovelasquezdean/Library/Group Containers/L48J367XN4.com.infraware.PolarisOffice/EngineTemp/1995/fImage10689851968.png"/>
                     <pic:cNvPicPr>
                       <a:picLocks noChangeAspect="1" noChangeArrowheads="1"/>
                     </pic:cNvPicPr>
@@ -2285,7 +2309,7 @@
                   <pic:spPr>
                     <a:xfrm>
                       <a:off x="0" y="0"/>
-                      <a:ext cx="1886585" cy="181610"/>
+                      <a:ext cx="1887855" cy="182880"/>
                     </a:xfrm>
                     <a:prstGeom prst="rect"/>
                     <a:ln cap="flat"/>
@@ -2426,7 +2450,7 @@
           <w:szCs w:val="20"/>
           <w:rFonts w:ascii="Times" w:eastAsia="Times" w:hAnsi="Times" w:hint="default"/>
         </w:rPr>
-        <w:t xml:space="preserve">platziblog, </w:t>
+        <w:t xml:space="preserve">platziblog </w:t>
       </w:r>
       <w:r>
         <w:rPr>
@@ -2482,9 +2506,9 @@
         </w:rPr>
         <w:drawing>
           <wp:inline distT="0" distB="0" distL="0" distR="0">
-            <wp:extent cx="1914525" cy="1028700"/>
+            <wp:extent cx="1915795" cy="1029970"/>
             <wp:effectExtent l="0" t="0" r="0" b="0"/>
-            <wp:docPr id="86" name="Imagen 6"/>
+            <wp:docPr id="14" name="Imagen 6"/>
             <wp:cNvGraphicFramePr>
               <a:graphicFrameLocks xmlns:a="http://schemas.openxmlformats.org/drawingml/2006/main" noChangeAspect="1"/>
             </wp:cNvGraphicFramePr>
@@ -2492,7 +2516,7 @@
               <a:graphicData uri="http://schemas.openxmlformats.org/drawingml/2006/picture">
                 <pic:pic xmlns:pic="http://schemas.openxmlformats.org/drawingml/2006/picture">
                   <pic:nvPicPr>
-                    <pic:cNvPr id="7" name="Picture 7" descr="/Users/robertovelasquezdean/Library/Group Containers/L48J367XN4.com.infraware.PolarisOffice/EngineTemp/1661/fImage18095865735.png"/>
+                    <pic:cNvPr id="7" name="Picture 7" descr="/Users/robertovelasquezdean/Library/Group Containers/L48J367XN4.com.infraware.PolarisOffice/EngineTemp/1995/fImage18095865735.png"/>
                     <pic:cNvPicPr>
                       <a:picLocks noChangeAspect="1" noChangeArrowheads="1"/>
                     </pic:cNvPicPr>
@@ -2512,7 +2536,2938 @@
                   <pic:spPr>
                     <a:xfrm>
                       <a:off x="0" y="0"/>
-                      <a:ext cx="1915160" cy="1029335"/>
+                      <a:ext cx="1916430" cy="1030605"/>
+                    </a:xfrm>
+                    <a:prstGeom prst="rect"/>
+                    <a:ln cap="flat"/>
+                  </pic:spPr>
+                </pic:pic>
+              </a:graphicData>
+            </a:graphic>
+          </wp:inline>
+        </w:drawing>
+      </w:r>
+    </w:p>
+    <w:p>
+      <w:pPr>
+        <w:numPr>
+          <w:ilvl w:val="0"/>
+          <w:numId w:val="0"/>
+        </w:numPr>
+        <w:jc w:val="left"/>
+        <w:spacing w:lineRule="auto" w:line="259" w:before="0" w:after="160"/>
+        <w:widowControl w:val="1"/>
+        <w:ind w:right="0" w:left="0" w:firstLine="0"/>
+        <w:rPr>
+          <w:spacing w:val="0"/>
+          <w:i w:val="1"/>
+          <w:b w:val="1"/>
+          <w:color w:val="000000"/>
+          <w:sz w:val="20"/>
+          <w:szCs w:val="20"/>
+          <w:rFonts w:ascii="Times" w:eastAsia="Times" w:hAnsi="Times" w:hint="default"/>
+        </w:rPr>
+        <w:wordWrap w:val="0"/>
+        <w:autoSpaceDE w:val="0"/>
+        <w:autoSpaceDN w:val="0"/>
+      </w:pPr>
+      <w:r>
+        <w:rPr>
+          <w:spacing w:val="0"/>
+          <w:i w:val="1"/>
+          <w:b w:val="1"/>
+          <w:color w:val="000000"/>
+          <w:sz w:val="20"/>
+          <w:szCs w:val="20"/>
+          <w:rFonts w:ascii="Times" w:eastAsia="Times" w:hAnsi="Times" w:hint="default"/>
+        </w:rPr>
+        <w:t xml:space="preserve">Luego de tener nuestra base de datos creada, ¿Qué prosigue? </w:t>
+      </w:r>
+      <w:r>
+        <w:rPr>
+          <w:spacing w:val="0"/>
+          <w:i w:val="0"/>
+          <w:b w:val="0"/>
+          <w:color w:val="000000"/>
+          <w:sz w:val="20"/>
+          <w:szCs w:val="20"/>
+          <w:rFonts w:ascii="Times" w:eastAsia="Times" w:hAnsi="Times" w:hint="default"/>
+        </w:rPr>
+        <w:t xml:space="preserve">El siguiente paso lógico es: </w:t>
+      </w:r>
+      <w:r>
+        <w:rPr>
+          <w:spacing w:val="0"/>
+          <w:i w:val="0"/>
+          <w:b w:val="1"/>
+          <w:color w:val="000000"/>
+          <w:sz w:val="20"/>
+          <w:szCs w:val="20"/>
+          <w:rFonts w:ascii="Times" w:eastAsia="Times" w:hAnsi="Times" w:hint="default"/>
+        </w:rPr>
+        <w:t xml:space="preserve">Crear una tabla; </w:t>
+      </w:r>
+      <w:r>
+        <w:rPr>
+          <w:spacing w:val="0"/>
+          <w:i w:val="0"/>
+          <w:b w:val="0"/>
+          <w:color w:val="000000"/>
+          <w:sz w:val="20"/>
+          <w:szCs w:val="20"/>
+          <w:rFonts w:ascii="Times" w:eastAsia="Times" w:hAnsi="Times" w:hint="default"/>
+        </w:rPr>
+        <w:t xml:space="preserve">es </w:t>
+      </w:r>
+      <w:r>
+        <w:rPr>
+          <w:spacing w:val="0"/>
+          <w:i w:val="0"/>
+          <w:b w:val="0"/>
+          <w:color w:val="000000"/>
+          <w:sz w:val="20"/>
+          <w:szCs w:val="20"/>
+          <w:rFonts w:ascii="Times" w:eastAsia="Times" w:hAnsi="Times" w:hint="default"/>
+        </w:rPr>
+        <w:t xml:space="preserve">decir, </w:t>
+      </w:r>
+      <w:r>
+        <w:rPr>
+          <w:spacing w:val="0"/>
+          <w:i w:val="0"/>
+          <w:b w:val="1"/>
+          <w:color w:val="000000"/>
+          <w:sz w:val="20"/>
+          <w:szCs w:val="20"/>
+          <w:rFonts w:ascii="Times" w:eastAsia="Times" w:hAnsi="Times" w:hint="default"/>
+        </w:rPr>
+        <w:t>la</w:t>
+      </w:r>
+      <w:r>
+        <w:rPr>
+          <w:spacing w:val="0"/>
+          <w:i w:val="0"/>
+          <w:b w:val="0"/>
+          <w:color w:val="000000"/>
+          <w:sz w:val="20"/>
+          <w:szCs w:val="20"/>
+          <w:rFonts w:ascii="Times" w:eastAsia="Times" w:hAnsi="Times" w:hint="default"/>
+        </w:rPr>
+        <w:t xml:space="preserve"> </w:t>
+      </w:r>
+      <w:r>
+        <w:rPr>
+          <w:spacing w:val="0"/>
+          <w:i w:val="0"/>
+          <w:b w:val="1"/>
+          <w:color w:val="000000"/>
+          <w:sz w:val="20"/>
+          <w:szCs w:val="20"/>
+          <w:rFonts w:ascii="Times" w:eastAsia="Times" w:hAnsi="Times" w:hint="default"/>
+        </w:rPr>
+        <w:t xml:space="preserve">primera tabla o entidad. </w:t>
+      </w:r>
+      <w:r>
+        <w:rPr>
+          <w:spacing w:val="0"/>
+          <w:i w:val="0"/>
+          <w:b w:val="0"/>
+          <w:color w:val="000000"/>
+          <w:sz w:val="20"/>
+          <w:szCs w:val="20"/>
+          <w:rFonts w:ascii="Times" w:eastAsia="Times" w:hAnsi="Times" w:hint="default"/>
+        </w:rPr>
+        <w:t xml:space="preserve">Ya la tabla, como bien lo dijimos antes, comprende un conjunto de </w:t>
+      </w:r>
+      <w:r>
+        <w:rPr>
+          <w:spacing w:val="0"/>
+          <w:i w:val="0"/>
+          <w:b w:val="0"/>
+          <w:color w:val="000000"/>
+          <w:sz w:val="20"/>
+          <w:szCs w:val="20"/>
+          <w:rFonts w:ascii="Times" w:eastAsia="Times" w:hAnsi="Times" w:hint="default"/>
+        </w:rPr>
+        <w:t xml:space="preserve">elementos que requieren de una mayor atención y complejidad; tales como: </w:t>
+      </w:r>
+      <w:r>
+        <w:rPr>
+          <w:spacing w:val="0"/>
+          <w:i w:val="1"/>
+          <w:b w:val="1"/>
+          <w:color w:val="000000"/>
+          <w:sz w:val="20"/>
+          <w:szCs w:val="20"/>
+          <w:rFonts w:ascii="Times" w:eastAsia="Times" w:hAnsi="Times" w:hint="default"/>
+        </w:rPr>
+        <w:t xml:space="preserve">atributos, tipos de datos, </w:t>
+      </w:r>
+      <w:r>
+        <w:rPr>
+          <w:spacing w:val="0"/>
+          <w:i w:val="1"/>
+          <w:b w:val="1"/>
+          <w:color w:val="000000"/>
+          <w:sz w:val="20"/>
+          <w:szCs w:val="20"/>
+          <w:rFonts w:ascii="Times" w:eastAsia="Times" w:hAnsi="Times" w:hint="default"/>
+        </w:rPr>
+        <w:t xml:space="preserve">restricciones y relaciones (todo esto en función de una entidad por tabla). Veamos cómo creamos estos </w:t>
+      </w:r>
+      <w:r>
+        <w:rPr>
+          <w:spacing w:val="0"/>
+          <w:i w:val="1"/>
+          <w:b w:val="1"/>
+          <w:color w:val="000000"/>
+          <w:sz w:val="20"/>
+          <w:szCs w:val="20"/>
+          <w:rFonts w:ascii="Times" w:eastAsia="Times" w:hAnsi="Times" w:hint="default"/>
+        </w:rPr>
+        <w:t xml:space="preserve">objetos, tablas, en nuestra consola (MySQL Workbench).</w:t>
+      </w:r>
+    </w:p>
+    <w:p>
+      <w:pPr>
+        <w:numPr>
+          <w:ilvl w:val="0"/>
+          <w:numId w:val="0"/>
+        </w:numPr>
+        <w:jc w:val="left"/>
+        <w:spacing w:lineRule="auto" w:line="259" w:before="0" w:after="160"/>
+        <w:widowControl w:val="1"/>
+        <w:ind w:right="0" w:left="0" w:firstLine="0"/>
+        <w:rPr>
+          <w:spacing w:val="0"/>
+          <w:i w:val="1"/>
+          <w:b w:val="0"/>
+          <w:color w:val="000000"/>
+          <w:sz w:val="20"/>
+          <w:szCs w:val="20"/>
+          <w:rFonts w:ascii="Times" w:eastAsia="Times" w:hAnsi="Times" w:hint="default"/>
+        </w:rPr>
+        <w:wordWrap w:val="0"/>
+        <w:autoSpaceDE w:val="0"/>
+        <w:autoSpaceDN w:val="0"/>
+      </w:pPr>
+      <w:r>
+        <w:rPr>
+          <w:spacing w:val="0"/>
+          <w:i w:val="1"/>
+          <w:b w:val="0"/>
+          <w:color w:val="000000"/>
+          <w:sz w:val="20"/>
+          <w:szCs w:val="20"/>
+          <w:rFonts w:ascii="Times" w:eastAsia="Times" w:hAnsi="Times" w:hint="default"/>
+        </w:rPr>
+        <w:t xml:space="preserve">Tenga esta imagen presente: </w:t>
+      </w:r>
+    </w:p>
+    <w:p>
+      <w:pPr>
+        <w:numPr>
+          <w:ilvl w:val="0"/>
+          <w:numId w:val="0"/>
+        </w:numPr>
+        <w:jc w:val="left"/>
+        <w:spacing w:lineRule="auto" w:line="259" w:before="0" w:after="160"/>
+        <w:widowControl w:val="1"/>
+        <w:ind w:right="0" w:left="0" w:firstLine="0"/>
+        <w:rPr>
+          <w:spacing w:val="0"/>
+          <w:i w:val="1"/>
+          <w:b w:val="1"/>
+          <w:color w:val="000000"/>
+          <w:sz w:val="20"/>
+          <w:szCs w:val="20"/>
+          <w:rFonts w:ascii="Times" w:eastAsia="Times" w:hAnsi="Times" w:hint="default"/>
+        </w:rPr>
+        <w:wordWrap w:val="0"/>
+        <w:autoSpaceDE w:val="0"/>
+        <w:autoSpaceDN w:val="0"/>
+      </w:pPr>
+      <w:r>
+        <w:rPr>
+          <w:sz w:val="20"/>
+        </w:rPr>
+        <w:drawing>
+          <wp:inline distT="0" distB="0" distL="0" distR="0">
+            <wp:extent cx="2826385" cy="2044065"/>
+            <wp:effectExtent l="0" t="0" r="0" b="0"/>
+            <wp:docPr id="15" name="Imagen 7"/>
+            <wp:cNvGraphicFramePr>
+              <a:graphicFrameLocks xmlns:a="http://schemas.openxmlformats.org/drawingml/2006/main" noChangeAspect="1"/>
+            </wp:cNvGraphicFramePr>
+            <a:graphic xmlns:a="http://schemas.openxmlformats.org/drawingml/2006/main">
+              <a:graphicData uri="http://schemas.openxmlformats.org/drawingml/2006/picture">
+                <pic:pic xmlns:pic="http://schemas.openxmlformats.org/drawingml/2006/picture">
+                  <pic:nvPicPr>
+                    <pic:cNvPr id="8" name="Picture 8" descr="/Users/robertovelasquezdean/Library/Group Containers/L48J367XN4.com.infraware.PolarisOffice/EngineTemp/1995/fImage645611074760.png"/>
+                    <pic:cNvPicPr>
+                      <a:picLocks noChangeAspect="1" noChangeArrowheads="1"/>
+                    </pic:cNvPicPr>
+                  </pic:nvPicPr>
+                  <pic:blipFill>
+                    <a:blip r:embed="rId12">
+                      <a:extLst>
+                        <a:ext uri="{BEBA8EAE-BF5A-486C-A8C5-ECC9F3942E4B}">
+                          <a14:imgProps xmlns:a14="http://schemas.microsoft.com/office/drawing/2010/main">
+                            <a14:imgLayer r:embed="rId13">
+                              <a14:imgEffect>
+                                <a14:sharpenSoften amount="50000"/>
+                              </a14:imgEffect>
+                            </a14:imgLayer>
+                          </a14:imgProps>
+                        </a:ext>
+                        <a:ext uri="{28A0092B-C50C-407E-A947-70E740481C1C}">
+                          <a14:useLocalDpi xmlns:a14="http://schemas.microsoft.com/office/drawing/2010/main" val="0"/>
+                        </a:ext>
+                      </a:extLst>
+                    </a:blip>
+                    <a:stretch>
+                      <a:fillRect/>
+                    </a:stretch>
+                  </pic:blipFill>
+                  <pic:spPr>
+                    <a:xfrm>
+                      <a:off x="0" y="0"/>
+                      <a:ext cx="2827020" cy="2044700"/>
+                    </a:xfrm>
+                    <a:prstGeom prst="rect"/>
+                    <a:ln cap="flat"/>
+                  </pic:spPr>
+                </pic:pic>
+              </a:graphicData>
+            </a:graphic>
+          </wp:inline>
+        </w:drawing>
+      </w:r>
+    </w:p>
+    <w:p>
+      <w:pPr>
+        <w:numPr>
+          <w:ilvl w:val="0"/>
+          <w:numId w:val="0"/>
+        </w:numPr>
+        <w:jc w:val="left"/>
+        <w:spacing w:lineRule="auto" w:line="259" w:before="0" w:after="160"/>
+        <w:widowControl w:val="1"/>
+        <w:ind w:right="0" w:left="0" w:firstLine="0"/>
+        <w:rPr>
+          <w:spacing w:val="0"/>
+          <w:i w:val="1"/>
+          <w:b w:val="1"/>
+          <w:color w:val="000000"/>
+          <w:sz w:val="20"/>
+          <w:szCs w:val="20"/>
+          <w:rFonts w:ascii="Times" w:eastAsia="Times" w:hAnsi="Times" w:hint="default"/>
+        </w:rPr>
+        <w:wordWrap w:val="0"/>
+        <w:autoSpaceDE w:val="0"/>
+        <w:autoSpaceDN w:val="0"/>
+      </w:pPr>
+    </w:p>
+    <w:p>
+      <w:pPr>
+        <w:numPr>
+          <w:ilvl w:val="0"/>
+          <w:numId w:val="0"/>
+        </w:numPr>
+        <w:jc w:val="left"/>
+        <w:spacing w:lineRule="auto" w:line="259" w:before="0" w:after="160"/>
+        <w:widowControl w:val="1"/>
+        <w:ind w:right="0" w:left="0" w:firstLine="0"/>
+        <w:rPr>
+          <w:spacing w:val="0"/>
+          <w:i w:val="1"/>
+          <w:b w:val="1"/>
+          <w:color w:val="000000"/>
+          <w:sz w:val="22"/>
+          <w:szCs w:val="22"/>
+          <w:rFonts w:ascii="Times" w:eastAsia="Times" w:hAnsi="Times" w:hint="default"/>
+        </w:rPr>
+        <w:wordWrap w:val="0"/>
+        <w:autoSpaceDE w:val="0"/>
+        <w:autoSpaceDN w:val="0"/>
+      </w:pPr>
+      <w:r>
+        <w:rPr>
+          <w:spacing w:val="0"/>
+          <w:i w:val="1"/>
+          <w:b w:val="1"/>
+          <w:color w:val="000000"/>
+          <w:sz w:val="22"/>
+          <w:szCs w:val="22"/>
+          <w:rFonts w:ascii="Times" w:eastAsia="Times" w:hAnsi="Times" w:hint="default"/>
+        </w:rPr>
+        <w:t xml:space="preserve">Creación de tablas en MySQL</w:t>
+      </w:r>
+    </w:p>
+    <w:p>
+      <w:pPr>
+        <w:numPr>
+          <w:ilvl w:val="0"/>
+          <w:numId w:val="0"/>
+        </w:numPr>
+        <w:jc w:val="left"/>
+        <w:spacing w:lineRule="auto" w:line="259" w:before="0" w:after="160"/>
+        <w:widowControl w:val="1"/>
+        <w:ind w:right="0" w:left="0" w:firstLine="0"/>
+        <w:rPr>
+          <w:spacing w:val="0"/>
+          <w:i w:val="0"/>
+          <w:b w:val="0"/>
+          <w:color w:val="000000"/>
+          <w:sz w:val="20"/>
+          <w:szCs w:val="20"/>
+          <w:rFonts w:ascii="Times" w:eastAsia="Times" w:hAnsi="Times" w:hint="default"/>
+        </w:rPr>
+        <w:wordWrap w:val="0"/>
+        <w:autoSpaceDE w:val="0"/>
+        <w:autoSpaceDN w:val="0"/>
+      </w:pPr>
+      <w:r>
+        <w:rPr>
+          <w:spacing w:val="0"/>
+          <w:i w:val="0"/>
+          <w:b w:val="0"/>
+          <w:color w:val="000000"/>
+          <w:sz w:val="20"/>
+          <w:szCs w:val="20"/>
+          <w:rFonts w:ascii="Times" w:eastAsia="Times" w:hAnsi="Times" w:hint="default"/>
+        </w:rPr>
+        <w:t xml:space="preserve">Continuando con el proyecto </w:t>
+      </w:r>
+      <w:r>
+        <w:rPr>
+          <w:spacing w:val="0"/>
+          <w:i w:val="1"/>
+          <w:b w:val="0"/>
+          <w:color w:val="000000"/>
+          <w:sz w:val="20"/>
+          <w:szCs w:val="20"/>
+          <w:rFonts w:ascii="Times" w:eastAsia="Times" w:hAnsi="Times" w:hint="default"/>
+        </w:rPr>
+        <w:t xml:space="preserve">Platziblog </w:t>
+      </w:r>
+      <w:r>
+        <w:rPr>
+          <w:spacing w:val="0"/>
+          <w:i w:val="0"/>
+          <w:b w:val="0"/>
+          <w:color w:val="000000"/>
+          <w:sz w:val="20"/>
+          <w:szCs w:val="20"/>
+          <w:rFonts w:ascii="Times" w:eastAsia="Times" w:hAnsi="Times" w:hint="default"/>
+        </w:rPr>
+        <w:t xml:space="preserve">dentro de la consola, tenemos que el proceso para crear una primera </w:t>
+      </w:r>
+      <w:r>
+        <w:rPr>
+          <w:spacing w:val="0"/>
+          <w:i w:val="0"/>
+          <w:b w:val="0"/>
+          <w:color w:val="000000"/>
+          <w:sz w:val="20"/>
+          <w:szCs w:val="20"/>
+          <w:rFonts w:ascii="Times" w:eastAsia="Times" w:hAnsi="Times" w:hint="default"/>
+        </w:rPr>
+        <w:t xml:space="preserve">tabla para dicha base de datos es el siguiente:</w:t>
+      </w:r>
+    </w:p>
+    <w:p>
+      <w:pPr>
+        <w:numPr>
+          <w:ilvl w:val="0"/>
+          <w:numId w:val="0"/>
+        </w:numPr>
+        <w:jc w:val="left"/>
+        <w:spacing w:lineRule="auto" w:line="259" w:before="0" w:after="160"/>
+        <w:widowControl w:val="1"/>
+        <w:ind w:right="0" w:left="0" w:firstLine="0"/>
+        <w:rPr>
+          <w:spacing w:val="0"/>
+          <w:i w:val="1"/>
+          <w:b w:val="0"/>
+          <w:color w:val="000000"/>
+          <w:sz w:val="20"/>
+          <w:szCs w:val="20"/>
+          <w:rFonts w:ascii="Times" w:eastAsia="Times" w:hAnsi="Times" w:hint="default"/>
+        </w:rPr>
+        <w:wordWrap w:val="0"/>
+        <w:autoSpaceDE w:val="0"/>
+        <w:autoSpaceDN w:val="0"/>
+      </w:pPr>
+      <w:r>
+        <w:rPr>
+          <w:sz w:val="20"/>
+        </w:rPr>
+        <w:drawing>
+          <wp:inline distT="0" distB="0" distL="0" distR="0">
+            <wp:extent cx="1915795" cy="1029970"/>
+            <wp:effectExtent l="0" t="0" r="0" b="0"/>
+            <wp:docPr id="18" name="Imagen 8"/>
+            <wp:cNvGraphicFramePr>
+              <a:graphicFrameLocks xmlns:a="http://schemas.openxmlformats.org/drawingml/2006/main" noChangeAspect="1"/>
+            </wp:cNvGraphicFramePr>
+            <a:graphic xmlns:a="http://schemas.openxmlformats.org/drawingml/2006/main">
+              <a:graphicData uri="http://schemas.openxmlformats.org/drawingml/2006/picture">
+                <pic:pic xmlns:pic="http://schemas.openxmlformats.org/drawingml/2006/picture">
+                  <pic:nvPicPr>
+                    <pic:cNvPr id="10" name="Picture 10" descr="/Users/robertovelasquezdean/Library/Group Containers/L48J367XN4.com.infraware.PolarisOffice/EngineTemp/1995/fImage18095865735.png"/>
+                    <pic:cNvPicPr>
+                      <a:picLocks noChangeAspect="1" noChangeArrowheads="1"/>
+                    </pic:cNvPicPr>
+                  </pic:nvPicPr>
+                  <pic:blipFill>
+                    <a:blip r:embed="rId14">
+                      <a:extLst>
+                        <a:ext uri="{28A0092B-C50C-407E-A947-70E740481C1C}">
+                          <a14:useLocalDpi xmlns:a14="http://schemas.microsoft.com/office/drawing/2010/main" val="0"/>
+                        </a:ext>
+                      </a:extLst>
+                    </a:blip>
+                    <a:stretch>
+                      <a:fillRect/>
+                    </a:stretch>
+                  </pic:blipFill>
+                  <pic:spPr>
+                    <a:xfrm>
+                      <a:off x="0" y="0"/>
+                      <a:ext cx="1916430" cy="1030605"/>
+                    </a:xfrm>
+                    <a:prstGeom prst="rect"/>
+                    <a:ln cap="flat"/>
+                  </pic:spPr>
+                </pic:pic>
+              </a:graphicData>
+            </a:graphic>
+          </wp:inline>
+        </w:drawing>
+      </w:r>
+      <w:r>
+        <w:rPr>
+          <w:spacing w:val="0"/>
+          <w:i w:val="0"/>
+          <w:b w:val="0"/>
+          <w:color w:val="000000"/>
+          <w:sz w:val="20"/>
+          <w:szCs w:val="20"/>
+          <w:rFonts w:ascii="Times" w:eastAsia="Times" w:hAnsi="Times" w:hint="default"/>
+        </w:rPr>
+        <w:t xml:space="preserve"> </w:t>
+      </w:r>
+      <w:r>
+        <w:rPr>
+          <w:spacing w:val="0"/>
+          <w:i w:val="1"/>
+          <w:b w:val="0"/>
+          <w:color w:val="000000"/>
+          <w:sz w:val="20"/>
+          <w:szCs w:val="20"/>
+          <w:rFonts w:ascii="Times" w:eastAsia="Times" w:hAnsi="Times" w:hint="default"/>
+        </w:rPr>
+        <w:t xml:space="preserve">Estando situados en este lugar...</w:t>
+      </w:r>
+    </w:p>
+    <w:p>
+      <w:pPr>
+        <w:numPr>
+          <w:ilvl w:val="0"/>
+          <w:numId w:val="0"/>
+        </w:numPr>
+        <w:jc w:val="left"/>
+        <w:spacing w:lineRule="auto" w:line="259" w:before="0" w:after="160"/>
+        <w:widowControl w:val="1"/>
+        <w:ind w:right="0" w:left="0" w:firstLine="0"/>
+        <w:rPr>
+          <w:spacing w:val="0"/>
+          <w:i w:val="0"/>
+          <w:b w:val="0"/>
+          <w:color w:val="000000"/>
+          <w:sz w:val="20"/>
+          <w:szCs w:val="20"/>
+          <w:rFonts w:ascii="Times" w:eastAsia="Times" w:hAnsi="Times" w:hint="default"/>
+        </w:rPr>
+        <w:wordWrap w:val="0"/>
+        <w:autoSpaceDE w:val="0"/>
+        <w:autoSpaceDN w:val="0"/>
+      </w:pPr>
+      <w:r>
+        <w:rPr>
+          <w:spacing w:val="0"/>
+          <w:i w:val="0"/>
+          <w:b w:val="0"/>
+          <w:color w:val="000000"/>
+          <w:sz w:val="20"/>
+          <w:szCs w:val="20"/>
+          <w:rFonts w:ascii="Times" w:eastAsia="Times" w:hAnsi="Times" w:hint="default"/>
+        </w:rPr>
+        <w:t xml:space="preserve">Debemos, ahora, presionar click derecho sobre la opción que dice </w:t>
+      </w:r>
+      <w:r>
+        <w:rPr>
+          <w:spacing w:val="0"/>
+          <w:i w:val="1"/>
+          <w:b w:val="0"/>
+          <w:color w:val="000000"/>
+          <w:sz w:val="20"/>
+          <w:szCs w:val="20"/>
+          <w:rFonts w:ascii="Times" w:eastAsia="Times" w:hAnsi="Times" w:hint="default"/>
+        </w:rPr>
+        <w:t xml:space="preserve">tables. </w:t>
+      </w:r>
+      <w:r>
+        <w:rPr>
+          <w:spacing w:val="0"/>
+          <w:i w:val="0"/>
+          <w:b w:val="0"/>
+          <w:color w:val="000000"/>
+          <w:sz w:val="20"/>
+          <w:szCs w:val="20"/>
+          <w:rFonts w:ascii="Times" w:eastAsia="Times" w:hAnsi="Times" w:hint="default"/>
+        </w:rPr>
+        <w:t xml:space="preserve">Ahí se nos mostrará un pliego de más </w:t>
+      </w:r>
+      <w:r>
+        <w:rPr>
+          <w:spacing w:val="0"/>
+          <w:i w:val="0"/>
+          <w:b w:val="0"/>
+          <w:color w:val="000000"/>
+          <w:sz w:val="20"/>
+          <w:szCs w:val="20"/>
+          <w:rFonts w:ascii="Times" w:eastAsia="Times" w:hAnsi="Times" w:hint="default"/>
+        </w:rPr>
+        <w:t xml:space="preserve">opciones. La opción que debe seleccionar es: </w:t>
+      </w:r>
+      <w:r>
+        <w:rPr>
+          <w:sz w:val="20"/>
+        </w:rPr>
+        <w:drawing>
+          <wp:inline distT="0" distB="0" distL="0" distR="0">
+            <wp:extent cx="1962784" cy="181610"/>
+            <wp:effectExtent l="0" t="0" r="0" b="0"/>
+            <wp:docPr id="19" name="Imagen 9"/>
+            <wp:cNvGraphicFramePr>
+              <a:graphicFrameLocks xmlns:a="http://schemas.openxmlformats.org/drawingml/2006/main" noChangeAspect="1"/>
+            </wp:cNvGraphicFramePr>
+            <a:graphic xmlns:a="http://schemas.openxmlformats.org/drawingml/2006/main">
+              <a:graphicData uri="http://schemas.openxmlformats.org/drawingml/2006/picture">
+                <pic:pic xmlns:pic="http://schemas.openxmlformats.org/drawingml/2006/picture">
+                  <pic:nvPicPr>
+                    <pic:cNvPr id="11" name="Picture 11" descr="/Users/robertovelasquezdean/Library/Group Containers/L48J367XN4.com.infraware.PolarisOffice/EngineTemp/1995/fImage99892607960.png"/>
+                    <pic:cNvPicPr>
+                      <a:picLocks noChangeAspect="1" noChangeArrowheads="1"/>
+                    </pic:cNvPicPr>
+                  </pic:nvPicPr>
+                  <pic:blipFill>
+                    <a:blip r:embed="rId15">
+                      <a:extLst>
+                        <a:ext uri="{28A0092B-C50C-407E-A947-70E740481C1C}">
+                          <a14:useLocalDpi xmlns:a14="http://schemas.microsoft.com/office/drawing/2010/main" val="0"/>
+                        </a:ext>
+                      </a:extLst>
+                    </a:blip>
+                    <a:stretch>
+                      <a:fillRect/>
+                    </a:stretch>
+                  </pic:blipFill>
+                  <pic:spPr>
+                    <a:xfrm>
+                      <a:off x="0" y="0"/>
+                      <a:ext cx="1963420" cy="182245"/>
+                    </a:xfrm>
+                    <a:prstGeom prst="rect"/>
+                    <a:ln cap="flat"/>
+                  </pic:spPr>
+                </pic:pic>
+              </a:graphicData>
+            </a:graphic>
+          </wp:inline>
+        </w:drawing>
+      </w:r>
+    </w:p>
+    <w:p>
+      <w:pPr>
+        <w:numPr>
+          <w:ilvl w:val="0"/>
+          <w:numId w:val="0"/>
+        </w:numPr>
+        <w:jc w:val="left"/>
+        <w:spacing w:lineRule="auto" w:line="259" w:before="0" w:after="160"/>
+        <w:widowControl w:val="1"/>
+        <w:ind w:right="0" w:left="0" w:firstLine="0"/>
+        <w:rPr>
+          <w:spacing w:val="0"/>
+          <w:i w:val="1"/>
+          <w:b w:val="0"/>
+          <w:color w:val="000000"/>
+          <w:sz w:val="20"/>
+          <w:szCs w:val="20"/>
+          <w:rFonts w:ascii="Times" w:eastAsia="Times" w:hAnsi="Times" w:hint="default"/>
+        </w:rPr>
+        <w:wordWrap w:val="0"/>
+        <w:autoSpaceDE w:val="0"/>
+        <w:autoSpaceDN w:val="0"/>
+      </w:pPr>
+      <w:r>
+        <w:rPr>
+          <w:spacing w:val="0"/>
+          <w:i w:val="0"/>
+          <w:b w:val="0"/>
+          <w:color w:val="000000"/>
+          <w:sz w:val="20"/>
+          <w:szCs w:val="20"/>
+          <w:rFonts w:ascii="Times" w:eastAsia="Times" w:hAnsi="Times" w:hint="default"/>
+        </w:rPr>
+        <w:t xml:space="preserve">Antes de empezar a desarrollar propiamente las tablas del proyecto en sí, vamos a intentar modelar el siguiente </w:t>
+      </w:r>
+      <w:r>
+        <w:rPr>
+          <w:spacing w:val="0"/>
+          <w:i w:val="0"/>
+          <w:b w:val="0"/>
+          <w:color w:val="000000"/>
+          <w:sz w:val="20"/>
+          <w:szCs w:val="20"/>
+          <w:rFonts w:ascii="Times" w:eastAsia="Times" w:hAnsi="Times" w:hint="default"/>
+        </w:rPr>
+        <w:t xml:space="preserve">ejemplo/caso de </w:t>
+      </w:r>
+      <w:r>
+        <w:rPr>
+          <w:spacing w:val="0"/>
+          <w:i w:val="1"/>
+          <w:b w:val="0"/>
+          <w:color w:val="000000"/>
+          <w:sz w:val="20"/>
+          <w:szCs w:val="20"/>
+          <w:rFonts w:ascii="Times" w:eastAsia="Times" w:hAnsi="Times" w:hint="default"/>
+        </w:rPr>
+        <w:t xml:space="preserve">primera entidad: </w:t>
+      </w:r>
+    </w:p>
+    <w:p>
+      <w:pPr>
+        <w:numPr>
+          <w:ilvl w:val="0"/>
+          <w:numId w:val="0"/>
+        </w:numPr>
+        <w:jc w:val="left"/>
+        <w:spacing w:lineRule="auto" w:line="259" w:before="0" w:after="160"/>
+        <w:widowControl w:val="1"/>
+        <w:ind w:right="0" w:left="0" w:firstLine="0"/>
+        <w:rPr>
+          <w:spacing w:val="0"/>
+          <w:i w:val="1"/>
+          <w:b w:val="0"/>
+          <w:color w:val="000000"/>
+          <w:sz w:val="20"/>
+          <w:szCs w:val="20"/>
+          <w:rFonts w:ascii="Times" w:eastAsia="Times" w:hAnsi="Times" w:hint="default"/>
+        </w:rPr>
+        <w:wordWrap w:val="0"/>
+        <w:autoSpaceDE w:val="0"/>
+        <w:autoSpaceDN w:val="0"/>
+      </w:pPr>
+      <w:r>
+        <w:rPr>
+          <w:sz w:val="20"/>
+        </w:rPr>
+        <w:drawing>
+          <wp:inline distT="0" distB="0" distL="0" distR="0">
+            <wp:extent cx="1981835" cy="1686560"/>
+            <wp:effectExtent l="0" t="0" r="0" b="0"/>
+            <wp:docPr id="20" name="Imagen 10"/>
+            <wp:cNvGraphicFramePr>
+              <a:graphicFrameLocks xmlns:a="http://schemas.openxmlformats.org/drawingml/2006/main" noChangeAspect="1"/>
+            </wp:cNvGraphicFramePr>
+            <a:graphic xmlns:a="http://schemas.openxmlformats.org/drawingml/2006/main">
+              <a:graphicData uri="http://schemas.openxmlformats.org/drawingml/2006/picture">
+                <pic:pic xmlns:pic="http://schemas.openxmlformats.org/drawingml/2006/picture">
+                  <pic:nvPicPr>
+                    <pic:cNvPr id="12" name="Picture 12" descr="/Users/robertovelasquezdean/Library/Group Containers/L48J367XN4.com.infraware.PolarisOffice/EngineTemp/1995/fImage41409261912.png"/>
+                    <pic:cNvPicPr>
+                      <a:picLocks noChangeAspect="1" noChangeArrowheads="1"/>
+                    </pic:cNvPicPr>
+                  </pic:nvPicPr>
+                  <pic:blipFill>
+                    <a:blip r:embed="rId16">
+                      <a:extLst>
+                        <a:ext uri="{28A0092B-C50C-407E-A947-70E740481C1C}">
+                          <a14:useLocalDpi xmlns:a14="http://schemas.microsoft.com/office/drawing/2010/main" val="0"/>
+                        </a:ext>
+                      </a:extLst>
+                    </a:blip>
+                    <a:stretch>
+                      <a:fillRect/>
+                    </a:stretch>
+                  </pic:blipFill>
+                  <pic:spPr>
+                    <a:xfrm>
+                      <a:off x="0" y="0"/>
+                      <a:ext cx="1982470" cy="1687195"/>
+                    </a:xfrm>
+                    <a:prstGeom prst="rect"/>
+                    <a:ln cap="flat"/>
+                  </pic:spPr>
+                </pic:pic>
+              </a:graphicData>
+            </a:graphic>
+          </wp:inline>
+        </w:drawing>
+      </w:r>
+    </w:p>
+    <w:p>
+      <w:pPr>
+        <w:numPr>
+          <w:ilvl w:val="0"/>
+          <w:numId w:val="0"/>
+        </w:numPr>
+        <w:jc w:val="left"/>
+        <w:spacing w:lineRule="auto" w:line="259" w:before="0" w:after="160"/>
+        <w:widowControl w:val="1"/>
+        <w:ind w:right="0" w:left="0" w:firstLine="0"/>
+        <w:rPr>
+          <w:spacing w:val="0"/>
+          <w:i w:val="1"/>
+          <w:b w:val="1"/>
+          <w:color w:val="000000"/>
+          <w:sz w:val="20"/>
+          <w:szCs w:val="20"/>
+          <w:rFonts w:ascii="Times" w:eastAsia="Times" w:hAnsi="Times" w:hint="default"/>
+        </w:rPr>
+        <w:wordWrap w:val="0"/>
+        <w:autoSpaceDE w:val="0"/>
+        <w:autoSpaceDN w:val="0"/>
+      </w:pPr>
+      <w:r>
+        <w:rPr>
+          <w:spacing w:val="0"/>
+          <w:i w:val="0"/>
+          <w:b w:val="0"/>
+          <w:color w:val="000000"/>
+          <w:sz w:val="20"/>
+          <w:szCs w:val="20"/>
+          <w:rFonts w:ascii="Times" w:eastAsia="Times" w:hAnsi="Times" w:hint="default"/>
+        </w:rPr>
+        <w:t xml:space="preserve">De entrada, al presionar click sobre </w:t>
+      </w:r>
+      <w:r>
+        <w:rPr>
+          <w:spacing w:val="0"/>
+          <w:i w:val="1"/>
+          <w:b w:val="0"/>
+          <w:color w:val="000000"/>
+          <w:sz w:val="20"/>
+          <w:szCs w:val="20"/>
+          <w:rFonts w:ascii="Times" w:eastAsia="Times" w:hAnsi="Times" w:hint="default"/>
+        </w:rPr>
+        <w:t xml:space="preserve">create table, </w:t>
+      </w:r>
+      <w:r>
+        <w:rPr>
+          <w:spacing w:val="0"/>
+          <w:i w:val="0"/>
+          <w:b w:val="0"/>
+          <w:color w:val="000000"/>
+          <w:sz w:val="20"/>
+          <w:szCs w:val="20"/>
+          <w:rFonts w:ascii="Times" w:eastAsia="Times" w:hAnsi="Times" w:hint="default"/>
+        </w:rPr>
+        <w:t xml:space="preserve">se nos mostrará una pestaña nueva que se llama: </w:t>
+      </w:r>
+      <w:r>
+        <w:rPr>
+          <w:spacing w:val="0"/>
+          <w:i w:val="1"/>
+          <w:b w:val="0"/>
+          <w:color w:val="000000"/>
+          <w:sz w:val="20"/>
+          <w:szCs w:val="20"/>
+          <w:rFonts w:ascii="Times" w:eastAsia="Times" w:hAnsi="Times" w:hint="default"/>
+        </w:rPr>
+        <w:t xml:space="preserve">new_table - </w:t>
+      </w:r>
+      <w:r>
+        <w:rPr>
+          <w:spacing w:val="0"/>
+          <w:i w:val="1"/>
+          <w:b w:val="0"/>
+          <w:color w:val="000000"/>
+          <w:sz w:val="20"/>
+          <w:szCs w:val="20"/>
+          <w:rFonts w:ascii="Times" w:eastAsia="Times" w:hAnsi="Times" w:hint="default"/>
+        </w:rPr>
+        <w:t xml:space="preserve">Table; </w:t>
+      </w:r>
+      <w:r>
+        <w:rPr>
+          <w:spacing w:val="0"/>
+          <w:i w:val="0"/>
+          <w:b w:val="0"/>
+          <w:color w:val="000000"/>
+          <w:sz w:val="20"/>
+          <w:szCs w:val="20"/>
+          <w:rFonts w:ascii="Times" w:eastAsia="Times" w:hAnsi="Times" w:hint="default"/>
+        </w:rPr>
+        <w:t xml:space="preserve">inmediatamente abajo, usted podrá asignarle un nombre a su primera tabla; es decir, la tabla de la </w:t>
+      </w:r>
+      <w:r>
+        <w:rPr>
+          <w:spacing w:val="0"/>
+          <w:i w:val="1"/>
+          <w:b w:val="0"/>
+          <w:color w:val="000000"/>
+          <w:sz w:val="20"/>
+          <w:szCs w:val="20"/>
+          <w:rFonts w:ascii="Times" w:eastAsia="Times" w:hAnsi="Times" w:hint="default"/>
+        </w:rPr>
+        <w:t xml:space="preserve">primera entidad</w:t>
+      </w:r>
+      <w:r>
+        <w:rPr>
+          <w:spacing w:val="0"/>
+          <w:i w:val="0"/>
+          <w:b w:val="0"/>
+          <w:color w:val="000000"/>
+          <w:sz w:val="20"/>
+          <w:szCs w:val="20"/>
+          <w:rFonts w:ascii="Times" w:eastAsia="Times" w:hAnsi="Times" w:hint="default"/>
+        </w:rPr>
+        <w:t xml:space="preserve"> que desee trabajar. Según nuestro ejemplo, el nombre que va a recibir sería: </w:t>
+      </w:r>
+      <w:r>
+        <w:rPr>
+          <w:spacing w:val="0"/>
+          <w:i w:val="1"/>
+          <w:b w:val="1"/>
+          <w:color w:val="000000"/>
+          <w:sz w:val="20"/>
+          <w:szCs w:val="20"/>
+          <w:rFonts w:ascii="Times" w:eastAsia="Times" w:hAnsi="Times" w:hint="default"/>
+        </w:rPr>
+        <w:t xml:space="preserve">people. </w:t>
+      </w:r>
+    </w:p>
+    <w:p>
+      <w:pPr>
+        <w:numPr>
+          <w:ilvl w:val="0"/>
+          <w:numId w:val="0"/>
+        </w:numPr>
+        <w:jc w:val="left"/>
+        <w:spacing w:lineRule="auto" w:line="259" w:before="0" w:after="160"/>
+        <w:widowControl w:val="1"/>
+        <w:ind w:right="0" w:left="0" w:firstLine="0"/>
+        <w:rPr>
+          <w:spacing w:val="0"/>
+          <w:i w:val="0"/>
+          <w:b w:val="0"/>
+          <w:color w:val="000000"/>
+          <w:sz w:val="20"/>
+          <w:szCs w:val="20"/>
+          <w:rFonts w:ascii="Times" w:eastAsia="Times" w:hAnsi="Times" w:hint="default"/>
+        </w:rPr>
+        <w:wordWrap w:val="0"/>
+        <w:autoSpaceDE w:val="0"/>
+        <w:autoSpaceDN w:val="0"/>
+      </w:pPr>
+      <w:r>
+        <w:rPr>
+          <w:spacing w:val="0"/>
+          <w:i w:val="0"/>
+          <w:b w:val="0"/>
+          <w:color w:val="000000"/>
+          <w:sz w:val="20"/>
+          <w:szCs w:val="20"/>
+          <w:rFonts w:ascii="Times" w:eastAsia="Times" w:hAnsi="Times" w:hint="default"/>
+        </w:rPr>
+        <w:t xml:space="preserve">Posteriormente debajo, por defecto, al presionar click sobre el siguiente recuadro, </w:t>
+      </w:r>
+      <w:r>
+        <w:rPr>
+          <w:spacing w:val="0"/>
+          <w:i w:val="0"/>
+          <w:b w:val="1"/>
+          <w:color w:val="000000"/>
+          <w:sz w:val="20"/>
+          <w:szCs w:val="20"/>
+          <w:rFonts w:ascii="Times" w:eastAsia="Times" w:hAnsi="Times" w:hint="default"/>
+        </w:rPr>
+        <w:t xml:space="preserve">se nos asignará un primer </w:t>
+      </w:r>
+      <w:r>
+        <w:rPr>
+          <w:spacing w:val="0"/>
+          <w:i w:val="0"/>
+          <w:b w:val="1"/>
+          <w:color w:val="000000"/>
+          <w:sz w:val="20"/>
+          <w:szCs w:val="20"/>
+          <w:rFonts w:ascii="Times" w:eastAsia="Times" w:hAnsi="Times" w:hint="default"/>
+        </w:rPr>
+        <w:t xml:space="preserve">atributo en nuestro primer campo: el correspondiente al </w:t>
+      </w:r>
+      <w:r>
+        <w:rPr>
+          <w:spacing w:val="0"/>
+          <w:i w:val="1"/>
+          <w:b w:val="1"/>
+          <w:color w:val="000000"/>
+          <w:sz w:val="20"/>
+          <w:szCs w:val="20"/>
+          <w:rFonts w:ascii="Times" w:eastAsia="Times" w:hAnsi="Times" w:hint="default"/>
+        </w:rPr>
+        <w:t xml:space="preserve">id </w:t>
+      </w:r>
+      <w:r>
+        <w:rPr>
+          <w:spacing w:val="0"/>
+          <w:i w:val="0"/>
+          <w:b w:val="0"/>
+          <w:color w:val="000000"/>
+          <w:sz w:val="20"/>
+          <w:szCs w:val="20"/>
+          <w:rFonts w:ascii="Times" w:eastAsia="Times" w:hAnsi="Times" w:hint="default"/>
+        </w:rPr>
+        <w:t xml:space="preserve">de la entidad a la que le está creando una tabla; </w:t>
+      </w:r>
+      <w:r>
+        <w:rPr>
+          <w:spacing w:val="0"/>
+          <w:i w:val="0"/>
+          <w:b w:val="0"/>
+          <w:color w:val="000000"/>
+          <w:sz w:val="20"/>
+          <w:szCs w:val="20"/>
+          <w:rFonts w:ascii="Times" w:eastAsia="Times" w:hAnsi="Times" w:hint="default"/>
+        </w:rPr>
+        <w:t xml:space="preserve">en este caso, sería el </w:t>
+      </w:r>
+      <w:r>
+        <w:rPr>
+          <w:spacing w:val="0"/>
+          <w:i w:val="1"/>
+          <w:b w:val="1"/>
+          <w:color w:val="000000"/>
+          <w:sz w:val="20"/>
+          <w:szCs w:val="20"/>
+          <w:rFonts w:ascii="Times" w:eastAsia="Times" w:hAnsi="Times" w:hint="default"/>
+        </w:rPr>
+        <w:t xml:space="preserve">id </w:t>
+      </w:r>
+      <w:r>
+        <w:rPr>
+          <w:spacing w:val="0"/>
+          <w:i w:val="0"/>
+          <w:b w:val="0"/>
+          <w:color w:val="000000"/>
+          <w:sz w:val="20"/>
+          <w:szCs w:val="20"/>
+          <w:rFonts w:ascii="Times" w:eastAsia="Times" w:hAnsi="Times" w:hint="default"/>
+        </w:rPr>
+        <w:t xml:space="preserve">para la entidad </w:t>
+      </w:r>
+      <w:r>
+        <w:rPr>
+          <w:spacing w:val="0"/>
+          <w:i w:val="1"/>
+          <w:b w:val="1"/>
+          <w:color w:val="000000"/>
+          <w:sz w:val="20"/>
+          <w:szCs w:val="20"/>
+          <w:rFonts w:ascii="Times" w:eastAsia="Times" w:hAnsi="Times" w:hint="default"/>
+        </w:rPr>
+        <w:t>people.</w:t>
+      </w:r>
+      <w:r>
+        <w:rPr>
+          <w:spacing w:val="0"/>
+          <w:i w:val="0"/>
+          <w:b w:val="0"/>
+          <w:color w:val="000000"/>
+          <w:sz w:val="20"/>
+          <w:szCs w:val="20"/>
+          <w:rFonts w:ascii="Times" w:eastAsia="Times" w:hAnsi="Times" w:hint="default"/>
+        </w:rPr>
+        <w:t xml:space="preserve"> Además, se marcarán las restricciones </w:t>
+      </w:r>
+      <w:r>
+        <w:rPr>
+          <w:spacing w:val="0"/>
+          <w:i w:val="1"/>
+          <w:b w:val="1"/>
+          <w:color w:val="000000"/>
+          <w:sz w:val="20"/>
+          <w:szCs w:val="20"/>
+          <w:rFonts w:ascii="Times" w:eastAsia="Times" w:hAnsi="Times" w:hint="default"/>
+        </w:rPr>
+        <w:t xml:space="preserve">PK </w:t>
+      </w:r>
+      <w:r>
+        <w:rPr>
+          <w:spacing w:val="0"/>
+          <w:i w:val="0"/>
+          <w:b w:val="0"/>
+          <w:color w:val="000000"/>
+          <w:sz w:val="20"/>
+          <w:szCs w:val="20"/>
+          <w:rFonts w:ascii="Times" w:eastAsia="Times" w:hAnsi="Times" w:hint="default"/>
+        </w:rPr>
+        <w:t xml:space="preserve">y </w:t>
+      </w:r>
+      <w:r>
+        <w:rPr>
+          <w:spacing w:val="0"/>
+          <w:i w:val="1"/>
+          <w:b w:val="1"/>
+          <w:color w:val="000000"/>
+          <w:sz w:val="20"/>
+          <w:szCs w:val="20"/>
+          <w:rFonts w:ascii="Times" w:eastAsia="Times" w:hAnsi="Times" w:hint="default"/>
+        </w:rPr>
+        <w:t xml:space="preserve">NN. </w:t>
+      </w:r>
+      <w:r>
+        <w:rPr>
+          <w:spacing w:val="0"/>
+          <w:i w:val="0"/>
+          <w:b w:val="0"/>
+          <w:color w:val="000000"/>
+          <w:sz w:val="20"/>
+          <w:szCs w:val="20"/>
+          <w:rFonts w:ascii="Times" w:eastAsia="Times" w:hAnsi="Times" w:hint="default"/>
+        </w:rPr>
+        <w:t xml:space="preserve">Tal que así:</w:t>
+      </w:r>
+    </w:p>
+    <w:p>
+      <w:pPr>
+        <w:numPr>
+          <w:ilvl w:val="0"/>
+          <w:numId w:val="0"/>
+        </w:numPr>
+        <w:jc w:val="left"/>
+        <w:spacing w:lineRule="auto" w:line="259" w:before="0" w:after="160"/>
+        <w:widowControl w:val="1"/>
+        <w:ind w:right="0" w:left="0" w:firstLine="0"/>
+        <w:rPr>
+          <w:spacing w:val="0"/>
+          <w:i w:val="0"/>
+          <w:b w:val="0"/>
+          <w:color w:val="000000"/>
+          <w:sz w:val="20"/>
+          <w:szCs w:val="20"/>
+          <w:rFonts w:ascii="Times" w:eastAsia="Times" w:hAnsi="Times" w:hint="default"/>
+        </w:rPr>
+        <w:wordWrap w:val="0"/>
+        <w:autoSpaceDE w:val="0"/>
+        <w:autoSpaceDN w:val="0"/>
+      </w:pPr>
+    </w:p>
+    <w:p>
+      <w:pPr>
+        <w:numPr>
+          <w:ilvl w:val="0"/>
+          <w:numId w:val="0"/>
+        </w:numPr>
+        <w:jc w:val="left"/>
+        <w:spacing w:lineRule="auto" w:line="259" w:before="0" w:after="160"/>
+        <w:widowControl w:val="1"/>
+        <w:ind w:right="0" w:left="0" w:firstLine="0"/>
+        <w:rPr>
+          <w:spacing w:val="0"/>
+          <w:i w:val="0"/>
+          <w:b w:val="0"/>
+          <w:color w:val="000000"/>
+          <w:sz w:val="20"/>
+          <w:szCs w:val="20"/>
+          <w:rFonts w:ascii="Times" w:eastAsia="Times" w:hAnsi="Times" w:hint="default"/>
+        </w:rPr>
+        <w:wordWrap w:val="0"/>
+        <w:autoSpaceDE w:val="0"/>
+        <w:autoSpaceDN w:val="0"/>
+      </w:pPr>
+      <w:r>
+        <w:rPr>
+          <w:sz w:val="20"/>
+        </w:rPr>
+        <w:drawing>
+          <wp:inline distT="0" distB="0" distL="0" distR="0">
+            <wp:extent cx="5372735" cy="524510"/>
+            <wp:effectExtent l="0" t="0" r="0" b="0"/>
+            <wp:docPr id="21" name="Imagen 11"/>
+            <wp:cNvGraphicFramePr>
+              <a:graphicFrameLocks xmlns:a="http://schemas.openxmlformats.org/drawingml/2006/main" noChangeAspect="1"/>
+            </wp:cNvGraphicFramePr>
+            <a:graphic xmlns:a="http://schemas.openxmlformats.org/drawingml/2006/main">
+              <a:graphicData uri="http://schemas.openxmlformats.org/drawingml/2006/picture">
+                <pic:pic xmlns:pic="http://schemas.openxmlformats.org/drawingml/2006/picture">
+                  <pic:nvPicPr>
+                    <pic:cNvPr id="13" name="Picture 13" descr="/Users/robertovelasquezdean/Library/Group Containers/L48J367XN4.com.infraware.PolarisOffice/EngineTemp/1995/fImage16956273403.png"/>
+                    <pic:cNvPicPr>
+                      <a:picLocks noChangeAspect="1" noChangeArrowheads="1"/>
+                    </pic:cNvPicPr>
+                  </pic:nvPicPr>
+                  <pic:blipFill>
+                    <a:blip r:embed="rId17">
+                      <a:extLst>
+                        <a:ext uri="{28A0092B-C50C-407E-A947-70E740481C1C}">
+                          <a14:useLocalDpi xmlns:a14="http://schemas.microsoft.com/office/drawing/2010/main" val="0"/>
+                        </a:ext>
+                      </a:extLst>
+                    </a:blip>
+                    <a:stretch>
+                      <a:fillRect/>
+                    </a:stretch>
+                  </pic:blipFill>
+                  <pic:spPr>
+                    <a:xfrm>
+                      <a:off x="0" y="0"/>
+                      <a:ext cx="5373370" cy="525145"/>
+                    </a:xfrm>
+                    <a:prstGeom prst="rect"/>
+                    <a:ln cap="flat"/>
+                  </pic:spPr>
+                </pic:pic>
+              </a:graphicData>
+            </a:graphic>
+          </wp:inline>
+        </w:drawing>
+      </w:r>
+    </w:p>
+    <w:p>
+      <w:pPr>
+        <w:numPr>
+          <w:ilvl w:val="0"/>
+          <w:numId w:val="0"/>
+        </w:numPr>
+        <w:jc w:val="left"/>
+        <w:spacing w:lineRule="auto" w:line="259" w:before="0" w:after="160"/>
+        <w:widowControl w:val="1"/>
+        <w:ind w:right="0" w:left="0" w:firstLine="0"/>
+        <w:rPr>
+          <w:spacing w:val="0"/>
+          <w:i w:val="0"/>
+          <w:b w:val="0"/>
+          <w:color w:val="000000"/>
+          <w:sz w:val="20"/>
+          <w:szCs w:val="20"/>
+          <w:rFonts w:ascii="Times" w:eastAsia="Times" w:hAnsi="Times" w:hint="default"/>
+        </w:rPr>
+        <w:wordWrap w:val="0"/>
+        <w:autoSpaceDE w:val="0"/>
+        <w:autoSpaceDN w:val="0"/>
+      </w:pPr>
+      <w:r>
+        <w:rPr>
+          <w:spacing w:val="0"/>
+          <w:i w:val="0"/>
+          <w:b w:val="0"/>
+          <w:color w:val="000000"/>
+          <w:sz w:val="20"/>
+          <w:szCs w:val="20"/>
+          <w:rFonts w:ascii="Times" w:eastAsia="Times" w:hAnsi="Times" w:hint="default"/>
+        </w:rPr>
+        <w:t xml:space="preserve">La consola entiende bien que, generalmente, los </w:t>
+      </w:r>
+      <w:r>
+        <w:rPr>
+          <w:spacing w:val="0"/>
+          <w:i w:val="1"/>
+          <w:b w:val="0"/>
+          <w:color w:val="000000"/>
+          <w:sz w:val="20"/>
+          <w:szCs w:val="20"/>
+          <w:rFonts w:ascii="Times" w:eastAsia="Times" w:hAnsi="Times" w:hint="default"/>
+        </w:rPr>
+        <w:t xml:space="preserve">id </w:t>
+      </w:r>
+      <w:r>
+        <w:rPr>
+          <w:spacing w:val="0"/>
+          <w:i w:val="0"/>
+          <w:b w:val="0"/>
+          <w:color w:val="000000"/>
+          <w:sz w:val="20"/>
+          <w:szCs w:val="20"/>
+          <w:rFonts w:ascii="Times" w:eastAsia="Times" w:hAnsi="Times" w:hint="default"/>
+        </w:rPr>
+        <w:t xml:space="preserve">reciben dos (2) restricciones como clave principal: </w:t>
+      </w:r>
+      <w:r>
+        <w:rPr>
+          <w:spacing w:val="0"/>
+          <w:i w:val="1"/>
+          <w:b w:val="0"/>
+          <w:color w:val="000000"/>
+          <w:sz w:val="20"/>
+          <w:szCs w:val="20"/>
+          <w:rFonts w:ascii="Times" w:eastAsia="Times" w:hAnsi="Times" w:hint="default"/>
+        </w:rPr>
+        <w:t xml:space="preserve">PK </w:t>
+      </w:r>
+      <w:r>
+        <w:rPr>
+          <w:spacing w:val="0"/>
+          <w:i w:val="1"/>
+          <w:b w:val="0"/>
+          <w:color w:val="000000"/>
+          <w:sz w:val="20"/>
+          <w:szCs w:val="20"/>
+          <w:rFonts w:ascii="Times" w:eastAsia="Times" w:hAnsi="Times" w:hint="default"/>
+        </w:rPr>
+        <w:t xml:space="preserve">(Primary Key) </w:t>
+      </w:r>
+      <w:r>
+        <w:rPr>
+          <w:spacing w:val="0"/>
+          <w:i w:val="0"/>
+          <w:b w:val="0"/>
+          <w:color w:val="000000"/>
+          <w:sz w:val="20"/>
+          <w:szCs w:val="20"/>
+          <w:rFonts w:ascii="Times" w:eastAsia="Times" w:hAnsi="Times" w:hint="default"/>
+        </w:rPr>
+        <w:t xml:space="preserve">y </w:t>
+      </w:r>
+      <w:r>
+        <w:rPr>
+          <w:spacing w:val="0"/>
+          <w:i w:val="1"/>
+          <w:b w:val="0"/>
+          <w:color w:val="000000"/>
+          <w:sz w:val="20"/>
+          <w:szCs w:val="20"/>
+          <w:rFonts w:ascii="Times" w:eastAsia="Times" w:hAnsi="Times" w:hint="default"/>
+        </w:rPr>
+        <w:t xml:space="preserve">NN (Not Null), </w:t>
+      </w:r>
+      <w:r>
+        <w:rPr>
+          <w:spacing w:val="0"/>
+          <w:i w:val="0"/>
+          <w:b w:val="0"/>
+          <w:color w:val="000000"/>
+          <w:sz w:val="20"/>
+          <w:szCs w:val="20"/>
+          <w:rFonts w:ascii="Times" w:eastAsia="Times" w:hAnsi="Times" w:hint="default"/>
+        </w:rPr>
+        <w:t xml:space="preserve">esto ya lo explicamos en la teoría. Sin embargo, más allá de las restricciones, la </w:t>
+      </w:r>
+      <w:r>
+        <w:rPr>
+          <w:spacing w:val="0"/>
+          <w:i w:val="0"/>
+          <w:b w:val="0"/>
+          <w:color w:val="000000"/>
+          <w:sz w:val="20"/>
+          <w:szCs w:val="20"/>
+          <w:rFonts w:ascii="Times" w:eastAsia="Times" w:hAnsi="Times" w:hint="default"/>
+        </w:rPr>
+        <w:t xml:space="preserve">consola también nos ofrece un recurso aparte, adicional, que es </w:t>
+      </w:r>
+      <w:r>
+        <w:rPr>
+          <w:spacing w:val="0"/>
+          <w:i w:val="1"/>
+          <w:b w:val="1"/>
+          <w:color w:val="000000"/>
+          <w:sz w:val="20"/>
+          <w:szCs w:val="20"/>
+          <w:rFonts w:ascii="Times" w:eastAsia="Times" w:hAnsi="Times" w:hint="default"/>
+        </w:rPr>
+        <w:t xml:space="preserve">AI </w:t>
+      </w:r>
+      <w:r>
+        <w:rPr>
+          <w:spacing w:val="0"/>
+          <w:i w:val="1"/>
+          <w:b w:val="0"/>
+          <w:color w:val="000000"/>
+          <w:sz w:val="20"/>
+          <w:szCs w:val="20"/>
+          <w:rFonts w:ascii="Times" w:eastAsia="Times" w:hAnsi="Times" w:hint="default"/>
+        </w:rPr>
+        <w:t xml:space="preserve">(Auto Increment). </w:t>
+      </w:r>
+      <w:r>
+        <w:rPr>
+          <w:spacing w:val="0"/>
+          <w:i w:val="0"/>
+          <w:b w:val="0"/>
+          <w:color w:val="000000"/>
+          <w:sz w:val="20"/>
+          <w:szCs w:val="20"/>
+          <w:rFonts w:ascii="Times" w:eastAsia="Times" w:hAnsi="Times" w:hint="default"/>
+        </w:rPr>
+        <w:t xml:space="preserve">Nosotros podríamos </w:t>
+      </w:r>
+      <w:r>
+        <w:rPr>
+          <w:spacing w:val="0"/>
+          <w:i w:val="0"/>
+          <w:b w:val="0"/>
+          <w:color w:val="000000"/>
+          <w:sz w:val="20"/>
+          <w:szCs w:val="20"/>
+          <w:rFonts w:ascii="Times" w:eastAsia="Times" w:hAnsi="Times" w:hint="default"/>
+        </w:rPr>
+        <w:t xml:space="preserve">determinar, si quisieramos, que el campo correspondiente al </w:t>
+      </w:r>
+      <w:r>
+        <w:rPr>
+          <w:spacing w:val="0"/>
+          <w:i w:val="1"/>
+          <w:b w:val="1"/>
+          <w:color w:val="000000"/>
+          <w:sz w:val="20"/>
+          <w:szCs w:val="20"/>
+          <w:rFonts w:ascii="Times" w:eastAsia="Times" w:hAnsi="Times" w:hint="default"/>
+        </w:rPr>
+        <w:t xml:space="preserve">id </w:t>
+      </w:r>
+      <w:r>
+        <w:rPr>
+          <w:spacing w:val="0"/>
+          <w:i w:val="0"/>
+          <w:b w:val="0"/>
+          <w:color w:val="000000"/>
+          <w:sz w:val="20"/>
+          <w:szCs w:val="20"/>
+          <w:rFonts w:ascii="Times" w:eastAsia="Times" w:hAnsi="Times" w:hint="default"/>
+        </w:rPr>
+        <w:t xml:space="preserve">sea manejado, de forma automatica, por nuestra </w:t>
+      </w:r>
+      <w:r>
+        <w:rPr>
+          <w:spacing w:val="0"/>
+          <w:i w:val="0"/>
+          <w:b w:val="0"/>
+          <w:color w:val="000000"/>
+          <w:sz w:val="20"/>
+          <w:szCs w:val="20"/>
+          <w:rFonts w:ascii="Times" w:eastAsia="Times" w:hAnsi="Times" w:hint="default"/>
+        </w:rPr>
+        <w:t xml:space="preserve">propia base de datos; eso se logra activando la casilla del: </w:t>
+      </w:r>
+      <w:r>
+        <w:rPr>
+          <w:spacing w:val="0"/>
+          <w:i w:val="1"/>
+          <w:b w:val="1"/>
+          <w:color w:val="000000"/>
+          <w:sz w:val="20"/>
+          <w:szCs w:val="20"/>
+          <w:rFonts w:ascii="Times" w:eastAsia="Times" w:hAnsi="Times" w:hint="default"/>
+        </w:rPr>
+        <w:t xml:space="preserve">AI. AI</w:t>
+      </w:r>
+      <w:r>
+        <w:rPr>
+          <w:spacing w:val="0"/>
+          <w:i w:val="0"/>
+          <w:b w:val="0"/>
+          <w:color w:val="000000"/>
+          <w:sz w:val="20"/>
+          <w:szCs w:val="20"/>
+          <w:rFonts w:ascii="Times" w:eastAsia="Times" w:hAnsi="Times" w:hint="default"/>
+        </w:rPr>
+        <w:t xml:space="preserve">, en efecto,</w:t>
+      </w:r>
+      <w:r>
+        <w:rPr>
+          <w:spacing w:val="0"/>
+          <w:i w:val="1"/>
+          <w:b w:val="1"/>
+          <w:color w:val="000000"/>
+          <w:sz w:val="20"/>
+          <w:szCs w:val="20"/>
+          <w:rFonts w:ascii="Times" w:eastAsia="Times" w:hAnsi="Times" w:hint="default"/>
+        </w:rPr>
+        <w:t xml:space="preserve"> </w:t>
+      </w:r>
+      <w:r>
+        <w:rPr>
+          <w:spacing w:val="0"/>
+          <w:i w:val="0"/>
+          <w:b w:val="0"/>
+          <w:color w:val="000000"/>
+          <w:sz w:val="20"/>
+          <w:szCs w:val="20"/>
+          <w:rFonts w:ascii="Times" w:eastAsia="Times" w:hAnsi="Times" w:hint="default"/>
+        </w:rPr>
+        <w:t xml:space="preserve">tiene la facultad de decirle a la base </w:t>
+      </w:r>
+      <w:r>
+        <w:rPr>
+          <w:spacing w:val="0"/>
+          <w:i w:val="0"/>
+          <w:b w:val="0"/>
+          <w:color w:val="000000"/>
+          <w:sz w:val="20"/>
+          <w:szCs w:val="20"/>
+          <w:rFonts w:ascii="Times" w:eastAsia="Times" w:hAnsi="Times" w:hint="default"/>
+        </w:rPr>
+        <w:t xml:space="preserve">de datos que gestione, por sí sola, el campo del </w:t>
+      </w:r>
+      <w:r>
+        <w:rPr>
+          <w:spacing w:val="0"/>
+          <w:i w:val="1"/>
+          <w:b w:val="1"/>
+          <w:color w:val="000000"/>
+          <w:sz w:val="20"/>
+          <w:szCs w:val="20"/>
+          <w:rFonts w:ascii="Times" w:eastAsia="Times" w:hAnsi="Times" w:hint="default"/>
+        </w:rPr>
+        <w:t xml:space="preserve">id. </w:t>
+      </w:r>
+      <w:r>
+        <w:rPr>
+          <w:spacing w:val="0"/>
+          <w:i w:val="0"/>
+          <w:b w:val="1"/>
+          <w:color w:val="000000"/>
+          <w:sz w:val="20"/>
+          <w:szCs w:val="20"/>
+          <w:rFonts w:ascii="Times" w:eastAsia="Times" w:hAnsi="Times" w:hint="default"/>
+        </w:rPr>
+        <w:t xml:space="preserve">¿Cómo podríamos interpretar esta “auto-gestión”? </w:t>
+      </w:r>
+      <w:r>
+        <w:rPr>
+          <w:spacing w:val="0"/>
+          <w:i w:val="0"/>
+          <w:b w:val="0"/>
+          <w:color w:val="000000"/>
+          <w:sz w:val="20"/>
+          <w:szCs w:val="20"/>
+          <w:rFonts w:ascii="Times" w:eastAsia="Times" w:hAnsi="Times" w:hint="default"/>
+        </w:rPr>
+        <w:t xml:space="preserve">Pues </w:t>
+      </w:r>
+      <w:r>
+        <w:rPr>
+          <w:spacing w:val="0"/>
+          <w:i w:val="0"/>
+          <w:b w:val="0"/>
+          <w:color w:val="000000"/>
+          <w:sz w:val="20"/>
+          <w:szCs w:val="20"/>
+          <w:rFonts w:ascii="Times" w:eastAsia="Times" w:hAnsi="Times" w:hint="default"/>
+        </w:rPr>
+        <w:t xml:space="preserve">bien, significa que, cada que se agregue un </w:t>
+      </w:r>
+      <w:r>
+        <w:rPr>
+          <w:spacing w:val="0"/>
+          <w:i w:val="1"/>
+          <w:b w:val="1"/>
+          <w:color w:val="000000"/>
+          <w:sz w:val="20"/>
+          <w:szCs w:val="20"/>
+          <w:rFonts w:ascii="Times" w:eastAsia="Times" w:hAnsi="Times" w:hint="default"/>
+        </w:rPr>
+        <w:t xml:space="preserve">id </w:t>
+      </w:r>
+      <w:r>
+        <w:rPr>
+          <w:spacing w:val="0"/>
+          <w:i w:val="0"/>
+          <w:b w:val="0"/>
+          <w:color w:val="000000"/>
+          <w:sz w:val="20"/>
+          <w:szCs w:val="20"/>
+          <w:rFonts w:ascii="Times" w:eastAsia="Times" w:hAnsi="Times" w:hint="default"/>
+        </w:rPr>
+        <w:t xml:space="preserve">de una entidad; en este caso, cada que agreguemos una nueva </w:t>
+      </w:r>
+      <w:r>
+        <w:rPr>
+          <w:spacing w:val="0"/>
+          <w:i w:val="0"/>
+          <w:b w:val="0"/>
+          <w:color w:val="000000"/>
+          <w:sz w:val="20"/>
+          <w:szCs w:val="20"/>
+          <w:rFonts w:ascii="Times" w:eastAsia="Times" w:hAnsi="Times" w:hint="default"/>
+        </w:rPr>
+        <w:t xml:space="preserve">persona (otro </w:t>
+      </w:r>
+      <w:r>
+        <w:rPr>
+          <w:spacing w:val="0"/>
+          <w:i w:val="1"/>
+          <w:b w:val="0"/>
+          <w:color w:val="000000"/>
+          <w:sz w:val="20"/>
+          <w:szCs w:val="20"/>
+          <w:rFonts w:ascii="Times" w:eastAsia="Times" w:hAnsi="Times" w:hint="default"/>
+        </w:rPr>
+        <w:t>person_id</w:t>
+      </w:r>
+      <w:r>
+        <w:rPr>
+          <w:spacing w:val="0"/>
+          <w:i w:val="0"/>
+          <w:b w:val="0"/>
+          <w:color w:val="000000"/>
+          <w:sz w:val="20"/>
+          <w:szCs w:val="20"/>
+          <w:rFonts w:ascii="Times" w:eastAsia="Times" w:hAnsi="Times" w:hint="default"/>
+        </w:rPr>
+        <w:t xml:space="preserve">); a esa persona se le asignará, automaticamente, una enumeración única y propia en </w:t>
+      </w:r>
+      <w:r>
+        <w:rPr>
+          <w:spacing w:val="0"/>
+          <w:i w:val="0"/>
+          <w:b w:val="0"/>
+          <w:color w:val="000000"/>
+          <w:sz w:val="20"/>
+          <w:szCs w:val="20"/>
+          <w:rFonts w:ascii="Times" w:eastAsia="Times" w:hAnsi="Times" w:hint="default"/>
+        </w:rPr>
+        <w:t xml:space="preserve">término absoluto; entonces, en la medida que se incremente el número de personas se incrementará,y se le dará </w:t>
+      </w:r>
+      <w:r>
+        <w:rPr>
+          <w:spacing w:val="0"/>
+          <w:i w:val="0"/>
+          <w:b w:val="0"/>
+          <w:color w:val="000000"/>
+          <w:sz w:val="20"/>
+          <w:szCs w:val="20"/>
+          <w:rFonts w:ascii="Times" w:eastAsia="Times" w:hAnsi="Times" w:hint="default"/>
+        </w:rPr>
+        <w:t xml:space="preserve">también, de forma automatica, la asignación de un numero propio e identificativo a cada una de esas personas </w:t>
+      </w:r>
+      <w:r>
+        <w:rPr>
+          <w:spacing w:val="0"/>
+          <w:i w:val="0"/>
+          <w:b w:val="0"/>
+          <w:color w:val="000000"/>
+          <w:sz w:val="20"/>
+          <w:szCs w:val="20"/>
+          <w:rFonts w:ascii="Times" w:eastAsia="Times" w:hAnsi="Times" w:hint="default"/>
+        </w:rPr>
+        <w:t xml:space="preserve">registradas o ad portas de ser registradas. Es decir, por ejemplo, la primera persona añadida va a ser referenciada </w:t>
+      </w:r>
+      <w:r>
+        <w:rPr>
+          <w:spacing w:val="0"/>
+          <w:i w:val="0"/>
+          <w:b w:val="0"/>
+          <w:color w:val="000000"/>
+          <w:sz w:val="20"/>
+          <w:szCs w:val="20"/>
+          <w:rFonts w:ascii="Times" w:eastAsia="Times" w:hAnsi="Times" w:hint="default"/>
+        </w:rPr>
+        <w:t xml:space="preserve">con el valor númerico uno (1), la segunda persona con el número dos (2), la tercera con el tres (3), y así </w:t>
+      </w:r>
+      <w:r>
+        <w:rPr>
+          <w:spacing w:val="0"/>
+          <w:i w:val="0"/>
+          <w:b w:val="0"/>
+          <w:color w:val="000000"/>
+          <w:sz w:val="20"/>
+          <w:szCs w:val="20"/>
+          <w:rFonts w:ascii="Times" w:eastAsia="Times" w:hAnsi="Times" w:hint="default"/>
+        </w:rPr>
+        <w:t xml:space="preserve">sucesivamente lo hará de forma automatica con las </w:t>
+      </w:r>
+      <w:r>
+        <w:rPr>
+          <w:spacing w:val="0"/>
+          <w:i w:val="1"/>
+          <w:b w:val="0"/>
+          <w:color w:val="000000"/>
+          <w:sz w:val="20"/>
+          <w:szCs w:val="20"/>
+          <w:rFonts w:ascii="Times" w:eastAsia="Times" w:hAnsi="Times" w:hint="default"/>
+        </w:rPr>
+        <w:t>personas</w:t>
+      </w:r>
+      <w:r>
+        <w:rPr>
+          <w:spacing w:val="0"/>
+          <w:i w:val="0"/>
+          <w:b w:val="0"/>
+          <w:color w:val="000000"/>
+          <w:sz w:val="20"/>
+          <w:szCs w:val="20"/>
+          <w:rFonts w:ascii="Times" w:eastAsia="Times" w:hAnsi="Times" w:hint="default"/>
+        </w:rPr>
+        <w:t xml:space="preserve"> siguientes. Su tabla, por ahora, debe verse así: </w:t>
+      </w:r>
+    </w:p>
+    <w:p>
+      <w:pPr>
+        <w:numPr>
+          <w:ilvl w:val="0"/>
+          <w:numId w:val="0"/>
+        </w:numPr>
+        <w:jc w:val="left"/>
+        <w:spacing w:lineRule="auto" w:line="259" w:before="0" w:after="160"/>
+        <w:widowControl w:val="1"/>
+        <w:ind w:right="0" w:left="0" w:firstLine="0"/>
+        <w:rPr>
+          <w:spacing w:val="0"/>
+          <w:i w:val="0"/>
+          <w:b w:val="0"/>
+          <w:color w:val="000000"/>
+          <w:sz w:val="20"/>
+          <w:szCs w:val="20"/>
+          <w:rFonts w:ascii="Times" w:eastAsia="Times" w:hAnsi="Times" w:hint="default"/>
+        </w:rPr>
+        <w:wordWrap w:val="0"/>
+        <w:autoSpaceDE w:val="0"/>
+        <w:autoSpaceDN w:val="0"/>
+      </w:pPr>
+      <w:r>
+        <w:rPr>
+          <w:sz w:val="20"/>
+        </w:rPr>
+        <w:drawing>
+          <wp:inline distT="0" distB="0" distL="0" distR="0">
+            <wp:extent cx="5372735" cy="534035"/>
+            <wp:effectExtent l="0" t="0" r="0" b="0"/>
+            <wp:docPr id="22" name="Imagen 12"/>
+            <wp:cNvGraphicFramePr>
+              <a:graphicFrameLocks xmlns:a="http://schemas.openxmlformats.org/drawingml/2006/main" noChangeAspect="1"/>
+            </wp:cNvGraphicFramePr>
+            <a:graphic xmlns:a="http://schemas.openxmlformats.org/drawingml/2006/main">
+              <a:graphicData uri="http://schemas.openxmlformats.org/drawingml/2006/picture">
+                <pic:pic xmlns:pic="http://schemas.openxmlformats.org/drawingml/2006/picture">
+                  <pic:nvPicPr>
+                    <pic:cNvPr id="14" name="Picture 14" descr="/Users/robertovelasquezdean/Library/Group Containers/L48J367XN4.com.infraware.PolarisOffice/EngineTemp/1995/fImage170932743430.png"/>
+                    <pic:cNvPicPr>
+                      <a:picLocks noChangeAspect="1" noChangeArrowheads="1"/>
+                    </pic:cNvPicPr>
+                  </pic:nvPicPr>
+                  <pic:blipFill>
+                    <a:blip r:embed="rId18">
+                      <a:extLst>
+                        <a:ext uri="{28A0092B-C50C-407E-A947-70E740481C1C}">
+                          <a14:useLocalDpi xmlns:a14="http://schemas.microsoft.com/office/drawing/2010/main" val="0"/>
+                        </a:ext>
+                      </a:extLst>
+                    </a:blip>
+                    <a:stretch>
+                      <a:fillRect/>
+                    </a:stretch>
+                  </pic:blipFill>
+                  <pic:spPr>
+                    <a:xfrm>
+                      <a:off x="0" y="0"/>
+                      <a:ext cx="5373370" cy="534670"/>
+                    </a:xfrm>
+                    <a:prstGeom prst="rect"/>
+                    <a:ln cap="flat"/>
+                  </pic:spPr>
+                </pic:pic>
+              </a:graphicData>
+            </a:graphic>
+          </wp:inline>
+        </w:drawing>
+      </w:r>
+    </w:p>
+    <w:p>
+      <w:pPr>
+        <w:numPr>
+          <w:ilvl w:val="0"/>
+          <w:numId w:val="0"/>
+        </w:numPr>
+        <w:jc w:val="left"/>
+        <w:spacing w:lineRule="auto" w:line="259" w:before="0" w:after="160"/>
+        <w:widowControl w:val="1"/>
+        <w:ind w:right="0" w:left="0" w:firstLine="0"/>
+        <w:rPr>
+          <w:spacing w:val="0"/>
+          <w:i w:val="0"/>
+          <w:b w:val="0"/>
+          <w:color w:val="000000"/>
+          <w:sz w:val="20"/>
+          <w:szCs w:val="20"/>
+          <w:rFonts w:ascii="Times" w:eastAsia="Times" w:hAnsi="Times" w:hint="default"/>
+        </w:rPr>
+        <w:wordWrap w:val="0"/>
+        <w:autoSpaceDE w:val="0"/>
+        <w:autoSpaceDN w:val="0"/>
+      </w:pPr>
+      <w:r>
+        <w:rPr>
+          <w:spacing w:val="0"/>
+          <w:i w:val="0"/>
+          <w:b w:val="0"/>
+          <w:color w:val="000000"/>
+          <w:sz w:val="20"/>
+          <w:szCs w:val="20"/>
+          <w:rFonts w:ascii="Times" w:eastAsia="Times" w:hAnsi="Times" w:hint="default"/>
+        </w:rPr>
+        <w:t xml:space="preserve">Ya no habrá motivos para preocuparse de que el ID sea único porque, como va en secuencia, no se repetirá </w:t>
+      </w:r>
+      <w:r>
+        <w:rPr>
+          <w:spacing w:val="0"/>
+          <w:i w:val="0"/>
+          <w:b w:val="0"/>
+          <w:color w:val="000000"/>
+          <w:sz w:val="20"/>
+          <w:szCs w:val="20"/>
+          <w:rFonts w:ascii="Times" w:eastAsia="Times" w:hAnsi="Times" w:hint="default"/>
+        </w:rPr>
+        <w:t xml:space="preserve">nunca: siempre estará en constante crecimiento, eso es lo que hace </w:t>
+      </w:r>
+      <w:r>
+        <w:rPr>
+          <w:spacing w:val="0"/>
+          <w:i w:val="1"/>
+          <w:b w:val="1"/>
+          <w:color w:val="000000"/>
+          <w:sz w:val="20"/>
+          <w:szCs w:val="20"/>
+          <w:rFonts w:ascii="Times" w:eastAsia="Times" w:hAnsi="Times" w:hint="default"/>
+        </w:rPr>
+        <w:t xml:space="preserve">AI </w:t>
+      </w:r>
+      <w:r>
+        <w:rPr>
+          <w:spacing w:val="0"/>
+          <w:i w:val="1"/>
+          <w:b w:val="0"/>
+          <w:color w:val="000000"/>
+          <w:sz w:val="20"/>
+          <w:szCs w:val="20"/>
+          <w:rFonts w:ascii="Times" w:eastAsia="Times" w:hAnsi="Times" w:hint="default"/>
+        </w:rPr>
+        <w:t xml:space="preserve">(Auto Increment).</w:t>
+      </w:r>
+    </w:p>
+    <w:p>
+      <w:pPr>
+        <w:numPr>
+          <w:ilvl w:val="0"/>
+          <w:numId w:val="0"/>
+        </w:numPr>
+        <w:jc w:val="left"/>
+        <w:spacing w:lineRule="auto" w:line="259" w:before="0" w:after="160"/>
+        <w:widowControl w:val="1"/>
+        <w:ind w:right="0" w:left="0" w:firstLine="0"/>
+        <w:rPr>
+          <w:spacing w:val="0"/>
+          <w:i w:val="1"/>
+          <w:b w:val="0"/>
+          <w:color w:val="000000"/>
+          <w:sz w:val="20"/>
+          <w:szCs w:val="20"/>
+          <w:rFonts w:ascii="Times" w:eastAsia="Times" w:hAnsi="Times" w:hint="default"/>
+        </w:rPr>
+        <w:wordWrap w:val="0"/>
+        <w:autoSpaceDE w:val="0"/>
+        <w:autoSpaceDN w:val="0"/>
+      </w:pPr>
+      <w:r>
+        <w:rPr>
+          <w:spacing w:val="0"/>
+          <w:i w:val="1"/>
+          <w:b w:val="0"/>
+          <w:color w:val="000000"/>
+          <w:sz w:val="20"/>
+          <w:szCs w:val="20"/>
+          <w:rFonts w:ascii="Times" w:eastAsia="Times" w:hAnsi="Times" w:hint="default"/>
+        </w:rPr>
+        <w:t xml:space="preserve">Si se da cuenta hemos decidido cambiar un poco el nombre que, por defecto, la consola le asignó al atributo id </w:t>
+      </w:r>
+      <w:r>
+        <w:rPr>
+          <w:spacing w:val="0"/>
+          <w:i w:val="1"/>
+          <w:b w:val="0"/>
+          <w:color w:val="000000"/>
+          <w:sz w:val="20"/>
+          <w:szCs w:val="20"/>
+          <w:rFonts w:ascii="Times" w:eastAsia="Times" w:hAnsi="Times" w:hint="default"/>
+        </w:rPr>
+        <w:t xml:space="preserve">de la entidad en cuestión. </w:t>
+      </w:r>
+    </w:p>
+    <w:p>
+      <w:pPr>
+        <w:numPr>
+          <w:ilvl w:val="0"/>
+          <w:numId w:val="0"/>
+        </w:numPr>
+        <w:jc w:val="left"/>
+        <w:spacing w:lineRule="auto" w:line="259" w:before="0" w:after="160"/>
+        <w:widowControl w:val="1"/>
+        <w:ind w:right="0" w:left="0" w:firstLine="0"/>
+        <w:rPr>
+          <w:spacing w:val="0"/>
+          <w:i w:val="0"/>
+          <w:b w:val="1"/>
+          <w:color w:val="000000"/>
+          <w:sz w:val="20"/>
+          <w:szCs w:val="20"/>
+          <w:rFonts w:ascii="Times" w:eastAsia="Times" w:hAnsi="Times" w:hint="default"/>
+        </w:rPr>
+        <w:wordWrap w:val="0"/>
+        <w:autoSpaceDE w:val="0"/>
+        <w:autoSpaceDN w:val="0"/>
+      </w:pPr>
+      <w:r>
+        <w:rPr>
+          <w:spacing w:val="0"/>
+          <w:i w:val="0"/>
+          <w:b w:val="0"/>
+          <w:color w:val="000000"/>
+          <w:sz w:val="20"/>
+          <w:szCs w:val="20"/>
+          <w:rFonts w:ascii="Times" w:eastAsia="Times" w:hAnsi="Times" w:hint="default"/>
+        </w:rPr>
+        <w:t xml:space="preserve">Siguiente atributo:</w:t>
+      </w:r>
+      <w:r>
+        <w:rPr>
+          <w:spacing w:val="0"/>
+          <w:i w:val="0"/>
+          <w:b w:val="1"/>
+          <w:color w:val="000000"/>
+          <w:sz w:val="20"/>
+          <w:szCs w:val="20"/>
+          <w:rFonts w:ascii="Times" w:eastAsia="Times" w:hAnsi="Times" w:hint="default"/>
+        </w:rPr>
+        <w:t xml:space="preserve"> last_name varchar (255)</w:t>
+      </w:r>
+    </w:p>
+    <w:p>
+      <w:pPr>
+        <w:numPr>
+          <w:ilvl w:val="0"/>
+          <w:numId w:val="0"/>
+        </w:numPr>
+        <w:jc w:val="left"/>
+        <w:spacing w:lineRule="auto" w:line="259" w:before="0" w:after="160"/>
+        <w:widowControl w:val="1"/>
+        <w:ind w:right="0" w:left="0" w:firstLine="0"/>
+        <w:rPr>
+          <w:spacing w:val="0"/>
+          <w:i w:val="0"/>
+          <w:b w:val="0"/>
+          <w:color w:val="000000"/>
+          <w:sz w:val="20"/>
+          <w:szCs w:val="20"/>
+          <w:rFonts w:ascii="Times" w:eastAsia="Times" w:hAnsi="Times" w:hint="default"/>
+        </w:rPr>
+        <w:wordWrap w:val="0"/>
+        <w:autoSpaceDE w:val="0"/>
+        <w:autoSpaceDN w:val="0"/>
+      </w:pPr>
+      <w:r>
+        <w:rPr>
+          <w:spacing w:val="0"/>
+          <w:i w:val="0"/>
+          <w:b w:val="0"/>
+          <w:color w:val="000000"/>
+          <w:sz w:val="20"/>
+          <w:szCs w:val="20"/>
+          <w:rFonts w:ascii="Times" w:eastAsia="Times" w:hAnsi="Times" w:hint="default"/>
+        </w:rPr>
+        <w:t xml:space="preserve">En la siguiente fila, presionando click sobre </w:t>
+      </w:r>
+      <w:r>
+        <w:rPr>
+          <w:spacing w:val="0"/>
+          <w:i w:val="1"/>
+          <w:b w:val="0"/>
+          <w:color w:val="000000"/>
+          <w:sz w:val="20"/>
+          <w:szCs w:val="20"/>
+          <w:rFonts w:ascii="Times" w:eastAsia="Times" w:hAnsi="Times" w:hint="default"/>
+        </w:rPr>
+        <w:t xml:space="preserve">&lt;click to edit&gt;, </w:t>
+      </w:r>
+      <w:r>
+        <w:rPr>
+          <w:spacing w:val="0"/>
+          <w:i w:val="0"/>
+          <w:b w:val="0"/>
+          <w:color w:val="000000"/>
+          <w:sz w:val="20"/>
+          <w:szCs w:val="20"/>
+          <w:rFonts w:ascii="Times" w:eastAsia="Times" w:hAnsi="Times" w:hint="default"/>
+        </w:rPr>
+        <w:t xml:space="preserve">podrá asignar un nuevo atributo. Dejese guiar y </w:t>
+      </w:r>
+      <w:r>
+        <w:rPr>
+          <w:spacing w:val="0"/>
+          <w:i w:val="0"/>
+          <w:b w:val="0"/>
+          <w:color w:val="000000"/>
+          <w:sz w:val="20"/>
+          <w:szCs w:val="20"/>
+          <w:rFonts w:ascii="Times" w:eastAsia="Times" w:hAnsi="Times" w:hint="default"/>
+        </w:rPr>
+        <w:t xml:space="preserve">asigne en </w:t>
+      </w:r>
+      <w:r>
+        <w:rPr>
+          <w:spacing w:val="0"/>
+          <w:i w:val="1"/>
+          <w:b w:val="0"/>
+          <w:color w:val="000000"/>
+          <w:sz w:val="20"/>
+          <w:szCs w:val="20"/>
+          <w:rFonts w:ascii="Times" w:eastAsia="Times" w:hAnsi="Times" w:hint="default"/>
+        </w:rPr>
+        <w:t xml:space="preserve">Column: </w:t>
+      </w:r>
+      <w:r>
+        <w:rPr>
+          <w:spacing w:val="0"/>
+          <w:i w:val="0"/>
+          <w:b w:val="1"/>
+          <w:color w:val="000000"/>
+          <w:sz w:val="20"/>
+          <w:szCs w:val="20"/>
+          <w:rFonts w:ascii="Times" w:eastAsia="Times" w:hAnsi="Times" w:hint="default"/>
+        </w:rPr>
+        <w:t xml:space="preserve">last_name </w:t>
+      </w:r>
+      <w:r>
+        <w:rPr>
+          <w:spacing w:val="0"/>
+          <w:i w:val="0"/>
+          <w:b w:val="0"/>
+          <w:color w:val="000000"/>
+          <w:sz w:val="20"/>
+          <w:szCs w:val="20"/>
+          <w:rFonts w:ascii="Times" w:eastAsia="Times" w:hAnsi="Times" w:hint="default"/>
+        </w:rPr>
+        <w:t>y</w:t>
+      </w:r>
+      <w:r>
+        <w:rPr>
+          <w:spacing w:val="0"/>
+          <w:i w:val="0"/>
+          <w:b w:val="1"/>
+          <w:color w:val="000000"/>
+          <w:sz w:val="20"/>
+          <w:szCs w:val="20"/>
+          <w:rFonts w:ascii="Times" w:eastAsia="Times" w:hAnsi="Times" w:hint="default"/>
+        </w:rPr>
+        <w:t xml:space="preserve"> </w:t>
+      </w:r>
+      <w:r>
+        <w:rPr>
+          <w:spacing w:val="0"/>
+          <w:i w:val="0"/>
+          <w:b w:val="0"/>
+          <w:color w:val="000000"/>
+          <w:sz w:val="20"/>
+          <w:szCs w:val="20"/>
+          <w:rFonts w:ascii="Times" w:eastAsia="Times" w:hAnsi="Times" w:hint="default"/>
+        </w:rPr>
+        <w:t xml:space="preserve">en </w:t>
+      </w:r>
+      <w:r>
+        <w:rPr>
+          <w:spacing w:val="0"/>
+          <w:i w:val="1"/>
+          <w:b w:val="0"/>
+          <w:color w:val="000000"/>
+          <w:sz w:val="20"/>
+          <w:szCs w:val="20"/>
+          <w:rFonts w:ascii="Times" w:eastAsia="Times" w:hAnsi="Times" w:hint="default"/>
+        </w:rPr>
+        <w:t xml:space="preserve">Datatype: </w:t>
+      </w:r>
+      <w:r>
+        <w:rPr>
+          <w:spacing w:val="0"/>
+          <w:i w:val="0"/>
+          <w:b w:val="1"/>
+          <w:color w:val="000000"/>
+          <w:sz w:val="20"/>
+          <w:szCs w:val="20"/>
+          <w:rFonts w:ascii="Times" w:eastAsia="Times" w:hAnsi="Times" w:hint="default"/>
+        </w:rPr>
+        <w:t xml:space="preserve">varchar (255). </w:t>
+      </w:r>
+      <w:r>
+        <w:rPr>
+          <w:spacing w:val="0"/>
+          <w:i w:val="0"/>
+          <w:b w:val="0"/>
+          <w:color w:val="000000"/>
+          <w:sz w:val="20"/>
+          <w:szCs w:val="20"/>
+          <w:rFonts w:ascii="Times" w:eastAsia="Times" w:hAnsi="Times" w:hint="default"/>
+        </w:rPr>
+        <w:t xml:space="preserve">Por defecto, </w:t>
+      </w:r>
+      <w:r>
+        <w:rPr>
+          <w:spacing w:val="0"/>
+          <w:i w:val="1"/>
+          <w:b w:val="0"/>
+          <w:color w:val="000000"/>
+          <w:sz w:val="20"/>
+          <w:szCs w:val="20"/>
+          <w:rFonts w:ascii="Times" w:eastAsia="Times" w:hAnsi="Times" w:hint="default"/>
+        </w:rPr>
+        <w:t>varchar</w:t>
+      </w:r>
+      <w:r>
+        <w:rPr>
+          <w:spacing w:val="0"/>
+          <w:i w:val="0"/>
+          <w:b w:val="0"/>
+          <w:color w:val="000000"/>
+          <w:sz w:val="20"/>
+          <w:szCs w:val="20"/>
+          <w:rFonts w:ascii="Times" w:eastAsia="Times" w:hAnsi="Times" w:hint="default"/>
+        </w:rPr>
+        <w:t xml:space="preserve"> se asigna con un límite </w:t>
+      </w:r>
+      <w:r>
+        <w:rPr>
+          <w:spacing w:val="0"/>
+          <w:i w:val="0"/>
+          <w:b w:val="0"/>
+          <w:color w:val="000000"/>
+          <w:sz w:val="20"/>
+          <w:szCs w:val="20"/>
+          <w:rFonts w:ascii="Times" w:eastAsia="Times" w:hAnsi="Times" w:hint="default"/>
+        </w:rPr>
+        <w:t xml:space="preserve">máximo de 45 caracteres posibles; sin embargo, esto lo puede modificar.</w:t>
+      </w:r>
+    </w:p>
+    <w:p>
+      <w:pPr>
+        <w:numPr>
+          <w:ilvl w:val="0"/>
+          <w:numId w:val="0"/>
+        </w:numPr>
+        <w:jc w:val="left"/>
+        <w:spacing w:lineRule="auto" w:line="259" w:before="0" w:after="160"/>
+        <w:widowControl w:val="1"/>
+        <w:ind w:right="0" w:left="0" w:firstLine="0"/>
+        <w:rPr>
+          <w:spacing w:val="0"/>
+          <w:i w:val="0"/>
+          <w:b w:val="1"/>
+          <w:color w:val="000000"/>
+          <w:sz w:val="20"/>
+          <w:szCs w:val="20"/>
+          <w:rFonts w:ascii="Times" w:eastAsia="Times" w:hAnsi="Times" w:hint="default"/>
+        </w:rPr>
+        <w:wordWrap w:val="0"/>
+        <w:autoSpaceDE w:val="0"/>
+        <w:autoSpaceDN w:val="0"/>
+      </w:pPr>
+      <w:r>
+        <w:rPr>
+          <w:spacing w:val="0"/>
+          <w:i w:val="0"/>
+          <w:b w:val="1"/>
+          <w:color w:val="000000"/>
+          <w:sz w:val="20"/>
+          <w:szCs w:val="20"/>
+          <w:rFonts w:ascii="Times" w:eastAsia="Times" w:hAnsi="Times" w:hint="default"/>
+        </w:rPr>
+        <w:t xml:space="preserve">Ahora prosiga usted con los demás. </w:t>
+      </w:r>
+    </w:p>
+    <w:p>
+      <w:pPr>
+        <w:numPr>
+          <w:ilvl w:val="0"/>
+          <w:numId w:val="0"/>
+        </w:numPr>
+        <w:jc w:val="left"/>
+        <w:spacing w:lineRule="auto" w:line="259" w:before="0" w:after="160"/>
+        <w:widowControl w:val="1"/>
+        <w:ind w:right="0" w:left="0" w:firstLine="0"/>
+        <w:rPr>
+          <w:spacing w:val="0"/>
+          <w:i w:val="0"/>
+          <w:b w:val="1"/>
+          <w:color w:val="000000"/>
+          <w:sz w:val="20"/>
+          <w:szCs w:val="20"/>
+          <w:rFonts w:ascii="Times" w:eastAsia="Times" w:hAnsi="Times" w:hint="default"/>
+        </w:rPr>
+        <w:wordWrap w:val="0"/>
+        <w:autoSpaceDE w:val="0"/>
+        <w:autoSpaceDN w:val="0"/>
+      </w:pPr>
+      <w:r>
+        <w:rPr>
+          <w:spacing w:val="0"/>
+          <w:i w:val="0"/>
+          <w:b w:val="0"/>
+          <w:color w:val="000000"/>
+          <w:sz w:val="20"/>
+          <w:szCs w:val="20"/>
+          <w:rFonts w:ascii="Times" w:eastAsia="Times" w:hAnsi="Times" w:hint="default"/>
+        </w:rPr>
+        <w:t xml:space="preserve">3er atributo:</w:t>
+      </w:r>
+      <w:r>
+        <w:rPr>
+          <w:spacing w:val="0"/>
+          <w:i w:val="0"/>
+          <w:b w:val="1"/>
+          <w:color w:val="000000"/>
+          <w:sz w:val="20"/>
+          <w:szCs w:val="20"/>
+          <w:rFonts w:ascii="Times" w:eastAsia="Times" w:hAnsi="Times" w:hint="default"/>
+        </w:rPr>
+        <w:t xml:space="preserve"> first_name varchar (255), </w:t>
+      </w:r>
+      <w:r>
+        <w:rPr>
+          <w:spacing w:val="0"/>
+          <w:i w:val="0"/>
+          <w:b w:val="0"/>
+          <w:color w:val="000000"/>
+          <w:sz w:val="20"/>
+          <w:szCs w:val="20"/>
+          <w:rFonts w:ascii="Times" w:eastAsia="Times" w:hAnsi="Times" w:hint="default"/>
+        </w:rPr>
+        <w:t xml:space="preserve">4to atributo: </w:t>
+      </w:r>
+      <w:r>
+        <w:rPr>
+          <w:spacing w:val="0"/>
+          <w:i w:val="0"/>
+          <w:b w:val="1"/>
+          <w:color w:val="000000"/>
+          <w:sz w:val="20"/>
+          <w:szCs w:val="20"/>
+          <w:rFonts w:ascii="Times" w:eastAsia="Times" w:hAnsi="Times" w:hint="default"/>
+        </w:rPr>
+        <w:t xml:space="preserve">address varchar (255)</w:t>
+      </w:r>
+      <w:r>
+        <w:rPr>
+          <w:spacing w:val="0"/>
+          <w:i w:val="0"/>
+          <w:b w:val="0"/>
+          <w:color w:val="000000"/>
+          <w:sz w:val="20"/>
+          <w:szCs w:val="20"/>
+          <w:rFonts w:ascii="Times" w:eastAsia="Times" w:hAnsi="Times" w:hint="default"/>
+        </w:rPr>
+        <w:t xml:space="preserve"> &amp; 5to atributo: </w:t>
+      </w:r>
+      <w:r>
+        <w:rPr>
+          <w:spacing w:val="0"/>
+          <w:i w:val="0"/>
+          <w:b w:val="1"/>
+          <w:color w:val="000000"/>
+          <w:sz w:val="20"/>
+          <w:szCs w:val="20"/>
+          <w:rFonts w:ascii="Times" w:eastAsia="Times" w:hAnsi="Times" w:hint="default"/>
+        </w:rPr>
+        <w:t xml:space="preserve">city varchar (255).</w:t>
+      </w:r>
+    </w:p>
+    <w:p>
+      <w:pPr>
+        <w:numPr>
+          <w:ilvl w:val="0"/>
+          <w:numId w:val="0"/>
+        </w:numPr>
+        <w:jc w:val="left"/>
+        <w:spacing w:lineRule="auto" w:line="259" w:before="0" w:after="160"/>
+        <w:widowControl w:val="1"/>
+        <w:ind w:right="0" w:left="0" w:firstLine="0"/>
+        <w:rPr>
+          <w:spacing w:val="0"/>
+          <w:i w:val="1"/>
+          <w:b w:val="1"/>
+          <w:color w:val="000000"/>
+          <w:sz w:val="20"/>
+          <w:szCs w:val="20"/>
+          <w:rFonts w:ascii="Times" w:eastAsia="Times" w:hAnsi="Times" w:hint="default"/>
+        </w:rPr>
+        <w:wordWrap w:val="0"/>
+        <w:autoSpaceDE w:val="0"/>
+        <w:autoSpaceDN w:val="0"/>
+      </w:pPr>
+      <w:r>
+        <w:rPr>
+          <w:spacing w:val="0"/>
+          <w:i w:val="0"/>
+          <w:b w:val="1"/>
+          <w:color w:val="000000"/>
+          <w:sz w:val="20"/>
+          <w:szCs w:val="20"/>
+          <w:rFonts w:ascii="Times" w:eastAsia="Times" w:hAnsi="Times" w:hint="default"/>
+        </w:rPr>
+        <w:t xml:space="preserve">Luego de registrar exitosamente las propiedades de su entidad </w:t>
+      </w:r>
+      <w:r>
+        <w:rPr>
+          <w:spacing w:val="0"/>
+          <w:i w:val="1"/>
+          <w:b w:val="1"/>
+          <w:color w:val="000000"/>
+          <w:sz w:val="20"/>
+          <w:szCs w:val="20"/>
+          <w:rFonts w:ascii="Times" w:eastAsia="Times" w:hAnsi="Times" w:hint="default"/>
+        </w:rPr>
+        <w:t xml:space="preserve">people, </w:t>
+      </w:r>
+      <w:r>
+        <w:rPr>
+          <w:spacing w:val="0"/>
+          <w:i w:val="0"/>
+          <w:b w:val="1"/>
+          <w:color w:val="000000"/>
+          <w:sz w:val="20"/>
+          <w:szCs w:val="20"/>
+          <w:rFonts w:ascii="Times" w:eastAsia="Times" w:hAnsi="Times" w:hint="default"/>
+        </w:rPr>
+        <w:t xml:space="preserve">presione en </w:t>
+      </w:r>
+      <w:r>
+        <w:rPr>
+          <w:spacing w:val="0"/>
+          <w:i w:val="1"/>
+          <w:b w:val="1"/>
+          <w:color w:val="000000"/>
+          <w:sz w:val="20"/>
+          <w:szCs w:val="20"/>
+          <w:rFonts w:ascii="Times" w:eastAsia="Times" w:hAnsi="Times" w:hint="default"/>
+        </w:rPr>
+        <w:t xml:space="preserve">Apply </w:t>
+      </w:r>
+      <w:r>
+        <w:rPr>
+          <w:spacing w:val="0"/>
+          <w:i w:val="1"/>
+          <w:b w:val="0"/>
+          <w:color w:val="000000"/>
+          <w:sz w:val="20"/>
+          <w:szCs w:val="20"/>
+          <w:rFonts w:ascii="Times" w:eastAsia="Times" w:hAnsi="Times" w:hint="default"/>
+        </w:rPr>
+        <w:t xml:space="preserve">(al final, debajo).</w:t>
+      </w:r>
+    </w:p>
+    <w:p>
+      <w:pPr>
+        <w:numPr>
+          <w:ilvl w:val="0"/>
+          <w:numId w:val="0"/>
+        </w:numPr>
+        <w:jc w:val="left"/>
+        <w:spacing w:lineRule="auto" w:line="259" w:before="0" w:after="160"/>
+        <w:widowControl w:val="1"/>
+        <w:ind w:right="0" w:left="0" w:firstLine="0"/>
+        <w:rPr>
+          <w:spacing w:val="0"/>
+          <w:i w:val="0"/>
+          <w:b w:val="0"/>
+          <w:color w:val="000000"/>
+          <w:sz w:val="20"/>
+          <w:szCs w:val="20"/>
+          <w:rFonts w:ascii="Times" w:eastAsia="Times" w:hAnsi="Times" w:hint="default"/>
+        </w:rPr>
+        <w:wordWrap w:val="0"/>
+        <w:autoSpaceDE w:val="0"/>
+        <w:autoSpaceDN w:val="0"/>
+      </w:pPr>
+      <w:r>
+        <w:rPr>
+          <w:spacing w:val="0"/>
+          <w:i w:val="1"/>
+          <w:b w:val="1"/>
+          <w:color w:val="000000"/>
+          <w:sz w:val="20"/>
+          <w:szCs w:val="20"/>
+          <w:rFonts w:ascii="Times" w:eastAsia="Times" w:hAnsi="Times" w:hint="default"/>
+        </w:rPr>
+        <w:t xml:space="preserve">Lo que viene, como por arte de magia, es que la consola nos muestre lo que piensa ejecutar, ya en código </w:t>
+      </w:r>
+      <w:r>
+        <w:rPr>
+          <w:spacing w:val="0"/>
+          <w:i w:val="1"/>
+          <w:b w:val="1"/>
+          <w:color w:val="000000"/>
+          <w:sz w:val="20"/>
+          <w:szCs w:val="20"/>
+          <w:rFonts w:ascii="Times" w:eastAsia="Times" w:hAnsi="Times" w:hint="default"/>
+        </w:rPr>
+        <w:t xml:space="preserve">SQL, antes de que se ejecute. </w:t>
+      </w:r>
+      <w:r>
+        <w:rPr>
+          <w:spacing w:val="0"/>
+          <w:i w:val="0"/>
+          <w:b w:val="0"/>
+          <w:color w:val="000000"/>
+          <w:sz w:val="20"/>
+          <w:szCs w:val="20"/>
+          <w:rFonts w:ascii="Times" w:eastAsia="Times" w:hAnsi="Times" w:hint="default"/>
+        </w:rPr>
+        <w:t xml:space="preserve">Debe verse algo así:</w:t>
+      </w:r>
+    </w:p>
+    <w:p>
+      <w:pPr>
+        <w:numPr>
+          <w:ilvl w:val="0"/>
+          <w:numId w:val="0"/>
+        </w:numPr>
+        <w:jc w:val="left"/>
+        <w:spacing w:lineRule="auto" w:line="259" w:before="0" w:after="160"/>
+        <w:widowControl w:val="1"/>
+        <w:ind w:right="0" w:left="0" w:firstLine="0"/>
+        <w:rPr>
+          <w:spacing w:val="0"/>
+          <w:i w:val="0"/>
+          <w:b w:val="0"/>
+          <w:color w:val="000000"/>
+          <w:sz w:val="20"/>
+          <w:szCs w:val="20"/>
+          <w:rFonts w:ascii="Times" w:eastAsia="Times" w:hAnsi="Times" w:hint="default"/>
+        </w:rPr>
+        <w:wordWrap w:val="0"/>
+        <w:autoSpaceDE w:val="0"/>
+        <w:autoSpaceDN w:val="0"/>
+      </w:pPr>
+      <w:r>
+        <w:rPr>
+          <w:sz w:val="20"/>
+        </w:rPr>
+        <w:drawing>
+          <wp:inline distT="0" distB="0" distL="0" distR="0">
+            <wp:extent cx="3134360" cy="1000760"/>
+            <wp:effectExtent l="0" t="0" r="0" b="0"/>
+            <wp:docPr id="23" name="Imagen 13"/>
+            <wp:cNvGraphicFramePr>
+              <a:graphicFrameLocks xmlns:a="http://schemas.openxmlformats.org/drawingml/2006/main" noChangeAspect="1"/>
+            </wp:cNvGraphicFramePr>
+            <a:graphic xmlns:a="http://schemas.openxmlformats.org/drawingml/2006/main">
+              <a:graphicData uri="http://schemas.openxmlformats.org/drawingml/2006/picture">
+                <pic:pic xmlns:pic="http://schemas.openxmlformats.org/drawingml/2006/picture">
+                  <pic:nvPicPr>
+                    <pic:cNvPr id="15" name="Picture 15" descr="/Users/robertovelasquezdean/Library/Group Containers/L48J367XN4.com.infraware.PolarisOffice/EngineTemp/1995/fImage265672751085.png"/>
+                    <pic:cNvPicPr>
+                      <a:picLocks noChangeAspect="1" noChangeArrowheads="1"/>
+                    </pic:cNvPicPr>
+                  </pic:nvPicPr>
+                  <pic:blipFill>
+                    <a:blip r:embed="rId19">
+                      <a:extLst>
+                        <a:ext uri="{28A0092B-C50C-407E-A947-70E740481C1C}">
+                          <a14:useLocalDpi xmlns:a14="http://schemas.microsoft.com/office/drawing/2010/main" val="0"/>
+                        </a:ext>
+                      </a:extLst>
+                    </a:blip>
+                    <a:stretch>
+                      <a:fillRect/>
+                    </a:stretch>
+                  </pic:blipFill>
+                  <pic:spPr>
+                    <a:xfrm>
+                      <a:off x="0" y="0"/>
+                      <a:ext cx="3134995" cy="1001395"/>
+                    </a:xfrm>
+                    <a:prstGeom prst="rect"/>
+                    <a:ln cap="flat"/>
+                  </pic:spPr>
+                </pic:pic>
+              </a:graphicData>
+            </a:graphic>
+          </wp:inline>
+        </w:drawing>
+      </w:r>
+    </w:p>
+    <w:p>
+      <w:pPr>
+        <w:numPr>
+          <w:ilvl w:val="0"/>
+          <w:numId w:val="0"/>
+        </w:numPr>
+        <w:jc w:val="left"/>
+        <w:spacing w:lineRule="auto" w:line="259" w:before="0" w:after="160"/>
+        <w:widowControl w:val="1"/>
+        <w:ind w:right="0" w:left="0" w:firstLine="0"/>
+        <w:rPr>
+          <w:spacing w:val="0"/>
+          <w:i w:val="0"/>
+          <w:b w:val="0"/>
+          <w:color w:val="000000"/>
+          <w:sz w:val="20"/>
+          <w:szCs w:val="20"/>
+          <w:rFonts w:ascii="Times" w:eastAsia="Times" w:hAnsi="Times" w:hint="default"/>
+        </w:rPr>
+        <w:wordWrap w:val="0"/>
+        <w:autoSpaceDE w:val="0"/>
+        <w:autoSpaceDN w:val="0"/>
+      </w:pPr>
+      <w:r>
+        <w:rPr>
+          <w:spacing w:val="0"/>
+          <w:i w:val="1"/>
+          <w:b w:val="0"/>
+          <w:color w:val="000000"/>
+          <w:sz w:val="20"/>
+          <w:szCs w:val="20"/>
+          <w:rFonts w:ascii="Times" w:eastAsia="Times" w:hAnsi="Times" w:hint="default"/>
+        </w:rPr>
+        <w:t xml:space="preserve">Si se fija todas las demás propiedades, a excepción del id, tienen como restricción NULL; esto es así, por </w:t>
+      </w:r>
+      <w:r>
+        <w:rPr>
+          <w:spacing w:val="0"/>
+          <w:i w:val="1"/>
+          <w:b w:val="0"/>
+          <w:color w:val="000000"/>
+          <w:sz w:val="20"/>
+          <w:szCs w:val="20"/>
+          <w:rFonts w:ascii="Times" w:eastAsia="Times" w:hAnsi="Times" w:hint="default"/>
+        </w:rPr>
+        <w:t xml:space="preserve">defecto, cuando no se le pasa ninguna restricción manualmente al atributo.</w:t>
+      </w:r>
+    </w:p>
+    <w:p>
+      <w:pPr>
+        <w:numPr>
+          <w:ilvl w:val="0"/>
+          <w:numId w:val="0"/>
+        </w:numPr>
+        <w:jc w:val="left"/>
+        <w:spacing w:lineRule="auto" w:line="259" w:before="0" w:after="160"/>
+        <w:widowControl w:val="1"/>
+        <w:ind w:right="0" w:left="0" w:firstLine="0"/>
+        <w:rPr>
+          <w:spacing w:val="0"/>
+          <w:i w:val="0"/>
+          <w:b w:val="1"/>
+          <w:color w:val="000000"/>
+          <w:sz w:val="20"/>
+          <w:szCs w:val="20"/>
+          <w:rFonts w:ascii="Times" w:eastAsia="Times" w:hAnsi="Times" w:hint="default"/>
+        </w:rPr>
+        <w:wordWrap w:val="0"/>
+        <w:autoSpaceDE w:val="0"/>
+        <w:autoSpaceDN w:val="0"/>
+      </w:pPr>
+      <w:r>
+        <w:rPr>
+          <w:spacing w:val="0"/>
+          <w:i w:val="0"/>
+          <w:b w:val="0"/>
+          <w:color w:val="000000"/>
+          <w:sz w:val="20"/>
+          <w:szCs w:val="20"/>
+          <w:rFonts w:ascii="Times" w:eastAsia="Times" w:hAnsi="Times" w:hint="default"/>
+        </w:rPr>
+        <w:t xml:space="preserve">Si estamos de acuerdo con todo, presionamos </w:t>
+      </w:r>
+      <w:r>
+        <w:rPr>
+          <w:spacing w:val="0"/>
+          <w:i w:val="1"/>
+          <w:b w:val="0"/>
+          <w:color w:val="000000"/>
+          <w:sz w:val="20"/>
+          <w:szCs w:val="20"/>
+          <w:rFonts w:ascii="Times" w:eastAsia="Times" w:hAnsi="Times" w:hint="default"/>
+        </w:rPr>
+        <w:t xml:space="preserve">Apply </w:t>
+      </w:r>
+      <w:r>
+        <w:rPr>
+          <w:spacing w:val="0"/>
+          <w:i w:val="0"/>
+          <w:b w:val="0"/>
+          <w:color w:val="000000"/>
+          <w:sz w:val="20"/>
+          <w:szCs w:val="20"/>
+          <w:rFonts w:ascii="Times" w:eastAsia="Times" w:hAnsi="Times" w:hint="default"/>
+        </w:rPr>
+        <w:t xml:space="preserve">nuevamente. Luego, efectivamente, se verá reflejada </w:t>
+      </w:r>
+      <w:r>
+        <w:rPr>
+          <w:spacing w:val="0"/>
+          <w:i w:val="0"/>
+          <w:b w:val="0"/>
+          <w:color w:val="000000"/>
+          <w:sz w:val="20"/>
+          <w:szCs w:val="20"/>
+          <w:rFonts w:ascii="Times" w:eastAsia="Times" w:hAnsi="Times" w:hint="default"/>
+        </w:rPr>
+        <w:t xml:space="preserve">nuestra tabla. Sólo presione de nuevo sobre </w:t>
+      </w:r>
+      <w:r>
+        <w:rPr>
+          <w:spacing w:val="0"/>
+          <w:i w:val="1"/>
+          <w:b w:val="0"/>
+          <w:color w:val="000000"/>
+          <w:sz w:val="20"/>
+          <w:szCs w:val="20"/>
+          <w:rFonts w:ascii="Times" w:eastAsia="Times" w:hAnsi="Times" w:hint="default"/>
+        </w:rPr>
+        <w:t xml:space="preserve">tables </w:t>
+      </w:r>
+      <w:r>
+        <w:rPr>
+          <w:spacing w:val="0"/>
+          <w:i w:val="0"/>
+          <w:b w:val="0"/>
+          <w:color w:val="000000"/>
+          <w:sz w:val="20"/>
+          <w:szCs w:val="20"/>
+          <w:rFonts w:ascii="Times" w:eastAsia="Times" w:hAnsi="Times" w:hint="default"/>
+        </w:rPr>
+        <w:t xml:space="preserve">para verla:  </w:t>
+      </w:r>
+      <w:r>
+        <w:rPr>
+          <w:sz w:val="20"/>
+        </w:rPr>
+        <w:drawing>
+          <wp:inline distT="0" distB="0" distL="0" distR="0">
+            <wp:extent cx="1885950" cy="409575"/>
+            <wp:effectExtent l="0" t="0" r="0" b="0"/>
+            <wp:docPr id="26" name="Imagen 14"/>
+            <wp:cNvGraphicFramePr>
+              <a:graphicFrameLocks xmlns:a="http://schemas.openxmlformats.org/drawingml/2006/main" noChangeAspect="1"/>
+            </wp:cNvGraphicFramePr>
+            <a:graphic xmlns:a="http://schemas.openxmlformats.org/drawingml/2006/main">
+              <a:graphicData uri="http://schemas.openxmlformats.org/drawingml/2006/picture">
+                <pic:pic xmlns:pic="http://schemas.openxmlformats.org/drawingml/2006/picture">
+                  <pic:nvPicPr>
+                    <pic:cNvPr id="16" name="Picture 16" descr="/Users/robertovelasquezdean/Library/Group Containers/L48J367XN4.com.infraware.PolarisOffice/EngineTemp/1995/fImage10435265159.png"/>
+                    <pic:cNvPicPr>
+                      <a:picLocks noChangeAspect="1" noChangeArrowheads="1"/>
+                    </pic:cNvPicPr>
+                  </pic:nvPicPr>
+                  <pic:blipFill>
+                    <a:blip r:embed="rId20">
+                      <a:extLst>
+                        <a:ext uri="{28A0092B-C50C-407E-A947-70E740481C1C}">
+                          <a14:useLocalDpi xmlns:a14="http://schemas.microsoft.com/office/drawing/2010/main" val="0"/>
+                        </a:ext>
+                      </a:extLst>
+                    </a:blip>
+                    <a:stretch>
+                      <a:fillRect/>
+                    </a:stretch>
+                  </pic:blipFill>
+                  <pic:spPr>
+                    <a:xfrm>
+                      <a:off x="0" y="0"/>
+                      <a:ext cx="1886585" cy="410210"/>
+                    </a:xfrm>
+                    <a:prstGeom prst="rect"/>
+                    <a:ln cap="flat"/>
+                  </pic:spPr>
+                </pic:pic>
+              </a:graphicData>
+            </a:graphic>
+          </wp:inline>
+        </w:drawing>
+      </w:r>
+    </w:p>
+    <w:p>
+      <w:pPr>
+        <w:numPr>
+          <w:ilvl w:val="0"/>
+          <w:numId w:val="0"/>
+        </w:numPr>
+        <w:jc w:val="left"/>
+        <w:spacing w:lineRule="auto" w:line="259" w:before="0" w:after="160"/>
+        <w:widowControl w:val="1"/>
+        <w:ind w:right="0" w:left="0" w:firstLine="0"/>
+        <w:rPr>
+          <w:spacing w:val="0"/>
+          <w:i w:val="1"/>
+          <w:b w:val="0"/>
+          <w:color w:val="000000"/>
+          <w:sz w:val="20"/>
+          <w:szCs w:val="20"/>
+          <w:rFonts w:ascii="Times" w:eastAsia="Times" w:hAnsi="Times" w:hint="default"/>
+        </w:rPr>
+        <w:wordWrap w:val="0"/>
+        <w:autoSpaceDE w:val="0"/>
+        <w:autoSpaceDN w:val="0"/>
+      </w:pPr>
+      <w:r>
+        <w:rPr>
+          <w:spacing w:val="0"/>
+          <w:i w:val="0"/>
+          <w:b w:val="0"/>
+          <w:color w:val="000000"/>
+          <w:sz w:val="20"/>
+          <w:szCs w:val="20"/>
+          <w:rFonts w:ascii="Times" w:eastAsia="Times" w:hAnsi="Times" w:hint="default"/>
+        </w:rPr>
+        <w:t xml:space="preserve">Para hacer una consulta sobre la tabla </w:t>
+      </w:r>
+      <w:r>
+        <w:rPr>
+          <w:spacing w:val="0"/>
+          <w:i w:val="1"/>
+          <w:b w:val="0"/>
+          <w:color w:val="000000"/>
+          <w:sz w:val="20"/>
+          <w:szCs w:val="20"/>
+          <w:rFonts w:ascii="Times" w:eastAsia="Times" w:hAnsi="Times" w:hint="default"/>
+        </w:rPr>
+        <w:t xml:space="preserve">people </w:t>
+      </w:r>
+      <w:r>
+        <w:rPr>
+          <w:spacing w:val="0"/>
+          <w:i w:val="0"/>
+          <w:b w:val="0"/>
+          <w:color w:val="000000"/>
+          <w:sz w:val="20"/>
+          <w:szCs w:val="20"/>
+          <w:rFonts w:ascii="Times" w:eastAsia="Times" w:hAnsi="Times" w:hint="default"/>
+        </w:rPr>
+        <w:t xml:space="preserve">debemos presionar sobre su celda y ver la opción </w:t>
+      </w:r>
+      <w:r>
+        <w:rPr>
+          <w:sz w:val="20"/>
+        </w:rPr>
+        <w:drawing>
+          <wp:inline distT="0" distB="0" distL="0" distR="0">
+            <wp:extent cx="1905000" cy="171450"/>
+            <wp:effectExtent l="0" t="0" r="0" b="0"/>
+            <wp:docPr id="29" name="Imagen 15"/>
+            <wp:cNvGraphicFramePr>
+              <a:graphicFrameLocks xmlns:a="http://schemas.openxmlformats.org/drawingml/2006/main" noChangeAspect="1"/>
+            </wp:cNvGraphicFramePr>
+            <a:graphic xmlns:a="http://schemas.openxmlformats.org/drawingml/2006/main">
+              <a:graphicData uri="http://schemas.openxmlformats.org/drawingml/2006/picture">
+                <pic:pic xmlns:pic="http://schemas.openxmlformats.org/drawingml/2006/picture">
+                  <pic:nvPicPr>
+                    <pic:cNvPr id="17" name="Picture 17" descr="/Users/robertovelasquezdean/Library/Group Containers/L48J367XN4.com.infraware.PolarisOffice/EngineTemp/1995/fImage10376298623.png"/>
+                    <pic:cNvPicPr>
+                      <a:picLocks noChangeAspect="1" noChangeArrowheads="1"/>
+                    </pic:cNvPicPr>
+                  </pic:nvPicPr>
+                  <pic:blipFill>
+                    <a:blip r:embed="rId21">
+                      <a:extLst>
+                        <a:ext uri="{28A0092B-C50C-407E-A947-70E740481C1C}">
+                          <a14:useLocalDpi xmlns:a14="http://schemas.microsoft.com/office/drawing/2010/main" val="0"/>
+                        </a:ext>
+                      </a:extLst>
+                    </a:blip>
+                    <a:stretch>
+                      <a:fillRect/>
+                    </a:stretch>
+                  </pic:blipFill>
+                  <pic:spPr>
+                    <a:xfrm>
+                      <a:off x="0" y="0"/>
+                      <a:ext cx="1905634" cy="172085"/>
+                    </a:xfrm>
+                    <a:prstGeom prst="rect"/>
+                    <a:ln cap="flat"/>
+                  </pic:spPr>
+                </pic:pic>
+              </a:graphicData>
+            </a:graphic>
+          </wp:inline>
+        </w:drawing>
+      </w:r>
+      <w:r>
+        <w:rPr>
+          <w:spacing w:val="0"/>
+          <w:i w:val="0"/>
+          <w:b w:val="0"/>
+          <w:color w:val="000000"/>
+          <w:sz w:val="20"/>
+          <w:szCs w:val="20"/>
+          <w:rFonts w:ascii="Times" w:eastAsia="Times" w:hAnsi="Times" w:hint="default"/>
+        </w:rPr>
+        <w:t xml:space="preserve">, nuestro </w:t>
+      </w:r>
+      <w:r>
+        <w:rPr>
+          <w:spacing w:val="0"/>
+          <w:i w:val="1"/>
+          <w:b w:val="0"/>
+          <w:color w:val="000000"/>
+          <w:sz w:val="20"/>
+          <w:szCs w:val="20"/>
+          <w:rFonts w:ascii="Times" w:eastAsia="Times" w:hAnsi="Times" w:hint="default"/>
+        </w:rPr>
+        <w:t xml:space="preserve">1er select</w:t>
+      </w:r>
+      <w:r>
+        <w:rPr>
+          <w:spacing w:val="0"/>
+          <w:i w:val="0"/>
+          <w:b w:val="0"/>
+          <w:color w:val="000000"/>
+          <w:sz w:val="20"/>
+          <w:szCs w:val="20"/>
+          <w:rFonts w:ascii="Times" w:eastAsia="Times" w:hAnsi="Times" w:hint="default"/>
+        </w:rPr>
+        <w:t xml:space="preserve">, esto nos mostrará los primeros 1000 registros de la </w:t>
+      </w:r>
+      <w:r>
+        <w:rPr>
+          <w:spacing w:val="0"/>
+          <w:i w:val="0"/>
+          <w:b w:val="0"/>
+          <w:color w:val="000000"/>
+          <w:sz w:val="20"/>
+          <w:szCs w:val="20"/>
+          <w:rFonts w:ascii="Times" w:eastAsia="Times" w:hAnsi="Times" w:hint="default"/>
+        </w:rPr>
+        <w:t xml:space="preserve">tabla recién creada: </w:t>
+      </w:r>
+      <w:r>
+        <w:rPr>
+          <w:spacing w:val="0"/>
+          <w:i w:val="1"/>
+          <w:b w:val="1"/>
+          <w:color w:val="000000"/>
+          <w:sz w:val="20"/>
+          <w:szCs w:val="20"/>
+          <w:rFonts w:ascii="Times" w:eastAsia="Times" w:hAnsi="Times" w:hint="default"/>
+        </w:rPr>
+        <w:t>people</w:t>
+      </w:r>
+      <w:r>
+        <w:rPr>
+          <w:spacing w:val="0"/>
+          <w:i w:val="1"/>
+          <w:b w:val="0"/>
+          <w:color w:val="000000"/>
+          <w:sz w:val="20"/>
+          <w:szCs w:val="20"/>
+          <w:rFonts w:ascii="Times" w:eastAsia="Times" w:hAnsi="Times" w:hint="default"/>
+        </w:rPr>
+        <w:t xml:space="preserve"> (la tabla de nuestra primera entidad).</w:t>
+      </w:r>
+    </w:p>
+    <w:p>
+      <w:pPr>
+        <w:numPr>
+          <w:ilvl w:val="0"/>
+          <w:numId w:val="0"/>
+        </w:numPr>
+        <w:jc w:val="left"/>
+        <w:spacing w:lineRule="auto" w:line="259" w:before="0" w:after="160"/>
+        <w:widowControl w:val="1"/>
+        <w:ind w:right="0" w:left="0" w:firstLine="0"/>
+        <w:rPr>
+          <w:spacing w:val="0"/>
+          <w:i w:val="0"/>
+          <w:b w:val="0"/>
+          <w:color w:val="000000"/>
+          <w:sz w:val="20"/>
+          <w:szCs w:val="20"/>
+          <w:rFonts w:ascii="Times" w:eastAsia="Times" w:hAnsi="Times" w:hint="default"/>
+        </w:rPr>
+        <w:wordWrap w:val="0"/>
+        <w:autoSpaceDE w:val="0"/>
+        <w:autoSpaceDN w:val="0"/>
+      </w:pPr>
+      <w:r>
+        <w:rPr>
+          <w:spacing w:val="0"/>
+          <w:i w:val="0"/>
+          <w:b w:val="0"/>
+          <w:color w:val="000000"/>
+          <w:sz w:val="20"/>
+          <w:szCs w:val="20"/>
+          <w:rFonts w:ascii="Times" w:eastAsia="Times" w:hAnsi="Times" w:hint="default"/>
+        </w:rPr>
+        <w:t xml:space="preserve">Aunque de momento realmente no tengamos datos ahí, la tabla se vería así: </w:t>
+      </w:r>
+    </w:p>
+    <w:p>
+      <w:pPr>
+        <w:numPr>
+          <w:ilvl w:val="0"/>
+          <w:numId w:val="0"/>
+        </w:numPr>
+        <w:jc w:val="both"/>
+        <w:spacing w:lineRule="auto" w:line="259" w:before="0" w:after="0"/>
+        <w:widowControl w:val="1"/>
+        <w:ind w:right="0" w:left="0" w:firstLine="0"/>
+        <w:rPr>
+          <w:spacing w:val="0"/>
+          <w:vertAlign w:val="baseline"/>
+          <w:i w:val="0"/>
+          <w:b w:val="0"/>
+          <w:color w:val="auto"/>
+          <w:position w:val="0"/>
+          <w:sz w:val="22"/>
+          <w:szCs w:val="22"/>
+          <w:smallCaps w:val="0"/>
+          <w:rFonts w:ascii="Times New Roman" w:eastAsia="Times New Roman" w:hAnsi="Times New Roman" w:hint="default"/>
+        </w:rPr>
+        <w:wordWrap w:val="1"/>
+        <w:autoSpaceDE w:val="0"/>
+        <w:autoSpaceDN w:val="0"/>
+      </w:pPr>
+      <w:r>
+        <w:rPr>
+          <w:sz w:val="20"/>
+        </w:rPr>
+        <w:drawing>
+          <wp:inline distT="0" distB="0" distL="0" distR="0">
+            <wp:extent cx="2727325" cy="2181225"/>
+            <wp:effectExtent l="0" t="0" r="0" b="0"/>
+            <wp:docPr id="30" name="Imagen 16"/>
+            <wp:cNvGraphicFramePr>
+              <a:graphicFrameLocks xmlns:a="http://schemas.openxmlformats.org/drawingml/2006/main" noChangeAspect="1"/>
+            </wp:cNvGraphicFramePr>
+            <a:graphic xmlns:a="http://schemas.openxmlformats.org/drawingml/2006/main">
+              <a:graphicData uri="http://schemas.openxmlformats.org/drawingml/2006/picture">
+                <pic:pic xmlns:pic="http://schemas.openxmlformats.org/drawingml/2006/picture">
+                  <pic:nvPicPr>
+                    <pic:cNvPr id="18" name="Picture 18" descr="/Users/robertovelasquezdean/Library/Group Containers/L48J367XN4.com.infraware.PolarisOffice/EngineTemp/1995/fImage13973304947.png"/>
+                    <pic:cNvPicPr>
+                      <a:picLocks noChangeAspect="1" noChangeArrowheads="1"/>
+                    </pic:cNvPicPr>
+                  </pic:nvPicPr>
+                  <pic:blipFill>
+                    <a:blip r:embed="rId22">
+                      <a:extLst>
+                        <a:ext uri="{28A0092B-C50C-407E-A947-70E740481C1C}">
+                          <a14:useLocalDpi xmlns:a14="http://schemas.microsoft.com/office/drawing/2010/main" val="0"/>
+                        </a:ext>
+                      </a:extLst>
+                    </a:blip>
+                    <a:srcRect l="-115" r="694"/>
+                    <a:stretch>
+                      <a:fillRect/>
+                    </a:stretch>
+                  </pic:blipFill>
+                  <pic:spPr>
+                    <a:xfrm>
+                      <a:off x="0" y="0"/>
+                      <a:ext cx="2727960" cy="2181860"/>
                     </a:xfrm>
                     <a:prstGeom prst="rect"/>
                     <a:ln cap="flat"/>

</xml_diff>

<commit_message>
Creando vistas en MySQL, 1ra parte
</commit_message>
<xml_diff>
--- a/Platzi/Bases de datos (iniciaciación al backend)/Material de repaso/3. Puesta en práctica, SQL/SQL.docx
+++ b/Platzi/Bases de datos (iniciaciación al backend)/Material de repaso/3. Puesta en práctica, SQL/SQL.docx
@@ -179,19 +179,19 @@
           <w:szCs w:val="20"/>
           <w:rFonts w:ascii="Times" w:eastAsia="Times" w:hAnsi="Times" w:hint="default"/>
         </w:rPr>
-        <w:t xml:space="preserve">Es un lenguaje que nos ayuda a crear la estructura de una base de datos. Más precisamente, nos ayuda a crear </w:t>
-      </w:r>
-      <w:r>
-        <w:rPr>
-          <w:spacing w:val="0"/>
-          <w:i w:val="0"/>
-          <w:b w:val="0"/>
-          <w:color w:val="000000"/>
-          <w:sz w:val="20"/>
-          <w:szCs w:val="20"/>
-          <w:rFonts w:ascii="Times" w:eastAsia="Times" w:hAnsi="Times" w:hint="default"/>
-        </w:rPr>
-        <w:t xml:space="preserve">los cimientos: las relaciones, las entidades; todo eso que ya hemos venido hablando en la </w:t>
+        <w:t xml:space="preserve">Es un lenguaje que nos ayuda a crear la estructura de una base de datos. Más precisamente, nos ayuda a crear los </w:t>
+      </w:r>
+      <w:r>
+        <w:rPr>
+          <w:spacing w:val="0"/>
+          <w:i w:val="0"/>
+          <w:b w:val="0"/>
+          <w:color w:val="000000"/>
+          <w:sz w:val="20"/>
+          <w:szCs w:val="20"/>
+          <w:rFonts w:ascii="Times" w:eastAsia="Times" w:hAnsi="Times" w:hint="default"/>
+        </w:rPr>
+        <w:t xml:space="preserve">cimientos: las relaciones, las entidades; todo eso que ya hemos venido hablando en la </w:t>
       </w:r>
       <w:r>
         <w:rPr>
@@ -215,19 +215,19 @@
           <w:szCs w:val="20"/>
           <w:rFonts w:ascii="Times" w:eastAsia="Times" w:hAnsi="Times" w:hint="default"/>
         </w:rPr>
-        <w:t xml:space="preserve"> con respecto a </w:t>
-      </w:r>
-      <w:r>
-        <w:rPr>
-          <w:spacing w:val="0"/>
-          <w:i w:val="0"/>
-          <w:b w:val="0"/>
-          <w:color w:val="000000"/>
-          <w:sz w:val="20"/>
-          <w:szCs w:val="20"/>
-          <w:rFonts w:ascii="Times" w:eastAsia="Times" w:hAnsi="Times" w:hint="default"/>
-        </w:rPr>
-        <w:t xml:space="preserve">los diagramas; entonces, es este el lenguaje que nos va a permitir crear todas esas estructuras ya de facto en una </w:t>
+        <w:t xml:space="preserve"> con respecto a los </w:t>
+      </w:r>
+      <w:r>
+        <w:rPr>
+          <w:spacing w:val="0"/>
+          <w:i w:val="0"/>
+          <w:b w:val="0"/>
+          <w:color w:val="000000"/>
+          <w:sz w:val="20"/>
+          <w:szCs w:val="20"/>
+          <w:rFonts w:ascii="Times" w:eastAsia="Times" w:hAnsi="Times" w:hint="default"/>
+        </w:rPr>
+        <w:t xml:space="preserve">diagramas; entonces, es este el lenguaje que nos va a permitir crear todas esas estructuras ya de facto en una </w:t>
       </w:r>
       <w:r>
         <w:rPr>
@@ -1055,31 +1055,31 @@
           <w:szCs w:val="20"/>
           <w:rFonts w:ascii="Times" w:eastAsia="Times" w:hAnsi="Times" w:hint="default"/>
         </w:rPr>
-        <w:t xml:space="preserve">Hace referencia a la manera en cómo proyectamos toda la información de una base de datos de tal </w:t>
-      </w:r>
-      <w:r>
-        <w:rPr>
-          <w:spacing w:val="0"/>
-          <w:i w:val="0"/>
-          <w:b w:val="0"/>
-          <w:color w:val="000000"/>
-          <w:sz w:val="20"/>
-          <w:szCs w:val="20"/>
-          <w:rFonts w:ascii="Times" w:eastAsia="Times" w:hAnsi="Times" w:hint="default"/>
-        </w:rPr>
-        <w:t xml:space="preserve">manera que se entienda muy bien, casi que para cualquier persona, lo que se transmite. Usted se recuerda que, </w:t>
-      </w:r>
-      <w:r>
-        <w:rPr>
-          <w:spacing w:val="0"/>
-          <w:i w:val="0"/>
-          <w:b w:val="0"/>
-          <w:color w:val="000000"/>
-          <w:sz w:val="20"/>
-          <w:szCs w:val="20"/>
-          <w:rFonts w:ascii="Times" w:eastAsia="Times" w:hAnsi="Times" w:hint="default"/>
-        </w:rPr>
-        <w:t xml:space="preserve">como ya tendríamos </w:t>
+        <w:t xml:space="preserve">Hace referencia a la manera en cómo proyectamos toda la información de una base de datos de tal manera </w:t>
+      </w:r>
+      <w:r>
+        <w:rPr>
+          <w:spacing w:val="0"/>
+          <w:i w:val="0"/>
+          <w:b w:val="0"/>
+          <w:color w:val="000000"/>
+          <w:sz w:val="20"/>
+          <w:szCs w:val="20"/>
+          <w:rFonts w:ascii="Times" w:eastAsia="Times" w:hAnsi="Times" w:hint="default"/>
+        </w:rPr>
+        <w:t xml:space="preserve">que se entienda muy bien, casi que para cualquier persona, lo que se transmite. Usted se recuerda que, como ya </w:t>
+      </w:r>
+      <w:r>
+        <w:rPr>
+          <w:spacing w:val="0"/>
+          <w:i w:val="0"/>
+          <w:b w:val="0"/>
+          <w:color w:val="000000"/>
+          <w:sz w:val="20"/>
+          <w:szCs w:val="20"/>
+          <w:rFonts w:ascii="Times" w:eastAsia="Times" w:hAnsi="Times" w:hint="default"/>
+        </w:rPr>
+        <w:t xml:space="preserve">tendríamos </w:t>
       </w:r>
       <w:r>
         <w:rPr>
@@ -1103,19 +1103,19 @@
           <w:szCs w:val="20"/>
           <w:rFonts w:ascii="Times" w:eastAsia="Times" w:hAnsi="Times" w:hint="default"/>
         </w:rPr>
-        <w:t xml:space="preserve">toda la información; tendríamos, entonces, un pedacito de la información en </w:t>
-      </w:r>
-      <w:r>
-        <w:rPr>
-          <w:spacing w:val="0"/>
-          <w:i w:val="0"/>
-          <w:b w:val="0"/>
-          <w:color w:val="000000"/>
-          <w:sz w:val="20"/>
-          <w:szCs w:val="20"/>
-          <w:rFonts w:ascii="Times" w:eastAsia="Times" w:hAnsi="Times" w:hint="default"/>
-        </w:rPr>
-        <w:t xml:space="preserve">una tabla, otro pedacito en otra tabla </w:t>
+        <w:t xml:space="preserve">toda la información; tendríamos, entonces, un pedacito de la información en una tabla, </w:t>
+      </w:r>
+      <w:r>
+        <w:rPr>
+          <w:spacing w:val="0"/>
+          <w:i w:val="0"/>
+          <w:b w:val="0"/>
+          <w:color w:val="000000"/>
+          <w:sz w:val="20"/>
+          <w:szCs w:val="20"/>
+          <w:rFonts w:ascii="Times" w:eastAsia="Times" w:hAnsi="Times" w:hint="default"/>
+        </w:rPr>
+        <w:t xml:space="preserve">otro pedacito en otra tabla </w:t>
       </w:r>
       <w:r>
         <w:rPr>
@@ -1163,43 +1163,31 @@
           <w:szCs w:val="20"/>
           <w:rFonts w:ascii="Times" w:eastAsia="Times" w:hAnsi="Times" w:hint="default"/>
         </w:rPr>
-        <w:t xml:space="preserve"> y así sucesivamente. Como la idea es que toda esa </w:t>
-      </w:r>
-      <w:r>
-        <w:rPr>
-          <w:spacing w:val="0"/>
-          <w:i w:val="0"/>
-          <w:b w:val="0"/>
-          <w:color w:val="000000"/>
-          <w:sz w:val="20"/>
-          <w:szCs w:val="20"/>
-          <w:rFonts w:ascii="Times" w:eastAsia="Times" w:hAnsi="Times" w:hint="default"/>
-        </w:rPr>
-        <w:t xml:space="preserve">información pueda ser presentada de una manera clara y conjunta, de una manera coherente para cualquier </w:t>
-      </w:r>
-      <w:r>
-        <w:rPr>
-          <w:spacing w:val="0"/>
-          <w:i w:val="0"/>
-          <w:b w:val="0"/>
-          <w:color w:val="000000"/>
-          <w:sz w:val="20"/>
-          <w:szCs w:val="20"/>
-          <w:rFonts w:ascii="Times" w:eastAsia="Times" w:hAnsi="Times" w:hint="default"/>
-        </w:rPr>
-        <w:t xml:space="preserve">persona y que sirva para comunicar una información concreta, interpretable y con sentido propio, se recurre al </w:t>
-      </w:r>
-      <w:r>
-        <w:rPr>
-          <w:spacing w:val="0"/>
-          <w:i w:val="0"/>
-          <w:b w:val="0"/>
-          <w:color w:val="000000"/>
-          <w:sz w:val="20"/>
-          <w:szCs w:val="20"/>
-          <w:rFonts w:ascii="Times" w:eastAsia="Times" w:hAnsi="Times" w:hint="default"/>
-        </w:rPr>
-        <w:t xml:space="preserve">recurso de los </w:t>
+        <w:t xml:space="preserve"> y así sucesivamente. Como la idea es que toda esa información </w:t>
+      </w:r>
+      <w:r>
+        <w:rPr>
+          <w:spacing w:val="0"/>
+          <w:i w:val="0"/>
+          <w:b w:val="0"/>
+          <w:color w:val="000000"/>
+          <w:sz w:val="20"/>
+          <w:szCs w:val="20"/>
+          <w:rFonts w:ascii="Times" w:eastAsia="Times" w:hAnsi="Times" w:hint="default"/>
+        </w:rPr>
+        <w:t xml:space="preserve">pueda ser presentada de una manera clara y conjunta, de una manera coherente para cualquier persona y que </w:t>
+      </w:r>
+      <w:r>
+        <w:rPr>
+          <w:spacing w:val="0"/>
+          <w:i w:val="0"/>
+          <w:b w:val="0"/>
+          <w:color w:val="000000"/>
+          <w:sz w:val="20"/>
+          <w:szCs w:val="20"/>
+          <w:rFonts w:ascii="Times" w:eastAsia="Times" w:hAnsi="Times" w:hint="default"/>
+        </w:rPr>
+        <w:t xml:space="preserve">sirva para comunicar una información concreta, interpretable y con sentido propio, se recurre al recurso de los </w:t>
       </w:r>
       <w:r>
         <w:rPr>
@@ -1278,7 +1266,7 @@
         </w:rPr>
         <w:drawing>
           <wp:inline distT="0" distB="0" distL="0" distR="0">
-            <wp:extent cx="2179955" cy="1120140"/>
+            <wp:extent cx="2180590" cy="1120775"/>
             <wp:effectExtent l="0" t="0" r="0" b="0"/>
             <wp:docPr id="9" name="Imagen 1"/>
             <wp:cNvGraphicFramePr>
@@ -1288,7 +1276,7 @@
               <a:graphicData uri="http://schemas.openxmlformats.org/drawingml/2006/picture">
                 <pic:pic xmlns:pic="http://schemas.openxmlformats.org/drawingml/2006/picture">
                   <pic:nvPicPr>
-                    <pic:cNvPr id="1" name="Picture 1" descr="/Users/robertovelasquezdean/Library/Group Containers/L48J367XN4.com.infraware.PolarisOffice/EngineTemp/1995/fImage20268164587.png"/>
+                    <pic:cNvPr id="1" name="Picture 1" descr="/Users/robertovelasquezdean/Library/Group Containers/L48J367XN4.com.infraware.PolarisOffice/EngineTemp/450/fImage20268164587.png"/>
                     <pic:cNvPicPr>
                       <a:picLocks noChangeAspect="1" noChangeArrowheads="1"/>
                     </pic:cNvPicPr>
@@ -1308,7 +1296,7 @@
                   <pic:spPr>
                     <a:xfrm>
                       <a:off x="0" y="0"/>
-                      <a:ext cx="2180590" cy="1120775"/>
+                      <a:ext cx="2181225" cy="1121410"/>
                     </a:xfrm>
                     <a:prstGeom prst="rect"/>
                     <a:ln cap="flat"/>
@@ -1413,7 +1401,7 @@
           <w:szCs w:val="22"/>
           <w:rFonts w:ascii="Times" w:eastAsia="Times" w:hAnsi="Times" w:hint="default"/>
         </w:rPr>
-        <w:t xml:space="preserve">Un vistazo a las primeras sentencias...</w:t>
+        <w:t xml:space="preserve">Un vistazo a las primeras sentencias,... Creación de una base de datos (database) en MySQL</w:t>
       </w:r>
     </w:p>
     <w:p>
@@ -1481,7 +1469,7 @@
         </w:rPr>
         <w:drawing>
           <wp:inline distT="0" distB="0" distL="0" distR="0">
-            <wp:extent cx="1983105" cy="1325880"/>
+            <wp:extent cx="1983739" cy="1326515"/>
             <wp:effectExtent l="0" t="0" r="0" b="0"/>
             <wp:docPr id="10" name="Imagen 2"/>
             <wp:cNvGraphicFramePr>
@@ -1491,7 +1479,7 @@
               <a:graphicData uri="http://schemas.openxmlformats.org/drawingml/2006/picture">
                 <pic:pic xmlns:pic="http://schemas.openxmlformats.org/drawingml/2006/picture">
                   <pic:nvPicPr>
-                    <pic:cNvPr id="2" name="Picture 2" descr="/Users/robertovelasquezdean/Library/Group Containers/L48J367XN4.com.infraware.PolarisOffice/EngineTemp/1995/fImage22449206297.png"/>
+                    <pic:cNvPr id="2" name="Picture 2" descr="/Users/robertovelasquezdean/Library/Group Containers/L48J367XN4.com.infraware.PolarisOffice/EngineTemp/450/fImage22449206297.png"/>
                     <pic:cNvPicPr>
                       <a:picLocks noChangeAspect="1" noChangeArrowheads="1"/>
                     </pic:cNvPicPr>
@@ -1511,7 +1499,7 @@
                   <pic:spPr>
                     <a:xfrm>
                       <a:off x="0" y="0"/>
-                      <a:ext cx="1983739" cy="1326515"/>
+                      <a:ext cx="1984375" cy="1327150"/>
                     </a:xfrm>
                     <a:prstGeom prst="rect"/>
                     <a:ln cap="flat"/>
@@ -1924,7 +1912,7 @@
         </w:rPr>
         <w:drawing>
           <wp:inline distT="0" distB="0" distL="0" distR="0">
-            <wp:extent cx="3954144" cy="144145"/>
+            <wp:extent cx="3954780" cy="144780"/>
             <wp:effectExtent l="0" t="0" r="0" b="0"/>
             <wp:docPr id="11" name="Imagen 7"/>
             <wp:cNvGraphicFramePr>
@@ -1934,7 +1922,7 @@
               <a:graphicData uri="http://schemas.openxmlformats.org/drawingml/2006/picture">
                 <pic:pic xmlns:pic="http://schemas.openxmlformats.org/drawingml/2006/picture">
                   <pic:nvPicPr>
-                    <pic:cNvPr id="3" name="Picture 3" descr="/Users/robertovelasquezdean/Library/Group Containers/L48J367XN4.com.infraware.PolarisOffice/EngineTemp/1995/fImage9452182420.png"/>
+                    <pic:cNvPr id="3" name="Picture 3" descr="/Users/robertovelasquezdean/Library/Group Containers/L48J367XN4.com.infraware.PolarisOffice/EngineTemp/450/fImage9452182420.png"/>
                     <pic:cNvPicPr>
                       <a:picLocks noChangeAspect="1" noChangeArrowheads="1"/>
                     </pic:cNvPicPr>
@@ -1963,7 +1951,7 @@
                   <pic:spPr>
                     <a:xfrm>
                       <a:off x="0" y="0"/>
-                      <a:ext cx="3954780" cy="144780"/>
+                      <a:ext cx="3955415" cy="145415"/>
                     </a:xfrm>
                     <a:prstGeom prst="rect"/>
                     <a:ln cap="flat"/>
@@ -2076,7 +2064,7 @@
         </w:rPr>
         <w:drawing>
           <wp:inline distT="0" distB="0" distL="0" distR="0">
-            <wp:extent cx="2049145" cy="182245"/>
+            <wp:extent cx="2049780" cy="182880"/>
             <wp:effectExtent l="0" t="0" r="0" b="0"/>
             <wp:docPr id="12" name="Imagen 4"/>
             <wp:cNvGraphicFramePr>
@@ -2086,7 +2074,7 @@
               <a:graphicData uri="http://schemas.openxmlformats.org/drawingml/2006/picture">
                 <pic:pic xmlns:pic="http://schemas.openxmlformats.org/drawingml/2006/picture">
                   <pic:nvPicPr>
-                    <pic:cNvPr id="5" name="Picture 5" descr="/Users/robertovelasquezdean/Library/Group Containers/L48J367XN4.com.infraware.PolarisOffice/EngineTemp/1995/fImage9387848144.png"/>
+                    <pic:cNvPr id="5" name="Picture 5" descr="/Users/robertovelasquezdean/Library/Group Containers/L48J367XN4.com.infraware.PolarisOffice/EngineTemp/450/fImage9387848144.png"/>
                     <pic:cNvPicPr>
                       <a:picLocks noChangeAspect="1" noChangeArrowheads="1"/>
                     </pic:cNvPicPr>
@@ -2106,7 +2094,7 @@
                   <pic:spPr>
                     <a:xfrm>
                       <a:off x="0" y="0"/>
-                      <a:ext cx="2049780" cy="182880"/>
+                      <a:ext cx="2050415" cy="183515"/>
                     </a:xfrm>
                     <a:prstGeom prst="rect"/>
                     <a:ln cap="flat"/>
@@ -2279,7 +2267,7 @@
         </w:rPr>
         <w:drawing>
           <wp:inline distT="0" distB="0" distL="0" distR="0">
-            <wp:extent cx="1887220" cy="182245"/>
+            <wp:extent cx="1887855" cy="182880"/>
             <wp:effectExtent l="0" t="0" r="0" b="0"/>
             <wp:docPr id="13" name="Imagen 5"/>
             <wp:cNvGraphicFramePr>
@@ -2289,7 +2277,7 @@
               <a:graphicData uri="http://schemas.openxmlformats.org/drawingml/2006/picture">
                 <pic:pic xmlns:pic="http://schemas.openxmlformats.org/drawingml/2006/picture">
                   <pic:nvPicPr>
-                    <pic:cNvPr id="6" name="Picture 6" descr="/Users/robertovelasquezdean/Library/Group Containers/L48J367XN4.com.infraware.PolarisOffice/EngineTemp/1995/fImage10689851968.png"/>
+                    <pic:cNvPr id="6" name="Picture 6" descr="/Users/robertovelasquezdean/Library/Group Containers/L48J367XN4.com.infraware.PolarisOffice/EngineTemp/450/fImage10689851968.png"/>
                     <pic:cNvPicPr>
                       <a:picLocks noChangeAspect="1" noChangeArrowheads="1"/>
                     </pic:cNvPicPr>
@@ -2309,7 +2297,7 @@
                   <pic:spPr>
                     <a:xfrm>
                       <a:off x="0" y="0"/>
-                      <a:ext cx="1887855" cy="182880"/>
+                      <a:ext cx="1888490" cy="183515"/>
                     </a:xfrm>
                     <a:prstGeom prst="rect"/>
                     <a:ln cap="flat"/>
@@ -2506,7 +2494,7 @@
         </w:rPr>
         <w:drawing>
           <wp:inline distT="0" distB="0" distL="0" distR="0">
-            <wp:extent cx="1915795" cy="1029970"/>
+            <wp:extent cx="1916430" cy="1030605"/>
             <wp:effectExtent l="0" t="0" r="0" b="0"/>
             <wp:docPr id="14" name="Imagen 6"/>
             <wp:cNvGraphicFramePr>
@@ -2516,7 +2504,7 @@
               <a:graphicData uri="http://schemas.openxmlformats.org/drawingml/2006/picture">
                 <pic:pic xmlns:pic="http://schemas.openxmlformats.org/drawingml/2006/picture">
                   <pic:nvPicPr>
-                    <pic:cNvPr id="7" name="Picture 7" descr="/Users/robertovelasquezdean/Library/Group Containers/L48J367XN4.com.infraware.PolarisOffice/EngineTemp/1995/fImage18095865735.png"/>
+                    <pic:cNvPr id="7" name="Picture 7" descr="/Users/robertovelasquezdean/Library/Group Containers/L48J367XN4.com.infraware.PolarisOffice/EngineTemp/450/fImage18095865735.png"/>
                     <pic:cNvPicPr>
                       <a:picLocks noChangeAspect="1" noChangeArrowheads="1"/>
                     </pic:cNvPicPr>
@@ -2536,7 +2524,7 @@
                   <pic:spPr>
                     <a:xfrm>
                       <a:off x="0" y="0"/>
-                      <a:ext cx="1916430" cy="1030605"/>
+                      <a:ext cx="1917065" cy="1031240"/>
                     </a:xfrm>
                     <a:prstGeom prst="rect"/>
                     <a:ln cap="flat"/>
@@ -2793,7 +2781,7 @@
         </w:rPr>
         <w:drawing>
           <wp:inline distT="0" distB="0" distL="0" distR="0">
-            <wp:extent cx="2826385" cy="2044065"/>
+            <wp:extent cx="2827020" cy="2044700"/>
             <wp:effectExtent l="0" t="0" r="0" b="0"/>
             <wp:docPr id="15" name="Imagen 7"/>
             <wp:cNvGraphicFramePr>
@@ -2803,7 +2791,7 @@
               <a:graphicData uri="http://schemas.openxmlformats.org/drawingml/2006/picture">
                 <pic:pic xmlns:pic="http://schemas.openxmlformats.org/drawingml/2006/picture">
                   <pic:nvPicPr>
-                    <pic:cNvPr id="8" name="Picture 8" descr="/Users/robertovelasquezdean/Library/Group Containers/L48J367XN4.com.infraware.PolarisOffice/EngineTemp/1995/fImage645611074760.png"/>
+                    <pic:cNvPr id="8" name="Picture 8" descr="/Users/robertovelasquezdean/Library/Group Containers/L48J367XN4.com.infraware.PolarisOffice/EngineTemp/450/fImage645611074760.png"/>
                     <pic:cNvPicPr>
                       <a:picLocks noChangeAspect="1" noChangeArrowheads="1"/>
                     </pic:cNvPicPr>
@@ -2832,7 +2820,7 @@
                   <pic:spPr>
                     <a:xfrm>
                       <a:off x="0" y="0"/>
-                      <a:ext cx="2827020" cy="2044700"/>
+                      <a:ext cx="2827655" cy="2045335"/>
                     </a:xfrm>
                     <a:prstGeom prst="rect"/>
                     <a:ln cap="flat"/>
@@ -2901,7 +2889,7 @@
           <w:szCs w:val="22"/>
           <w:rFonts w:ascii="Times" w:eastAsia="Times" w:hAnsi="Times" w:hint="default"/>
         </w:rPr>
-        <w:t xml:space="preserve">Creación de tablas en MySQL</w:t>
+        <w:t xml:space="preserve">Creación de tablas (tables) en MySQL</w:t>
       </w:r>
     </w:p>
     <w:p>
@@ -3005,7 +2993,7 @@
         </w:rPr>
         <w:drawing>
           <wp:inline distT="0" distB="0" distL="0" distR="0">
-            <wp:extent cx="1915795" cy="1029970"/>
+            <wp:extent cx="1916430" cy="1030605"/>
             <wp:effectExtent l="0" t="0" r="0" b="0"/>
             <wp:docPr id="18" name="Imagen 8"/>
             <wp:cNvGraphicFramePr>
@@ -3015,7 +3003,7 @@
               <a:graphicData uri="http://schemas.openxmlformats.org/drawingml/2006/picture">
                 <pic:pic xmlns:pic="http://schemas.openxmlformats.org/drawingml/2006/picture">
                   <pic:nvPicPr>
-                    <pic:cNvPr id="10" name="Picture 10" descr="/Users/robertovelasquezdean/Library/Group Containers/L48J367XN4.com.infraware.PolarisOffice/EngineTemp/1995/fImage18095865735.png"/>
+                    <pic:cNvPr id="10" name="Picture 10" descr="/Users/robertovelasquezdean/Library/Group Containers/L48J367XN4.com.infraware.PolarisOffice/EngineTemp/450/fImage18095865735.png"/>
                     <pic:cNvPicPr>
                       <a:picLocks noChangeAspect="1" noChangeArrowheads="1"/>
                     </pic:cNvPicPr>
@@ -3035,7 +3023,7 @@
                   <pic:spPr>
                     <a:xfrm>
                       <a:off x="0" y="0"/>
-                      <a:ext cx="1916430" cy="1030605"/>
+                      <a:ext cx="1917065" cy="1031240"/>
                     </a:xfrm>
                     <a:prstGeom prst="rect"/>
                     <a:ln cap="flat"/>
@@ -3148,7 +3136,7 @@
         </w:rPr>
         <w:drawing>
           <wp:inline distT="0" distB="0" distL="0" distR="0">
-            <wp:extent cx="1962784" cy="181610"/>
+            <wp:extent cx="1963420" cy="182245"/>
             <wp:effectExtent l="0" t="0" r="0" b="0"/>
             <wp:docPr id="19" name="Imagen 9"/>
             <wp:cNvGraphicFramePr>
@@ -3158,7 +3146,7 @@
               <a:graphicData uri="http://schemas.openxmlformats.org/drawingml/2006/picture">
                 <pic:pic xmlns:pic="http://schemas.openxmlformats.org/drawingml/2006/picture">
                   <pic:nvPicPr>
-                    <pic:cNvPr id="11" name="Picture 11" descr="/Users/robertovelasquezdean/Library/Group Containers/L48J367XN4.com.infraware.PolarisOffice/EngineTemp/1995/fImage99892607960.png"/>
+                    <pic:cNvPr id="11" name="Picture 11" descr="/Users/robertovelasquezdean/Library/Group Containers/L48J367XN4.com.infraware.PolarisOffice/EngineTemp/450/fImage99892607960.png"/>
                     <pic:cNvPicPr>
                       <a:picLocks noChangeAspect="1" noChangeArrowheads="1"/>
                     </pic:cNvPicPr>
@@ -3178,7 +3166,7 @@
                   <pic:spPr>
                     <a:xfrm>
                       <a:off x="0" y="0"/>
-                      <a:ext cx="1963420" cy="182245"/>
+                      <a:ext cx="1964055" cy="182880"/>
                     </a:xfrm>
                     <a:prstGeom prst="rect"/>
                     <a:ln cap="flat"/>
@@ -3279,7 +3267,7 @@
         </w:rPr>
         <w:drawing>
           <wp:inline distT="0" distB="0" distL="0" distR="0">
-            <wp:extent cx="1981835" cy="1686560"/>
+            <wp:extent cx="1982470" cy="1687195"/>
             <wp:effectExtent l="0" t="0" r="0" b="0"/>
             <wp:docPr id="20" name="Imagen 10"/>
             <wp:cNvGraphicFramePr>
@@ -3289,7 +3277,7 @@
               <a:graphicData uri="http://schemas.openxmlformats.org/drawingml/2006/picture">
                 <pic:pic xmlns:pic="http://schemas.openxmlformats.org/drawingml/2006/picture">
                   <pic:nvPicPr>
-                    <pic:cNvPr id="12" name="Picture 12" descr="/Users/robertovelasquezdean/Library/Group Containers/L48J367XN4.com.infraware.PolarisOffice/EngineTemp/1995/fImage41409261912.png"/>
+                    <pic:cNvPr id="12" name="Picture 12" descr="/Users/robertovelasquezdean/Library/Group Containers/L48J367XN4.com.infraware.PolarisOffice/EngineTemp/450/fImage41409261912.png"/>
                     <pic:cNvPicPr>
                       <a:picLocks noChangeAspect="1" noChangeArrowheads="1"/>
                     </pic:cNvPicPr>
@@ -3309,7 +3297,7 @@
                   <pic:spPr>
                     <a:xfrm>
                       <a:off x="0" y="0"/>
-                      <a:ext cx="1982470" cy="1687195"/>
+                      <a:ext cx="1983105" cy="1687830"/>
                     </a:xfrm>
                     <a:prstGeom prst="rect"/>
                     <a:ln cap="flat"/>
@@ -3698,7 +3686,7 @@
         </w:rPr>
         <w:drawing>
           <wp:inline distT="0" distB="0" distL="0" distR="0">
-            <wp:extent cx="5372735" cy="524510"/>
+            <wp:extent cx="5373370" cy="525145"/>
             <wp:effectExtent l="0" t="0" r="0" b="0"/>
             <wp:docPr id="21" name="Imagen 11"/>
             <wp:cNvGraphicFramePr>
@@ -3708,7 +3696,7 @@
               <a:graphicData uri="http://schemas.openxmlformats.org/drawingml/2006/picture">
                 <pic:pic xmlns:pic="http://schemas.openxmlformats.org/drawingml/2006/picture">
                   <pic:nvPicPr>
-                    <pic:cNvPr id="13" name="Picture 13" descr="/Users/robertovelasquezdean/Library/Group Containers/L48J367XN4.com.infraware.PolarisOffice/EngineTemp/1995/fImage16956273403.png"/>
+                    <pic:cNvPr id="13" name="Picture 13" descr="/Users/robertovelasquezdean/Library/Group Containers/L48J367XN4.com.infraware.PolarisOffice/EngineTemp/450/fImage16956273403.png"/>
                     <pic:cNvPicPr>
                       <a:picLocks noChangeAspect="1" noChangeArrowheads="1"/>
                     </pic:cNvPicPr>
@@ -3728,7 +3716,7 @@
                   <pic:spPr>
                     <a:xfrm>
                       <a:off x="0" y="0"/>
-                      <a:ext cx="5373370" cy="525145"/>
+                      <a:ext cx="5374005" cy="525780"/>
                     </a:xfrm>
                     <a:prstGeom prst="rect"/>
                     <a:ln cap="flat"/>
@@ -4237,7 +4225,7 @@
         </w:rPr>
         <w:drawing>
           <wp:inline distT="0" distB="0" distL="0" distR="0">
-            <wp:extent cx="5372735" cy="534035"/>
+            <wp:extent cx="5373370" cy="534670"/>
             <wp:effectExtent l="0" t="0" r="0" b="0"/>
             <wp:docPr id="22" name="Imagen 12"/>
             <wp:cNvGraphicFramePr>
@@ -4247,7 +4235,7 @@
               <a:graphicData uri="http://schemas.openxmlformats.org/drawingml/2006/picture">
                 <pic:pic xmlns:pic="http://schemas.openxmlformats.org/drawingml/2006/picture">
                   <pic:nvPicPr>
-                    <pic:cNvPr id="14" name="Picture 14" descr="/Users/robertovelasquezdean/Library/Group Containers/L48J367XN4.com.infraware.PolarisOffice/EngineTemp/1995/fImage170932743430.png"/>
+                    <pic:cNvPr id="14" name="Picture 14" descr="/Users/robertovelasquezdean/Library/Group Containers/L48J367XN4.com.infraware.PolarisOffice/EngineTemp/450/fImage170932743430.png"/>
                     <pic:cNvPicPr>
                       <a:picLocks noChangeAspect="1" noChangeArrowheads="1"/>
                     </pic:cNvPicPr>
@@ -4267,7 +4255,7 @@
                   <pic:spPr>
                     <a:xfrm>
                       <a:off x="0" y="0"/>
-                      <a:ext cx="5373370" cy="534670"/>
+                      <a:ext cx="5374005" cy="535305"/>
                     </a:xfrm>
                     <a:prstGeom prst="rect"/>
                     <a:ln cap="flat"/>
@@ -4956,7 +4944,7 @@
         </w:rPr>
         <w:drawing>
           <wp:inline distT="0" distB="0" distL="0" distR="0">
-            <wp:extent cx="3134360" cy="1000760"/>
+            <wp:extent cx="3134995" cy="1001395"/>
             <wp:effectExtent l="0" t="0" r="0" b="0"/>
             <wp:docPr id="23" name="Imagen 13"/>
             <wp:cNvGraphicFramePr>
@@ -4966,7 +4954,7 @@
               <a:graphicData uri="http://schemas.openxmlformats.org/drawingml/2006/picture">
                 <pic:pic xmlns:pic="http://schemas.openxmlformats.org/drawingml/2006/picture">
                   <pic:nvPicPr>
-                    <pic:cNvPr id="15" name="Picture 15" descr="/Users/robertovelasquezdean/Library/Group Containers/L48J367XN4.com.infraware.PolarisOffice/EngineTemp/1995/fImage265672751085.png"/>
+                    <pic:cNvPr id="15" name="Picture 15" descr="/Users/robertovelasquezdean/Library/Group Containers/L48J367XN4.com.infraware.PolarisOffice/EngineTemp/450/fImage265672751085.png"/>
                     <pic:cNvPicPr>
                       <a:picLocks noChangeAspect="1" noChangeArrowheads="1"/>
                     </pic:cNvPicPr>
@@ -4986,7 +4974,7 @@
                   <pic:spPr>
                     <a:xfrm>
                       <a:off x="0" y="0"/>
-                      <a:ext cx="3134995" cy="1001395"/>
+                      <a:ext cx="3135630" cy="1002030"/>
                     </a:xfrm>
                     <a:prstGeom prst="rect"/>
                     <a:ln cap="flat"/>
@@ -5115,7 +5103,31 @@
           <w:szCs w:val="20"/>
           <w:rFonts w:ascii="Times" w:eastAsia="Times" w:hAnsi="Times" w:hint="default"/>
         </w:rPr>
-        <w:t xml:space="preserve">nuestra tabla. Sólo presione de nuevo sobre </w:t>
+        <w:t xml:space="preserve">nuestra </w:t>
+      </w:r>
+      <w:r>
+        <w:rPr>
+          <w:spacing w:val="0"/>
+          <w:i w:val="1"/>
+          <w:b w:val="0"/>
+          <w:color w:val="000000"/>
+          <w:sz w:val="20"/>
+          <w:szCs w:val="20"/>
+          <w:rFonts w:ascii="Times" w:eastAsia="Times" w:hAnsi="Times" w:hint="default"/>
+        </w:rPr>
+        <w:t>table.</w:t>
+      </w:r>
+      <w:r>
+        <w:rPr>
+          <w:spacing w:val="0"/>
+          <w:i w:val="0"/>
+          <w:b w:val="0"/>
+          <w:color w:val="000000"/>
+          <w:sz w:val="20"/>
+          <w:szCs w:val="20"/>
+          <w:rFonts w:ascii="Times" w:eastAsia="Times" w:hAnsi="Times" w:hint="default"/>
+        </w:rPr>
+        <w:t xml:space="preserve"> Sólo presione de nuevo sobre </w:t>
       </w:r>
       <w:r>
         <w:rPr>
@@ -5147,9 +5159,9 @@
         </w:rPr>
         <w:drawing>
           <wp:inline distT="0" distB="0" distL="0" distR="0">
-            <wp:extent cx="1885950" cy="409575"/>
+            <wp:extent cx="1886585" cy="410210"/>
             <wp:effectExtent l="0" t="0" r="0" b="0"/>
-            <wp:docPr id="26" name="Imagen 14"/>
+            <wp:docPr id="24" name="Imagen 14"/>
             <wp:cNvGraphicFramePr>
               <a:graphicFrameLocks xmlns:a="http://schemas.openxmlformats.org/drawingml/2006/main" noChangeAspect="1"/>
             </wp:cNvGraphicFramePr>
@@ -5157,7 +5169,7 @@
               <a:graphicData uri="http://schemas.openxmlformats.org/drawingml/2006/picture">
                 <pic:pic xmlns:pic="http://schemas.openxmlformats.org/drawingml/2006/picture">
                   <pic:nvPicPr>
-                    <pic:cNvPr id="16" name="Picture 16" descr="/Users/robertovelasquezdean/Library/Group Containers/L48J367XN4.com.infraware.PolarisOffice/EngineTemp/1995/fImage10435265159.png"/>
+                    <pic:cNvPr id="16" name="Picture 16" descr="/Users/robertovelasquezdean/Library/Group Containers/L48J367XN4.com.infraware.PolarisOffice/EngineTemp/450/fImage10435265159.png"/>
                     <pic:cNvPicPr>
                       <a:picLocks noChangeAspect="1" noChangeArrowheads="1"/>
                     </pic:cNvPicPr>
@@ -5177,7 +5189,7 @@
                   <pic:spPr>
                     <a:xfrm>
                       <a:off x="0" y="0"/>
-                      <a:ext cx="1886585" cy="410210"/>
+                      <a:ext cx="1887220" cy="410845"/>
                     </a:xfrm>
                     <a:prstGeom prst="rect"/>
                     <a:ln cap="flat"/>
@@ -5254,9 +5266,9 @@
         </w:rPr>
         <w:drawing>
           <wp:inline distT="0" distB="0" distL="0" distR="0">
-            <wp:extent cx="1905000" cy="171450"/>
+            <wp:extent cx="1905634" cy="172085"/>
             <wp:effectExtent l="0" t="0" r="0" b="0"/>
-            <wp:docPr id="29" name="Imagen 15"/>
+            <wp:docPr id="25" name="Imagen 15"/>
             <wp:cNvGraphicFramePr>
               <a:graphicFrameLocks xmlns:a="http://schemas.openxmlformats.org/drawingml/2006/main" noChangeAspect="1"/>
             </wp:cNvGraphicFramePr>
@@ -5264,7 +5276,7 @@
               <a:graphicData uri="http://schemas.openxmlformats.org/drawingml/2006/picture">
                 <pic:pic xmlns:pic="http://schemas.openxmlformats.org/drawingml/2006/picture">
                   <pic:nvPicPr>
-                    <pic:cNvPr id="17" name="Picture 17" descr="/Users/robertovelasquezdean/Library/Group Containers/L48J367XN4.com.infraware.PolarisOffice/EngineTemp/1995/fImage10376298623.png"/>
+                    <pic:cNvPr id="17" name="Picture 17" descr="/Users/robertovelasquezdean/Library/Group Containers/L48J367XN4.com.infraware.PolarisOffice/EngineTemp/450/fImage10376298623.png"/>
                     <pic:cNvPicPr>
                       <a:picLocks noChangeAspect="1" noChangeArrowheads="1"/>
                     </pic:cNvPicPr>
@@ -5284,7 +5296,7 @@
                   <pic:spPr>
                     <a:xfrm>
                       <a:off x="0" y="0"/>
-                      <a:ext cx="1905634" cy="172085"/>
+                      <a:ext cx="1906270" cy="172720"/>
                     </a:xfrm>
                     <a:prstGeom prst="rect"/>
                     <a:ln cap="flat"/>
@@ -5436,9 +5448,9 @@
         </w:rPr>
         <w:drawing>
           <wp:inline distT="0" distB="0" distL="0" distR="0">
-            <wp:extent cx="2727325" cy="2181225"/>
+            <wp:extent cx="2727960" cy="2181860"/>
             <wp:effectExtent l="0" t="0" r="0" b="0"/>
-            <wp:docPr id="30" name="Imagen 16"/>
+            <wp:docPr id="26" name="Imagen 16"/>
             <wp:cNvGraphicFramePr>
               <a:graphicFrameLocks xmlns:a="http://schemas.openxmlformats.org/drawingml/2006/main" noChangeAspect="1"/>
             </wp:cNvGraphicFramePr>
@@ -5446,7 +5458,7 @@
               <a:graphicData uri="http://schemas.openxmlformats.org/drawingml/2006/picture">
                 <pic:pic xmlns:pic="http://schemas.openxmlformats.org/drawingml/2006/picture">
                   <pic:nvPicPr>
-                    <pic:cNvPr id="18" name="Picture 18" descr="/Users/robertovelasquezdean/Library/Group Containers/L48J367XN4.com.infraware.PolarisOffice/EngineTemp/1995/fImage13973304947.png"/>
+                    <pic:cNvPr id="18" name="Picture 18" descr="/Users/robertovelasquezdean/Library/Group Containers/L48J367XN4.com.infraware.PolarisOffice/EngineTemp/450/fImage13973304947.png"/>
                     <pic:cNvPicPr>
                       <a:picLocks noChangeAspect="1" noChangeArrowheads="1"/>
                     </pic:cNvPicPr>
@@ -5467,7 +5479,7 @@
                   <pic:spPr>
                     <a:xfrm>
                       <a:off x="0" y="0"/>
-                      <a:ext cx="2727960" cy="2181860"/>
+                      <a:ext cx="2728595" cy="2182495"/>
                     </a:xfrm>
                     <a:prstGeom prst="rect"/>
                     <a:ln cap="flat"/>
@@ -5477,6 +5489,3206 @@
             </a:graphic>
           </wp:inline>
         </w:drawing>
+      </w:r>
+    </w:p>
+    <w:p>
+      <w:pPr>
+        <w:numPr>
+          <w:ilvl w:val="0"/>
+          <w:numId w:val="0"/>
+        </w:numPr>
+        <w:jc w:val="both"/>
+        <w:spacing w:lineRule="auto" w:line="259" w:before="0" w:after="0"/>
+        <w:widowControl w:val="1"/>
+        <w:ind w:right="0" w:left="0" w:firstLine="0"/>
+        <w:rPr>
+          <w:spacing w:val="0"/>
+          <w:vertAlign w:val="baseline"/>
+          <w:i w:val="0"/>
+          <w:b w:val="0"/>
+          <w:color w:val="auto"/>
+          <w:position w:val="0"/>
+          <w:sz w:val="22"/>
+          <w:szCs w:val="22"/>
+          <w:smallCaps w:val="0"/>
+          <w:rFonts w:ascii="Times New Roman" w:eastAsia="Times New Roman" w:hAnsi="Times New Roman" w:hint="default"/>
+        </w:rPr>
+        <w:wordWrap w:val="1"/>
+        <w:autoSpaceDE w:val="0"/>
+        <w:autoSpaceDN w:val="0"/>
+      </w:pPr>
+    </w:p>
+    <w:p>
+      <w:pPr>
+        <w:numPr>
+          <w:ilvl w:val="0"/>
+          <w:numId w:val="0"/>
+        </w:numPr>
+        <w:jc w:val="left"/>
+        <w:spacing w:lineRule="auto" w:line="259" w:before="0" w:after="160"/>
+        <w:widowControl w:val="1"/>
+        <w:ind w:right="0" w:left="0" w:firstLine="0"/>
+        <w:rPr>
+          <w:spacing w:val="0"/>
+          <w:i w:val="1"/>
+          <w:b w:val="1"/>
+          <w:color w:val="000000"/>
+          <w:sz w:val="22"/>
+          <w:szCs w:val="22"/>
+          <w:rFonts w:ascii="Times" w:eastAsia="Times" w:hAnsi="Times" w:hint="default"/>
+        </w:rPr>
+        <w:wordWrap w:val="0"/>
+        <w:autoSpaceDE w:val="0"/>
+        <w:autoSpaceDN w:val="0"/>
+      </w:pPr>
+      <w:r>
+        <w:rPr>
+          <w:spacing w:val="0"/>
+          <w:i w:val="1"/>
+          <w:b w:val="1"/>
+          <w:color w:val="000000"/>
+          <w:sz w:val="22"/>
+          <w:szCs w:val="22"/>
+          <w:rFonts w:ascii="Times" w:eastAsia="Times" w:hAnsi="Times" w:hint="default"/>
+        </w:rPr>
+        <w:t xml:space="preserve">Creación de vistas (views) en MySQL</w:t>
+      </w:r>
+    </w:p>
+    <w:p>
+      <w:pPr>
+        <w:numPr>
+          <w:ilvl w:val="0"/>
+          <w:numId w:val="0"/>
+        </w:numPr>
+        <w:jc w:val="left"/>
+        <w:spacing w:lineRule="auto" w:line="259" w:before="0" w:after="160"/>
+        <w:widowControl w:val="1"/>
+        <w:ind w:right="0" w:left="0" w:firstLine="0"/>
+        <w:rPr>
+          <w:spacing w:val="0"/>
+          <w:i w:val="0"/>
+          <w:b w:val="0"/>
+          <w:color w:val="000000"/>
+          <w:sz w:val="20"/>
+          <w:szCs w:val="20"/>
+          <w:rFonts w:ascii="Times" w:eastAsia="Times" w:hAnsi="Times" w:hint="default"/>
+        </w:rPr>
+        <w:wordWrap w:val="0"/>
+        <w:autoSpaceDE w:val="0"/>
+        <w:autoSpaceDN w:val="0"/>
+      </w:pPr>
+      <w:r>
+        <w:rPr>
+          <w:spacing w:val="0"/>
+          <w:i w:val="0"/>
+          <w:b w:val="0"/>
+          <w:color w:val="000000"/>
+          <w:sz w:val="20"/>
+          <w:szCs w:val="20"/>
+          <w:rFonts w:ascii="Times" w:eastAsia="Times" w:hAnsi="Times" w:hint="default"/>
+        </w:rPr>
+        <w:t xml:space="preserve">Las </w:t>
+      </w:r>
+      <w:r>
+        <w:rPr>
+          <w:spacing w:val="0"/>
+          <w:i w:val="1"/>
+          <w:b w:val="0"/>
+          <w:color w:val="000000"/>
+          <w:sz w:val="20"/>
+          <w:szCs w:val="20"/>
+          <w:rFonts w:ascii="Times" w:eastAsia="Times" w:hAnsi="Times" w:hint="default"/>
+        </w:rPr>
+        <w:t xml:space="preserve">Views </w:t>
+      </w:r>
+      <w:r>
+        <w:rPr>
+          <w:spacing w:val="0"/>
+          <w:i w:val="0"/>
+          <w:b w:val="0"/>
+          <w:color w:val="000000"/>
+          <w:sz w:val="20"/>
+          <w:szCs w:val="20"/>
+          <w:rFonts w:ascii="Times" w:eastAsia="Times" w:hAnsi="Times" w:hint="default"/>
+        </w:rPr>
+        <w:t xml:space="preserve">o vistas tienen que ver un poco con un concepto que abordaremos más adelante: los </w:t>
+      </w:r>
+      <w:r>
+        <w:rPr>
+          <w:spacing w:val="0"/>
+          <w:i w:val="1"/>
+          <w:b w:val="0"/>
+          <w:color w:val="000000"/>
+          <w:sz w:val="20"/>
+          <w:szCs w:val="20"/>
+          <w:rFonts w:ascii="Times" w:eastAsia="Times" w:hAnsi="Times" w:hint="default"/>
+        </w:rPr>
+        <w:t>Selects</w:t>
+      </w:r>
+      <w:r>
+        <w:rPr>
+          <w:spacing w:val="0"/>
+          <w:i w:val="0"/>
+          <w:b w:val="0"/>
+          <w:color w:val="000000"/>
+          <w:sz w:val="20"/>
+          <w:szCs w:val="20"/>
+          <w:rFonts w:ascii="Times" w:eastAsia="Times" w:hAnsi="Times" w:hint="default"/>
+        </w:rPr>
+        <w:t xml:space="preserve"> o </w:t>
+      </w:r>
+      <w:r>
+        <w:rPr>
+          <w:spacing w:val="0"/>
+          <w:i w:val="0"/>
+          <w:b w:val="0"/>
+          <w:color w:val="000000"/>
+          <w:sz w:val="20"/>
+          <w:szCs w:val="20"/>
+          <w:rFonts w:ascii="Times" w:eastAsia="Times" w:hAnsi="Times" w:hint="default"/>
+        </w:rPr>
+        <w:t xml:space="preserve">proyecciones. </w:t>
+      </w:r>
+    </w:p>
+    <w:p>
+      <w:pPr>
+        <w:numPr>
+          <w:ilvl w:val="0"/>
+          <w:numId w:val="0"/>
+        </w:numPr>
+        <w:jc w:val="left"/>
+        <w:spacing w:lineRule="auto" w:line="259" w:before="0" w:after="160"/>
+        <w:widowControl w:val="1"/>
+        <w:ind w:right="0" w:left="0" w:firstLine="0"/>
+        <w:rPr>
+          <w:spacing w:val="0"/>
+          <w:i w:val="0"/>
+          <w:b w:val="0"/>
+          <w:color w:val="000000"/>
+          <w:sz w:val="20"/>
+          <w:szCs w:val="20"/>
+          <w:rFonts w:ascii="Times" w:eastAsia="Times" w:hAnsi="Times" w:hint="default"/>
+        </w:rPr>
+        <w:wordWrap w:val="0"/>
+        <w:autoSpaceDE w:val="0"/>
+        <w:autoSpaceDN w:val="0"/>
+      </w:pPr>
+      <w:r>
+        <w:rPr>
+          <w:spacing w:val="0"/>
+          <w:i w:val="0"/>
+          <w:b w:val="0"/>
+          <w:color w:val="000000"/>
+          <w:sz w:val="20"/>
+          <w:szCs w:val="20"/>
+          <w:rFonts w:ascii="Times" w:eastAsia="Times" w:hAnsi="Times" w:hint="default"/>
+        </w:rPr>
+        <w:t xml:space="preserve">Las </w:t>
+      </w:r>
+      <w:r>
+        <w:rPr>
+          <w:spacing w:val="0"/>
+          <w:i w:val="1"/>
+          <w:b w:val="0"/>
+          <w:color w:val="000000"/>
+          <w:sz w:val="20"/>
+          <w:szCs w:val="20"/>
+          <w:rFonts w:ascii="Times" w:eastAsia="Times" w:hAnsi="Times" w:hint="default"/>
+        </w:rPr>
+        <w:t>vistas</w:t>
+      </w:r>
+      <w:r>
+        <w:rPr>
+          <w:spacing w:val="0"/>
+          <w:i w:val="0"/>
+          <w:b w:val="0"/>
+          <w:color w:val="000000"/>
+          <w:sz w:val="20"/>
+          <w:szCs w:val="20"/>
+          <w:rFonts w:ascii="Times" w:eastAsia="Times" w:hAnsi="Times" w:hint="default"/>
+        </w:rPr>
+        <w:t xml:space="preserve"> lo que hacen es tomar datos de una base de datos, organizan dicha información de tal manera que se </w:t>
+      </w:r>
+      <w:r>
+        <w:rPr>
+          <w:spacing w:val="0"/>
+          <w:i w:val="0"/>
+          <w:b w:val="0"/>
+          <w:color w:val="000000"/>
+          <w:sz w:val="20"/>
+          <w:szCs w:val="20"/>
+          <w:rFonts w:ascii="Times" w:eastAsia="Times" w:hAnsi="Times" w:hint="default"/>
+        </w:rPr>
+        <w:t xml:space="preserve">vea de forma </w:t>
+      </w:r>
+      <w:r>
+        <w:rPr>
+          <w:spacing w:val="0"/>
+          <w:i w:val="1"/>
+          <w:b w:val="0"/>
+          <w:color w:val="000000"/>
+          <w:sz w:val="20"/>
+          <w:szCs w:val="20"/>
+          <w:rFonts w:ascii="Times" w:eastAsia="Times" w:hAnsi="Times" w:hint="default"/>
+        </w:rPr>
+        <w:t>presentable,</w:t>
+      </w:r>
+      <w:r>
+        <w:rPr>
+          <w:spacing w:val="0"/>
+          <w:i w:val="0"/>
+          <w:b w:val="0"/>
+          <w:color w:val="000000"/>
+          <w:sz w:val="20"/>
+          <w:szCs w:val="20"/>
+          <w:rFonts w:ascii="Times" w:eastAsia="Times" w:hAnsi="Times" w:hint="default"/>
+        </w:rPr>
+        <w:t xml:space="preserve"> y la convierten en algo que se pueda consultar de manera recurrente. Una declaración </w:t>
+      </w:r>
+      <w:r>
+        <w:rPr>
+          <w:spacing w:val="0"/>
+          <w:i w:val="0"/>
+          <w:b w:val="0"/>
+          <w:color w:val="000000"/>
+          <w:sz w:val="20"/>
+          <w:szCs w:val="20"/>
+          <w:rFonts w:ascii="Times" w:eastAsia="Times" w:hAnsi="Times" w:hint="default"/>
+        </w:rPr>
+        <w:t xml:space="preserve">del comando </w:t>
+      </w:r>
+      <w:r>
+        <w:rPr>
+          <w:spacing w:val="0"/>
+          <w:i w:val="1"/>
+          <w:b w:val="0"/>
+          <w:color w:val="000000"/>
+          <w:sz w:val="20"/>
+          <w:szCs w:val="20"/>
+          <w:rFonts w:ascii="Times" w:eastAsia="Times" w:hAnsi="Times" w:hint="default"/>
+        </w:rPr>
+        <w:t xml:space="preserve">View, </w:t>
+      </w:r>
+      <w:r>
+        <w:rPr>
+          <w:spacing w:val="0"/>
+          <w:i w:val="0"/>
+          <w:b w:val="0"/>
+          <w:color w:val="000000"/>
+          <w:sz w:val="20"/>
+          <w:szCs w:val="20"/>
+          <w:rFonts w:ascii="Times" w:eastAsia="Times" w:hAnsi="Times" w:hint="default"/>
+        </w:rPr>
+        <w:t xml:space="preserve">en código,</w:t>
+      </w:r>
+      <w:r>
+        <w:rPr>
+          <w:spacing w:val="0"/>
+          <w:i w:val="1"/>
+          <w:b w:val="0"/>
+          <w:color w:val="000000"/>
+          <w:sz w:val="20"/>
+          <w:szCs w:val="20"/>
+          <w:rFonts w:ascii="Times" w:eastAsia="Times" w:hAnsi="Times" w:hint="default"/>
+        </w:rPr>
+        <w:t xml:space="preserve"> </w:t>
+      </w:r>
+      <w:r>
+        <w:rPr>
+          <w:spacing w:val="0"/>
+          <w:i w:val="0"/>
+          <w:b w:val="0"/>
+          <w:color w:val="000000"/>
+          <w:sz w:val="20"/>
+          <w:szCs w:val="20"/>
+          <w:rFonts w:ascii="Times" w:eastAsia="Times" w:hAnsi="Times" w:hint="default"/>
+        </w:rPr>
+        <w:t xml:space="preserve">más precisamente para crear una vista, se puede ver más o menos así: </w:t>
+      </w:r>
+    </w:p>
+    <w:p>
+      <w:pPr>
+        <w:numPr>
+          <w:ilvl w:val="0"/>
+          <w:numId w:val="0"/>
+        </w:numPr>
+        <w:jc w:val="left"/>
+        <w:spacing w:lineRule="auto" w:line="259" w:before="0" w:after="160"/>
+        <w:widowControl w:val="1"/>
+        <w:ind w:right="0" w:left="0" w:firstLine="0"/>
+        <w:rPr>
+          <w:spacing w:val="0"/>
+          <w:i w:val="0"/>
+          <w:b w:val="0"/>
+          <w:color w:val="000000"/>
+          <w:sz w:val="20"/>
+          <w:szCs w:val="20"/>
+          <w:rFonts w:ascii="Times" w:eastAsia="Times" w:hAnsi="Times" w:hint="default"/>
+        </w:rPr>
+        <w:wordWrap w:val="0"/>
+        <w:autoSpaceDE w:val="0"/>
+        <w:autoSpaceDN w:val="0"/>
+      </w:pPr>
+      <w:r>
+        <w:rPr>
+          <w:sz w:val="20"/>
+        </w:rPr>
+        <w:drawing>
+          <wp:inline distT="0" distB="0" distL="0" distR="0">
+            <wp:extent cx="2647950" cy="1543050"/>
+            <wp:effectExtent l="0" t="0" r="0" b="0"/>
+            <wp:docPr id="30" name="Imagen 17"/>
+            <wp:cNvGraphicFramePr>
+              <a:graphicFrameLocks xmlns:a="http://schemas.openxmlformats.org/drawingml/2006/main" noChangeAspect="1"/>
+            </wp:cNvGraphicFramePr>
+            <a:graphic xmlns:a="http://schemas.openxmlformats.org/drawingml/2006/main">
+              <a:graphicData uri="http://schemas.openxmlformats.org/drawingml/2006/picture">
+                <pic:pic xmlns:pic="http://schemas.openxmlformats.org/drawingml/2006/picture">
+                  <pic:nvPicPr>
+                    <pic:cNvPr id="19" name="Picture 19" descr="/Users/robertovelasquezdean/Library/Group Containers/L48J367XN4.com.infraware.PolarisOffice/EngineTemp/450/fImage36015307896.png"/>
+                    <pic:cNvPicPr>
+                      <a:picLocks noChangeAspect="1" noChangeArrowheads="1"/>
+                    </pic:cNvPicPr>
+                  </pic:nvPicPr>
+                  <pic:blipFill>
+                    <a:blip r:embed="rId23">
+                      <a:extLst>
+                        <a:ext uri="{28A0092B-C50C-407E-A947-70E740481C1C}">
+                          <a14:useLocalDpi xmlns:a14="http://schemas.microsoft.com/office/drawing/2010/main" val="0"/>
+                        </a:ext>
+                      </a:extLst>
+                    </a:blip>
+                    <a:stretch>
+                      <a:fillRect/>
+                    </a:stretch>
+                  </pic:blipFill>
+                  <pic:spPr>
+                    <a:xfrm>
+                      <a:off x="0" y="0"/>
+                      <a:ext cx="2648585" cy="1543685"/>
+                    </a:xfrm>
+                    <a:prstGeom prst="rect"/>
+                    <a:ln cap="flat"/>
+                  </pic:spPr>
+                </pic:pic>
+              </a:graphicData>
+            </a:graphic>
+          </wp:inline>
+        </w:drawing>
+      </w:r>
+    </w:p>
+    <w:p>
+      <w:pPr>
+        <w:numPr>
+          <w:ilvl w:val="0"/>
+          <w:numId w:val="0"/>
+        </w:numPr>
+        <w:jc w:val="left"/>
+        <w:spacing w:lineRule="auto" w:line="259" w:before="0" w:after="160"/>
+        <w:widowControl w:val="1"/>
+        <w:ind w:right="0" w:left="0" w:firstLine="0"/>
+        <w:rPr>
+          <w:spacing w:val="0"/>
+          <w:i w:val="1"/>
+          <w:b w:val="1"/>
+          <w:color w:val="000000"/>
+          <w:sz w:val="20"/>
+          <w:szCs w:val="20"/>
+          <w:u w:val="none"/>
+          <w:rFonts w:ascii="Times" w:eastAsia="Times" w:hAnsi="Times" w:hint="default"/>
+        </w:rPr>
+        <w:wordWrap w:val="0"/>
+        <w:autoSpaceDE w:val="0"/>
+        <w:autoSpaceDN w:val="0"/>
+      </w:pPr>
+      <w:r>
+        <w:rPr>
+          <w:spacing w:val="0"/>
+          <w:i w:val="0"/>
+          <w:b w:val="0"/>
+          <w:color w:val="000000"/>
+          <w:sz w:val="20"/>
+          <w:szCs w:val="20"/>
+          <w:rFonts w:ascii="Times" w:eastAsia="Times" w:hAnsi="Times" w:hint="default"/>
+        </w:rPr>
+        <w:t xml:space="preserve">La creación de una vista, con </w:t>
+      </w:r>
+      <w:r>
+        <w:rPr>
+          <w:spacing w:val="0"/>
+          <w:i w:val="1"/>
+          <w:b w:val="0"/>
+          <w:color w:val="000000"/>
+          <w:sz w:val="20"/>
+          <w:szCs w:val="20"/>
+          <w:rFonts w:ascii="Times" w:eastAsia="Times" w:hAnsi="Times" w:hint="default"/>
+        </w:rPr>
+        <w:t xml:space="preserve">View, </w:t>
+      </w:r>
+      <w:r>
+        <w:rPr>
+          <w:spacing w:val="0"/>
+          <w:i w:val="0"/>
+          <w:b w:val="0"/>
+          <w:color w:val="000000"/>
+          <w:sz w:val="20"/>
+          <w:szCs w:val="20"/>
+          <w:rFonts w:ascii="Times" w:eastAsia="Times" w:hAnsi="Times" w:hint="default"/>
+        </w:rPr>
+        <w:t xml:space="preserve">se compone principalmente de dos (2) partes. </w:t>
+      </w:r>
+      <w:r>
+        <w:rPr>
+          <w:spacing w:val="0"/>
+          <w:i w:val="0"/>
+          <w:b w:val="1"/>
+          <w:color w:val="000000"/>
+          <w:sz w:val="20"/>
+          <w:szCs w:val="20"/>
+          <w:rFonts w:ascii="Times" w:eastAsia="Times" w:hAnsi="Times" w:hint="default"/>
+        </w:rPr>
+        <w:t xml:space="preserve">1. </w:t>
+      </w:r>
+      <w:r>
+        <w:rPr>
+          <w:spacing w:val="0"/>
+          <w:i w:val="0"/>
+          <w:b w:val="0"/>
+          <w:color w:val="000000"/>
+          <w:sz w:val="20"/>
+          <w:szCs w:val="20"/>
+          <w:rFonts w:ascii="Times" w:eastAsia="Times" w:hAnsi="Times" w:hint="default"/>
+        </w:rPr>
+        <w:t xml:space="preserve">La sentencia </w:t>
+      </w:r>
+      <w:r>
+        <w:rPr>
+          <w:spacing w:val="0"/>
+          <w:i w:val="1"/>
+          <w:b w:val="0"/>
+          <w:color w:val="000000"/>
+          <w:sz w:val="20"/>
+          <w:szCs w:val="20"/>
+          <w:rFonts w:ascii="Times" w:eastAsia="Times" w:hAnsi="Times" w:hint="default"/>
+        </w:rPr>
+        <w:t xml:space="preserve">Create View</w:t>
+      </w:r>
+      <w:r>
+        <w:rPr>
+          <w:spacing w:val="0"/>
+          <w:i w:val="0"/>
+          <w:b w:val="0"/>
+          <w:color w:val="000000"/>
+          <w:sz w:val="20"/>
+          <w:szCs w:val="20"/>
+          <w:rFonts w:ascii="Times" w:eastAsia="Times" w:hAnsi="Times" w:hint="default"/>
+        </w:rPr>
+        <w:t xml:space="preserve">, </w:t>
+      </w:r>
+      <w:r>
+        <w:rPr>
+          <w:spacing w:val="0"/>
+          <w:i w:val="0"/>
+          <w:b w:val="0"/>
+          <w:color w:val="000000"/>
+          <w:sz w:val="20"/>
+          <w:szCs w:val="20"/>
+          <w:rFonts w:ascii="Times" w:eastAsia="Times" w:hAnsi="Times" w:hint="default"/>
+        </w:rPr>
+        <w:t xml:space="preserve">que es la que crea justamente la </w:t>
+      </w:r>
+      <w:r>
+        <w:rPr>
+          <w:spacing w:val="0"/>
+          <w:i w:val="1"/>
+          <w:b w:val="0"/>
+          <w:color w:val="000000"/>
+          <w:sz w:val="20"/>
+          <w:szCs w:val="20"/>
+          <w:rFonts w:ascii="Times" w:eastAsia="Times" w:hAnsi="Times" w:hint="default"/>
+        </w:rPr>
+        <w:t xml:space="preserve">vista </w:t>
+      </w:r>
+      <w:r>
+        <w:rPr>
+          <w:spacing w:val="0"/>
+          <w:i w:val="0"/>
+          <w:b w:val="0"/>
+          <w:color w:val="000000"/>
+          <w:sz w:val="20"/>
+          <w:szCs w:val="20"/>
+          <w:rFonts w:ascii="Times" w:eastAsia="Times" w:hAnsi="Times" w:hint="default"/>
+        </w:rPr>
+        <w:t xml:space="preserve">y </w:t>
+      </w:r>
+      <w:r>
+        <w:rPr>
+          <w:spacing w:val="0"/>
+          <w:i w:val="0"/>
+          <w:b w:val="1"/>
+          <w:color w:val="000000"/>
+          <w:sz w:val="20"/>
+          <w:szCs w:val="20"/>
+          <w:rFonts w:ascii="Times" w:eastAsia="Times" w:hAnsi="Times" w:hint="default"/>
+        </w:rPr>
+        <w:t xml:space="preserve">2. </w:t>
+      </w:r>
+      <w:r>
+        <w:rPr>
+          <w:spacing w:val="0"/>
+          <w:i w:val="0"/>
+          <w:b w:val="0"/>
+          <w:color w:val="000000"/>
+          <w:sz w:val="20"/>
+          <w:szCs w:val="20"/>
+          <w:rFonts w:ascii="Times" w:eastAsia="Times" w:hAnsi="Times" w:hint="default"/>
+        </w:rPr>
+        <w:t xml:space="preserve">El nombre que se le asigna a la </w:t>
+      </w:r>
+      <w:r>
+        <w:rPr>
+          <w:spacing w:val="0"/>
+          <w:i w:val="1"/>
+          <w:b w:val="0"/>
+          <w:color w:val="000000"/>
+          <w:sz w:val="20"/>
+          <w:szCs w:val="20"/>
+          <w:rFonts w:ascii="Times" w:eastAsia="Times" w:hAnsi="Times" w:hint="default"/>
+        </w:rPr>
+        <w:t>vista</w:t>
+      </w:r>
+      <w:r>
+        <w:rPr>
+          <w:spacing w:val="0"/>
+          <w:i w:val="0"/>
+          <w:b w:val="0"/>
+          <w:color w:val="000000"/>
+          <w:sz w:val="20"/>
+          <w:szCs w:val="20"/>
+          <w:rFonts w:ascii="Times" w:eastAsia="Times" w:hAnsi="Times" w:hint="default"/>
+        </w:rPr>
+        <w:t xml:space="preserve"> que se está, o se pretende, crear; </w:t>
+      </w:r>
+      <w:r>
+        <w:rPr>
+          <w:spacing w:val="0"/>
+          <w:i w:val="0"/>
+          <w:b w:val="0"/>
+          <w:color w:val="000000"/>
+          <w:sz w:val="20"/>
+          <w:szCs w:val="20"/>
+          <w:rFonts w:ascii="Times" w:eastAsia="Times" w:hAnsi="Times" w:hint="default"/>
+        </w:rPr>
+        <w:t xml:space="preserve">que, por lo general, ese nombre recibe una “v_” de entrada al inicio del nombre (por convención se coloca para </w:t>
+      </w:r>
+      <w:r>
+        <w:rPr>
+          <w:spacing w:val="0"/>
+          <w:i w:val="0"/>
+          <w:b w:val="0"/>
+          <w:color w:val="000000"/>
+          <w:sz w:val="20"/>
+          <w:szCs w:val="20"/>
+          <w:rFonts w:ascii="Times" w:eastAsia="Times" w:hAnsi="Times" w:hint="default"/>
+        </w:rPr>
+        <w:t xml:space="preserve">dar a entender a cualquier usuario de que el objeto tratado es, justamente, una </w:t>
+      </w:r>
+      <w:r>
+        <w:rPr>
+          <w:spacing w:val="0"/>
+          <w:i w:val="1"/>
+          <w:b w:val="0"/>
+          <w:color w:val="000000"/>
+          <w:sz w:val="20"/>
+          <w:szCs w:val="20"/>
+          <w:rFonts w:ascii="Times" w:eastAsia="Times" w:hAnsi="Times" w:hint="default"/>
+        </w:rPr>
+        <w:t>vista</w:t>
+      </w:r>
+      <w:r>
+        <w:rPr>
+          <w:spacing w:val="0"/>
+          <w:i w:val="0"/>
+          <w:b w:val="0"/>
+          <w:color w:val="000000"/>
+          <w:sz w:val="20"/>
+          <w:szCs w:val="20"/>
+          <w:rFonts w:ascii="Times" w:eastAsia="Times" w:hAnsi="Times" w:hint="default"/>
+        </w:rPr>
+        <w:t xml:space="preserve">). Por el nombre que recibe </w:t>
+      </w:r>
+      <w:r>
+        <w:rPr>
+          <w:spacing w:val="0"/>
+          <w:i w:val="0"/>
+          <w:b w:val="0"/>
+          <w:color w:val="000000"/>
+          <w:sz w:val="20"/>
+          <w:szCs w:val="20"/>
+          <w:rFonts w:ascii="Times" w:eastAsia="Times" w:hAnsi="Times" w:hint="default"/>
+        </w:rPr>
+        <w:t xml:space="preserve">nuestra </w:t>
+      </w:r>
+      <w:r>
+        <w:rPr>
+          <w:spacing w:val="0"/>
+          <w:i w:val="1"/>
+          <w:b w:val="0"/>
+          <w:color w:val="000000"/>
+          <w:sz w:val="20"/>
+          <w:szCs w:val="20"/>
+          <w:rFonts w:ascii="Times" w:eastAsia="Times" w:hAnsi="Times" w:hint="default"/>
+        </w:rPr>
+        <w:t xml:space="preserve">view </w:t>
+      </w:r>
+      <w:r>
+        <w:rPr>
+          <w:spacing w:val="0"/>
+          <w:i w:val="0"/>
+          <w:b w:val="0"/>
+          <w:color w:val="000000"/>
+          <w:sz w:val="20"/>
+          <w:szCs w:val="20"/>
+          <w:rFonts w:ascii="Times" w:eastAsia="Times" w:hAnsi="Times" w:hint="default"/>
+        </w:rPr>
+        <w:t xml:space="preserve">de ejemplo se puede entender que la </w:t>
+      </w:r>
+      <w:r>
+        <w:rPr>
+          <w:spacing w:val="0"/>
+          <w:i w:val="1"/>
+          <w:b w:val="0"/>
+          <w:color w:val="000000"/>
+          <w:sz w:val="20"/>
+          <w:szCs w:val="20"/>
+          <w:rFonts w:ascii="Times" w:eastAsia="Times" w:hAnsi="Times" w:hint="default"/>
+        </w:rPr>
+        <w:t>vista</w:t>
+      </w:r>
+      <w:r>
+        <w:rPr>
+          <w:spacing w:val="0"/>
+          <w:i w:val="0"/>
+          <w:b w:val="0"/>
+          <w:color w:val="000000"/>
+          <w:sz w:val="20"/>
+          <w:szCs w:val="20"/>
+          <w:rFonts w:ascii="Times" w:eastAsia="Times" w:hAnsi="Times" w:hint="default"/>
+        </w:rPr>
+        <w:t xml:space="preserve"> ha sacado datos, de una base de datos, relacionados a los </w:t>
+      </w:r>
+      <w:r>
+        <w:rPr>
+          <w:spacing w:val="0"/>
+          <w:i w:val="0"/>
+          <w:b w:val="0"/>
+          <w:color w:val="000000"/>
+          <w:sz w:val="20"/>
+          <w:szCs w:val="20"/>
+          <w:rFonts w:ascii="Times" w:eastAsia="Times" w:hAnsi="Times" w:hint="default"/>
+        </w:rPr>
+        <w:t xml:space="preserve">datos de unos clientes de brasil,... para su posterior consulta </w:t>
+      </w:r>
+      <w:r>
+        <w:rPr>
+          <w:spacing w:val="0"/>
+          <w:i w:val="1"/>
+          <w:b w:val="0"/>
+          <w:color w:val="000000"/>
+          <w:sz w:val="20"/>
+          <w:szCs w:val="20"/>
+          <w:rFonts w:ascii="Times" w:eastAsia="Times" w:hAnsi="Times" w:hint="default"/>
+        </w:rPr>
+        <w:t>(v_brasil_customers)</w:t>
+      </w:r>
+      <w:r>
+        <w:rPr>
+          <w:spacing w:val="0"/>
+          <w:i w:val="0"/>
+          <w:b w:val="0"/>
+          <w:color w:val="000000"/>
+          <w:sz w:val="20"/>
+          <w:szCs w:val="20"/>
+          <w:rFonts w:ascii="Times" w:eastAsia="Times" w:hAnsi="Times" w:hint="default"/>
+        </w:rPr>
+        <w:t xml:space="preserve">. Ahora, si ha prestado </w:t>
+      </w:r>
+      <w:r>
+        <w:rPr>
+          <w:spacing w:val="0"/>
+          <w:i w:val="0"/>
+          <w:b w:val="0"/>
+          <w:color w:val="000000"/>
+          <w:sz w:val="20"/>
+          <w:szCs w:val="20"/>
+          <w:rFonts w:ascii="Times" w:eastAsia="Times" w:hAnsi="Times" w:hint="default"/>
+        </w:rPr>
+        <w:t xml:space="preserve">atención, lo que se sugiere es que trate siempre de que el nombre que reciban sus objetos sean muy descriptivos </w:t>
+      </w:r>
+      <w:r>
+        <w:rPr>
+          <w:spacing w:val="0"/>
+          <w:i w:val="0"/>
+          <w:b w:val="0"/>
+          <w:color w:val="000000"/>
+          <w:sz w:val="20"/>
+          <w:szCs w:val="20"/>
+          <w:rFonts w:ascii="Times" w:eastAsia="Times" w:hAnsi="Times" w:hint="default"/>
+        </w:rPr>
+        <w:t xml:space="preserve">a la función del objeto en sí mismo. Posteriormente, se ve que se declara la instrucción </w:t>
+      </w:r>
+      <w:r>
+        <w:rPr>
+          <w:spacing w:val="0"/>
+          <w:i w:val="1"/>
+          <w:b w:val="0"/>
+          <w:color w:val="000000"/>
+          <w:sz w:val="20"/>
+          <w:szCs w:val="20"/>
+          <w:rFonts w:ascii="Times" w:eastAsia="Times" w:hAnsi="Times" w:hint="default"/>
+        </w:rPr>
+        <w:t xml:space="preserve">AS, </w:t>
+      </w:r>
+      <w:r>
+        <w:rPr>
+          <w:spacing w:val="0"/>
+          <w:i w:val="0"/>
+          <w:b w:val="0"/>
+          <w:color w:val="000000"/>
+          <w:sz w:val="20"/>
+          <w:szCs w:val="20"/>
+          <w:u w:val="none"/>
+          <w:rFonts w:ascii="Times" w:eastAsia="Times" w:hAnsi="Times" w:hint="default"/>
+        </w:rPr>
+        <w:t xml:space="preserve">lo cual significa </w:t>
+      </w:r>
+      <w:r>
+        <w:rPr>
+          <w:spacing w:val="0"/>
+          <w:i w:val="1"/>
+          <w:b w:val="0"/>
+          <w:color w:val="000000"/>
+          <w:sz w:val="20"/>
+          <w:szCs w:val="20"/>
+          <w:u w:val="none"/>
+          <w:rFonts w:ascii="Times" w:eastAsia="Times" w:hAnsi="Times" w:hint="default"/>
+        </w:rPr>
+        <w:t>“</w:t>
+      </w:r>
+      <w:r>
+        <w:rPr>
+          <w:spacing w:val="0"/>
+          <w:i w:val="1"/>
+          <w:b w:val="0"/>
+          <w:color w:val="000000"/>
+          <w:sz w:val="20"/>
+          <w:szCs w:val="20"/>
+          <w:u w:val="none"/>
+          <w:rFonts w:ascii="Times" w:eastAsia="Times" w:hAnsi="Times" w:hint="default"/>
+        </w:rPr>
+        <w:t>como”;</w:t>
+      </w:r>
+      <w:r>
+        <w:rPr>
+          <w:spacing w:val="0"/>
+          <w:i w:val="0"/>
+          <w:b w:val="0"/>
+          <w:color w:val="000000"/>
+          <w:sz w:val="20"/>
+          <w:szCs w:val="20"/>
+          <w:u w:val="none"/>
+          <w:rFonts w:ascii="Times" w:eastAsia="Times" w:hAnsi="Times" w:hint="default"/>
+        </w:rPr>
+        <w:t xml:space="preserve"> es decir, con esa instrucción se pretende establecer </w:t>
+      </w:r>
+      <w:r>
+        <w:rPr>
+          <w:spacing w:val="0"/>
+          <w:i w:val="1"/>
+          <w:b w:val="1"/>
+          <w:color w:val="000000"/>
+          <w:sz w:val="20"/>
+          <w:szCs w:val="20"/>
+          <w:u w:val="none"/>
+          <w:rFonts w:ascii="Times" w:eastAsia="Times" w:hAnsi="Times" w:hint="default"/>
+        </w:rPr>
+        <w:t xml:space="preserve">cómo usted va</w:t>
+      </w:r>
+      <w:r>
+        <w:rPr>
+          <w:spacing w:val="0"/>
+          <w:i w:val="0"/>
+          <w:b w:val="0"/>
+          <w:color w:val="000000"/>
+          <w:sz w:val="20"/>
+          <w:szCs w:val="20"/>
+          <w:u w:val="none"/>
+          <w:rFonts w:ascii="Times" w:eastAsia="Times" w:hAnsi="Times" w:hint="default"/>
+        </w:rPr>
+        <w:t xml:space="preserve"> </w:t>
+      </w:r>
+      <w:r>
+        <w:rPr>
+          <w:spacing w:val="0"/>
+          <w:i w:val="1"/>
+          <w:b w:val="0"/>
+          <w:color w:val="000000"/>
+          <w:sz w:val="20"/>
+          <w:szCs w:val="20"/>
+          <w:u w:val="none"/>
+          <w:rFonts w:ascii="Times" w:eastAsia="Times" w:hAnsi="Times" w:hint="default"/>
+        </w:rPr>
+        <w:t xml:space="preserve">a consultar los datos de los clentes </w:t>
+      </w:r>
+      <w:r>
+        <w:rPr>
+          <w:spacing w:val="0"/>
+          <w:i w:val="1"/>
+          <w:b w:val="0"/>
+          <w:color w:val="000000"/>
+          <w:sz w:val="20"/>
+          <w:szCs w:val="20"/>
+          <w:u w:val="none"/>
+          <w:rFonts w:ascii="Times" w:eastAsia="Times" w:hAnsi="Times" w:hint="default"/>
+        </w:rPr>
+        <w:t xml:space="preserve">de brasil, </w:t>
+      </w:r>
+      <w:r>
+        <w:rPr>
+          <w:spacing w:val="0"/>
+          <w:i w:val="0"/>
+          <w:b w:val="0"/>
+          <w:color w:val="000000"/>
+          <w:sz w:val="20"/>
+          <w:szCs w:val="20"/>
+          <w:u w:val="none"/>
+          <w:rFonts w:ascii="Times" w:eastAsia="Times" w:hAnsi="Times" w:hint="default"/>
+        </w:rPr>
+        <w:t xml:space="preserve">qué filtros o qué parametros va a tener en consideración. Déspues hay un sin número de instrucciones </w:t>
+      </w:r>
+      <w:r>
+        <w:rPr>
+          <w:spacing w:val="0"/>
+          <w:i w:val="0"/>
+          <w:b w:val="0"/>
+          <w:color w:val="000000"/>
+          <w:sz w:val="20"/>
+          <w:szCs w:val="20"/>
+          <w:u w:val="none"/>
+          <w:rFonts w:ascii="Times" w:eastAsia="Times" w:hAnsi="Times" w:hint="default"/>
+        </w:rPr>
+        <w:t xml:space="preserve">que se declaran en conjunto con la sentencia </w:t>
+      </w:r>
+      <w:r>
+        <w:rPr>
+          <w:spacing w:val="0"/>
+          <w:i w:val="1"/>
+          <w:b w:val="0"/>
+          <w:color w:val="000000"/>
+          <w:sz w:val="20"/>
+          <w:szCs w:val="20"/>
+          <w:u w:val="none"/>
+          <w:rFonts w:ascii="Times" w:eastAsia="Times" w:hAnsi="Times" w:hint="default"/>
+        </w:rPr>
+        <w:t>Select</w:t>
+      </w:r>
+      <w:r>
+        <w:rPr>
+          <w:spacing w:val="0"/>
+          <w:i w:val="0"/>
+          <w:b w:val="0"/>
+          <w:color w:val="000000"/>
+          <w:sz w:val="20"/>
+          <w:szCs w:val="20"/>
+          <w:u w:val="none"/>
+          <w:rFonts w:ascii="Times" w:eastAsia="Times" w:hAnsi="Times" w:hint="default"/>
+        </w:rPr>
+        <w:t xml:space="preserve">, mas más adelante profundizaremos acerca de eso. </w:t>
+      </w:r>
+      <w:r>
+        <w:rPr>
+          <w:spacing w:val="0"/>
+          <w:i w:val="0"/>
+          <w:b w:val="1"/>
+          <w:color w:val="000000"/>
+          <w:sz w:val="20"/>
+          <w:szCs w:val="20"/>
+          <w:u w:val="none"/>
+          <w:rFonts w:ascii="Times" w:eastAsia="Times" w:hAnsi="Times" w:hint="default"/>
+        </w:rPr>
+        <w:t xml:space="preserve">Vamos a </w:t>
+      </w:r>
+      <w:r>
+        <w:rPr>
+          <w:spacing w:val="0"/>
+          <w:i w:val="0"/>
+          <w:b w:val="1"/>
+          <w:color w:val="000000"/>
+          <w:sz w:val="20"/>
+          <w:szCs w:val="20"/>
+          <w:u w:val="none"/>
+          <w:rFonts w:ascii="Times" w:eastAsia="Times" w:hAnsi="Times" w:hint="default"/>
+        </w:rPr>
+        <w:t xml:space="preserve">la consola primero para </w:t>
+      </w:r>
+      <w:r>
+        <w:rPr>
+          <w:spacing w:val="0"/>
+          <w:i w:val="1"/>
+          <w:b w:val="1"/>
+          <w:color w:val="000000"/>
+          <w:sz w:val="20"/>
+          <w:szCs w:val="20"/>
+          <w:u w:val="none"/>
+          <w:rFonts w:ascii="Times" w:eastAsia="Times" w:hAnsi="Times" w:hint="default"/>
+        </w:rPr>
+        <w:t xml:space="preserve">crear una vista.</w:t>
+      </w:r>
+    </w:p>
+    <w:p>
+      <w:pPr>
+        <w:numPr>
+          <w:ilvl w:val="0"/>
+          <w:numId w:val="0"/>
+        </w:numPr>
+        <w:jc w:val="left"/>
+        <w:spacing w:lineRule="auto" w:line="259" w:before="0" w:after="160"/>
+        <w:widowControl w:val="1"/>
+        <w:ind w:right="0" w:left="0" w:firstLine="0"/>
+        <w:rPr>
+          <w:spacing w:val="0"/>
+          <w:i w:val="1"/>
+          <w:b w:val="1"/>
+          <w:color w:val="000000"/>
+          <w:sz w:val="20"/>
+          <w:szCs w:val="20"/>
+          <w:u w:val="none"/>
+          <w:rFonts w:ascii="Times" w:eastAsia="Times" w:hAnsi="Times" w:hint="default"/>
+        </w:rPr>
+        <w:wordWrap w:val="0"/>
+        <w:autoSpaceDE w:val="0"/>
+        <w:autoSpaceDN w:val="0"/>
+      </w:pPr>
+    </w:p>
+    <w:p>
+      <w:pPr>
+        <w:numPr>
+          <w:ilvl w:val="0"/>
+          <w:numId w:val="0"/>
+        </w:numPr>
+        <w:jc w:val="left"/>
+        <w:spacing w:lineRule="auto" w:line="259" w:before="0" w:after="160"/>
+        <w:widowControl w:val="1"/>
+        <w:ind w:right="0" w:left="0" w:firstLine="0"/>
+        <w:rPr>
+          <w:spacing w:val="0"/>
+          <w:i w:val="1"/>
+          <w:b w:val="0"/>
+          <w:color w:val="000000"/>
+          <w:sz w:val="20"/>
+          <w:szCs w:val="20"/>
+          <w:u w:val="none"/>
+          <w:rFonts w:ascii="Times" w:eastAsia="Times" w:hAnsi="Times" w:hint="default"/>
+        </w:rPr>
+        <w:wordWrap w:val="0"/>
+        <w:autoSpaceDE w:val="0"/>
+        <w:autoSpaceDN w:val="0"/>
+      </w:pPr>
+    </w:p>
+    <w:p>
+      <w:pPr>
+        <w:numPr>
+          <w:ilvl w:val="0"/>
+          <w:numId w:val="0"/>
+        </w:numPr>
+        <w:jc w:val="left"/>
+        <w:spacing w:lineRule="auto" w:line="259" w:before="0" w:after="160"/>
+        <w:widowControl w:val="1"/>
+        <w:ind w:right="0" w:left="0" w:firstLine="0"/>
+        <w:rPr>
+          <w:spacing w:val="0"/>
+          <w:i w:val="0"/>
+          <w:b w:val="0"/>
+          <w:color w:val="000000"/>
+          <w:sz w:val="20"/>
+          <w:szCs w:val="20"/>
+          <w:u w:val="none"/>
+          <w:rFonts w:ascii="Times" w:eastAsia="Times" w:hAnsi="Times" w:hint="default"/>
+        </w:rPr>
+        <w:wordWrap w:val="0"/>
+        <w:autoSpaceDE w:val="0"/>
+        <w:autoSpaceDN w:val="0"/>
+      </w:pPr>
+      <w:r>
+        <w:rPr>
+          <w:spacing w:val="0"/>
+          <w:i w:val="0"/>
+          <w:b w:val="0"/>
+          <w:color w:val="000000"/>
+          <w:sz w:val="20"/>
+          <w:szCs w:val="20"/>
+          <w:u w:val="none"/>
+          <w:rFonts w:ascii="Times" w:eastAsia="Times" w:hAnsi="Times" w:hint="default"/>
+        </w:rPr>
+        <w:t xml:space="preserve">Supongamos que ya contabamos con información dentro de la </w:t>
+      </w:r>
+      <w:r>
+        <w:rPr>
+          <w:spacing w:val="0"/>
+          <w:i w:val="1"/>
+          <w:b w:val="0"/>
+          <w:color w:val="000000"/>
+          <w:sz w:val="20"/>
+          <w:szCs w:val="20"/>
+          <w:u w:val="none"/>
+          <w:rFonts w:ascii="Times" w:eastAsia="Times" w:hAnsi="Times" w:hint="default"/>
+        </w:rPr>
+        <w:t xml:space="preserve">table </w:t>
+      </w:r>
+      <w:r>
+        <w:rPr>
+          <w:spacing w:val="0"/>
+          <w:i w:val="0"/>
+          <w:b w:val="1"/>
+          <w:color w:val="000000"/>
+          <w:sz w:val="20"/>
+          <w:szCs w:val="20"/>
+          <w:u w:val="none"/>
+          <w:rFonts w:ascii="Times" w:eastAsia="Times" w:hAnsi="Times" w:hint="default"/>
+        </w:rPr>
+        <w:t xml:space="preserve">people; </w:t>
+      </w:r>
+      <w:r>
+        <w:rPr>
+          <w:spacing w:val="0"/>
+          <w:i w:val="0"/>
+          <w:b w:val="0"/>
+          <w:color w:val="000000"/>
+          <w:sz w:val="20"/>
+          <w:szCs w:val="20"/>
+          <w:u w:val="none"/>
+          <w:rFonts w:ascii="Times" w:eastAsia="Times" w:hAnsi="Times" w:hint="default"/>
+        </w:rPr>
+        <w:t xml:space="preserve">para hacer el ejercicio más </w:t>
+      </w:r>
+      <w:r>
+        <w:rPr>
+          <w:spacing w:val="0"/>
+          <w:i w:val="0"/>
+          <w:b w:val="0"/>
+          <w:color w:val="000000"/>
+          <w:sz w:val="20"/>
+          <w:szCs w:val="20"/>
+          <w:u w:val="none"/>
+          <w:rFonts w:ascii="Times" w:eastAsia="Times" w:hAnsi="Times" w:hint="default"/>
+        </w:rPr>
+        <w:t xml:space="preserve">llevadero y, pues, como no podía ser de otra manera, poder reflejar la creación de una </w:t>
+      </w:r>
+      <w:r>
+        <w:rPr>
+          <w:spacing w:val="0"/>
+          <w:i w:val="1"/>
+          <w:b w:val="0"/>
+          <w:color w:val="000000"/>
+          <w:sz w:val="20"/>
+          <w:szCs w:val="20"/>
+          <w:u w:val="none"/>
+          <w:rFonts w:ascii="Times" w:eastAsia="Times" w:hAnsi="Times" w:hint="default"/>
+        </w:rPr>
+        <w:t>vista</w:t>
+      </w:r>
+      <w:r>
+        <w:rPr>
+          <w:spacing w:val="0"/>
+          <w:i w:val="0"/>
+          <w:b w:val="0"/>
+          <w:color w:val="000000"/>
+          <w:sz w:val="20"/>
+          <w:szCs w:val="20"/>
+          <w:u w:val="none"/>
+          <w:rFonts w:ascii="Times" w:eastAsia="Times" w:hAnsi="Times" w:hint="default"/>
+        </w:rPr>
+        <w:t xml:space="preserve"> (una </w:t>
+      </w:r>
+      <w:r>
+        <w:rPr>
+          <w:spacing w:val="0"/>
+          <w:i w:val="1"/>
+          <w:b w:val="0"/>
+          <w:color w:val="000000"/>
+          <w:sz w:val="20"/>
+          <w:szCs w:val="20"/>
+          <w:u w:val="none"/>
+          <w:rFonts w:ascii="Times" w:eastAsia="Times" w:hAnsi="Times" w:hint="default"/>
+        </w:rPr>
+        <w:t>vista</w:t>
+      </w:r>
+      <w:r>
+        <w:rPr>
+          <w:spacing w:val="0"/>
+          <w:i w:val="0"/>
+          <w:b w:val="0"/>
+          <w:color w:val="000000"/>
+          <w:sz w:val="20"/>
+          <w:szCs w:val="20"/>
+          <w:u w:val="none"/>
+          <w:rFonts w:ascii="Times" w:eastAsia="Times" w:hAnsi="Times" w:hint="default"/>
+        </w:rPr>
+        <w:t xml:space="preserve"> no </w:t>
+      </w:r>
+      <w:r>
+        <w:rPr>
+          <w:spacing w:val="0"/>
+          <w:i w:val="0"/>
+          <w:b w:val="0"/>
+          <w:color w:val="000000"/>
+          <w:sz w:val="20"/>
+          <w:szCs w:val="20"/>
+          <w:u w:val="none"/>
+          <w:rFonts w:ascii="Times" w:eastAsia="Times" w:hAnsi="Times" w:hint="default"/>
+        </w:rPr>
+        <w:t xml:space="preserve">funciona si no hay datos ya dentro de una base de datos).</w:t>
+      </w:r>
+    </w:p>
+    <w:p>
+      <w:pPr>
+        <w:numPr>
+          <w:ilvl w:val="0"/>
+          <w:numId w:val="0"/>
+        </w:numPr>
+        <w:jc w:val="left"/>
+        <w:spacing w:lineRule="auto" w:line="259" w:before="0" w:after="160"/>
+        <w:widowControl w:val="1"/>
+        <w:ind w:right="0" w:left="0" w:firstLine="0"/>
+        <w:rPr>
+          <w:spacing w:val="0"/>
+          <w:i w:val="0"/>
+          <w:b w:val="0"/>
+          <w:color w:val="000000"/>
+          <w:sz w:val="20"/>
+          <w:szCs w:val="20"/>
+          <w:u w:val="none"/>
+          <w:rFonts w:ascii="Times" w:eastAsia="Times" w:hAnsi="Times" w:hint="default"/>
+        </w:rPr>
+        <w:wordWrap w:val="0"/>
+        <w:autoSpaceDE w:val="0"/>
+        <w:autoSpaceDN w:val="0"/>
+      </w:pPr>
+      <w:r>
+        <w:rPr>
+          <w:spacing w:val="0"/>
+          <w:i w:val="0"/>
+          <w:b w:val="0"/>
+          <w:color w:val="000000"/>
+          <w:sz w:val="20"/>
+          <w:szCs w:val="20"/>
+          <w:u w:val="none"/>
+          <w:rFonts w:ascii="Times" w:eastAsia="Times" w:hAnsi="Times" w:hint="default"/>
+        </w:rPr>
+        <w:t xml:space="preserve">Entonces, vamos a nuestra tabla de interés </w:t>
+      </w:r>
+      <w:r>
+        <w:rPr>
+          <w:spacing w:val="0"/>
+          <w:i w:val="1"/>
+          <w:b w:val="1"/>
+          <w:color w:val="000000"/>
+          <w:sz w:val="20"/>
+          <w:szCs w:val="20"/>
+          <w:u w:val="none"/>
+          <w:rFonts w:ascii="Times" w:eastAsia="Times" w:hAnsi="Times" w:hint="default"/>
+        </w:rPr>
+        <w:t>people</w:t>
+      </w:r>
+      <w:r>
+        <w:rPr>
+          <w:spacing w:val="0"/>
+          <w:i w:val="1"/>
+          <w:b w:val="0"/>
+          <w:color w:val="000000"/>
+          <w:sz w:val="20"/>
+          <w:szCs w:val="20"/>
+          <w:u w:val="none"/>
+          <w:rFonts w:ascii="Times" w:eastAsia="Times" w:hAnsi="Times" w:hint="default"/>
+        </w:rPr>
+        <w:t xml:space="preserve">, </w:t>
+      </w:r>
+      <w:r>
+        <w:rPr>
+          <w:spacing w:val="0"/>
+          <w:i w:val="0"/>
+          <w:b w:val="0"/>
+          <w:color w:val="000000"/>
+          <w:sz w:val="20"/>
+          <w:szCs w:val="20"/>
+          <w:u w:val="none"/>
+          <w:rFonts w:ascii="Times" w:eastAsia="Times" w:hAnsi="Times" w:hint="default"/>
+        </w:rPr>
+        <w:t xml:space="preserve">como lo hicimos antes, </w:t>
+      </w:r>
+      <w:r>
+        <w:rPr>
+          <w:sz w:val="20"/>
+        </w:rPr>
+        <w:drawing>
+          <wp:inline distT="0" distB="0" distL="0" distR="0">
+            <wp:extent cx="1905634" cy="172085"/>
+            <wp:effectExtent l="0" t="0" r="0" b="0"/>
+            <wp:docPr id="33" name="Imagen 18"/>
+            <wp:cNvGraphicFramePr>
+              <a:graphicFrameLocks xmlns:a="http://schemas.openxmlformats.org/drawingml/2006/main" noChangeAspect="1"/>
+            </wp:cNvGraphicFramePr>
+            <a:graphic xmlns:a="http://schemas.openxmlformats.org/drawingml/2006/main">
+              <a:graphicData uri="http://schemas.openxmlformats.org/drawingml/2006/picture">
+                <pic:pic xmlns:pic="http://schemas.openxmlformats.org/drawingml/2006/picture">
+                  <pic:nvPicPr>
+                    <pic:cNvPr id="20" name="Picture 20" descr="/Users/robertovelasquezdean/Library/Group Containers/L48J367XN4.com.infraware.PolarisOffice/EngineTemp/450/fImage10376298623.png"/>
+                    <pic:cNvPicPr>
+                      <a:picLocks noChangeAspect="1" noChangeArrowheads="1"/>
+                    </pic:cNvPicPr>
+                  </pic:nvPicPr>
+                  <pic:blipFill>
+                    <a:blip r:embed="rId24">
+                      <a:extLst>
+                        <a:ext uri="{28A0092B-C50C-407E-A947-70E740481C1C}">
+                          <a14:useLocalDpi xmlns:a14="http://schemas.microsoft.com/office/drawing/2010/main" val="0"/>
+                        </a:ext>
+                      </a:extLst>
+                    </a:blip>
+                    <a:stretch>
+                      <a:fillRect/>
+                    </a:stretch>
+                  </pic:blipFill>
+                  <pic:spPr>
+                    <a:xfrm>
+                      <a:off x="0" y="0"/>
+                      <a:ext cx="1906270" cy="172720"/>
+                    </a:xfrm>
+                    <a:prstGeom prst="rect"/>
+                    <a:ln cap="flat"/>
+                  </pic:spPr>
+                </pic:pic>
+              </a:graphicData>
+            </a:graphic>
+          </wp:inline>
+        </w:drawing>
+      </w:r>
+      <w:r>
+        <w:rPr>
+          <w:spacing w:val="0"/>
+          <w:i w:val="0"/>
+          <w:b w:val="0"/>
+          <w:color w:val="000000"/>
+          <w:sz w:val="20"/>
+          <w:szCs w:val="20"/>
+          <w:u w:val="none"/>
+          <w:rFonts w:ascii="Times" w:eastAsia="Times" w:hAnsi="Times" w:hint="default"/>
+        </w:rPr>
+        <w:t xml:space="preserve">; </w:t>
+      </w:r>
+      <w:r>
+        <w:rPr>
+          <w:spacing w:val="0"/>
+          <w:i w:val="0"/>
+          <w:b w:val="0"/>
+          <w:color w:val="000000"/>
+          <w:sz w:val="20"/>
+          <w:szCs w:val="20"/>
+          <w:u w:val="none"/>
+          <w:rFonts w:ascii="Times" w:eastAsia="Times" w:hAnsi="Times" w:hint="default"/>
+        </w:rPr>
+        <w:t xml:space="preserve">y, estando ahí, ya estamos suponiendo que hay información dentro de la tabla para la entidad </w:t>
+      </w:r>
+      <w:r>
+        <w:rPr>
+          <w:spacing w:val="0"/>
+          <w:i w:val="1"/>
+          <w:b w:val="1"/>
+          <w:color w:val="000000"/>
+          <w:sz w:val="20"/>
+          <w:szCs w:val="20"/>
+          <w:u w:val="none"/>
+          <w:rFonts w:ascii="Times" w:eastAsia="Times" w:hAnsi="Times" w:hint="default"/>
+        </w:rPr>
+        <w:t>people.</w:t>
+      </w:r>
+      <w:r>
+        <w:rPr>
+          <w:spacing w:val="0"/>
+          <w:i w:val="1"/>
+          <w:b w:val="0"/>
+          <w:color w:val="000000"/>
+          <w:sz w:val="20"/>
+          <w:szCs w:val="20"/>
+          <w:u w:val="none"/>
+          <w:rFonts w:ascii="Times" w:eastAsia="Times" w:hAnsi="Times" w:hint="default"/>
+        </w:rPr>
+        <w:t xml:space="preserve"> </w:t>
+      </w:r>
+      <w:r>
+        <w:rPr>
+          <w:spacing w:val="0"/>
+          <w:i w:val="0"/>
+          <w:b w:val="0"/>
+          <w:color w:val="000000"/>
+          <w:sz w:val="20"/>
+          <w:szCs w:val="20"/>
+          <w:u w:val="none"/>
+          <w:rFonts w:ascii="Times" w:eastAsia="Times" w:hAnsi="Times" w:hint="default"/>
+        </w:rPr>
+        <w:t xml:space="preserve">Algo más </w:t>
+      </w:r>
+      <w:r>
+        <w:rPr>
+          <w:spacing w:val="0"/>
+          <w:i w:val="0"/>
+          <w:b w:val="0"/>
+          <w:color w:val="000000"/>
+          <w:sz w:val="20"/>
+          <w:szCs w:val="20"/>
+          <w:u w:val="none"/>
+          <w:rFonts w:ascii="Times" w:eastAsia="Times" w:hAnsi="Times" w:hint="default"/>
+        </w:rPr>
+        <w:t xml:space="preserve">o menos así: </w:t>
+      </w:r>
+    </w:p>
+    <w:p>
+      <w:pPr>
+        <w:numPr>
+          <w:ilvl w:val="0"/>
+          <w:numId w:val="0"/>
+        </w:numPr>
+        <w:jc w:val="left"/>
+        <w:spacing w:lineRule="auto" w:line="259" w:before="0" w:after="160"/>
+        <w:widowControl w:val="1"/>
+        <w:ind w:right="0" w:left="0" w:firstLine="0"/>
+        <w:rPr>
+          <w:spacing w:val="0"/>
+          <w:i w:val="1"/>
+          <w:b w:val="1"/>
+          <w:color w:val="000000"/>
+          <w:sz w:val="20"/>
+          <w:szCs w:val="20"/>
+          <w:u w:val="none"/>
+          <w:rFonts w:ascii="Times" w:eastAsia="Times" w:hAnsi="Times" w:hint="default"/>
+        </w:rPr>
+        <w:wordWrap w:val="0"/>
+        <w:autoSpaceDE w:val="0"/>
+        <w:autoSpaceDN w:val="0"/>
+      </w:pPr>
+      <w:r>
+        <w:rPr>
+          <w:sz w:val="20"/>
+        </w:rPr>
+        <w:drawing>
+          <wp:inline distT="0" distB="0" distL="0" distR="0">
+            <wp:extent cx="3009900" cy="1533525"/>
+            <wp:effectExtent l="0" t="0" r="0" b="0"/>
+            <wp:docPr id="34" name="Imagen 19"/>
+            <wp:cNvGraphicFramePr>
+              <a:graphicFrameLocks xmlns:a="http://schemas.openxmlformats.org/drawingml/2006/main" noChangeAspect="1"/>
+            </wp:cNvGraphicFramePr>
+            <a:graphic xmlns:a="http://schemas.openxmlformats.org/drawingml/2006/main">
+              <a:graphicData uri="http://schemas.openxmlformats.org/drawingml/2006/picture">
+                <pic:pic xmlns:pic="http://schemas.openxmlformats.org/drawingml/2006/picture">
+                  <pic:nvPicPr>
+                    <pic:cNvPr id="21" name="Picture 21" descr="/Users/robertovelasquezdean/Library/Group Containers/L48J367XN4.com.infraware.PolarisOffice/EngineTemp/450/fImage35608342819.png"/>
+                    <pic:cNvPicPr>
+                      <a:picLocks noChangeAspect="1" noChangeArrowheads="1"/>
+                    </pic:cNvPicPr>
+                  </pic:nvPicPr>
+                  <pic:blipFill>
+                    <a:blip r:embed="rId25">
+                      <a:extLst>
+                        <a:ext uri="{28A0092B-C50C-407E-A947-70E740481C1C}">
+                          <a14:useLocalDpi xmlns:a14="http://schemas.microsoft.com/office/drawing/2010/main" val="0"/>
+                        </a:ext>
+                      </a:extLst>
+                    </a:blip>
+                    <a:stretch>
+                      <a:fillRect/>
+                    </a:stretch>
+                  </pic:blipFill>
+                  <pic:spPr>
+                    <a:xfrm>
+                      <a:off x="0" y="0"/>
+                      <a:ext cx="3010535" cy="1534160"/>
+                    </a:xfrm>
+                    <a:prstGeom prst="rect"/>
+                    <a:ln cap="flat"/>
+                  </pic:spPr>
+                </pic:pic>
+              </a:graphicData>
+            </a:graphic>
+          </wp:inline>
+        </w:drawing>
+      </w:r>
+      <w:r>
+        <w:rPr>
+          <w:spacing w:val="0"/>
+          <w:i w:val="0"/>
+          <w:b w:val="0"/>
+          <w:color w:val="000000"/>
+          <w:sz w:val="20"/>
+          <w:szCs w:val="20"/>
+          <w:u w:val="none"/>
+          <w:rFonts w:ascii="Times" w:eastAsia="Times" w:hAnsi="Times" w:hint="default"/>
+        </w:rPr>
+        <w:t xml:space="preserve"> </w:t>
+      </w:r>
+      <w:r>
+        <w:rPr>
+          <w:spacing w:val="0"/>
+          <w:i w:val="1"/>
+          <w:b w:val="1"/>
+          <w:color w:val="000000"/>
+          <w:sz w:val="20"/>
+          <w:szCs w:val="20"/>
+          <w:u w:val="none"/>
+          <w:rFonts w:ascii="Times" w:eastAsia="Times" w:hAnsi="Times" w:hint="default"/>
+        </w:rPr>
+        <w:t xml:space="preserve">Lo que se querrá hacer ahora es proyectar dicha </w:t>
+      </w:r>
+      <w:r>
+        <w:rPr>
+          <w:spacing w:val="0"/>
+          <w:i w:val="1"/>
+          <w:b w:val="1"/>
+          <w:color w:val="000000"/>
+          <w:sz w:val="20"/>
+          <w:szCs w:val="20"/>
+          <w:u w:val="none"/>
+          <w:rFonts w:ascii="Times" w:eastAsia="Times" w:hAnsi="Times" w:hint="default"/>
+        </w:rPr>
+        <w:t xml:space="preserve">información en una vista; es decir, la información de la tabla de la entidad “people” (sólo esa).</w:t>
+      </w:r>
+    </w:p>
+    <w:p>
+      <w:pPr>
+        <w:numPr>
+          <w:ilvl w:val="0"/>
+          <w:numId w:val="0"/>
+        </w:numPr>
+        <w:jc w:val="left"/>
+        <w:spacing w:lineRule="auto" w:line="259" w:before="0" w:after="160"/>
+        <w:widowControl w:val="1"/>
+        <w:ind w:right="0" w:left="0" w:firstLine="0"/>
+        <w:rPr>
+          <w:spacing w:val="0"/>
+          <w:i w:val="0"/>
+          <w:b w:val="0"/>
+          <w:color w:val="000000"/>
+          <w:sz w:val="20"/>
+          <w:szCs w:val="20"/>
+          <w:u w:val="none"/>
+          <w:rFonts w:ascii="Times" w:eastAsia="Times" w:hAnsi="Times" w:hint="default"/>
+        </w:rPr>
+        <w:wordWrap w:val="0"/>
+        <w:autoSpaceDE w:val="0"/>
+        <w:autoSpaceDN w:val="0"/>
+      </w:pPr>
+      <w:r>
+        <w:rPr>
+          <w:spacing w:val="0"/>
+          <w:i w:val="0"/>
+          <w:b w:val="1"/>
+          <w:color w:val="000000"/>
+          <w:sz w:val="20"/>
+          <w:szCs w:val="20"/>
+          <w:u w:val="none"/>
+          <w:rFonts w:ascii="Times" w:eastAsia="Times" w:hAnsi="Times" w:hint="default"/>
+        </w:rPr>
+        <w:t>1ro.</w:t>
+      </w:r>
+      <w:r>
+        <w:rPr>
+          <w:spacing w:val="0"/>
+          <w:i w:val="0"/>
+          <w:b w:val="0"/>
+          <w:color w:val="000000"/>
+          <w:sz w:val="20"/>
+          <w:szCs w:val="20"/>
+          <w:u w:val="none"/>
+          <w:rFonts w:ascii="Times" w:eastAsia="Times" w:hAnsi="Times" w:hint="default"/>
+        </w:rPr>
+        <w:t xml:space="preserve"> Se debe seleccionar toda la sentencia </w:t>
+      </w:r>
+      <w:r>
+        <w:rPr>
+          <w:spacing w:val="0"/>
+          <w:i w:val="1"/>
+          <w:b w:val="1"/>
+          <w:color w:val="000000"/>
+          <w:sz w:val="20"/>
+          <w:szCs w:val="20"/>
+          <w:u w:val="none"/>
+          <w:rFonts w:ascii="Times" w:eastAsia="Times" w:hAnsi="Times" w:hint="default"/>
+        </w:rPr>
+        <w:t xml:space="preserve">Select </w:t>
+      </w:r>
+      <w:r>
+        <w:rPr>
+          <w:spacing w:val="0"/>
+          <w:i w:val="0"/>
+          <w:b w:val="0"/>
+          <w:color w:val="000000"/>
+          <w:sz w:val="20"/>
+          <w:szCs w:val="20"/>
+          <w:u w:val="none"/>
+          <w:rFonts w:ascii="Times" w:eastAsia="Times" w:hAnsi="Times" w:hint="default"/>
+        </w:rPr>
+        <w:t xml:space="preserve">que está sobre el recuadro de arriba, por fuera de la tabla </w:t>
+      </w:r>
+      <w:r>
+        <w:rPr>
+          <w:spacing w:val="0"/>
+          <w:i w:val="1"/>
+          <w:b w:val="0"/>
+          <w:color w:val="000000"/>
+          <w:sz w:val="20"/>
+          <w:szCs w:val="20"/>
+          <w:u w:val="none"/>
+          <w:rFonts w:ascii="Times" w:eastAsia="Times" w:hAnsi="Times" w:hint="default"/>
+        </w:rPr>
+        <w:t xml:space="preserve">people, </w:t>
+      </w:r>
+      <w:r>
+        <w:rPr>
+          <w:spacing w:val="0"/>
+          <w:i w:val="0"/>
+          <w:b w:val="0"/>
+          <w:color w:val="000000"/>
+          <w:sz w:val="20"/>
+          <w:szCs w:val="20"/>
+          <w:u w:val="none"/>
+          <w:rFonts w:ascii="Times" w:eastAsia="Times" w:hAnsi="Times" w:hint="default"/>
+        </w:rPr>
+        <w:t xml:space="preserve">lo que parece una terminal de comandos; y, posteriormente, hacer click derecho sobre ella (sobre la </w:t>
+      </w:r>
+      <w:r>
+        <w:rPr>
+          <w:spacing w:val="0"/>
+          <w:i w:val="0"/>
+          <w:b w:val="0"/>
+          <w:color w:val="000000"/>
+          <w:sz w:val="20"/>
+          <w:szCs w:val="20"/>
+          <w:u w:val="none"/>
+          <w:rFonts w:ascii="Times" w:eastAsia="Times" w:hAnsi="Times" w:hint="default"/>
+        </w:rPr>
+        <w:t xml:space="preserve">sentencia) y presionar sobre la opción </w:t>
+      </w:r>
+      <w:r>
+        <w:rPr>
+          <w:spacing w:val="0"/>
+          <w:i w:val="1"/>
+          <w:b w:val="1"/>
+          <w:color w:val="000000"/>
+          <w:sz w:val="20"/>
+          <w:szCs w:val="20"/>
+          <w:u w:val="none"/>
+          <w:rFonts w:ascii="Times" w:eastAsia="Times" w:hAnsi="Times" w:hint="default"/>
+        </w:rPr>
+        <w:t>Copy</w:t>
+      </w:r>
+      <w:r>
+        <w:rPr>
+          <w:spacing w:val="0"/>
+          <w:i w:val="1"/>
+          <w:b w:val="0"/>
+          <w:color w:val="000000"/>
+          <w:sz w:val="20"/>
+          <w:szCs w:val="20"/>
+          <w:u w:val="none"/>
+          <w:rFonts w:ascii="Times" w:eastAsia="Times" w:hAnsi="Times" w:hint="default"/>
+        </w:rPr>
+        <w:t xml:space="preserve">. </w:t>
+      </w:r>
+      <w:r>
+        <w:rPr>
+          <w:spacing w:val="0"/>
+          <w:i w:val="0"/>
+          <w:b w:val="0"/>
+          <w:color w:val="000000"/>
+          <w:sz w:val="20"/>
+          <w:szCs w:val="20"/>
+          <w:u w:val="none"/>
+          <w:rFonts w:ascii="Times" w:eastAsia="Times" w:hAnsi="Times" w:hint="default"/>
+        </w:rPr>
+        <w:t xml:space="preserve">La sentencia, para nuestro caso puntual, se debe ver algo más o </w:t>
+      </w:r>
+      <w:r>
+        <w:rPr>
+          <w:spacing w:val="0"/>
+          <w:i w:val="0"/>
+          <w:b w:val="0"/>
+          <w:color w:val="000000"/>
+          <w:sz w:val="20"/>
+          <w:szCs w:val="20"/>
+          <w:u w:val="none"/>
+          <w:rFonts w:ascii="Times" w:eastAsia="Times" w:hAnsi="Times" w:hint="default"/>
+        </w:rPr>
+        <w:t xml:space="preserve">menos así:</w:t>
+      </w:r>
+    </w:p>
+    <w:p>
+      <w:pPr>
+        <w:numPr>
+          <w:ilvl w:val="0"/>
+          <w:numId w:val="0"/>
+        </w:numPr>
+        <w:jc w:val="left"/>
+        <w:spacing w:lineRule="auto" w:line="259" w:before="0" w:after="160"/>
+        <w:widowControl w:val="1"/>
+        <w:ind w:right="0" w:left="0" w:firstLine="0"/>
+        <w:rPr>
+          <w:spacing w:val="0"/>
+          <w:i w:val="0"/>
+          <w:b w:val="0"/>
+          <w:color w:val="000000"/>
+          <w:sz w:val="20"/>
+          <w:szCs w:val="20"/>
+          <w:u w:val="none"/>
+          <w:rFonts w:ascii="Times" w:eastAsia="Times" w:hAnsi="Times" w:hint="default"/>
+        </w:rPr>
+        <w:wordWrap w:val="0"/>
+        <w:autoSpaceDE w:val="0"/>
+        <w:autoSpaceDN w:val="0"/>
+      </w:pPr>
+      <w:r>
+        <w:rPr>
+          <w:spacing w:val="0"/>
+          <w:i w:val="0"/>
+          <w:b w:val="0"/>
+          <w:color w:val="000000"/>
+          <w:sz w:val="20"/>
+          <w:szCs w:val="20"/>
+          <w:u w:val="none"/>
+          <w:rFonts w:ascii="Times" w:eastAsia="Times" w:hAnsi="Times" w:hint="default"/>
+        </w:rPr>
+        <w:t xml:space="preserve"> </w:t>
+      </w:r>
+      <w:r>
+        <w:rPr>
+          <w:sz w:val="20"/>
+        </w:rPr>
+        <w:drawing>
+          <wp:inline distT="0" distB="0" distL="0" distR="0">
+            <wp:extent cx="2333625" cy="152400"/>
+            <wp:effectExtent l="0" t="0" r="0" b="0"/>
+            <wp:docPr id="50" name="Imagen 21"/>
+            <wp:cNvGraphicFramePr>
+              <a:graphicFrameLocks xmlns:a="http://schemas.openxmlformats.org/drawingml/2006/main" noChangeAspect="1"/>
+            </wp:cNvGraphicFramePr>
+            <a:graphic xmlns:a="http://schemas.openxmlformats.org/drawingml/2006/main">
+              <a:graphicData uri="http://schemas.openxmlformats.org/drawingml/2006/picture">
+                <pic:pic xmlns:pic="http://schemas.openxmlformats.org/drawingml/2006/picture">
+                  <pic:nvPicPr>
+                    <pic:cNvPr id="22" name="Picture 22" descr="/Users/robertovelasquezdean/Library/Group Containers/L48J367XN4.com.infraware.PolarisOffice/EngineTemp/450/fImage7338501864.png"/>
+                    <pic:cNvPicPr>
+                      <a:picLocks noChangeAspect="1" noChangeArrowheads="1"/>
+                    </pic:cNvPicPr>
+                  </pic:nvPicPr>
+                  <pic:blipFill>
+                    <a:blip r:embed="rId26">
+                      <a:extLst>
+                        <a:ext uri="{BEBA8EAE-BF5A-486C-A8C5-ECC9F3942E4B}">
+                          <a14:imgProps xmlns:a14="http://schemas.microsoft.com/office/drawing/2010/main">
+                            <a14:imgLayer r:embed="rId27">
+                              <a14:imgEffect>
+                                <a14:sharpenSoften amount="25000"/>
+                              </a14:imgEffect>
+                            </a14:imgLayer>
+                          </a14:imgProps>
+                        </a:ext>
+                        <a:ext uri="{28A0092B-C50C-407E-A947-70E740481C1C}">
+                          <a14:useLocalDpi xmlns:a14="http://schemas.microsoft.com/office/drawing/2010/main" val="0"/>
+                        </a:ext>
+                      </a:extLst>
+                    </a:blip>
+                    <a:stretch>
+                      <a:fillRect/>
+                    </a:stretch>
+                  </pic:blipFill>
+                  <pic:spPr>
+                    <a:xfrm>
+                      <a:off x="0" y="0"/>
+                      <a:ext cx="2334260" cy="153035"/>
+                    </a:xfrm>
+                    <a:prstGeom prst="rect"/>
+                    <a:ln cap="flat"/>
+                  </pic:spPr>
+                </pic:pic>
+              </a:graphicData>
+            </a:graphic>
+          </wp:inline>
+        </w:drawing>
+      </w:r>
+    </w:p>
+    <w:p>
+      <w:pPr>
+        <w:numPr>
+          <w:ilvl w:val="0"/>
+          <w:numId w:val="0"/>
+        </w:numPr>
+        <w:jc w:val="left"/>
+        <w:spacing w:lineRule="auto" w:line="259" w:before="0" w:after="160"/>
+        <w:widowControl w:val="1"/>
+        <w:ind w:right="0" w:left="0" w:firstLine="0"/>
+        <w:rPr>
+          <w:spacing w:val="0"/>
+          <w:i w:val="0"/>
+          <w:b w:val="0"/>
+          <w:color w:val="000000"/>
+          <w:sz w:val="20"/>
+          <w:szCs w:val="20"/>
+          <w:u w:val="none"/>
+          <w:rFonts w:ascii="Times" w:eastAsia="Times" w:hAnsi="Times" w:hint="default"/>
+        </w:rPr>
+        <w:wordWrap w:val="0"/>
+        <w:autoSpaceDE w:val="0"/>
+        <w:autoSpaceDN w:val="0"/>
+      </w:pPr>
+      <w:r>
+        <w:rPr>
+          <w:spacing w:val="0"/>
+          <w:i w:val="0"/>
+          <w:b w:val="0"/>
+          <w:color w:val="000000"/>
+          <w:sz w:val="20"/>
+          <w:szCs w:val="20"/>
+          <w:u w:val="none"/>
+          <w:rFonts w:ascii="Times" w:eastAsia="Times" w:hAnsi="Times" w:hint="default"/>
+        </w:rPr>
+        <w:t xml:space="preserve">Luego, en el panel de la izquierda, nos vamos a la sección que dice </w:t>
+      </w:r>
+      <w:r>
+        <w:rPr>
+          <w:spacing w:val="0"/>
+          <w:i w:val="1"/>
+          <w:b w:val="0"/>
+          <w:color w:val="000000"/>
+          <w:sz w:val="20"/>
+          <w:szCs w:val="20"/>
+          <w:u w:val="none"/>
+          <w:rFonts w:ascii="Times" w:eastAsia="Times" w:hAnsi="Times" w:hint="default"/>
+        </w:rPr>
+        <w:t xml:space="preserve">views </w:t>
+      </w:r>
+      <w:r>
+        <w:rPr>
+          <w:spacing w:val="0"/>
+          <w:i w:val="0"/>
+          <w:b w:val="0"/>
+          <w:color w:val="000000"/>
+          <w:sz w:val="20"/>
+          <w:szCs w:val="20"/>
+          <w:u w:val="none"/>
+          <w:rFonts w:ascii="Times" w:eastAsia="Times" w:hAnsi="Times" w:hint="default"/>
+        </w:rPr>
+        <w:t xml:space="preserve">o </w:t>
+      </w:r>
+      <w:r>
+        <w:rPr>
+          <w:spacing w:val="0"/>
+          <w:i w:val="1"/>
+          <w:b w:val="0"/>
+          <w:color w:val="000000"/>
+          <w:sz w:val="20"/>
+          <w:szCs w:val="20"/>
+          <w:u w:val="none"/>
+          <w:rFonts w:ascii="Times" w:eastAsia="Times" w:hAnsi="Times" w:hint="default"/>
+        </w:rPr>
+        <w:t>vistas</w:t>
+      </w:r>
+      <w:r>
+        <w:rPr>
+          <w:spacing w:val="0"/>
+          <w:i w:val="0"/>
+          <w:b w:val="0"/>
+          <w:color w:val="000000"/>
+          <w:sz w:val="20"/>
+          <w:szCs w:val="20"/>
+          <w:u w:val="none"/>
+          <w:rFonts w:ascii="Times" w:eastAsia="Times" w:hAnsi="Times" w:hint="default"/>
+        </w:rPr>
+        <w:t xml:space="preserve">; ahí</w:t>
+      </w:r>
+      <w:r>
+        <w:rPr>
+          <w:spacing w:val="0"/>
+          <w:i w:val="1"/>
+          <w:b w:val="0"/>
+          <w:color w:val="000000"/>
+          <w:sz w:val="20"/>
+          <w:szCs w:val="20"/>
+          <w:u w:val="none"/>
+          <w:rFonts w:ascii="Times" w:eastAsia="Times" w:hAnsi="Times" w:hint="default"/>
+        </w:rPr>
+        <w:t xml:space="preserve"> </w:t>
+      </w:r>
+      <w:r>
+        <w:rPr>
+          <w:spacing w:val="0"/>
+          <w:i w:val="0"/>
+          <w:b w:val="0"/>
+          <w:color w:val="000000"/>
+          <w:sz w:val="20"/>
+          <w:szCs w:val="20"/>
+          <w:u w:val="none"/>
+          <w:rFonts w:ascii="Times" w:eastAsia="Times" w:hAnsi="Times" w:hint="default"/>
+        </w:rPr>
+        <w:t xml:space="preserve">hacemos click derecho, </w:t>
+      </w:r>
+      <w:r>
+        <w:rPr>
+          <w:spacing w:val="0"/>
+          <w:i w:val="0"/>
+          <w:b w:val="0"/>
+          <w:color w:val="000000"/>
+          <w:sz w:val="20"/>
+          <w:szCs w:val="20"/>
+          <w:u w:val="none"/>
+          <w:rFonts w:ascii="Times" w:eastAsia="Times" w:hAnsi="Times" w:hint="default"/>
+        </w:rPr>
+        <w:t xml:space="preserve">sobre </w:t>
+      </w:r>
+      <w:r>
+        <w:rPr>
+          <w:spacing w:val="0"/>
+          <w:i w:val="1"/>
+          <w:b w:val="0"/>
+          <w:color w:val="000000"/>
+          <w:sz w:val="20"/>
+          <w:szCs w:val="20"/>
+          <w:u w:val="none"/>
+          <w:rFonts w:ascii="Times" w:eastAsia="Times" w:hAnsi="Times" w:hint="default"/>
+        </w:rPr>
+        <w:t>views,</w:t>
+      </w:r>
+      <w:r>
+        <w:rPr>
+          <w:spacing w:val="0"/>
+          <w:i w:val="0"/>
+          <w:b w:val="0"/>
+          <w:color w:val="000000"/>
+          <w:sz w:val="20"/>
+          <w:szCs w:val="20"/>
+          <w:u w:val="none"/>
+          <w:rFonts w:ascii="Times" w:eastAsia="Times" w:hAnsi="Times" w:hint="default"/>
+        </w:rPr>
+        <w:t xml:space="preserve"> y presionamos la opción que dice </w:t>
+      </w:r>
+      <w:r>
+        <w:rPr>
+          <w:spacing w:val="0"/>
+          <w:i w:val="1"/>
+          <w:b w:val="1"/>
+          <w:color w:val="000000"/>
+          <w:sz w:val="20"/>
+          <w:szCs w:val="20"/>
+          <w:u w:val="none"/>
+          <w:rFonts w:ascii="Times" w:eastAsia="Times" w:hAnsi="Times" w:hint="default"/>
+        </w:rPr>
+        <w:t xml:space="preserve">Create view, </w:t>
+      </w:r>
+      <w:r>
+        <w:rPr>
+          <w:spacing w:val="0"/>
+          <w:i w:val="0"/>
+          <w:b w:val="0"/>
+          <w:color w:val="000000"/>
+          <w:sz w:val="20"/>
+          <w:szCs w:val="20"/>
+          <w:u w:val="none"/>
+          <w:rFonts w:ascii="Times" w:eastAsia="Times" w:hAnsi="Times" w:hint="default"/>
+        </w:rPr>
+        <w:t xml:space="preserve">tal que así:</w:t>
+      </w:r>
+    </w:p>
+    <w:p>
+      <w:pPr>
+        <w:numPr>
+          <w:ilvl w:val="0"/>
+          <w:numId w:val="0"/>
+        </w:numPr>
+        <w:jc w:val="left"/>
+        <w:spacing w:lineRule="auto" w:line="259" w:before="0" w:after="160"/>
+        <w:widowControl w:val="1"/>
+        <w:ind w:right="0" w:left="0" w:firstLine="0"/>
+        <w:rPr>
+          <w:spacing w:val="0"/>
+          <w:i w:val="0"/>
+          <w:b w:val="0"/>
+          <w:color w:val="000000"/>
+          <w:sz w:val="20"/>
+          <w:szCs w:val="20"/>
+          <w:u w:val="none"/>
+          <w:rFonts w:ascii="Times" w:eastAsia="Times" w:hAnsi="Times" w:hint="default"/>
+        </w:rPr>
+        <w:wordWrap w:val="0"/>
+        <w:autoSpaceDE w:val="0"/>
+        <w:autoSpaceDN w:val="0"/>
+      </w:pPr>
+      <w:r>
+        <w:rPr>
+          <w:spacing w:val="0"/>
+          <w:i w:val="0"/>
+          <w:b w:val="0"/>
+          <w:color w:val="000000"/>
+          <w:sz w:val="20"/>
+          <w:szCs w:val="20"/>
+          <w:u w:val="none"/>
+          <w:rFonts w:ascii="Times" w:eastAsia="Times" w:hAnsi="Times" w:hint="default"/>
+        </w:rPr>
+        <w:t xml:space="preserve"> </w:t>
+      </w:r>
+      <w:r>
+        <w:rPr>
+          <w:sz w:val="20"/>
+        </w:rPr>
+        <w:drawing>
+          <wp:inline distT="0" distB="0" distL="0" distR="0">
+            <wp:extent cx="1390650" cy="1041400"/>
+            <wp:effectExtent l="0" t="0" r="0" b="0"/>
+            <wp:docPr id="39" name="Imagen 21"/>
+            <wp:cNvGraphicFramePr>
+              <a:graphicFrameLocks xmlns:a="http://schemas.openxmlformats.org/drawingml/2006/main" noChangeAspect="1"/>
+            </wp:cNvGraphicFramePr>
+            <a:graphic xmlns:a="http://schemas.openxmlformats.org/drawingml/2006/main">
+              <a:graphicData uri="http://schemas.openxmlformats.org/drawingml/2006/picture">
+                <pic:pic xmlns:pic="http://schemas.openxmlformats.org/drawingml/2006/picture">
+                  <pic:nvPicPr>
+                    <pic:cNvPr id="24" name="Picture 24" descr="/Users/robertovelasquezdean/Library/Group Containers/L48J367XN4.com.infraware.PolarisOffice/EngineTemp/450/fImage22975391137.png"/>
+                    <pic:cNvPicPr>
+                      <a:picLocks noChangeAspect="1" noChangeArrowheads="1"/>
+                    </pic:cNvPicPr>
+                  </pic:nvPicPr>
+                  <pic:blipFill>
+                    <a:blip r:embed="rId28">
+                      <a:extLst>
+                        <a:ext uri="{BEBA8EAE-BF5A-486C-A8C5-ECC9F3942E4B}">
+                          <a14:imgProps xmlns:a14="http://schemas.microsoft.com/office/drawing/2010/main">
+                            <a14:imgLayer r:embed="rId29">
+                              <a14:imgEffect>
+                                <a14:sharpenSoften amount="25000"/>
+                              </a14:imgEffect>
+                            </a14:imgLayer>
+                          </a14:imgProps>
+                        </a:ext>
+                        <a:ext uri="{28A0092B-C50C-407E-A947-70E740481C1C}">
+                          <a14:useLocalDpi xmlns:a14="http://schemas.microsoft.com/office/drawing/2010/main" val="0"/>
+                        </a:ext>
+                      </a:extLst>
+                    </a:blip>
+                    <a:srcRect t="2380"/>
+                    <a:stretch>
+                      <a:fillRect/>
+                    </a:stretch>
+                  </pic:blipFill>
+                  <pic:spPr>
+                    <a:xfrm>
+                      <a:off x="0" y="0"/>
+                      <a:ext cx="1391285" cy="1042035"/>
+                    </a:xfrm>
+                    <a:prstGeom prst="rect"/>
+                    <a:ln cap="flat"/>
+                  </pic:spPr>
+                </pic:pic>
+              </a:graphicData>
+            </a:graphic>
+          </wp:inline>
+        </w:drawing>
+      </w:r>
+    </w:p>
+    <w:p>
+      <w:pPr>
+        <w:numPr>
+          <w:ilvl w:val="0"/>
+          <w:numId w:val="0"/>
+        </w:numPr>
+        <w:jc w:val="left"/>
+        <w:spacing w:lineRule="auto" w:line="259" w:before="0" w:after="160"/>
+        <w:widowControl w:val="1"/>
+        <w:ind w:right="0" w:left="0" w:firstLine="0"/>
+        <w:rPr>
+          <w:spacing w:val="0"/>
+          <w:i w:val="0"/>
+          <w:b w:val="0"/>
+          <w:color w:val="000000"/>
+          <w:sz w:val="20"/>
+          <w:szCs w:val="20"/>
+          <w:u w:val="none"/>
+          <w:rFonts w:ascii="Times" w:eastAsia="Times" w:hAnsi="Times" w:hint="default"/>
+        </w:rPr>
+        <w:wordWrap w:val="0"/>
+        <w:autoSpaceDE w:val="0"/>
+        <w:autoSpaceDN w:val="0"/>
+      </w:pPr>
+      <w:r>
+        <w:rPr>
+          <w:spacing w:val="0"/>
+          <w:i w:val="0"/>
+          <w:b w:val="0"/>
+          <w:color w:val="000000"/>
+          <w:sz w:val="20"/>
+          <w:szCs w:val="20"/>
+          <w:u w:val="none"/>
+          <w:rFonts w:ascii="Times" w:eastAsia="Times" w:hAnsi="Times" w:hint="default"/>
+        </w:rPr>
+        <w:t xml:space="preserve">Al seleccionar la opción </w:t>
+      </w:r>
+      <w:r>
+        <w:rPr>
+          <w:spacing w:val="0"/>
+          <w:i w:val="1"/>
+          <w:b w:val="1"/>
+          <w:color w:val="000000"/>
+          <w:sz w:val="20"/>
+          <w:szCs w:val="20"/>
+          <w:u w:val="none"/>
+          <w:rFonts w:ascii="Times" w:eastAsia="Times" w:hAnsi="Times" w:hint="default"/>
+        </w:rPr>
+        <w:t xml:space="preserve">Create view, </w:t>
+      </w:r>
+      <w:r>
+        <w:rPr>
+          <w:spacing w:val="0"/>
+          <w:i w:val="0"/>
+          <w:b w:val="0"/>
+          <w:color w:val="000000"/>
+          <w:sz w:val="20"/>
+          <w:szCs w:val="20"/>
+          <w:u w:val="none"/>
+          <w:rFonts w:ascii="Times" w:eastAsia="Times" w:hAnsi="Times" w:hint="default"/>
+        </w:rPr>
+        <w:t xml:space="preserve">por default, ya nos pone la sentencia </w:t>
+      </w:r>
+      <w:r>
+        <w:rPr>
+          <w:spacing w:val="0"/>
+          <w:i w:val="1"/>
+          <w:b w:val="0"/>
+          <w:color w:val="000000"/>
+          <w:sz w:val="20"/>
+          <w:szCs w:val="20"/>
+          <w:u w:val="none"/>
+          <w:rFonts w:ascii="Times" w:eastAsia="Times" w:hAnsi="Times" w:hint="default"/>
+        </w:rPr>
+        <w:t xml:space="preserve">Create View </w:t>
+      </w:r>
+      <w:r>
+        <w:rPr>
+          <w:spacing w:val="0"/>
+          <w:i w:val="0"/>
+          <w:b w:val="0"/>
+          <w:color w:val="000000"/>
+          <w:sz w:val="20"/>
+          <w:szCs w:val="20"/>
+          <w:u w:val="none"/>
+          <w:rFonts w:ascii="Times" w:eastAsia="Times" w:hAnsi="Times" w:hint="default"/>
+        </w:rPr>
+        <w:t xml:space="preserve">que se acompaña con un </w:t>
+      </w:r>
+      <w:r>
+        <w:rPr>
+          <w:spacing w:val="0"/>
+          <w:i w:val="0"/>
+          <w:b w:val="0"/>
+          <w:color w:val="000000"/>
+          <w:sz w:val="20"/>
+          <w:szCs w:val="20"/>
+          <w:u w:val="none"/>
+          <w:rFonts w:ascii="Times" w:eastAsia="Times" w:hAnsi="Times" w:hint="default"/>
+        </w:rPr>
+        <w:t xml:space="preserve">“nombre” por default también y, por último, la instrucción </w:t>
+      </w:r>
+      <w:r>
+        <w:rPr>
+          <w:spacing w:val="0"/>
+          <w:i w:val="1"/>
+          <w:b w:val="0"/>
+          <w:color w:val="000000"/>
+          <w:sz w:val="20"/>
+          <w:szCs w:val="20"/>
+          <w:u w:val="none"/>
+          <w:rFonts w:ascii="Times" w:eastAsia="Times" w:hAnsi="Times" w:hint="default"/>
+        </w:rPr>
+        <w:t xml:space="preserve">AS, </w:t>
+      </w:r>
+      <w:r>
+        <w:rPr>
+          <w:spacing w:val="0"/>
+          <w:i w:val="0"/>
+          <w:b w:val="0"/>
+          <w:color w:val="000000"/>
+          <w:sz w:val="20"/>
+          <w:szCs w:val="20"/>
+          <w:u w:val="none"/>
+          <w:rFonts w:ascii="Times" w:eastAsia="Times" w:hAnsi="Times" w:hint="default"/>
+        </w:rPr>
+        <w:t xml:space="preserve">tal como lo explicamos en un principio. Veamos: </w:t>
+      </w:r>
+    </w:p>
+    <w:p>
+      <w:pPr>
+        <w:numPr>
+          <w:ilvl w:val="0"/>
+          <w:numId w:val="0"/>
+        </w:numPr>
+        <w:jc w:val="left"/>
+        <w:spacing w:lineRule="auto" w:line="259" w:before="0" w:after="160"/>
+        <w:widowControl w:val="1"/>
+        <w:ind w:right="0" w:left="0" w:firstLine="0"/>
+        <w:rPr>
+          <w:spacing w:val="0"/>
+          <w:i w:val="0"/>
+          <w:b w:val="0"/>
+          <w:color w:val="000000"/>
+          <w:sz w:val="20"/>
+          <w:szCs w:val="20"/>
+          <w:u w:val="none"/>
+          <w:rFonts w:ascii="Times" w:eastAsia="Times" w:hAnsi="Times" w:hint="default"/>
+        </w:rPr>
+        <w:wordWrap w:val="0"/>
+        <w:autoSpaceDE w:val="0"/>
+        <w:autoSpaceDN w:val="0"/>
+      </w:pPr>
+      <w:r>
+        <w:rPr>
+          <w:sz w:val="20"/>
+        </w:rPr>
+        <w:drawing>
+          <wp:inline distT="0" distB="0" distL="0" distR="0">
+            <wp:extent cx="2057400" cy="152400"/>
+            <wp:effectExtent l="0" t="0" r="0" b="0"/>
+            <wp:docPr id="171" name="Imagen 22"/>
+            <wp:cNvGraphicFramePr>
+              <a:graphicFrameLocks xmlns:a="http://schemas.openxmlformats.org/drawingml/2006/main" noChangeAspect="1"/>
+            </wp:cNvGraphicFramePr>
+            <a:graphic xmlns:a="http://schemas.openxmlformats.org/drawingml/2006/main">
+              <a:graphicData uri="http://schemas.openxmlformats.org/drawingml/2006/picture">
+                <pic:pic xmlns:pic="http://schemas.openxmlformats.org/drawingml/2006/picture">
+                  <pic:nvPicPr>
+                    <pic:cNvPr id="26" name="Picture 26" descr="/Users/robertovelasquezdean/Library/Group Containers/L48J367XN4.com.infraware.PolarisOffice/EngineTemp/450/fImage66811712416.png"/>
+                    <pic:cNvPicPr>
+                      <a:picLocks noChangeAspect="1" noChangeArrowheads="1"/>
+                    </pic:cNvPicPr>
+                  </pic:nvPicPr>
+                  <pic:blipFill>
+                    <a:blip r:embed="rId30">
+                      <a:extLst>
+                        <a:ext uri="{BEBA8EAE-BF5A-486C-A8C5-ECC9F3942E4B}">
+                          <a14:imgProps xmlns:a14="http://schemas.microsoft.com/office/drawing/2010/main">
+                            <a14:imgLayer r:embed="rId31">
+                              <a14:imgEffect>
+                                <a14:sharpenSoften amount="25000"/>
+                              </a14:imgEffect>
+                            </a14:imgLayer>
+                          </a14:imgProps>
+                        </a:ext>
+                        <a:ext uri="{28A0092B-C50C-407E-A947-70E740481C1C}">
+                          <a14:useLocalDpi xmlns:a14="http://schemas.microsoft.com/office/drawing/2010/main" val="0"/>
+                        </a:ext>
+                      </a:extLst>
+                    </a:blip>
+                    <a:stretch>
+                      <a:fillRect/>
+                    </a:stretch>
+                  </pic:blipFill>
+                  <pic:spPr>
+                    <a:xfrm>
+                      <a:off x="0" y="0"/>
+                      <a:ext cx="2058035" cy="153035"/>
+                    </a:xfrm>
+                    <a:prstGeom prst="rect"/>
+                    <a:ln cap="flat"/>
+                  </pic:spPr>
+                </pic:pic>
+              </a:graphicData>
+            </a:graphic>
+          </wp:inline>
+        </w:drawing>
+      </w:r>
+      <w:r>
+        <w:rPr>
+          <w:spacing w:val="0"/>
+          <w:i w:val="0"/>
+          <w:b w:val="0"/>
+          <w:color w:val="000000"/>
+          <w:sz w:val="20"/>
+          <w:szCs w:val="20"/>
+          <w:u w:val="none"/>
+          <w:rFonts w:ascii="Times" w:eastAsia="Times" w:hAnsi="Times" w:hint="default"/>
+        </w:rPr>
+        <w:t xml:space="preserve"> (El nombre por defecto </w:t>
+      </w:r>
+      <w:r>
+        <w:rPr>
+          <w:spacing w:val="0"/>
+          <w:i w:val="1"/>
+          <w:b w:val="0"/>
+          <w:color w:val="000000"/>
+          <w:sz w:val="20"/>
+          <w:szCs w:val="20"/>
+          <w:u w:val="none"/>
+          <w:rFonts w:ascii="Times" w:eastAsia="Times" w:hAnsi="Times" w:hint="default"/>
+        </w:rPr>
+        <w:t>“new_view”</w:t>
+      </w:r>
+      <w:r>
+        <w:rPr>
+          <w:spacing w:val="0"/>
+          <w:i w:val="0"/>
+          <w:b w:val="0"/>
+          <w:color w:val="000000"/>
+          <w:sz w:val="20"/>
+          <w:szCs w:val="20"/>
+          <w:u w:val="none"/>
+          <w:rFonts w:ascii="Times" w:eastAsia="Times" w:hAnsi="Times" w:hint="default"/>
+        </w:rPr>
+        <w:t xml:space="preserve"> debe ser sustituido; recuerde, </w:t>
+      </w:r>
+      <w:r>
+        <w:rPr>
+          <w:spacing w:val="0"/>
+          <w:i w:val="0"/>
+          <w:b w:val="0"/>
+          <w:color w:val="000000"/>
+          <w:sz w:val="20"/>
+          <w:szCs w:val="20"/>
+          <w:rFonts w:ascii="Times" w:eastAsia="Times" w:hAnsi="Times" w:hint="default"/>
+        </w:rPr>
+        <w:t xml:space="preserve">debe tratar siempre de que el nombre que reciban sus objetos, y eso incluye a los </w:t>
+      </w:r>
+      <w:r>
+        <w:rPr>
+          <w:spacing w:val="0"/>
+          <w:i w:val="1"/>
+          <w:b w:val="0"/>
+          <w:color w:val="000000"/>
+          <w:sz w:val="20"/>
+          <w:szCs w:val="20"/>
+          <w:rFonts w:ascii="Times" w:eastAsia="Times" w:hAnsi="Times" w:hint="default"/>
+        </w:rPr>
+        <w:t xml:space="preserve">views, </w:t>
+      </w:r>
+      <w:r>
+        <w:rPr>
+          <w:spacing w:val="0"/>
+          <w:i w:val="0"/>
+          <w:b w:val="0"/>
+          <w:color w:val="000000"/>
+          <w:sz w:val="20"/>
+          <w:szCs w:val="20"/>
+          <w:rFonts w:ascii="Times" w:eastAsia="Times" w:hAnsi="Times" w:hint="default"/>
+        </w:rPr>
+        <w:t xml:space="preserve">sean muy descriptivos a </w:t>
+      </w:r>
+      <w:r>
+        <w:rPr>
+          <w:spacing w:val="0"/>
+          <w:i w:val="0"/>
+          <w:b w:val="0"/>
+          <w:color w:val="000000"/>
+          <w:sz w:val="20"/>
+          <w:szCs w:val="20"/>
+          <w:rFonts w:ascii="Times" w:eastAsia="Times" w:hAnsi="Times" w:hint="default"/>
+        </w:rPr>
+        <w:t xml:space="preserve">la función del objeto en sí mismo</w:t>
+      </w:r>
+      <w:r>
+        <w:rPr>
+          <w:spacing w:val="0"/>
+          <w:i w:val="0"/>
+          <w:b w:val="0"/>
+          <w:color w:val="000000"/>
+          <w:sz w:val="20"/>
+          <w:szCs w:val="20"/>
+          <w:u w:val="none"/>
+          <w:rFonts w:ascii="Times" w:eastAsia="Times" w:hAnsi="Times" w:hint="default"/>
+        </w:rPr>
+        <w:t xml:space="preserve">use). El nombre que le pasaremos será: </w:t>
+      </w:r>
+      <w:r>
+        <w:rPr>
+          <w:spacing w:val="0"/>
+          <w:i w:val="1"/>
+          <w:b w:val="0"/>
+          <w:color w:val="000000"/>
+          <w:sz w:val="20"/>
+          <w:szCs w:val="20"/>
+          <w:u w:val="none"/>
+          <w:rFonts w:ascii="Times" w:eastAsia="Times" w:hAnsi="Times" w:hint="default"/>
+        </w:rPr>
+        <w:t>‘platzi_people’.</w:t>
+      </w:r>
+    </w:p>
+    <w:p>
+      <w:pPr>
+        <w:numPr>
+          <w:ilvl w:val="0"/>
+          <w:numId w:val="0"/>
+        </w:numPr>
+        <w:jc w:val="left"/>
+        <w:spacing w:lineRule="auto" w:line="259" w:before="0" w:after="160"/>
+        <w:widowControl w:val="1"/>
+        <w:ind w:right="0" w:left="0" w:firstLine="0"/>
+        <w:rPr>
+          <w:spacing w:val="0"/>
+          <w:i w:val="0"/>
+          <w:b w:val="0"/>
+          <w:color w:val="000000"/>
+          <w:sz w:val="20"/>
+          <w:szCs w:val="20"/>
+          <w:u w:val="none"/>
+          <w:rFonts w:ascii="Times" w:eastAsia="Times" w:hAnsi="Times" w:hint="default"/>
+        </w:rPr>
+        <w:wordWrap w:val="0"/>
+        <w:autoSpaceDE w:val="0"/>
+        <w:autoSpaceDN w:val="0"/>
+      </w:pPr>
+      <w:r>
+        <w:rPr>
+          <w:spacing w:val="0"/>
+          <w:i w:val="0"/>
+          <w:b w:val="0"/>
+          <w:color w:val="000000"/>
+          <w:sz w:val="20"/>
+          <w:szCs w:val="20"/>
+          <w:u w:val="none"/>
+          <w:rFonts w:ascii="Times" w:eastAsia="Times" w:hAnsi="Times" w:hint="default"/>
+        </w:rPr>
+        <w:t xml:space="preserve">En la línea de código inmediatamente después de la primera, tendríamos que pegar justamente lo que copiamos </w:t>
+      </w:r>
+      <w:r>
+        <w:rPr>
+          <w:spacing w:val="0"/>
+          <w:i w:val="0"/>
+          <w:b w:val="0"/>
+          <w:color w:val="000000"/>
+          <w:sz w:val="20"/>
+          <w:szCs w:val="20"/>
+          <w:u w:val="none"/>
+          <w:rFonts w:ascii="Times" w:eastAsia="Times" w:hAnsi="Times" w:hint="default"/>
+        </w:rPr>
+        <w:t xml:space="preserve">con anterioridad; es decir, esto: </w:t>
+      </w:r>
+      <w:r>
+        <w:rPr>
+          <w:sz w:val="20"/>
+        </w:rPr>
+        <w:drawing>
+          <wp:inline distT="0" distB="0" distL="0" distR="0">
+            <wp:extent cx="2333625" cy="152400"/>
+            <wp:effectExtent l="0" t="0" r="0" b="0"/>
+            <wp:docPr id="207" name="Imagen 23"/>
+            <wp:cNvGraphicFramePr>
+              <a:graphicFrameLocks xmlns:a="http://schemas.openxmlformats.org/drawingml/2006/main" noChangeAspect="1"/>
+            </wp:cNvGraphicFramePr>
+            <a:graphic xmlns:a="http://schemas.openxmlformats.org/drawingml/2006/main">
+              <a:graphicData uri="http://schemas.openxmlformats.org/drawingml/2006/picture">
+                <pic:pic xmlns:pic="http://schemas.openxmlformats.org/drawingml/2006/picture">
+                  <pic:nvPicPr>
+                    <pic:cNvPr id="28" name="Picture 28" descr="/Users/robertovelasquezdean/Library/Group Containers/L48J367XN4.com.infraware.PolarisOffice/EngineTemp/450/fImage7338207318.png"/>
+                    <pic:cNvPicPr>
+                      <a:picLocks noChangeAspect="1" noChangeArrowheads="1"/>
+                    </pic:cNvPicPr>
+                  </pic:nvPicPr>
+                  <pic:blipFill>
+                    <a:blip r:embed="rId32">
+                      <a:extLst>
+                        <a:ext uri="{BEBA8EAE-BF5A-486C-A8C5-ECC9F3942E4B}">
+                          <a14:imgProps xmlns:a14="http://schemas.microsoft.com/office/drawing/2010/main">
+                            <a14:imgLayer r:embed="rId33">
+                              <a14:imgEffect>
+                                <a14:sharpenSoften amount="25000"/>
+                              </a14:imgEffect>
+                            </a14:imgLayer>
+                          </a14:imgProps>
+                        </a:ext>
+                        <a:ext uri="{28A0092B-C50C-407E-A947-70E740481C1C}">
+                          <a14:useLocalDpi xmlns:a14="http://schemas.microsoft.com/office/drawing/2010/main" val="0"/>
+                        </a:ext>
+                      </a:extLst>
+                    </a:blip>
+                    <a:stretch>
+                      <a:fillRect/>
+                    </a:stretch>
+                  </pic:blipFill>
+                  <pic:spPr>
+                    <a:xfrm>
+                      <a:off x="0" y="0"/>
+                      <a:ext cx="2334260" cy="153035"/>
+                    </a:xfrm>
+                    <a:prstGeom prst="rect"/>
+                    <a:ln cap="flat"/>
+                  </pic:spPr>
+                </pic:pic>
+              </a:graphicData>
+            </a:graphic>
+          </wp:inline>
+        </w:drawing>
+      </w:r>
+      <w:r>
+        <w:rPr>
+          <w:spacing w:val="0"/>
+          <w:i w:val="0"/>
+          <w:b w:val="0"/>
+          <w:color w:val="000000"/>
+          <w:sz w:val="20"/>
+          <w:szCs w:val="20"/>
+          <w:u w:val="none"/>
+          <w:rFonts w:ascii="Times" w:eastAsia="Times" w:hAnsi="Times" w:hint="default"/>
+        </w:rPr>
+        <w:t xml:space="preserve">, con esto estaríamos diciendo </w:t>
+      </w:r>
+      <w:r>
+        <w:rPr>
+          <w:spacing w:val="0"/>
+          <w:i w:val="0"/>
+          <w:b w:val="0"/>
+          <w:color w:val="000000"/>
+          <w:sz w:val="20"/>
+          <w:szCs w:val="20"/>
+          <w:u w:val="none"/>
+          <w:rFonts w:ascii="Times" w:eastAsia="Times" w:hAnsi="Times" w:hint="default"/>
+        </w:rPr>
+        <w:t xml:space="preserve">que queremos una </w:t>
+      </w:r>
+      <w:r>
+        <w:rPr>
+          <w:spacing w:val="0"/>
+          <w:i w:val="1"/>
+          <w:b w:val="0"/>
+          <w:color w:val="000000"/>
+          <w:sz w:val="20"/>
+          <w:szCs w:val="20"/>
+          <w:u w:val="none"/>
+          <w:rFonts w:ascii="Times" w:eastAsia="Times" w:hAnsi="Times" w:hint="default"/>
+        </w:rPr>
+        <w:t xml:space="preserve">vista; </w:t>
+      </w:r>
+      <w:r>
+        <w:rPr>
+          <w:spacing w:val="0"/>
+          <w:i w:val="0"/>
+          <w:b w:val="0"/>
+          <w:color w:val="000000"/>
+          <w:sz w:val="20"/>
+          <w:szCs w:val="20"/>
+          <w:u w:val="none"/>
+          <w:rFonts w:ascii="Times" w:eastAsia="Times" w:hAnsi="Times" w:hint="default"/>
+        </w:rPr>
+        <w:t xml:space="preserve">sí, pero de los datos, de la base de datos </w:t>
+      </w:r>
+      <w:r>
+        <w:rPr>
+          <w:spacing w:val="0"/>
+          <w:i w:val="1"/>
+          <w:b w:val="0"/>
+          <w:color w:val="000000"/>
+          <w:sz w:val="20"/>
+          <w:szCs w:val="20"/>
+          <w:u w:val="none"/>
+          <w:rFonts w:ascii="Times" w:eastAsia="Times" w:hAnsi="Times" w:hint="default"/>
+        </w:rPr>
+        <w:t>platziblog,</w:t>
+      </w:r>
+      <w:r>
+        <w:rPr>
+          <w:spacing w:val="0"/>
+          <w:i w:val="0"/>
+          <w:b w:val="0"/>
+          <w:color w:val="000000"/>
+          <w:sz w:val="20"/>
+          <w:szCs w:val="20"/>
+          <w:u w:val="none"/>
+          <w:rFonts w:ascii="Times" w:eastAsia="Times" w:hAnsi="Times" w:hint="default"/>
+        </w:rPr>
+        <w:t xml:space="preserve"> relacionados a la entidad </w:t>
+      </w:r>
+      <w:r>
+        <w:rPr>
+          <w:spacing w:val="0"/>
+          <w:i w:val="1"/>
+          <w:b w:val="0"/>
+          <w:color w:val="000000"/>
+          <w:sz w:val="20"/>
+          <w:szCs w:val="20"/>
+          <w:u w:val="none"/>
+          <w:rFonts w:ascii="Times" w:eastAsia="Times" w:hAnsi="Times" w:hint="default"/>
+        </w:rPr>
+        <w:t xml:space="preserve">people </w:t>
+      </w:r>
+      <w:r>
+        <w:rPr>
+          <w:spacing w:val="0"/>
+          <w:i w:val="0"/>
+          <w:b w:val="0"/>
+          <w:color w:val="000000"/>
+          <w:sz w:val="20"/>
+          <w:szCs w:val="20"/>
+          <w:u w:val="none"/>
+          <w:rFonts w:ascii="Times" w:eastAsia="Times" w:hAnsi="Times" w:hint="default"/>
+        </w:rPr>
+        <w:t xml:space="preserve">(nada más). Al final, quedará algo así:</w:t>
+      </w:r>
+    </w:p>
+    <w:p>
+      <w:pPr>
+        <w:numPr>
+          <w:ilvl w:val="0"/>
+          <w:numId w:val="0"/>
+        </w:numPr>
+        <w:jc w:val="left"/>
+        <w:spacing w:lineRule="auto" w:line="259" w:before="0" w:after="160"/>
+        <w:widowControl w:val="1"/>
+        <w:ind w:right="0" w:left="0" w:firstLine="0"/>
+        <w:rPr>
+          <w:spacing w:val="0"/>
+          <w:i w:val="0"/>
+          <w:b w:val="0"/>
+          <w:color w:val="000000"/>
+          <w:sz w:val="20"/>
+          <w:szCs w:val="20"/>
+          <w:u w:val="none"/>
+          <w:rFonts w:ascii="Times" w:eastAsia="Times" w:hAnsi="Times" w:hint="default"/>
+        </w:rPr>
+        <w:wordWrap w:val="0"/>
+        <w:autoSpaceDE w:val="0"/>
+        <w:autoSpaceDN w:val="0"/>
+      </w:pPr>
+      <w:r>
+        <w:rPr>
+          <w:spacing w:val="0"/>
+          <w:i w:val="0"/>
+          <w:b w:val="0"/>
+          <w:color w:val="000000"/>
+          <w:sz w:val="20"/>
+          <w:szCs w:val="20"/>
+          <w:u w:val="none"/>
+          <w:rFonts w:ascii="Times" w:eastAsia="Times" w:hAnsi="Times" w:hint="default"/>
+        </w:rPr>
+        <w:t xml:space="preserve"> </w:t>
+      </w:r>
+      <w:r>
+        <w:rPr>
+          <w:sz w:val="20"/>
+        </w:rPr>
+        <w:drawing>
+          <wp:inline distT="0" distB="0" distL="0" distR="0">
+            <wp:extent cx="2171700" cy="314325"/>
+            <wp:effectExtent l="0" t="0" r="0" b="0"/>
+            <wp:docPr id="208" name="Imagen 24"/>
+            <wp:cNvGraphicFramePr>
+              <a:graphicFrameLocks xmlns:a="http://schemas.openxmlformats.org/drawingml/2006/main" noChangeAspect="1"/>
+            </wp:cNvGraphicFramePr>
+            <a:graphic xmlns:a="http://schemas.openxmlformats.org/drawingml/2006/main">
+              <a:graphicData uri="http://schemas.openxmlformats.org/drawingml/2006/picture">
+                <pic:pic xmlns:pic="http://schemas.openxmlformats.org/drawingml/2006/picture">
+                  <pic:nvPicPr>
+                    <pic:cNvPr id="30" name="Picture 30" descr="/Users/robertovelasquezdean/Library/Group Containers/L48J367XN4.com.infraware.PolarisOffice/EngineTemp/450/fImage139322084491.png"/>
+                    <pic:cNvPicPr>
+                      <a:picLocks noChangeAspect="1" noChangeArrowheads="1"/>
+                    </pic:cNvPicPr>
+                  </pic:nvPicPr>
+                  <pic:blipFill>
+                    <a:blip r:embed="rId34">
+                      <a:extLst>
+                        <a:ext uri="{BEBA8EAE-BF5A-486C-A8C5-ECC9F3942E4B}">
+                          <a14:imgProps xmlns:a14="http://schemas.microsoft.com/office/drawing/2010/main">
+                            <a14:imgLayer r:embed="rId35">
+                              <a14:imgEffect>
+                                <a14:sharpenSoften amount="25000"/>
+                              </a14:imgEffect>
+                            </a14:imgLayer>
+                          </a14:imgProps>
+                        </a:ext>
+                        <a:ext uri="{28A0092B-C50C-407E-A947-70E740481C1C}">
+                          <a14:useLocalDpi xmlns:a14="http://schemas.microsoft.com/office/drawing/2010/main" val="0"/>
+                        </a:ext>
+                      </a:extLst>
+                    </a:blip>
+                    <a:stretch>
+                      <a:fillRect/>
+                    </a:stretch>
+                  </pic:blipFill>
+                  <pic:spPr>
+                    <a:xfrm>
+                      <a:off x="0" y="0"/>
+                      <a:ext cx="2172335" cy="314960"/>
+                    </a:xfrm>
+                    <a:prstGeom prst="rect"/>
+                    <a:ln cap="flat"/>
+                  </pic:spPr>
+                </pic:pic>
+              </a:graphicData>
+            </a:graphic>
+          </wp:inline>
+        </w:drawing>
+      </w:r>
+      <w:r>
+        <w:rPr>
+          <w:spacing w:val="0"/>
+          <w:i w:val="0"/>
+          <w:b w:val="0"/>
+          <w:color w:val="000000"/>
+          <w:sz w:val="20"/>
+          <w:szCs w:val="20"/>
+          <w:u w:val="none"/>
+          <w:rFonts w:ascii="Times" w:eastAsia="Times" w:hAnsi="Times" w:hint="default"/>
+        </w:rPr>
+        <w:t xml:space="preserve"> </w:t>
+      </w:r>
+    </w:p>
+    <w:p>
+      <w:pPr>
+        <w:numPr>
+          <w:ilvl w:val="0"/>
+          <w:numId w:val="0"/>
+        </w:numPr>
+        <w:jc w:val="left"/>
+        <w:spacing w:lineRule="auto" w:line="259" w:before="0" w:after="160"/>
+        <w:widowControl w:val="1"/>
+        <w:ind w:right="0" w:left="0" w:firstLine="0"/>
+        <w:rPr>
+          <w:spacing w:val="0"/>
+          <w:i w:val="0"/>
+          <w:b w:val="0"/>
+          <w:color w:val="000000"/>
+          <w:sz w:val="20"/>
+          <w:szCs w:val="20"/>
+          <w:rFonts w:ascii="Times" w:eastAsia="Times" w:hAnsi="Times" w:hint="default"/>
+        </w:rPr>
+        <w:wordWrap w:val="0"/>
+        <w:autoSpaceDE w:val="0"/>
+        <w:autoSpaceDN w:val="0"/>
+      </w:pPr>
+      <w:r>
+        <w:rPr>
+          <w:spacing w:val="0"/>
+          <w:i w:val="0"/>
+          <w:b w:val="0"/>
+          <w:color w:val="000000"/>
+          <w:sz w:val="20"/>
+          <w:szCs w:val="20"/>
+          <w:u w:val="none"/>
+          <w:rFonts w:ascii="Times" w:eastAsia="Times" w:hAnsi="Times" w:hint="default"/>
+        </w:rPr>
+        <w:t xml:space="preserve">Damos click en </w:t>
+      </w:r>
+      <w:r>
+        <w:rPr>
+          <w:spacing w:val="0"/>
+          <w:i w:val="1"/>
+          <w:b w:val="0"/>
+          <w:color w:val="000000"/>
+          <w:sz w:val="20"/>
+          <w:szCs w:val="20"/>
+          <w:u w:val="none"/>
+          <w:rFonts w:ascii="Times" w:eastAsia="Times" w:hAnsi="Times" w:hint="default"/>
+        </w:rPr>
+        <w:t xml:space="preserve">Apply. </w:t>
+      </w:r>
+      <w:r>
+        <w:rPr>
+          <w:spacing w:val="0"/>
+          <w:i w:val="1"/>
+          <w:b w:val="1"/>
+          <w:color w:val="000000"/>
+          <w:sz w:val="20"/>
+          <w:szCs w:val="20"/>
+          <w:rFonts w:ascii="Times" w:eastAsia="Times" w:hAnsi="Times" w:hint="default"/>
+        </w:rPr>
+        <w:t xml:space="preserve">Lo que viene, de nuevo, como por arte de magia, es que la consola nos muestre lo que </w:t>
+      </w:r>
+      <w:r>
+        <w:rPr>
+          <w:spacing w:val="0"/>
+          <w:i w:val="1"/>
+          <w:b w:val="1"/>
+          <w:color w:val="000000"/>
+          <w:sz w:val="20"/>
+          <w:szCs w:val="20"/>
+          <w:rFonts w:ascii="Times" w:eastAsia="Times" w:hAnsi="Times" w:hint="default"/>
+        </w:rPr>
+        <w:t xml:space="preserve">piensa ejecutar, ya en código SQL, antes de que se ejecute. </w:t>
+      </w:r>
+      <w:r>
+        <w:rPr>
+          <w:spacing w:val="0"/>
+          <w:i w:val="0"/>
+          <w:b w:val="0"/>
+          <w:color w:val="000000"/>
+          <w:sz w:val="20"/>
+          <w:szCs w:val="20"/>
+          <w:rFonts w:ascii="Times" w:eastAsia="Times" w:hAnsi="Times" w:hint="default"/>
+        </w:rPr>
+        <w:t xml:space="preserve">Debe verse algo así:</w:t>
+      </w:r>
+    </w:p>
+    <w:p>
+      <w:pPr>
+        <w:numPr>
+          <w:ilvl w:val="0"/>
+          <w:numId w:val="0"/>
+        </w:numPr>
+        <w:jc w:val="left"/>
+        <w:spacing w:lineRule="auto" w:line="259" w:before="0" w:after="160"/>
+        <w:widowControl w:val="1"/>
+        <w:ind w:right="0" w:left="0" w:firstLine="0"/>
+        <w:rPr>
+          <w:spacing w:val="0"/>
+          <w:i w:val="0"/>
+          <w:b w:val="0"/>
+          <w:color w:val="000000"/>
+          <w:sz w:val="20"/>
+          <w:szCs w:val="20"/>
+          <w:rFonts w:ascii="Times" w:eastAsia="Times" w:hAnsi="Times" w:hint="default"/>
+        </w:rPr>
+        <w:wordWrap w:val="0"/>
+        <w:autoSpaceDE w:val="0"/>
+        <w:autoSpaceDN w:val="0"/>
+      </w:pPr>
+      <w:r>
+        <w:rPr>
+          <w:sz w:val="20"/>
+        </w:rPr>
+        <w:drawing>
+          <wp:inline distT="0" distB="0" distL="0" distR="0">
+            <wp:extent cx="2867025" cy="466724"/>
+            <wp:effectExtent l="0" t="0" r="0" b="0"/>
+            <wp:docPr id="245" name="Imagen 25"/>
+            <wp:cNvGraphicFramePr>
+              <a:graphicFrameLocks xmlns:a="http://schemas.openxmlformats.org/drawingml/2006/main" noChangeAspect="1"/>
+            </wp:cNvGraphicFramePr>
+            <a:graphic xmlns:a="http://schemas.openxmlformats.org/drawingml/2006/main">
+              <a:graphicData uri="http://schemas.openxmlformats.org/drawingml/2006/picture">
+                <pic:pic xmlns:pic="http://schemas.openxmlformats.org/drawingml/2006/picture">
+                  <pic:nvPicPr>
+                    <pic:cNvPr id="32" name="Picture 32" descr="/Users/robertovelasquezdean/Library/Group Containers/L48J367XN4.com.infraware.PolarisOffice/EngineTemp/450/fImage18249245683.png"/>
+                    <pic:cNvPicPr>
+                      <a:picLocks noChangeAspect="1" noChangeArrowheads="1"/>
+                    </pic:cNvPicPr>
+                  </pic:nvPicPr>
+                  <pic:blipFill>
+                    <a:blip r:embed="rId36">
+                      <a:extLst>
+                        <a:ext uri="{BEBA8EAE-BF5A-486C-A8C5-ECC9F3942E4B}">
+                          <a14:imgProps xmlns:a14="http://schemas.microsoft.com/office/drawing/2010/main">
+                            <a14:imgLayer r:embed="rId37">
+                              <a14:imgEffect>
+                                <a14:sharpenSoften amount="25000"/>
+                              </a14:imgEffect>
+                            </a14:imgLayer>
+                          </a14:imgProps>
+                        </a:ext>
+                        <a:ext uri="{28A0092B-C50C-407E-A947-70E740481C1C}">
+                          <a14:useLocalDpi xmlns:a14="http://schemas.microsoft.com/office/drawing/2010/main" val="0"/>
+                        </a:ext>
+                      </a:extLst>
+                    </a:blip>
+                    <a:stretch>
+                      <a:fillRect/>
+                    </a:stretch>
+                  </pic:blipFill>
+                  <pic:spPr>
+                    <a:xfrm>
+                      <a:off x="0" y="0"/>
+                      <a:ext cx="2867660" cy="467359"/>
+                    </a:xfrm>
+                    <a:prstGeom prst="rect"/>
+                    <a:ln cap="flat"/>
+                  </pic:spPr>
+                </pic:pic>
+              </a:graphicData>
+            </a:graphic>
+          </wp:inline>
+        </w:drawing>
+      </w:r>
+    </w:p>
+    <w:p>
+      <w:pPr>
+        <w:numPr>
+          <w:ilvl w:val="0"/>
+          <w:numId w:val="0"/>
+        </w:numPr>
+        <w:jc w:val="left"/>
+        <w:spacing w:lineRule="auto" w:line="259" w:before="0" w:after="160"/>
+        <w:widowControl w:val="1"/>
+        <w:ind w:right="0" w:left="0" w:firstLine="0"/>
+        <w:rPr>
+          <w:spacing w:val="0"/>
+          <w:i w:val="1"/>
+          <w:b w:val="0"/>
+          <w:color w:val="000000"/>
+          <w:sz w:val="20"/>
+          <w:szCs w:val="20"/>
+          <w:u w:val="none"/>
+          <w:rFonts w:ascii="Times" w:eastAsia="Times" w:hAnsi="Times" w:hint="default"/>
+        </w:rPr>
+        <w:wordWrap w:val="0"/>
+        <w:autoSpaceDE w:val="0"/>
+        <w:autoSpaceDN w:val="0"/>
+      </w:pPr>
+      <w:r>
+        <w:rPr>
+          <w:spacing w:val="0"/>
+          <w:i w:val="0"/>
+          <w:b w:val="0"/>
+          <w:color w:val="000000"/>
+          <w:sz w:val="20"/>
+          <w:szCs w:val="20"/>
+          <w:rFonts w:ascii="Times" w:eastAsia="Times" w:hAnsi="Times" w:hint="default"/>
+        </w:rPr>
+        <w:t xml:space="preserve">Si estamos de acuerdo con todo, presionamos </w:t>
+      </w:r>
+      <w:r>
+        <w:rPr>
+          <w:spacing w:val="0"/>
+          <w:i w:val="1"/>
+          <w:b w:val="0"/>
+          <w:color w:val="000000"/>
+          <w:sz w:val="20"/>
+          <w:szCs w:val="20"/>
+          <w:rFonts w:ascii="Times" w:eastAsia="Times" w:hAnsi="Times" w:hint="default"/>
+        </w:rPr>
+        <w:t xml:space="preserve">Apply </w:t>
+      </w:r>
+      <w:r>
+        <w:rPr>
+          <w:spacing w:val="0"/>
+          <w:i w:val="0"/>
+          <w:b w:val="0"/>
+          <w:color w:val="000000"/>
+          <w:sz w:val="20"/>
+          <w:szCs w:val="20"/>
+          <w:rFonts w:ascii="Times" w:eastAsia="Times" w:hAnsi="Times" w:hint="default"/>
+        </w:rPr>
+        <w:t xml:space="preserve">nuevamente. Siempre asegurese de que al final de cada </w:t>
+      </w:r>
+      <w:r>
+        <w:rPr>
+          <w:spacing w:val="0"/>
+          <w:i w:val="0"/>
+          <w:b w:val="0"/>
+          <w:color w:val="000000"/>
+          <w:sz w:val="20"/>
+          <w:szCs w:val="20"/>
+          <w:rFonts w:ascii="Times" w:eastAsia="Times" w:hAnsi="Times" w:hint="default"/>
+        </w:rPr>
+        <w:t xml:space="preserve">sentencia sólo se vea un punto y coma (;). Luego, efectivamente, se verá reflejada nuestra </w:t>
+      </w:r>
+      <w:r>
+        <w:rPr>
+          <w:spacing w:val="0"/>
+          <w:i w:val="1"/>
+          <w:b w:val="0"/>
+          <w:color w:val="000000"/>
+          <w:sz w:val="20"/>
+          <w:szCs w:val="20"/>
+          <w:rFonts w:ascii="Times" w:eastAsia="Times" w:hAnsi="Times" w:hint="default"/>
+        </w:rPr>
+        <w:t>view</w:t>
+      </w:r>
+      <w:r>
+        <w:rPr>
+          <w:spacing w:val="0"/>
+          <w:i w:val="0"/>
+          <w:b w:val="0"/>
+          <w:color w:val="000000"/>
+          <w:sz w:val="20"/>
+          <w:szCs w:val="20"/>
+          <w:rFonts w:ascii="Times" w:eastAsia="Times" w:hAnsi="Times" w:hint="default"/>
+        </w:rPr>
+        <w:t xml:space="preserve">. Sólo presione de </w:t>
+      </w:r>
+      <w:r>
+        <w:rPr>
+          <w:spacing w:val="0"/>
+          <w:i w:val="0"/>
+          <w:b w:val="0"/>
+          <w:color w:val="000000"/>
+          <w:sz w:val="20"/>
+          <w:szCs w:val="20"/>
+          <w:rFonts w:ascii="Times" w:eastAsia="Times" w:hAnsi="Times" w:hint="default"/>
+        </w:rPr>
+        <w:t xml:space="preserve">nuevo sobre </w:t>
+      </w:r>
+      <w:r>
+        <w:rPr>
+          <w:spacing w:val="0"/>
+          <w:i w:val="1"/>
+          <w:b w:val="0"/>
+          <w:color w:val="000000"/>
+          <w:sz w:val="20"/>
+          <w:szCs w:val="20"/>
+          <w:rFonts w:ascii="Times" w:eastAsia="Times" w:hAnsi="Times" w:hint="default"/>
+        </w:rPr>
+        <w:t xml:space="preserve">view </w:t>
+      </w:r>
+      <w:r>
+        <w:rPr>
+          <w:spacing w:val="0"/>
+          <w:i w:val="0"/>
+          <w:b w:val="0"/>
+          <w:color w:val="000000"/>
+          <w:sz w:val="20"/>
+          <w:szCs w:val="20"/>
+          <w:rFonts w:ascii="Times" w:eastAsia="Times" w:hAnsi="Times" w:hint="default"/>
+        </w:rPr>
+        <w:t xml:space="preserve">para verla: </w:t>
+      </w:r>
+      <w:r>
+        <w:rPr>
+          <w:sz w:val="20"/>
+        </w:rPr>
+        <w:drawing>
+          <wp:inline distT="0" distB="0" distL="0" distR="0">
+            <wp:extent cx="2019300" cy="409575"/>
+            <wp:effectExtent l="0" t="0" r="0" b="0"/>
+            <wp:docPr id="257" name="Imagen 26"/>
+            <wp:cNvGraphicFramePr>
+              <a:graphicFrameLocks xmlns:a="http://schemas.openxmlformats.org/drawingml/2006/main" noChangeAspect="1"/>
+            </wp:cNvGraphicFramePr>
+            <a:graphic xmlns:a="http://schemas.openxmlformats.org/drawingml/2006/main">
+              <a:graphicData uri="http://schemas.openxmlformats.org/drawingml/2006/picture">
+                <pic:pic xmlns:pic="http://schemas.openxmlformats.org/drawingml/2006/picture">
+                  <pic:nvPicPr>
+                    <pic:cNvPr id="34" name="Picture 34" descr="/Users/robertovelasquezdean/Library/Group Containers/L48J367XN4.com.infraware.PolarisOffice/EngineTemp/450/fImage121512578398.png"/>
+                    <pic:cNvPicPr>
+                      <a:picLocks noChangeAspect="1" noChangeArrowheads="1"/>
+                    </pic:cNvPicPr>
+                  </pic:nvPicPr>
+                  <pic:blipFill>
+                    <a:blip r:embed="rId38">
+                      <a:extLst>
+                        <a:ext uri="{BEBA8EAE-BF5A-486C-A8C5-ECC9F3942E4B}">
+                          <a14:imgProps xmlns:a14="http://schemas.microsoft.com/office/drawing/2010/main">
+                            <a14:imgLayer r:embed="rId39">
+                              <a14:imgEffect>
+                                <a14:sharpenSoften amount="25000"/>
+                              </a14:imgEffect>
+                            </a14:imgLayer>
+                          </a14:imgProps>
+                        </a:ext>
+                        <a:ext uri="{28A0092B-C50C-407E-A947-70E740481C1C}">
+                          <a14:useLocalDpi xmlns:a14="http://schemas.microsoft.com/office/drawing/2010/main" val="0"/>
+                        </a:ext>
+                      </a:extLst>
+                    </a:blip>
+                    <a:stretch>
+                      <a:fillRect/>
+                    </a:stretch>
+                  </pic:blipFill>
+                  <pic:spPr>
+                    <a:xfrm>
+                      <a:off x="0" y="0"/>
+                      <a:ext cx="2019934" cy="410210"/>
+                    </a:xfrm>
+                    <a:prstGeom prst="rect"/>
+                    <a:ln cap="flat"/>
+                  </pic:spPr>
+                </pic:pic>
+              </a:graphicData>
+            </a:graphic>
+          </wp:inline>
+        </w:drawing>
+      </w:r>
+    </w:p>
+    <w:p>
+      <w:pPr>
+        <w:numPr>
+          <w:ilvl w:val="0"/>
+          <w:numId w:val="0"/>
+        </w:numPr>
+        <w:jc w:val="left"/>
+        <w:spacing w:lineRule="auto" w:line="259" w:before="0" w:after="160"/>
+        <w:widowControl w:val="1"/>
+        <w:ind w:right="0" w:left="0" w:firstLine="0"/>
+        <w:rPr>
+          <w:spacing w:val="0"/>
+          <w:i w:val="1"/>
+          <w:b w:val="0"/>
+          <w:color w:val="000000"/>
+          <w:sz w:val="20"/>
+          <w:szCs w:val="20"/>
+          <w:u w:val="none"/>
+          <w:rFonts w:ascii="Times" w:eastAsia="Times" w:hAnsi="Times" w:hint="default"/>
+        </w:rPr>
+        <w:wordWrap w:val="0"/>
+        <w:autoSpaceDE w:val="0"/>
+        <w:autoSpaceDN w:val="0"/>
+      </w:pPr>
+      <w:r>
+        <w:rPr>
+          <w:spacing w:val="0"/>
+          <w:i w:val="0"/>
+          <w:b w:val="0"/>
+          <w:color w:val="000000"/>
+          <w:sz w:val="20"/>
+          <w:szCs w:val="20"/>
+          <w:rFonts w:ascii="Times" w:eastAsia="Times" w:hAnsi="Times" w:hint="default"/>
+        </w:rPr>
+        <w:t xml:space="preserve">Para hacer una consulta sobre la vista </w:t>
+      </w:r>
+      <w:r>
+        <w:rPr>
+          <w:spacing w:val="0"/>
+          <w:i w:val="1"/>
+          <w:b w:val="0"/>
+          <w:color w:val="000000"/>
+          <w:sz w:val="20"/>
+          <w:szCs w:val="20"/>
+          <w:rFonts w:ascii="Times" w:eastAsia="Times" w:hAnsi="Times" w:hint="default"/>
+        </w:rPr>
+        <w:t xml:space="preserve">platzi_people </w:t>
+      </w:r>
+      <w:r>
+        <w:rPr>
+          <w:spacing w:val="0"/>
+          <w:i w:val="0"/>
+          <w:b w:val="0"/>
+          <w:color w:val="000000"/>
+          <w:sz w:val="20"/>
+          <w:szCs w:val="20"/>
+          <w:rFonts w:ascii="Times" w:eastAsia="Times" w:hAnsi="Times" w:hint="default"/>
+        </w:rPr>
+        <w:t xml:space="preserve">debemos presionar sobre su celda y ver la opción </w:t>
+      </w:r>
+      <w:r>
+        <w:rPr>
+          <w:sz w:val="20"/>
+        </w:rPr>
+        <w:drawing>
+          <wp:inline distT="0" distB="0" distL="0" distR="0">
+            <wp:extent cx="1905634" cy="172085"/>
+            <wp:effectExtent l="0" t="0" r="0" b="0"/>
+            <wp:docPr id="263" name="Imagen 28"/>
+            <wp:cNvGraphicFramePr>
+              <a:graphicFrameLocks xmlns:a="http://schemas.openxmlformats.org/drawingml/2006/main" noChangeAspect="1"/>
+            </wp:cNvGraphicFramePr>
+            <a:graphic xmlns:a="http://schemas.openxmlformats.org/drawingml/2006/main">
+              <a:graphicData uri="http://schemas.openxmlformats.org/drawingml/2006/picture">
+                <pic:pic xmlns:pic="http://schemas.openxmlformats.org/drawingml/2006/picture">
+                  <pic:nvPicPr>
+                    <pic:cNvPr id="36" name="Picture 36" descr="/Users/robertovelasquezdean/Library/Group Containers/L48J367XN4.com.infraware.PolarisOffice/EngineTemp/450/fImage10376298623.png"/>
+                    <pic:cNvPicPr>
+                      <a:picLocks noChangeAspect="1" noChangeArrowheads="1"/>
+                    </pic:cNvPicPr>
+                  </pic:nvPicPr>
+                  <pic:blipFill>
+                    <a:blip r:embed="rId40">
+                      <a:extLst>
+                        <a:ext uri="{28A0092B-C50C-407E-A947-70E740481C1C}">
+                          <a14:useLocalDpi xmlns:a14="http://schemas.microsoft.com/office/drawing/2010/main" val="0"/>
+                        </a:ext>
+                      </a:extLst>
+                    </a:blip>
+                    <a:stretch>
+                      <a:fillRect/>
+                    </a:stretch>
+                  </pic:blipFill>
+                  <pic:spPr>
+                    <a:xfrm>
+                      <a:off x="0" y="0"/>
+                      <a:ext cx="1906270" cy="172720"/>
+                    </a:xfrm>
+                    <a:prstGeom prst="rect"/>
+                    <a:ln cap="flat"/>
+                  </pic:spPr>
+                </pic:pic>
+              </a:graphicData>
+            </a:graphic>
+          </wp:inline>
+        </w:drawing>
+      </w:r>
+      <w:r>
+        <w:rPr>
+          <w:spacing w:val="0"/>
+          <w:i w:val="0"/>
+          <w:b w:val="0"/>
+          <w:color w:val="000000"/>
+          <w:sz w:val="20"/>
+          <w:szCs w:val="20"/>
+          <w:rFonts w:ascii="Times" w:eastAsia="Times" w:hAnsi="Times" w:hint="default"/>
+        </w:rPr>
+        <w:t xml:space="preserve">, nuestro </w:t>
+      </w:r>
+      <w:r>
+        <w:rPr>
+          <w:spacing w:val="0"/>
+          <w:i w:val="1"/>
+          <w:b w:val="0"/>
+          <w:color w:val="000000"/>
+          <w:sz w:val="20"/>
+          <w:szCs w:val="20"/>
+          <w:rFonts w:ascii="Times" w:eastAsia="Times" w:hAnsi="Times" w:hint="default"/>
+        </w:rPr>
+        <w:t xml:space="preserve">1er select</w:t>
+      </w:r>
+      <w:r>
+        <w:rPr>
+          <w:spacing w:val="0"/>
+          <w:i w:val="0"/>
+          <w:b w:val="0"/>
+          <w:color w:val="000000"/>
+          <w:sz w:val="20"/>
+          <w:szCs w:val="20"/>
+          <w:rFonts w:ascii="Times" w:eastAsia="Times" w:hAnsi="Times" w:hint="default"/>
+        </w:rPr>
+        <w:t xml:space="preserve">, esto nos mostrará los primeros 1000 registros (como </w:t>
+      </w:r>
+      <w:r>
+        <w:rPr>
+          <w:spacing w:val="0"/>
+          <w:i w:val="0"/>
+          <w:b w:val="0"/>
+          <w:color w:val="000000"/>
+          <w:sz w:val="20"/>
+          <w:szCs w:val="20"/>
+          <w:rFonts w:ascii="Times" w:eastAsia="Times" w:hAnsi="Times" w:hint="default"/>
+        </w:rPr>
+        <w:t xml:space="preserve">ya sabe) de la vista recién creada: </w:t>
+      </w:r>
+      <w:r>
+        <w:rPr>
+          <w:spacing w:val="0"/>
+          <w:i w:val="1"/>
+          <w:b w:val="1"/>
+          <w:color w:val="000000"/>
+          <w:sz w:val="20"/>
+          <w:szCs w:val="20"/>
+          <w:u w:val="none"/>
+          <w:rFonts w:ascii="Times" w:eastAsia="Times" w:hAnsi="Times" w:hint="default"/>
+        </w:rPr>
+        <w:t>platzi_people</w:t>
+      </w:r>
+      <w:r>
+        <w:rPr>
+          <w:spacing w:val="0"/>
+          <w:i w:val="1"/>
+          <w:b w:val="0"/>
+          <w:color w:val="000000"/>
+          <w:sz w:val="20"/>
+          <w:szCs w:val="20"/>
+          <w:u w:val="none"/>
+          <w:rFonts w:ascii="Times" w:eastAsia="Times" w:hAnsi="Times" w:hint="default"/>
+        </w:rPr>
+        <w:t xml:space="preserve"> </w:t>
+      </w:r>
+      <w:r>
+        <w:rPr>
+          <w:spacing w:val="0"/>
+          <w:i w:val="1"/>
+          <w:b w:val="0"/>
+          <w:color w:val="000000"/>
+          <w:sz w:val="20"/>
+          <w:szCs w:val="20"/>
+          <w:rFonts w:ascii="Times" w:eastAsia="Times" w:hAnsi="Times" w:hint="default"/>
+        </w:rPr>
+        <w:t xml:space="preserve">(la vista de nuestra primera entidad).</w:t>
       </w:r>
     </w:p>
     <w:sectPr>

</xml_diff>